<commit_message>
Variables / Constants and conversion from numeric to string type
</commit_message>
<xml_diff>
--- a/report.docx
+++ b/report.docx
@@ -1,6 +1,6 @@
 
 <file path=word/document.xml><?xml version="1.0" encoding="utf-8"?>
-<w:document xmlns:wpc="http://schemas.microsoft.com/office/word/2010/wordprocessingCanvas" xmlns:mc="http://schemas.openxmlformats.org/markup-compatibility/2006" xmlns:o="urn:schemas-microsoft-com:office:office" xmlns:r="http://schemas.openxmlformats.org/officeDocument/2006/relationships" xmlns:m="http://schemas.openxmlformats.org/officeDocument/2006/math" xmlns:v="urn:schemas-microsoft-com:vml" xmlns:wp14="http://schemas.microsoft.com/office/word/2010/wordprocessingDrawing" xmlns:wp="http://schemas.openxmlformats.org/drawingml/2006/wordprocessingDrawing" xmlns:w10="urn:schemas-microsoft-com:office:word" xmlns:w="http://schemas.openxmlformats.org/wordprocessingml/2006/main" xmlns:w14="http://schemas.microsoft.com/office/word/2010/wordml" xmlns:w15="http://schemas.microsoft.com/office/word/2012/wordml" xmlns:wpg="http://schemas.microsoft.com/office/word/2010/wordprocessingGroup" xmlns:wpi="http://schemas.microsoft.com/office/word/2010/wordprocessingInk" xmlns:wne="http://schemas.microsoft.com/office/word/2006/wordml" xmlns:wps="http://schemas.microsoft.com/office/word/2010/wordprocessingShape" mc:Ignorable="w14 w15 wp14">
+<w:document xmlns:wpc="http://schemas.microsoft.com/office/word/2010/wordprocessingCanvas" xmlns:cx="http://schemas.microsoft.com/office/drawing/2014/chartex" xmlns:cx1="http://schemas.microsoft.com/office/drawing/2015/9/8/chartex" xmlns:cx2="http://schemas.microsoft.com/office/drawing/2015/10/21/chartex" xmlns:cx3="http://schemas.microsoft.com/office/drawing/2016/5/9/chartex" xmlns:cx4="http://schemas.microsoft.com/office/drawing/2016/5/10/chartex" xmlns:cx5="http://schemas.microsoft.com/office/drawing/2016/5/11/chartex" xmlns:cx6="http://schemas.microsoft.com/office/drawing/2016/5/12/chartex" xmlns:cx7="http://schemas.microsoft.com/office/drawing/2016/5/13/chartex" xmlns:cx8="http://schemas.microsoft.com/office/drawing/2016/5/14/chartex" xmlns:mc="http://schemas.openxmlformats.org/markup-compatibility/2006" xmlns:aink="http://schemas.microsoft.com/office/drawing/2016/ink" xmlns:am3d="http://schemas.microsoft.com/office/drawing/2017/model3d" xmlns:o="urn:schemas-microsoft-com:office:office" xmlns:r="http://schemas.openxmlformats.org/officeDocument/2006/relationships" xmlns:m="http://schemas.openxmlformats.org/officeDocument/2006/math" xmlns:v="urn:schemas-microsoft-com:vml" xmlns:wp14="http://schemas.microsoft.com/office/word/2010/wordprocessingDrawing" xmlns:wp="http://schemas.openxmlformats.org/drawingml/2006/wordprocessingDrawing" xmlns:w10="urn:schemas-microsoft-com:office:word" xmlns:w="http://schemas.openxmlformats.org/wordprocessingml/2006/main" xmlns:w14="http://schemas.microsoft.com/office/word/2010/wordml" xmlns:w15="http://schemas.microsoft.com/office/word/2012/wordml" xmlns:w16cid="http://schemas.microsoft.com/office/word/2016/wordml/cid" xmlns:w16se="http://schemas.microsoft.com/office/word/2015/wordml/symex" xmlns:wpg="http://schemas.microsoft.com/office/word/2010/wordprocessingGroup" xmlns:wpi="http://schemas.microsoft.com/office/word/2010/wordprocessingInk" xmlns:wne="http://schemas.microsoft.com/office/word/2006/wordml" xmlns:wps="http://schemas.microsoft.com/office/word/2010/wordprocessingShape" mc:Ignorable="w14 w15 w16se w16cid wp14">
   <w:body>
     <w:p>
       <w:pPr>
@@ -356,17 +356,8 @@
                 <w:sz w:val="28"/>
                 <w:szCs w:val="28"/>
               </w:rPr>
-              <w:t xml:space="preserve">Federico </w:t>
+              <w:t>Federico Mantovan</w:t>
             </w:r>
-            <w:proofErr w:type="spellStart"/>
-            <w:r>
-              <w:rPr>
-                <w:sz w:val="28"/>
-                <w:szCs w:val="28"/>
-              </w:rPr>
-              <w:t>Mantovan</w:t>
-            </w:r>
-            <w:proofErr w:type="spellEnd"/>
           </w:p>
         </w:tc>
         <w:tc>
@@ -920,7 +911,7 @@
           <w:sz w:val="24"/>
           <w:szCs w:val="24"/>
         </w:rPr>
-        <w:t xml:space="preserve"> è un linguaggio di programmazione ad oggetti open-source sviluppato dall’azienda Jet-Brains, la stessa che ha prodotto IDE rinomati come </w:t>
+        <w:t xml:space="preserve"> è un linguaggio di programmazione ad oggetti open-source sviluppato dall’azienda Jet-Brains, la stessa che ha prodotto IDE rinomati come Android Studio. Questo linguaggio nasce dalla necessità di offrire ai programmatori uno strumento avanzato, che superi vincoli e convenzioni che i linguaggi più diffusi si portano normalmente dietro. Non c’è da stupirsi per esempio se in Java, utilizzato dal 1995, dobbiamo seguire delle regole che al giorno d’oggi ci sembrano banali, se non superate, ma che magari al tempo avevano una certa rilevanza e/o un certo fondamento. </w:t>
       </w:r>
       <w:proofErr w:type="spellStart"/>
       <w:r>
@@ -928,7 +919,7 @@
           <w:sz w:val="24"/>
           <w:szCs w:val="24"/>
         </w:rPr>
-        <w:t>Android</w:t>
+        <w:t>Kotlin</w:t>
       </w:r>
       <w:proofErr w:type="spellEnd"/>
       <w:r>
@@ -936,7 +927,7 @@
           <w:sz w:val="24"/>
           <w:szCs w:val="24"/>
         </w:rPr>
-        <w:t xml:space="preserve"> Studio. Questo linguaggio nasce dalla necessità di offrire ai programmatori uno strumento avanzato, che superi vincoli e convenzioni che i linguaggi più diffusi si portano normalmente dietro. Non c’è da stupirsi per esempio se in Java, utilizzato dal 1995, dobbiamo seguire delle regole che al giorno d’oggi ci sembrano banali, se non superate, ma che magari al tempo avevano una certa rilevanza e/o un certo fondamento. </w:t>
+        <w:t xml:space="preserve"> si predispone come un passo avanti nella programmazione consentendo però un graduale approccio a tutti gli sviluppatori Java: esso infatti è pensato per compilare sulla Java Virtual Machine, ed è possibile programmare in </w:t>
       </w:r>
       <w:proofErr w:type="spellStart"/>
       <w:r>
@@ -952,7 +943,7 @@
           <w:sz w:val="24"/>
           <w:szCs w:val="24"/>
         </w:rPr>
-        <w:t xml:space="preserve"> si predispone come un passo avanti nella programmazione consentendo però un graduale approccio a tutti gli sviluppatori Java: esso infatti è pensato per compilare sulla Java Virtual Machine, ed è possibile programmare in </w:t>
+        <w:t xml:space="preserve"> sfruttando classi Java (e viceversa). Essendo Android Studio sviluppato in Java e pensato inizialmente per uno sviluppo Java, </w:t>
       </w:r>
       <w:proofErr w:type="spellStart"/>
       <w:r>
@@ -968,7 +959,7 @@
           <w:sz w:val="24"/>
           <w:szCs w:val="24"/>
         </w:rPr>
-        <w:t xml:space="preserve"> sfruttando classi Java (e viceversa). Essendo </w:t>
+        <w:t xml:space="preserve"> si adatta benissimo alla programmazione per applicazioni Android, ed è per questo motivo che dal 2017 Google ha dichiarato </w:t>
       </w:r>
       <w:proofErr w:type="spellStart"/>
       <w:r>
@@ -976,7 +967,7 @@
           <w:sz w:val="24"/>
           <w:szCs w:val="24"/>
         </w:rPr>
-        <w:t>Android</w:t>
+        <w:t>Kotlin</w:t>
       </w:r>
       <w:proofErr w:type="spellEnd"/>
       <w:r>
@@ -984,7 +975,7 @@
           <w:sz w:val="24"/>
           <w:szCs w:val="24"/>
         </w:rPr>
-        <w:t xml:space="preserve"> Studio sviluppato in Java e pensato inizialmente per uno sviluppo Java, </w:t>
+        <w:t xml:space="preserve"> come linguaggio ufficiale per le sue </w:t>
       </w:r>
       <w:proofErr w:type="spellStart"/>
       <w:r>
@@ -992,6 +983,106 @@
           <w:sz w:val="24"/>
           <w:szCs w:val="24"/>
         </w:rPr>
+        <w:t>app</w:t>
+      </w:r>
+      <w:proofErr w:type="spellEnd"/>
+      <w:r>
+        <w:rPr>
+          <w:sz w:val="24"/>
+          <w:szCs w:val="24"/>
+        </w:rPr>
+        <w:t xml:space="preserve"> al pari di Java.</w:t>
+      </w:r>
+    </w:p>
+    <w:p>
+      <w:pPr>
+        <w:pStyle w:val="Nessunaspaziatura"/>
+        <w:jc w:val="both"/>
+        <w:rPr>
+          <w:sz w:val="24"/>
+          <w:szCs w:val="24"/>
+        </w:rPr>
+      </w:pPr>
+    </w:p>
+    <w:p>
+      <w:pPr>
+        <w:pStyle w:val="Nessunaspaziatura"/>
+        <w:jc w:val="both"/>
+        <w:rPr>
+          <w:sz w:val="24"/>
+          <w:szCs w:val="24"/>
+        </w:rPr>
+      </w:pPr>
+    </w:p>
+    <w:p>
+      <w:pPr>
+        <w:pStyle w:val="Nessunaspaziatura"/>
+        <w:jc w:val="both"/>
+        <w:rPr>
+          <w:sz w:val="24"/>
+          <w:szCs w:val="24"/>
+        </w:rPr>
+      </w:pPr>
+    </w:p>
+    <w:p>
+      <w:pPr>
+        <w:pStyle w:val="Nessunaspaziatura"/>
+        <w:jc w:val="both"/>
+        <w:rPr>
+          <w:sz w:val="24"/>
+          <w:szCs w:val="24"/>
+        </w:rPr>
+      </w:pPr>
+    </w:p>
+    <w:p>
+      <w:pPr>
+        <w:pStyle w:val="Nessunaspaziatura"/>
+        <w:jc w:val="both"/>
+        <w:rPr>
+          <w:sz w:val="24"/>
+          <w:szCs w:val="24"/>
+        </w:rPr>
+      </w:pPr>
+    </w:p>
+    <w:p>
+      <w:pPr>
+        <w:pStyle w:val="Nessunaspaziatura"/>
+        <w:jc w:val="both"/>
+        <w:rPr>
+          <w:sz w:val="24"/>
+          <w:szCs w:val="24"/>
+        </w:rPr>
+      </w:pPr>
+      <w:r>
+        <w:rPr>
+          <w:sz w:val="24"/>
+          <w:szCs w:val="24"/>
+        </w:rPr>
+        <w:t>NULL POINTER EXCEPTION</w:t>
+      </w:r>
+    </w:p>
+    <w:p>
+      <w:pPr>
+        <w:pStyle w:val="Nessunaspaziatura"/>
+        <w:jc w:val="both"/>
+        <w:rPr>
+          <w:sz w:val="24"/>
+          <w:szCs w:val="24"/>
+        </w:rPr>
+      </w:pPr>
+      <w:r>
+        <w:rPr>
+          <w:sz w:val="24"/>
+          <w:szCs w:val="24"/>
+        </w:rPr>
+        <w:t xml:space="preserve">Uno dei più temuti errori a cui vanno incontro i programmatori Java è fortemente contrastato in </w:t>
+      </w:r>
+      <w:proofErr w:type="spellStart"/>
+      <w:r>
+        <w:rPr>
+          <w:sz w:val="24"/>
+          <w:szCs w:val="24"/>
+        </w:rPr>
         <w:t>Kotlin</w:t>
       </w:r>
       <w:proofErr w:type="spellEnd"/>
@@ -1000,172 +1091,24 @@
           <w:sz w:val="24"/>
           <w:szCs w:val="24"/>
         </w:rPr>
-        <w:t xml:space="preserve"> si adatta benissimo alla programmazione per applicazioni </w:t>
+        <w:t xml:space="preserve">. Già in fase di compilazione infatti viene segnalato un errore in caso di assegnazioni di valori nulli o tentate operazioni su elementi nulli, a meno che non venga esplicitata la volontà di utilizzare un oggetto nullo mediante la sintassi </w:t>
       </w:r>
       <w:proofErr w:type="spellStart"/>
       <w:r>
         <w:rPr>
-          <w:sz w:val="24"/>
-          <w:szCs w:val="24"/>
-        </w:rPr>
-        <w:t>Android</w:t>
+          <w:i/>
+          <w:sz w:val="24"/>
+          <w:szCs w:val="24"/>
+        </w:rPr>
+        <w:t>tipoDato</w:t>
       </w:r>
       <w:proofErr w:type="spellEnd"/>
       <w:r>
         <w:rPr>
-          <w:sz w:val="24"/>
-          <w:szCs w:val="24"/>
-        </w:rPr>
-        <w:t xml:space="preserve">, ed è per questo motivo che dal 2017 Google ha dichiarato </w:t>
-      </w:r>
-      <w:proofErr w:type="spellStart"/>
-      <w:r>
-        <w:rPr>
-          <w:sz w:val="24"/>
-          <w:szCs w:val="24"/>
-        </w:rPr>
-        <w:t>Kotlin</w:t>
-      </w:r>
-      <w:proofErr w:type="spellEnd"/>
-      <w:r>
-        <w:rPr>
-          <w:sz w:val="24"/>
-          <w:szCs w:val="24"/>
-        </w:rPr>
-        <w:t xml:space="preserve"> come linguaggio ufficiale per le sue </w:t>
-      </w:r>
-      <w:proofErr w:type="spellStart"/>
-      <w:r>
-        <w:rPr>
-          <w:sz w:val="24"/>
-          <w:szCs w:val="24"/>
-        </w:rPr>
-        <w:t>app</w:t>
-      </w:r>
-      <w:proofErr w:type="spellEnd"/>
-      <w:r>
-        <w:rPr>
-          <w:sz w:val="24"/>
-          <w:szCs w:val="24"/>
-        </w:rPr>
-        <w:t xml:space="preserve"> al pari di Java.</w:t>
-      </w:r>
-    </w:p>
-    <w:p>
-      <w:pPr>
-        <w:pStyle w:val="Nessunaspaziatura"/>
-        <w:jc w:val="both"/>
-        <w:rPr>
-          <w:sz w:val="24"/>
-          <w:szCs w:val="24"/>
-        </w:rPr>
-      </w:pPr>
-    </w:p>
-    <w:p>
-      <w:pPr>
-        <w:pStyle w:val="Nessunaspaziatura"/>
-        <w:jc w:val="both"/>
-        <w:rPr>
-          <w:sz w:val="24"/>
-          <w:szCs w:val="24"/>
-        </w:rPr>
-      </w:pPr>
-    </w:p>
-    <w:p>
-      <w:pPr>
-        <w:pStyle w:val="Nessunaspaziatura"/>
-        <w:jc w:val="both"/>
-        <w:rPr>
-          <w:sz w:val="24"/>
-          <w:szCs w:val="24"/>
-        </w:rPr>
-      </w:pPr>
-    </w:p>
-    <w:p>
-      <w:pPr>
-        <w:pStyle w:val="Nessunaspaziatura"/>
-        <w:jc w:val="both"/>
-        <w:rPr>
-          <w:sz w:val="24"/>
-          <w:szCs w:val="24"/>
-        </w:rPr>
-      </w:pPr>
-    </w:p>
-    <w:p>
-      <w:pPr>
-        <w:pStyle w:val="Nessunaspaziatura"/>
-        <w:jc w:val="both"/>
-        <w:rPr>
-          <w:sz w:val="24"/>
-          <w:szCs w:val="24"/>
-        </w:rPr>
-      </w:pPr>
-    </w:p>
-    <w:p>
-      <w:pPr>
-        <w:pStyle w:val="Nessunaspaziatura"/>
-        <w:jc w:val="both"/>
-        <w:rPr>
-          <w:sz w:val="24"/>
-          <w:szCs w:val="24"/>
-        </w:rPr>
-      </w:pPr>
-      <w:r>
-        <w:rPr>
-          <w:sz w:val="24"/>
-          <w:szCs w:val="24"/>
-        </w:rPr>
-        <w:t>NULL POINTER EXCEPTION</w:t>
-      </w:r>
-    </w:p>
-    <w:p>
-      <w:pPr>
-        <w:pStyle w:val="Nessunaspaziatura"/>
-        <w:jc w:val="both"/>
-        <w:rPr>
-          <w:sz w:val="24"/>
-          <w:szCs w:val="24"/>
-        </w:rPr>
-      </w:pPr>
-      <w:r>
-        <w:rPr>
-          <w:sz w:val="24"/>
-          <w:szCs w:val="24"/>
-        </w:rPr>
-        <w:t xml:space="preserve">Uno dei più temuti errori a cui vanno incontro i programmatori Java è fortemente contrastato in </w:t>
-      </w:r>
-      <w:proofErr w:type="spellStart"/>
-      <w:r>
-        <w:rPr>
-          <w:sz w:val="24"/>
-          <w:szCs w:val="24"/>
-        </w:rPr>
-        <w:t>Kotlin</w:t>
-      </w:r>
-      <w:proofErr w:type="spellEnd"/>
-      <w:r>
-        <w:rPr>
-          <w:sz w:val="24"/>
-          <w:szCs w:val="24"/>
-        </w:rPr>
-        <w:t xml:space="preserve">. Già in fase di compilazione infatti viene segnalato un errore in caso di assegnazioni di valori nulli o tentate operazioni su elementi nulli, a meno che non venga esplicitata la volontà di utilizzare un oggetto nullo mediante la sintassi </w:t>
-      </w:r>
-      <w:proofErr w:type="spellStart"/>
-      <w:r>
-        <w:rPr>
           <w:i/>
           <w:sz w:val="24"/>
           <w:szCs w:val="24"/>
         </w:rPr>
-        <w:t>tipoDato</w:t>
-      </w:r>
-      <w:proofErr w:type="spellEnd"/>
-      <w:r>
-        <w:rPr>
-          <w:i/>
-          <w:sz w:val="24"/>
-          <w:szCs w:val="24"/>
-        </w:rPr>
         <w:t>?</w:t>
       </w:r>
       <w:r>
@@ -1173,23 +1116,7 @@
           <w:sz w:val="24"/>
           <w:szCs w:val="24"/>
         </w:rPr>
-        <w:t xml:space="preserve"> (</w:t>
-      </w:r>
-      <w:proofErr w:type="gramStart"/>
-      <w:r>
-        <w:rPr>
-          <w:sz w:val="24"/>
-          <w:szCs w:val="24"/>
-        </w:rPr>
-        <w:t>es</w:t>
-      </w:r>
-      <w:proofErr w:type="gramEnd"/>
-      <w:r>
-        <w:rPr>
-          <w:sz w:val="24"/>
-          <w:szCs w:val="24"/>
-        </w:rPr>
-        <w:t xml:space="preserve"> </w:t>
+        <w:t xml:space="preserve"> (es </w:t>
       </w:r>
       <w:proofErr w:type="spellStart"/>
       <w:r>
@@ -1276,52 +1203,52 @@
           <w:szCs w:val="24"/>
         </w:rPr>
       </w:pPr>
+      <w:r>
+        <w:rPr>
+          <w:sz w:val="24"/>
+          <w:szCs w:val="24"/>
+        </w:rPr>
+        <w:t xml:space="preserve">val </w:t>
+      </w:r>
+      <w:proofErr w:type="spellStart"/>
+      <w:r>
+        <w:rPr>
+          <w:sz w:val="24"/>
+          <w:szCs w:val="24"/>
+        </w:rPr>
+        <w:t>size</w:t>
+      </w:r>
+      <w:proofErr w:type="spellEnd"/>
+      <w:r>
+        <w:rPr>
+          <w:sz w:val="24"/>
+          <w:szCs w:val="24"/>
+        </w:rPr>
+        <w:t>=box</w:t>
+      </w:r>
       <w:proofErr w:type="gramStart"/>
       <w:r>
         <w:rPr>
           <w:sz w:val="24"/>
           <w:szCs w:val="24"/>
         </w:rPr>
-        <w:t>val</w:t>
-      </w:r>
+        <w:t>?.</w:t>
+      </w:r>
+      <w:proofErr w:type="spellStart"/>
+      <w:r>
+        <w:rPr>
+          <w:sz w:val="24"/>
+          <w:szCs w:val="24"/>
+        </w:rPr>
+        <w:t>length</w:t>
+      </w:r>
+      <w:proofErr w:type="spellEnd"/>
       <w:proofErr w:type="gramEnd"/>
       <w:r>
         <w:rPr>
           <w:sz w:val="24"/>
           <w:szCs w:val="24"/>
         </w:rPr>
-        <w:t xml:space="preserve"> </w:t>
-      </w:r>
-      <w:proofErr w:type="spellStart"/>
-      <w:r>
-        <w:rPr>
-          <w:sz w:val="24"/>
-          <w:szCs w:val="24"/>
-        </w:rPr>
-        <w:t>size</w:t>
-      </w:r>
-      <w:proofErr w:type="spellEnd"/>
-      <w:r>
-        <w:rPr>
-          <w:sz w:val="24"/>
-          <w:szCs w:val="24"/>
-        </w:rPr>
-        <w:t>=box?.</w:t>
-      </w:r>
-      <w:proofErr w:type="spellStart"/>
-      <w:r>
-        <w:rPr>
-          <w:sz w:val="24"/>
-          <w:szCs w:val="24"/>
-        </w:rPr>
-        <w:t>length</w:t>
-      </w:r>
-      <w:proofErr w:type="spellEnd"/>
-      <w:r>
-        <w:rPr>
-          <w:sz w:val="24"/>
-          <w:szCs w:val="24"/>
-        </w:rPr>
         <w:t xml:space="preserve"> ?: -1        </w:t>
       </w:r>
     </w:p>
@@ -1334,21 +1261,12 @@
           <w:szCs w:val="24"/>
         </w:rPr>
       </w:pPr>
-      <w:proofErr w:type="gramStart"/>
-      <w:r>
-        <w:rPr>
-          <w:sz w:val="24"/>
-          <w:szCs w:val="24"/>
-        </w:rPr>
-        <w:t>specifica</w:t>
-      </w:r>
-      <w:proofErr w:type="gramEnd"/>
-      <w:r>
-        <w:rPr>
-          <w:sz w:val="24"/>
-          <w:szCs w:val="24"/>
-        </w:rPr>
-        <w:t xml:space="preserve"> invece cosa fare nel caso di oggetto nullo, assegnando -1 alla variabile </w:t>
+      <w:r>
+        <w:rPr>
+          <w:sz w:val="24"/>
+          <w:szCs w:val="24"/>
+        </w:rPr>
+        <w:t xml:space="preserve">specifica invece cosa fare nel caso di oggetto nullo, assegnando -1 alla variabile </w:t>
       </w:r>
       <w:proofErr w:type="spellStart"/>
       <w:r>
@@ -1990,6 +1908,276 @@
           <w:szCs w:val="24"/>
         </w:rPr>
       </w:pPr>
+    </w:p>
+    <w:p>
+      <w:pPr>
+        <w:pStyle w:val="Nessunaspaziatura"/>
+        <w:rPr>
+          <w:sz w:val="24"/>
+          <w:szCs w:val="24"/>
+        </w:rPr>
+      </w:pPr>
+      <w:r>
+        <w:rPr>
+          <w:sz w:val="24"/>
+          <w:szCs w:val="24"/>
+        </w:rPr>
+        <w:t>VARIABILI/COSTANTI</w:t>
+      </w:r>
+    </w:p>
+    <w:p>
+      <w:pPr>
+        <w:pStyle w:val="Nessunaspaziatura"/>
+        <w:rPr>
+          <w:sz w:val="24"/>
+          <w:szCs w:val="24"/>
+        </w:rPr>
+      </w:pPr>
+      <w:r>
+        <w:rPr>
+          <w:sz w:val="24"/>
+          <w:szCs w:val="24"/>
+        </w:rPr>
+        <w:t xml:space="preserve">Per dichiarare una variabile utilizzando </w:t>
+      </w:r>
+      <w:proofErr w:type="spellStart"/>
+      <w:r>
+        <w:rPr>
+          <w:sz w:val="24"/>
+          <w:szCs w:val="24"/>
+        </w:rPr>
+        <w:t>Kotlin</w:t>
+      </w:r>
+      <w:proofErr w:type="spellEnd"/>
+      <w:r>
+        <w:rPr>
+          <w:sz w:val="24"/>
+          <w:szCs w:val="24"/>
+        </w:rPr>
+        <w:t>, basterà semplicemente utilizzare la keyword “</w:t>
+      </w:r>
+      <w:proofErr w:type="spellStart"/>
+      <w:r>
+        <w:rPr>
+          <w:i/>
+          <w:sz w:val="24"/>
+          <w:szCs w:val="24"/>
+        </w:rPr>
+        <w:t>va</w:t>
+      </w:r>
+      <w:r>
+        <w:rPr>
+          <w:i/>
+          <w:sz w:val="24"/>
+          <w:szCs w:val="24"/>
+        </w:rPr>
+        <w:t>r</w:t>
+      </w:r>
+      <w:proofErr w:type="spellEnd"/>
+      <w:r>
+        <w:rPr>
+          <w:i/>
+          <w:sz w:val="24"/>
+          <w:szCs w:val="24"/>
+        </w:rPr>
+        <w:t xml:space="preserve">” </w:t>
+      </w:r>
+      <w:r>
+        <w:rPr>
+          <w:sz w:val="24"/>
+          <w:szCs w:val="24"/>
+        </w:rPr>
+        <w:t xml:space="preserve">all’inizio della </w:t>
+      </w:r>
+      <w:r>
+        <w:rPr>
+          <w:sz w:val="24"/>
+          <w:szCs w:val="24"/>
+        </w:rPr>
+        <w:t>dichiarazione stessa</w:t>
+      </w:r>
+      <w:r>
+        <w:rPr>
+          <w:sz w:val="24"/>
+          <w:szCs w:val="24"/>
+        </w:rPr>
+        <w:t>.</w:t>
+      </w:r>
+      <w:r>
+        <w:rPr>
+          <w:sz w:val="24"/>
+          <w:szCs w:val="24"/>
+        </w:rPr>
+        <w:t xml:space="preserve"> </w:t>
+      </w:r>
+    </w:p>
+    <w:p>
+      <w:pPr>
+        <w:pStyle w:val="Nessunaspaziatura"/>
+        <w:tabs>
+          <w:tab w:val="left" w:pos="3544"/>
+        </w:tabs>
+        <w:rPr>
+          <w:sz w:val="24"/>
+          <w:szCs w:val="24"/>
+        </w:rPr>
+      </w:pPr>
+      <w:r>
+        <w:rPr>
+          <w:noProof/>
+        </w:rPr>
+        <w:drawing>
+          <wp:inline distT="0" distB="0" distL="0" distR="0" wp14:anchorId="43A56C66" wp14:editId="777C75D2">
+            <wp:extent cx="2217420" cy="251455"/>
+            <wp:effectExtent l="0" t="0" r="0" b="0"/>
+            <wp:docPr id="3" name="Immagine 3"/>
+            <wp:cNvGraphicFramePr>
+              <a:graphicFrameLocks xmlns:a="http://schemas.openxmlformats.org/drawingml/2006/main" noChangeAspect="1"/>
+            </wp:cNvGraphicFramePr>
+            <a:graphic xmlns:a="http://schemas.openxmlformats.org/drawingml/2006/main">
+              <a:graphicData uri="http://schemas.openxmlformats.org/drawingml/2006/picture">
+                <pic:pic xmlns:pic="http://schemas.openxmlformats.org/drawingml/2006/picture">
+                  <pic:nvPicPr>
+                    <pic:cNvPr id="1" name=""/>
+                    <pic:cNvPicPr/>
+                  </pic:nvPicPr>
+                  <pic:blipFill>
+                    <a:blip r:embed="rId9"/>
+                    <a:stretch>
+                      <a:fillRect/>
+                    </a:stretch>
+                  </pic:blipFill>
+                  <pic:spPr>
+                    <a:xfrm>
+                      <a:off x="0" y="0"/>
+                      <a:ext cx="2329606" cy="264177"/>
+                    </a:xfrm>
+                    <a:prstGeom prst="rect">
+                      <a:avLst/>
+                    </a:prstGeom>
+                  </pic:spPr>
+                </pic:pic>
+              </a:graphicData>
+            </a:graphic>
+          </wp:inline>
+        </w:drawing>
+      </w:r>
+    </w:p>
+    <w:p>
+      <w:pPr>
+        <w:pStyle w:val="Nessunaspaziatura"/>
+        <w:rPr>
+          <w:sz w:val="24"/>
+          <w:szCs w:val="24"/>
+        </w:rPr>
+      </w:pPr>
+    </w:p>
+    <w:p>
+      <w:pPr>
+        <w:pStyle w:val="Nessunaspaziatura"/>
+        <w:rPr>
+          <w:sz w:val="24"/>
+          <w:szCs w:val="24"/>
+        </w:rPr>
+      </w:pPr>
+      <w:r>
+        <w:rPr>
+          <w:sz w:val="24"/>
+          <w:szCs w:val="24"/>
+        </w:rPr>
+        <w:t>Inoltre, è possibile omettere il “</w:t>
+      </w:r>
+      <w:proofErr w:type="spellStart"/>
+      <w:r>
+        <w:rPr>
+          <w:sz w:val="24"/>
+          <w:szCs w:val="24"/>
+        </w:rPr>
+        <w:t>TipoVariabile</w:t>
+      </w:r>
+      <w:proofErr w:type="spellEnd"/>
+      <w:r>
+        <w:rPr>
+          <w:sz w:val="24"/>
+          <w:szCs w:val="24"/>
+        </w:rPr>
+        <w:t xml:space="preserve">” se </w:t>
+      </w:r>
+      <w:r>
+        <w:t>l</w:t>
+      </w:r>
+      <w:r>
+        <w:rPr>
+          <w:sz w:val="24"/>
+          <w:szCs w:val="24"/>
+        </w:rPr>
+        <w:t>’</w:t>
+      </w:r>
+      <w:proofErr w:type="spellStart"/>
+      <w:r>
+        <w:rPr>
+          <w:sz w:val="24"/>
+          <w:szCs w:val="24"/>
+        </w:rPr>
+        <w:t>istanziazione</w:t>
+      </w:r>
+      <w:proofErr w:type="spellEnd"/>
+      <w:r>
+        <w:rPr>
+          <w:sz w:val="24"/>
+          <w:szCs w:val="24"/>
+        </w:rPr>
+        <w:t xml:space="preserve"> e la dichiarazione avvengono sulla stessa riga.</w:t>
+      </w:r>
+    </w:p>
+    <w:p>
+      <w:pPr>
+        <w:pStyle w:val="Nessunaspaziatura"/>
+        <w:rPr>
+          <w:sz w:val="24"/>
+          <w:szCs w:val="24"/>
+        </w:rPr>
+      </w:pPr>
+      <w:r>
+        <w:rPr>
+          <w:noProof/>
+        </w:rPr>
+        <w:drawing>
+          <wp:inline distT="0" distB="0" distL="0" distR="0" wp14:anchorId="05EC5CF0" wp14:editId="361CE601">
+            <wp:extent cx="3430905" cy="449580"/>
+            <wp:effectExtent l="0" t="0" r="0" b="7620"/>
+            <wp:docPr id="4" name="Immagine 4"/>
+            <wp:cNvGraphicFramePr>
+              <a:graphicFrameLocks xmlns:a="http://schemas.openxmlformats.org/drawingml/2006/main" noChangeAspect="1"/>
+            </wp:cNvGraphicFramePr>
+            <a:graphic xmlns:a="http://schemas.openxmlformats.org/drawingml/2006/main">
+              <a:graphicData uri="http://schemas.openxmlformats.org/drawingml/2006/picture">
+                <pic:pic xmlns:pic="http://schemas.openxmlformats.org/drawingml/2006/picture">
+                  <pic:nvPicPr>
+                    <pic:cNvPr id="1" name=""/>
+                    <pic:cNvPicPr/>
+                  </pic:nvPicPr>
+                  <pic:blipFill>
+                    <a:blip r:embed="rId10"/>
+                    <a:stretch>
+                      <a:fillRect/>
+                    </a:stretch>
+                  </pic:blipFill>
+                  <pic:spPr>
+                    <a:xfrm>
+                      <a:off x="0" y="0"/>
+                      <a:ext cx="3480936" cy="456136"/>
+                    </a:xfrm>
+                    <a:prstGeom prst="rect">
+                      <a:avLst/>
+                    </a:prstGeom>
+                  </pic:spPr>
+                </pic:pic>
+              </a:graphicData>
+            </a:graphic>
+          </wp:inline>
+        </w:drawing>
+      </w:r>
       <w:bookmarkStart w:id="1" w:name="_GoBack"/>
       <w:bookmarkEnd w:id="1"/>
     </w:p>
@@ -2005,6 +2193,401 @@
     <w:p>
       <w:pPr>
         <w:pStyle w:val="Nessunaspaziatura"/>
+        <w:rPr>
+          <w:sz w:val="24"/>
+          <w:szCs w:val="24"/>
+        </w:rPr>
+      </w:pPr>
+      <w:r>
+        <w:rPr>
+          <w:sz w:val="24"/>
+          <w:szCs w:val="24"/>
+        </w:rPr>
+        <w:t>Nel caso in cui vengano dichiarate delle variabili ed il loro valore non venga mai modificato, la compilazione segnalerà un “</w:t>
+      </w:r>
+      <w:proofErr w:type="spellStart"/>
+      <w:r>
+        <w:rPr>
+          <w:sz w:val="24"/>
+          <w:szCs w:val="24"/>
+        </w:rPr>
+        <w:t>warning</w:t>
+      </w:r>
+      <w:proofErr w:type="spellEnd"/>
+      <w:r>
+        <w:rPr>
+          <w:sz w:val="24"/>
+          <w:szCs w:val="24"/>
+        </w:rPr>
+        <w:t xml:space="preserve">” che ci avviserà </w:t>
+      </w:r>
+      <w:r>
+        <w:rPr>
+          <w:sz w:val="24"/>
+          <w:szCs w:val="24"/>
+        </w:rPr>
+        <w:t>di ciò</w:t>
+      </w:r>
+      <w:r>
+        <w:rPr>
+          <w:sz w:val="24"/>
+          <w:szCs w:val="24"/>
+        </w:rPr>
+        <w:t>.</w:t>
+      </w:r>
+    </w:p>
+    <w:p>
+      <w:pPr>
+        <w:pStyle w:val="Nessunaspaziatura"/>
+        <w:rPr>
+          <w:sz w:val="24"/>
+          <w:szCs w:val="24"/>
+        </w:rPr>
+      </w:pPr>
+    </w:p>
+    <w:p>
+      <w:pPr>
+        <w:pStyle w:val="Nessunaspaziatura"/>
+        <w:rPr>
+          <w:sz w:val="24"/>
+          <w:szCs w:val="24"/>
+        </w:rPr>
+      </w:pPr>
+      <w:r>
+        <w:rPr>
+          <w:sz w:val="24"/>
+          <w:szCs w:val="24"/>
+        </w:rPr>
+        <w:t>Per dichiarare</w:t>
+      </w:r>
+      <w:r>
+        <w:rPr>
+          <w:sz w:val="24"/>
+          <w:szCs w:val="24"/>
+        </w:rPr>
+        <w:t xml:space="preserve"> una costante </w:t>
+      </w:r>
+      <w:r>
+        <w:rPr>
+          <w:sz w:val="24"/>
+          <w:szCs w:val="24"/>
+        </w:rPr>
+        <w:t>sarà</w:t>
+      </w:r>
+      <w:r>
+        <w:rPr>
+          <w:sz w:val="24"/>
+          <w:szCs w:val="24"/>
+        </w:rPr>
+        <w:t xml:space="preserve"> sufficiente inserire la keyword </w:t>
+      </w:r>
+      <w:r>
+        <w:rPr>
+          <w:i/>
+          <w:sz w:val="24"/>
+          <w:szCs w:val="24"/>
+        </w:rPr>
+        <w:t>“val”</w:t>
+      </w:r>
+      <w:r>
+        <w:rPr>
+          <w:i/>
+          <w:sz w:val="24"/>
+          <w:szCs w:val="24"/>
+        </w:rPr>
+        <w:t xml:space="preserve"> </w:t>
+      </w:r>
+      <w:r>
+        <w:rPr>
+          <w:sz w:val="24"/>
+          <w:szCs w:val="24"/>
+        </w:rPr>
+        <w:t xml:space="preserve">al posto della keyword </w:t>
+      </w:r>
+      <w:r>
+        <w:rPr>
+          <w:i/>
+          <w:sz w:val="24"/>
+          <w:szCs w:val="24"/>
+        </w:rPr>
+        <w:t>“</w:t>
+      </w:r>
+      <w:proofErr w:type="spellStart"/>
+      <w:r>
+        <w:rPr>
+          <w:i/>
+          <w:sz w:val="24"/>
+          <w:szCs w:val="24"/>
+        </w:rPr>
+        <w:t>var</w:t>
+      </w:r>
+      <w:proofErr w:type="spellEnd"/>
+      <w:r>
+        <w:rPr>
+          <w:i/>
+          <w:sz w:val="24"/>
+          <w:szCs w:val="24"/>
+        </w:rPr>
+        <w:t>”</w:t>
+      </w:r>
+      <w:r>
+        <w:rPr>
+          <w:i/>
+          <w:sz w:val="24"/>
+          <w:szCs w:val="24"/>
+        </w:rPr>
+        <w:t>.</w:t>
+      </w:r>
+    </w:p>
+    <w:p>
+      <w:pPr>
+        <w:pStyle w:val="Nessunaspaziatura"/>
+        <w:rPr>
+          <w:sz w:val="24"/>
+          <w:szCs w:val="24"/>
+        </w:rPr>
+      </w:pPr>
+    </w:p>
+    <w:p>
+      <w:pPr>
+        <w:pStyle w:val="Nessunaspaziatura"/>
+        <w:rPr>
+          <w:sz w:val="24"/>
+          <w:szCs w:val="24"/>
+        </w:rPr>
+      </w:pPr>
+      <w:r>
+        <w:rPr>
+          <w:sz w:val="24"/>
+          <w:szCs w:val="24"/>
+        </w:rPr>
+        <w:t>CONVERSIONE DA UN TIPO DI DATO NUMERICO AD UNA STRINGA</w:t>
+      </w:r>
+    </w:p>
+    <w:p>
+      <w:pPr>
+        <w:pStyle w:val="Nessunaspaziatura"/>
+        <w:rPr>
+          <w:sz w:val="24"/>
+          <w:szCs w:val="24"/>
+        </w:rPr>
+      </w:pPr>
+      <w:r>
+        <w:rPr>
+          <w:sz w:val="24"/>
+          <w:szCs w:val="24"/>
+        </w:rPr>
+        <w:t xml:space="preserve">Per poter convertire un tipo di dato numerico in una stringa, in </w:t>
+      </w:r>
+      <w:proofErr w:type="spellStart"/>
+      <w:r>
+        <w:rPr>
+          <w:sz w:val="24"/>
+          <w:szCs w:val="24"/>
+        </w:rPr>
+        <w:t>kotlin</w:t>
+      </w:r>
+      <w:proofErr w:type="spellEnd"/>
+      <w:r>
+        <w:rPr>
+          <w:sz w:val="24"/>
+          <w:szCs w:val="24"/>
+        </w:rPr>
+        <w:t xml:space="preserve"> è stato definito il simbolo “</w:t>
+      </w:r>
+      <w:r>
+        <w:rPr>
+          <w:i/>
+          <w:sz w:val="24"/>
+          <w:szCs w:val="24"/>
+        </w:rPr>
+        <w:t>$</w:t>
+      </w:r>
+      <w:r>
+        <w:rPr>
+          <w:sz w:val="24"/>
+          <w:szCs w:val="24"/>
+        </w:rPr>
+        <w:t xml:space="preserve">” per </w:t>
+      </w:r>
+      <w:r>
+        <w:rPr>
+          <w:sz w:val="24"/>
+          <w:szCs w:val="24"/>
+        </w:rPr>
+        <w:t>compiere ciò.</w:t>
+      </w:r>
+      <w:r>
+        <w:rPr>
+          <w:sz w:val="24"/>
+          <w:szCs w:val="24"/>
+        </w:rPr>
+        <w:t xml:space="preserve"> </w:t>
+      </w:r>
+      <w:proofErr w:type="gramStart"/>
+      <w:r>
+        <w:rPr>
+          <w:sz w:val="24"/>
+          <w:szCs w:val="24"/>
+        </w:rPr>
+        <w:t>I</w:t>
+      </w:r>
+      <w:r>
+        <w:rPr>
+          <w:sz w:val="24"/>
+          <w:szCs w:val="24"/>
+        </w:rPr>
+        <w:t>nfatti</w:t>
+      </w:r>
+      <w:proofErr w:type="gramEnd"/>
+      <w:r>
+        <w:rPr>
+          <w:sz w:val="24"/>
+          <w:szCs w:val="24"/>
+        </w:rPr>
+        <w:t xml:space="preserve"> basterà inserire </w:t>
+      </w:r>
+      <w:r>
+        <w:rPr>
+          <w:sz w:val="24"/>
+          <w:szCs w:val="24"/>
+        </w:rPr>
+        <w:t>all’interno dell’</w:t>
+      </w:r>
+      <w:r>
+        <w:rPr>
+          <w:sz w:val="24"/>
+          <w:szCs w:val="24"/>
+        </w:rPr>
+        <w:t xml:space="preserve">inizializzazione della stringa </w:t>
+      </w:r>
+      <w:r>
+        <w:rPr>
+          <w:sz w:val="24"/>
+          <w:szCs w:val="24"/>
+        </w:rPr>
+        <w:t xml:space="preserve">il carattere </w:t>
+      </w:r>
+      <w:r>
+        <w:rPr>
+          <w:i/>
+          <w:sz w:val="24"/>
+          <w:szCs w:val="24"/>
+        </w:rPr>
+        <w:t>“$”</w:t>
+      </w:r>
+      <w:r>
+        <w:rPr>
+          <w:sz w:val="24"/>
+          <w:szCs w:val="24"/>
+        </w:rPr>
+        <w:t xml:space="preserve"> affiancato dal nome della variabile numerica per eseguire la conversione.</w:t>
+      </w:r>
+    </w:p>
+    <w:p>
+      <w:pPr>
+        <w:pStyle w:val="Nessunaspaziatura"/>
+        <w:rPr>
+          <w:sz w:val="24"/>
+          <w:szCs w:val="24"/>
+        </w:rPr>
+      </w:pPr>
+    </w:p>
+    <w:p>
+      <w:pPr>
+        <w:pStyle w:val="Nessunaspaziatura"/>
+        <w:rPr>
+          <w:sz w:val="24"/>
+          <w:szCs w:val="24"/>
+        </w:rPr>
+      </w:pPr>
+      <w:r>
+        <w:rPr>
+          <w:sz w:val="24"/>
+          <w:szCs w:val="24"/>
+        </w:rPr>
+        <w:t>Esempio:</w:t>
+      </w:r>
+    </w:p>
+    <w:p>
+      <w:pPr>
+        <w:pStyle w:val="Nessunaspaziatura"/>
+        <w:rPr>
+          <w:sz w:val="24"/>
+          <w:szCs w:val="24"/>
+        </w:rPr>
+      </w:pPr>
+      <w:r>
+        <w:rPr>
+          <w:noProof/>
+        </w:rPr>
+        <w:drawing>
+          <wp:inline distT="0" distB="0" distL="0" distR="0" wp14:anchorId="192F819D" wp14:editId="67405477">
+            <wp:extent cx="2296392" cy="495300"/>
+            <wp:effectExtent l="0" t="0" r="8890" b="0"/>
+            <wp:docPr id="2" name="Immagine 2"/>
+            <wp:cNvGraphicFramePr>
+              <a:graphicFrameLocks xmlns:a="http://schemas.openxmlformats.org/drawingml/2006/main" noChangeAspect="1"/>
+            </wp:cNvGraphicFramePr>
+            <a:graphic xmlns:a="http://schemas.openxmlformats.org/drawingml/2006/main">
+              <a:graphicData uri="http://schemas.openxmlformats.org/drawingml/2006/picture">
+                <pic:pic xmlns:pic="http://schemas.openxmlformats.org/drawingml/2006/picture">
+                  <pic:nvPicPr>
+                    <pic:cNvPr id="1" name=""/>
+                    <pic:cNvPicPr/>
+                  </pic:nvPicPr>
+                  <pic:blipFill>
+                    <a:blip r:embed="rId11"/>
+                    <a:stretch>
+                      <a:fillRect/>
+                    </a:stretch>
+                  </pic:blipFill>
+                  <pic:spPr>
+                    <a:xfrm>
+                      <a:off x="0" y="0"/>
+                      <a:ext cx="2315923" cy="499513"/>
+                    </a:xfrm>
+                    <a:prstGeom prst="rect">
+                      <a:avLst/>
+                    </a:prstGeom>
+                  </pic:spPr>
+                </pic:pic>
+              </a:graphicData>
+            </a:graphic>
+          </wp:inline>
+        </w:drawing>
+      </w:r>
+    </w:p>
+    <w:p>
+      <w:pPr>
+        <w:pStyle w:val="Nessunaspaziatura"/>
+        <w:rPr>
+          <w:sz w:val="24"/>
+          <w:szCs w:val="24"/>
+        </w:rPr>
+      </w:pPr>
+    </w:p>
+    <w:p>
+      <w:pPr>
+        <w:pStyle w:val="Nessunaspaziatura"/>
+        <w:rPr>
+          <w:sz w:val="24"/>
+          <w:szCs w:val="24"/>
+        </w:rPr>
+      </w:pPr>
+    </w:p>
+    <w:p>
+      <w:pPr>
+        <w:pStyle w:val="Nessunaspaziatura"/>
+        <w:rPr>
+          <w:sz w:val="24"/>
+          <w:szCs w:val="24"/>
+        </w:rPr>
+      </w:pPr>
+    </w:p>
+    <w:p>
+      <w:pPr>
+        <w:pStyle w:val="Nessunaspaziatura"/>
         <w:outlineLvl w:val="0"/>
         <w:rPr>
           <w:b/>
@@ -2019,6 +2602,7 @@
           <w:sz w:val="44"/>
           <w:szCs w:val="24"/>
         </w:rPr>
+        <w:lastRenderedPageBreak/>
         <w:t>Bibliografia</w:t>
       </w:r>
       <w:bookmarkEnd w:id="2"/>
@@ -2079,12 +2663,31 @@
           <w:szCs w:val="24"/>
         </w:rPr>
       </w:pPr>
-      <w:r>
-        <w:rPr>
-          <w:sz w:val="24"/>
-          <w:szCs w:val="24"/>
-        </w:rPr>
-        <w:t>https://codelabs.developers.google.com/codelabs/taking-advantage-of-kotlin/</w:t>
+      <w:hyperlink r:id="rId12" w:history="1">
+        <w:r>
+          <w:rPr>
+            <w:rStyle w:val="Collegamentoipertestuale"/>
+            <w:sz w:val="24"/>
+            <w:szCs w:val="24"/>
+          </w:rPr>
+          <w:t>https://codelabs.developers.google.com/codelabs/taking-advantage-of-kotlin/</w:t>
+        </w:r>
+      </w:hyperlink>
+    </w:p>
+    <w:p>
+      <w:pPr>
+        <w:pStyle w:val="Nessunaspaziatura"/>
+        <w:rPr>
+          <w:sz w:val="24"/>
+          <w:szCs w:val="24"/>
+        </w:rPr>
+      </w:pPr>
+      <w:r>
+        <w:rPr>
+          <w:sz w:val="24"/>
+          <w:szCs w:val="24"/>
+        </w:rPr>
+        <w:t>https://italiancoders.it/kotlin-cose-cosa-serve-sapere-ai-programmatori-java/</w:t>
       </w:r>
     </w:p>
     <w:p>
@@ -2458,7 +3061,7 @@
       </w:pPr>
     </w:p>
     <w:sectPr>
-      <w:footerReference w:type="default" r:id="rId9"/>
+      <w:footerReference w:type="default" r:id="rId13"/>
       <w:pgSz w:w="11906" w:h="16838"/>
       <w:pgMar w:top="1417" w:right="1134" w:bottom="1134" w:left="1134" w:header="708" w:footer="708" w:gutter="0"/>
       <w:pgNumType w:start="1"/>
@@ -2470,7 +3073,7 @@
 </file>
 
 <file path=word/endnotes.xml><?xml version="1.0" encoding="utf-8"?>
-<w:endnotes xmlns:wpc="http://schemas.microsoft.com/office/word/2010/wordprocessingCanvas" xmlns:mc="http://schemas.openxmlformats.org/markup-compatibility/2006" xmlns:o="urn:schemas-microsoft-com:office:office" xmlns:r="http://schemas.openxmlformats.org/officeDocument/2006/relationships" xmlns:m="http://schemas.openxmlformats.org/officeDocument/2006/math" xmlns:v="urn:schemas-microsoft-com:vml" xmlns:wp14="http://schemas.microsoft.com/office/word/2010/wordprocessingDrawing" xmlns:wp="http://schemas.openxmlformats.org/drawingml/2006/wordprocessingDrawing" xmlns:w10="urn:schemas-microsoft-com:office:word" xmlns:w="http://schemas.openxmlformats.org/wordprocessingml/2006/main" xmlns:w14="http://schemas.microsoft.com/office/word/2010/wordml" xmlns:w15="http://schemas.microsoft.com/office/word/2012/wordml" xmlns:wpg="http://schemas.microsoft.com/office/word/2010/wordprocessingGroup" xmlns:wpi="http://schemas.microsoft.com/office/word/2010/wordprocessingInk" xmlns:wne="http://schemas.microsoft.com/office/word/2006/wordml" xmlns:wps="http://schemas.microsoft.com/office/word/2010/wordprocessingShape" mc:Ignorable="w14 w15 wp14">
+<w:endnotes xmlns:wpc="http://schemas.microsoft.com/office/word/2010/wordprocessingCanvas" xmlns:cx="http://schemas.microsoft.com/office/drawing/2014/chartex" xmlns:cx1="http://schemas.microsoft.com/office/drawing/2015/9/8/chartex" xmlns:cx2="http://schemas.microsoft.com/office/drawing/2015/10/21/chartex" xmlns:cx3="http://schemas.microsoft.com/office/drawing/2016/5/9/chartex" xmlns:cx4="http://schemas.microsoft.com/office/drawing/2016/5/10/chartex" xmlns:cx5="http://schemas.microsoft.com/office/drawing/2016/5/11/chartex" xmlns:cx6="http://schemas.microsoft.com/office/drawing/2016/5/12/chartex" xmlns:cx7="http://schemas.microsoft.com/office/drawing/2016/5/13/chartex" xmlns:cx8="http://schemas.microsoft.com/office/drawing/2016/5/14/chartex" xmlns:mc="http://schemas.openxmlformats.org/markup-compatibility/2006" xmlns:aink="http://schemas.microsoft.com/office/drawing/2016/ink" xmlns:am3d="http://schemas.microsoft.com/office/drawing/2017/model3d" xmlns:o="urn:schemas-microsoft-com:office:office" xmlns:r="http://schemas.openxmlformats.org/officeDocument/2006/relationships" xmlns:m="http://schemas.openxmlformats.org/officeDocument/2006/math" xmlns:v="urn:schemas-microsoft-com:vml" xmlns:wp14="http://schemas.microsoft.com/office/word/2010/wordprocessingDrawing" xmlns:wp="http://schemas.openxmlformats.org/drawingml/2006/wordprocessingDrawing" xmlns:w10="urn:schemas-microsoft-com:office:word" xmlns:w="http://schemas.openxmlformats.org/wordprocessingml/2006/main" xmlns:w14="http://schemas.microsoft.com/office/word/2010/wordml" xmlns:w15="http://schemas.microsoft.com/office/word/2012/wordml" xmlns:w16cid="http://schemas.microsoft.com/office/word/2016/wordml/cid" xmlns:w16se="http://schemas.microsoft.com/office/word/2015/wordml/symex" xmlns:wpg="http://schemas.microsoft.com/office/word/2010/wordprocessingGroup" xmlns:wpi="http://schemas.microsoft.com/office/word/2010/wordprocessingInk" xmlns:wne="http://schemas.microsoft.com/office/word/2006/wordml" xmlns:wps="http://schemas.microsoft.com/office/word/2010/wordprocessingShape" mc:Ignorable="w14 w15 w16se w16cid wp14">
   <w:endnote w:type="separator" w:id="-1">
     <w:p>
       <w:pPr>
@@ -2495,7 +3098,7 @@
 </file>
 
 <file path=word/footer1.xml><?xml version="1.0" encoding="utf-8"?>
-<w:ftr xmlns:wpc="http://schemas.microsoft.com/office/word/2010/wordprocessingCanvas" xmlns:mc="http://schemas.openxmlformats.org/markup-compatibility/2006" xmlns:o="urn:schemas-microsoft-com:office:office" xmlns:r="http://schemas.openxmlformats.org/officeDocument/2006/relationships" xmlns:m="http://schemas.openxmlformats.org/officeDocument/2006/math" xmlns:v="urn:schemas-microsoft-com:vml" xmlns:wp14="http://schemas.microsoft.com/office/word/2010/wordprocessingDrawing" xmlns:wp="http://schemas.openxmlformats.org/drawingml/2006/wordprocessingDrawing" xmlns:w10="urn:schemas-microsoft-com:office:word" xmlns:w="http://schemas.openxmlformats.org/wordprocessingml/2006/main" xmlns:w14="http://schemas.microsoft.com/office/word/2010/wordml" xmlns:w15="http://schemas.microsoft.com/office/word/2012/wordml" xmlns:wpg="http://schemas.microsoft.com/office/word/2010/wordprocessingGroup" xmlns:wpi="http://schemas.microsoft.com/office/word/2010/wordprocessingInk" xmlns:wne="http://schemas.microsoft.com/office/word/2006/wordml" xmlns:wps="http://schemas.microsoft.com/office/word/2010/wordprocessingShape" mc:Ignorable="w14 w15 wp14">
+<w:ftr xmlns:wpc="http://schemas.microsoft.com/office/word/2010/wordprocessingCanvas" xmlns:cx="http://schemas.microsoft.com/office/drawing/2014/chartex" xmlns:cx1="http://schemas.microsoft.com/office/drawing/2015/9/8/chartex" xmlns:cx2="http://schemas.microsoft.com/office/drawing/2015/10/21/chartex" xmlns:cx3="http://schemas.microsoft.com/office/drawing/2016/5/9/chartex" xmlns:cx4="http://schemas.microsoft.com/office/drawing/2016/5/10/chartex" xmlns:cx5="http://schemas.microsoft.com/office/drawing/2016/5/11/chartex" xmlns:cx6="http://schemas.microsoft.com/office/drawing/2016/5/12/chartex" xmlns:cx7="http://schemas.microsoft.com/office/drawing/2016/5/13/chartex" xmlns:cx8="http://schemas.microsoft.com/office/drawing/2016/5/14/chartex" xmlns:mc="http://schemas.openxmlformats.org/markup-compatibility/2006" xmlns:aink="http://schemas.microsoft.com/office/drawing/2016/ink" xmlns:am3d="http://schemas.microsoft.com/office/drawing/2017/model3d" xmlns:o="urn:schemas-microsoft-com:office:office" xmlns:r="http://schemas.openxmlformats.org/officeDocument/2006/relationships" xmlns:m="http://schemas.openxmlformats.org/officeDocument/2006/math" xmlns:v="urn:schemas-microsoft-com:vml" xmlns:wp14="http://schemas.microsoft.com/office/word/2010/wordprocessingDrawing" xmlns:wp="http://schemas.openxmlformats.org/drawingml/2006/wordprocessingDrawing" xmlns:w10="urn:schemas-microsoft-com:office:word" xmlns:w="http://schemas.openxmlformats.org/wordprocessingml/2006/main" xmlns:w14="http://schemas.microsoft.com/office/word/2010/wordml" xmlns:w15="http://schemas.microsoft.com/office/word/2012/wordml" xmlns:w16cid="http://schemas.microsoft.com/office/word/2016/wordml/cid" xmlns:w16se="http://schemas.microsoft.com/office/word/2015/wordml/symex" xmlns:wpg="http://schemas.microsoft.com/office/word/2010/wordprocessingGroup" xmlns:wpi="http://schemas.microsoft.com/office/word/2010/wordprocessingInk" xmlns:wne="http://schemas.microsoft.com/office/word/2006/wordml" xmlns:wps="http://schemas.microsoft.com/office/word/2010/wordprocessingShape" mc:Ignorable="w14 w15 w16se w16cid wp14">
   <w:sdt>
     <w:sdtPr>
       <w:id w:val="245780479"/>
@@ -2541,7 +3144,7 @@
 </file>
 
 <file path=word/footnotes.xml><?xml version="1.0" encoding="utf-8"?>
-<w:footnotes xmlns:wpc="http://schemas.microsoft.com/office/word/2010/wordprocessingCanvas" xmlns:mc="http://schemas.openxmlformats.org/markup-compatibility/2006" xmlns:o="urn:schemas-microsoft-com:office:office" xmlns:r="http://schemas.openxmlformats.org/officeDocument/2006/relationships" xmlns:m="http://schemas.openxmlformats.org/officeDocument/2006/math" xmlns:v="urn:schemas-microsoft-com:vml" xmlns:wp14="http://schemas.microsoft.com/office/word/2010/wordprocessingDrawing" xmlns:wp="http://schemas.openxmlformats.org/drawingml/2006/wordprocessingDrawing" xmlns:w10="urn:schemas-microsoft-com:office:word" xmlns:w="http://schemas.openxmlformats.org/wordprocessingml/2006/main" xmlns:w14="http://schemas.microsoft.com/office/word/2010/wordml" xmlns:w15="http://schemas.microsoft.com/office/word/2012/wordml" xmlns:wpg="http://schemas.microsoft.com/office/word/2010/wordprocessingGroup" xmlns:wpi="http://schemas.microsoft.com/office/word/2010/wordprocessingInk" xmlns:wne="http://schemas.microsoft.com/office/word/2006/wordml" xmlns:wps="http://schemas.microsoft.com/office/word/2010/wordprocessingShape" mc:Ignorable="w14 w15 wp14">
+<w:footnotes xmlns:wpc="http://schemas.microsoft.com/office/word/2010/wordprocessingCanvas" xmlns:cx="http://schemas.microsoft.com/office/drawing/2014/chartex" xmlns:cx1="http://schemas.microsoft.com/office/drawing/2015/9/8/chartex" xmlns:cx2="http://schemas.microsoft.com/office/drawing/2015/10/21/chartex" xmlns:cx3="http://schemas.microsoft.com/office/drawing/2016/5/9/chartex" xmlns:cx4="http://schemas.microsoft.com/office/drawing/2016/5/10/chartex" xmlns:cx5="http://schemas.microsoft.com/office/drawing/2016/5/11/chartex" xmlns:cx6="http://schemas.microsoft.com/office/drawing/2016/5/12/chartex" xmlns:cx7="http://schemas.microsoft.com/office/drawing/2016/5/13/chartex" xmlns:cx8="http://schemas.microsoft.com/office/drawing/2016/5/14/chartex" xmlns:mc="http://schemas.openxmlformats.org/markup-compatibility/2006" xmlns:aink="http://schemas.microsoft.com/office/drawing/2016/ink" xmlns:am3d="http://schemas.microsoft.com/office/drawing/2017/model3d" xmlns:o="urn:schemas-microsoft-com:office:office" xmlns:r="http://schemas.openxmlformats.org/officeDocument/2006/relationships" xmlns:m="http://schemas.openxmlformats.org/officeDocument/2006/math" xmlns:v="urn:schemas-microsoft-com:vml" xmlns:wp14="http://schemas.microsoft.com/office/word/2010/wordprocessingDrawing" xmlns:wp="http://schemas.openxmlformats.org/drawingml/2006/wordprocessingDrawing" xmlns:w10="urn:schemas-microsoft-com:office:word" xmlns:w="http://schemas.openxmlformats.org/wordprocessingml/2006/main" xmlns:w14="http://schemas.microsoft.com/office/word/2010/wordml" xmlns:w15="http://schemas.microsoft.com/office/word/2012/wordml" xmlns:w16cid="http://schemas.microsoft.com/office/word/2016/wordml/cid" xmlns:w16se="http://schemas.microsoft.com/office/word/2015/wordml/symex" xmlns:wpg="http://schemas.microsoft.com/office/word/2010/wordprocessingGroup" xmlns:wpi="http://schemas.microsoft.com/office/word/2010/wordprocessingInk" xmlns:wne="http://schemas.microsoft.com/office/word/2006/wordml" xmlns:wps="http://schemas.microsoft.com/office/word/2010/wordprocessingShape" mc:Ignorable="w14 w15 w16se w16cid wp14">
   <w:footnote w:type="separator" w:id="-1">
     <w:p>
       <w:pPr>
@@ -2566,8 +3169,8 @@
 </file>
 
 <file path=word/numbering.xml><?xml version="1.0" encoding="utf-8"?>
-<w:numbering xmlns:wpc="http://schemas.microsoft.com/office/word/2010/wordprocessingCanvas" xmlns:mc="http://schemas.openxmlformats.org/markup-compatibility/2006" xmlns:o="urn:schemas-microsoft-com:office:office" xmlns:r="http://schemas.openxmlformats.org/officeDocument/2006/relationships" xmlns:m="http://schemas.openxmlformats.org/officeDocument/2006/math" xmlns:v="urn:schemas-microsoft-com:vml" xmlns:wp14="http://schemas.microsoft.com/office/word/2010/wordprocessingDrawing" xmlns:wp="http://schemas.openxmlformats.org/drawingml/2006/wordprocessingDrawing" xmlns:w10="urn:schemas-microsoft-com:office:word" xmlns:w="http://schemas.openxmlformats.org/wordprocessingml/2006/main" xmlns:w14="http://schemas.microsoft.com/office/word/2010/wordml" xmlns:w15="http://schemas.microsoft.com/office/word/2012/wordml" xmlns:wpg="http://schemas.microsoft.com/office/word/2010/wordprocessingGroup" xmlns:wpi="http://schemas.microsoft.com/office/word/2010/wordprocessingInk" xmlns:wne="http://schemas.microsoft.com/office/word/2006/wordml" xmlns:wps="http://schemas.microsoft.com/office/word/2010/wordprocessingShape" mc:Ignorable="w14 w15 wp14">
-  <w:abstractNum w:abstractNumId="0">
+<w:numbering xmlns:wpc="http://schemas.microsoft.com/office/word/2010/wordprocessingCanvas" xmlns:cx="http://schemas.microsoft.com/office/drawing/2014/chartex" xmlns:cx1="http://schemas.microsoft.com/office/drawing/2015/9/8/chartex" xmlns:cx2="http://schemas.microsoft.com/office/drawing/2015/10/21/chartex" xmlns:cx3="http://schemas.microsoft.com/office/drawing/2016/5/9/chartex" xmlns:cx4="http://schemas.microsoft.com/office/drawing/2016/5/10/chartex" xmlns:cx5="http://schemas.microsoft.com/office/drawing/2016/5/11/chartex" xmlns:cx6="http://schemas.microsoft.com/office/drawing/2016/5/12/chartex" xmlns:cx7="http://schemas.microsoft.com/office/drawing/2016/5/13/chartex" xmlns:cx8="http://schemas.microsoft.com/office/drawing/2016/5/14/chartex" xmlns:mc="http://schemas.openxmlformats.org/markup-compatibility/2006" xmlns:aink="http://schemas.microsoft.com/office/drawing/2016/ink" xmlns:am3d="http://schemas.microsoft.com/office/drawing/2017/model3d" xmlns:o="urn:schemas-microsoft-com:office:office" xmlns:r="http://schemas.openxmlformats.org/officeDocument/2006/relationships" xmlns:m="http://schemas.openxmlformats.org/officeDocument/2006/math" xmlns:v="urn:schemas-microsoft-com:vml" xmlns:wp14="http://schemas.microsoft.com/office/word/2010/wordprocessingDrawing" xmlns:wp="http://schemas.openxmlformats.org/drawingml/2006/wordprocessingDrawing" xmlns:w10="urn:schemas-microsoft-com:office:word" xmlns:w="http://schemas.openxmlformats.org/wordprocessingml/2006/main" xmlns:w14="http://schemas.microsoft.com/office/word/2010/wordml" xmlns:w15="http://schemas.microsoft.com/office/word/2012/wordml" xmlns:w16cid="http://schemas.microsoft.com/office/word/2016/wordml/cid" xmlns:w16se="http://schemas.microsoft.com/office/word/2015/wordml/symex" xmlns:wpg="http://schemas.microsoft.com/office/word/2010/wordprocessingGroup" xmlns:wpi="http://schemas.microsoft.com/office/word/2010/wordprocessingInk" xmlns:wne="http://schemas.microsoft.com/office/word/2006/wordml" xmlns:wps="http://schemas.microsoft.com/office/word/2010/wordprocessingShape" mc:Ignorable="w14 w15 w16se w16cid wp14">
+  <w:abstractNum w:abstractNumId="0" w15:restartNumberingAfterBreak="0">
     <w:nsid w:val="0F6C57FA"/>
     <w:multiLevelType w:val="hybridMultilevel"/>
     <w:tmpl w:val="A05A100C"/>
@@ -2680,7 +3283,7 @@
       </w:rPr>
     </w:lvl>
   </w:abstractNum>
-  <w:abstractNum w:abstractNumId="1">
+  <w:abstractNum w:abstractNumId="1" w15:restartNumberingAfterBreak="0">
     <w:nsid w:val="19E35A7B"/>
     <w:multiLevelType w:val="hybridMultilevel"/>
     <w:tmpl w:val="E500D65C"/>
@@ -2793,7 +3396,7 @@
       </w:rPr>
     </w:lvl>
   </w:abstractNum>
-  <w:abstractNum w:abstractNumId="2">
+  <w:abstractNum w:abstractNumId="2" w15:restartNumberingAfterBreak="0">
     <w:nsid w:val="4B567A1F"/>
     <w:multiLevelType w:val="multilevel"/>
     <w:tmpl w:val="0410001F"/>
@@ -2892,7 +3495,7 @@
 </file>
 
 <file path=word/styles.xml><?xml version="1.0" encoding="utf-8"?>
-<w:styles xmlns:mc="http://schemas.openxmlformats.org/markup-compatibility/2006" xmlns:r="http://schemas.openxmlformats.org/officeDocument/2006/relationships" xmlns:w="http://schemas.openxmlformats.org/wordprocessingml/2006/main" xmlns:w14="http://schemas.microsoft.com/office/word/2010/wordml" xmlns:w15="http://schemas.microsoft.com/office/word/2012/wordml" mc:Ignorable="w14 w15">
+<w:styles xmlns:mc="http://schemas.openxmlformats.org/markup-compatibility/2006" xmlns:r="http://schemas.openxmlformats.org/officeDocument/2006/relationships" xmlns:w="http://schemas.openxmlformats.org/wordprocessingml/2006/main" xmlns:w14="http://schemas.microsoft.com/office/word/2010/wordml" xmlns:w15="http://schemas.microsoft.com/office/word/2012/wordml" xmlns:w16cid="http://schemas.microsoft.com/office/word/2016/wordml/cid" xmlns:w16se="http://schemas.microsoft.com/office/word/2015/wordml/symex" mc:Ignorable="w14 w15 w16se w16cid">
   <w:docDefaults>
     <w:rPrDefault>
       <w:rPr>
@@ -2908,7 +3511,7 @@
       </w:pPr>
     </w:pPrDefault>
   </w:docDefaults>
-  <w:latentStyles w:defLockedState="0" w:defUIPriority="99" w:defSemiHidden="0" w:defUnhideWhenUsed="0" w:defQFormat="0" w:count="371">
+  <w:latentStyles w:defLockedState="0" w:defUIPriority="99" w:defSemiHidden="0" w:defUnhideWhenUsed="0" w:defQFormat="0" w:count="375">
     <w:lsdException w:name="Normal" w:uiPriority="0" w:qFormat="1"/>
     <w:lsdException w:name="heading 1" w:uiPriority="9" w:qFormat="1"/>
     <w:lsdException w:name="heading 2" w:semiHidden="1" w:uiPriority="9" w:unhideWhenUsed="1" w:qFormat="1"/>
@@ -3014,7 +3617,6 @@
     <w:lsdException w:name="HTML Sample" w:semiHidden="1" w:unhideWhenUsed="1"/>
     <w:lsdException w:name="HTML Typewriter" w:semiHidden="1" w:unhideWhenUsed="1"/>
     <w:lsdException w:name="HTML Variable" w:semiHidden="1" w:unhideWhenUsed="1"/>
-    <w:lsdException w:name="Normal Table" w:semiHidden="1" w:unhideWhenUsed="1"/>
     <w:lsdException w:name="annotation subject" w:semiHidden="1" w:unhideWhenUsed="1"/>
     <w:lsdException w:name="No List" w:semiHidden="1" w:unhideWhenUsed="1"/>
     <w:lsdException w:name="Outline List 1" w:semiHidden="1" w:unhideWhenUsed="1"/>
@@ -3058,10 +3660,8 @@
     <w:lsdException w:name="Table Elegant" w:semiHidden="1" w:unhideWhenUsed="1"/>
     <w:lsdException w:name="Table Professional" w:semiHidden="1" w:unhideWhenUsed="1"/>
     <w:lsdException w:name="Table Subtle 1" w:semiHidden="1" w:unhideWhenUsed="1"/>
-    <w:lsdException w:name="Table Subtle 2" w:semiHidden="1" w:unhideWhenUsed="1"/>
     <w:lsdException w:name="Table Web 1" w:semiHidden="1" w:unhideWhenUsed="1"/>
     <w:lsdException w:name="Table Web 2" w:semiHidden="1" w:unhideWhenUsed="1"/>
-    <w:lsdException w:name="Table Web 3" w:semiHidden="1" w:unhideWhenUsed="1"/>
     <w:lsdException w:name="Balloon Text" w:semiHidden="1" w:unhideWhenUsed="1"/>
     <w:lsdException w:name="Table Grid" w:uiPriority="39"/>
     <w:lsdException w:name="Table Theme" w:semiHidden="1" w:unhideWhenUsed="1"/>
@@ -3280,6 +3880,10 @@
     <w:lsdException w:name="List Table 5 Dark Accent 6" w:uiPriority="50"/>
     <w:lsdException w:name="List Table 6 Colorful Accent 6" w:uiPriority="51"/>
     <w:lsdException w:name="List Table 7 Colorful Accent 6" w:uiPriority="52"/>
+    <w:lsdException w:name="Mention" w:semiHidden="1" w:unhideWhenUsed="1"/>
+    <w:lsdException w:name="Smart Hyperlink" w:semiHidden="1" w:unhideWhenUsed="1"/>
+    <w:lsdException w:name="Hashtag" w:semiHidden="1" w:unhideWhenUsed="1"/>
+    <w:lsdException w:name="Unresolved Mention" w:semiHidden="1" w:unhideWhenUsed="1"/>
   </w:latentStyles>
   <w:style w:type="paragraph" w:default="1" w:styleId="Normale">
     <w:name w:val="Normal"/>
@@ -3436,7 +4040,6 @@
       <w:spacing w:after="0" w:line="240" w:lineRule="auto"/>
     </w:pPr>
     <w:tblPr>
-      <w:tblInd w:w="0" w:type="dxa"/>
       <w:tblBorders>
         <w:top w:val="single" w:sz="4" w:space="0" w:color="auto"/>
         <w:left w:val="single" w:sz="4" w:space="0" w:color="auto"/>
@@ -3445,12 +4048,6 @@
         <w:insideH w:val="single" w:sz="4" w:space="0" w:color="auto"/>
         <w:insideV w:val="single" w:sz="4" w:space="0" w:color="auto"/>
       </w:tblBorders>
-      <w:tblCellMar>
-        <w:top w:w="0" w:type="dxa"/>
-        <w:left w:w="108" w:type="dxa"/>
-        <w:bottom w:w="0" w:type="dxa"/>
-        <w:right w:w="108" w:type="dxa"/>
-      </w:tblCellMar>
     </w:tblPr>
   </w:style>
   <w:style w:type="character" w:customStyle="1" w:styleId="Titolo1Carattere">
@@ -3547,6 +4144,38 @@
       <w:color w:val="0563C1" w:themeColor="hyperlink"/>
       <w:u w:val="single"/>
     </w:rPr>
+  </w:style>
+  <w:style w:type="character" w:styleId="Menzionenonrisolta">
+    <w:name w:val="Unresolved Mention"/>
+    <w:basedOn w:val="Carpredefinitoparagrafo"/>
+    <w:uiPriority w:val="99"/>
+    <w:semiHidden/>
+    <w:unhideWhenUsed/>
+    <w:rsid w:val="00011479"/>
+    <w:rPr>
+      <w:color w:val="808080"/>
+      <w:shd w:val="clear" w:color="auto" w:fill="E6E6E6"/>
+    </w:rPr>
+  </w:style>
+  <w:style w:type="character" w:customStyle="1" w:styleId="co1">
+    <w:name w:val="co1"/>
+    <w:basedOn w:val="Carpredefinitoparagrafo"/>
+    <w:rsid w:val="00EC4D1E"/>
+  </w:style>
+  <w:style w:type="character" w:customStyle="1" w:styleId="kw1">
+    <w:name w:val="kw1"/>
+    <w:basedOn w:val="Carpredefinitoparagrafo"/>
+    <w:rsid w:val="00EC4D1E"/>
+  </w:style>
+  <w:style w:type="character" w:customStyle="1" w:styleId="nu0">
+    <w:name w:val="nu0"/>
+    <w:basedOn w:val="Carpredefinitoparagrafo"/>
+    <w:rsid w:val="00EC4D1E"/>
+  </w:style>
+  <w:style w:type="character" w:customStyle="1" w:styleId="st1">
+    <w:name w:val="st1"/>
+    <w:basedOn w:val="Carpredefinitoparagrafo"/>
+    <w:rsid w:val="00EC4D1E"/>
   </w:style>
 </w:styles>
 </file>
@@ -3817,7 +4446,7 @@
 </file>
 
 <file path=customXml/itemProps1.xml><?xml version="1.0" encoding="utf-8"?>
-<ds:datastoreItem xmlns:ds="http://schemas.openxmlformats.org/officeDocument/2006/customXml" ds:itemID="{6804951D-639E-4AC7-97AB-A80B6B3ED67B}">
+<ds:datastoreItem xmlns:ds="http://schemas.openxmlformats.org/officeDocument/2006/customXml" ds:itemID="{16C4C854-9D4D-4C06-9619-FC3D9E18B3F6}">
   <ds:schemaRefs>
     <ds:schemaRef ds:uri="http://schemas.openxmlformats.org/officeDocument/2006/bibliography"/>
   </ds:schemaRefs>

</xml_diff>

<commit_message>
Declaration of a function
</commit_message>
<xml_diff>
--- a/report.docx
+++ b/report.docx
@@ -1954,29 +1954,31 @@
           <w:sz w:val="24"/>
           <w:szCs w:val="24"/>
         </w:rPr>
-        <w:t>, basterà semplicemente utilizzare la keyword “</w:t>
+        <w:t xml:space="preserve">, basterà semplicemente utilizzare la keyword </w:t>
+      </w:r>
+      <w:r>
+        <w:rPr>
+          <w:color w:val="00B0F0"/>
+          <w:sz w:val="24"/>
+          <w:szCs w:val="24"/>
+        </w:rPr>
+        <w:t>“</w:t>
       </w:r>
       <w:proofErr w:type="spellStart"/>
       <w:r>
         <w:rPr>
           <w:i/>
-          <w:sz w:val="24"/>
-          <w:szCs w:val="24"/>
-        </w:rPr>
-        <w:t>va</w:t>
-      </w:r>
+          <w:color w:val="00B0F0"/>
+          <w:sz w:val="24"/>
+          <w:szCs w:val="24"/>
+        </w:rPr>
+        <w:t>var</w:t>
+      </w:r>
+      <w:proofErr w:type="spellEnd"/>
       <w:r>
         <w:rPr>
           <w:i/>
-          <w:sz w:val="24"/>
-          <w:szCs w:val="24"/>
-        </w:rPr>
-        <w:t>r</w:t>
-      </w:r>
-      <w:proofErr w:type="spellEnd"/>
-      <w:r>
-        <w:rPr>
-          <w:i/>
+          <w:color w:val="00B0F0"/>
           <w:sz w:val="24"/>
           <w:szCs w:val="24"/>
         </w:rPr>
@@ -2178,8 +2180,6 @@
           </wp:inline>
         </w:drawing>
       </w:r>
-      <w:bookmarkStart w:id="1" w:name="_GoBack"/>
-      <w:bookmarkEnd w:id="1"/>
     </w:p>
     <w:p>
       <w:pPr>
@@ -2258,36 +2258,23 @@
           <w:sz w:val="24"/>
           <w:szCs w:val="24"/>
         </w:rPr>
-        <w:t>Per dichiarare</w:t>
-      </w:r>
-      <w:r>
-        <w:rPr>
-          <w:sz w:val="24"/>
-          <w:szCs w:val="24"/>
-        </w:rPr>
-        <w:t xml:space="preserve"> una costante </w:t>
-      </w:r>
-      <w:r>
-        <w:rPr>
-          <w:sz w:val="24"/>
-          <w:szCs w:val="24"/>
-        </w:rPr>
-        <w:t>sarà</w:t>
-      </w:r>
-      <w:r>
-        <w:rPr>
-          <w:sz w:val="24"/>
-          <w:szCs w:val="24"/>
-        </w:rPr>
-        <w:t xml:space="preserve"> sufficiente inserire la keyword </w:t>
+        <w:t xml:space="preserve">Per dichiarare una costante sarà sufficiente inserire la keyword </w:t>
       </w:r>
       <w:r>
         <w:rPr>
           <w:i/>
-          <w:sz w:val="24"/>
-          <w:szCs w:val="24"/>
-        </w:rPr>
-        <w:t>“val”</w:t>
+          <w:color w:val="00B0F0"/>
+          <w:sz w:val="24"/>
+          <w:szCs w:val="24"/>
+        </w:rPr>
+        <w:t xml:space="preserve">“val” </w:t>
+      </w:r>
+      <w:r>
+        <w:rPr>
+          <w:sz w:val="24"/>
+          <w:szCs w:val="24"/>
+        </w:rPr>
+        <w:t xml:space="preserve">al posto della keyword </w:t>
       </w:r>
       <w:r>
         <w:rPr>
@@ -2295,6 +2282,135 @@
           <w:sz w:val="24"/>
           <w:szCs w:val="24"/>
         </w:rPr>
+        <w:t>“</w:t>
+      </w:r>
+      <w:proofErr w:type="spellStart"/>
+      <w:r>
+        <w:rPr>
+          <w:i/>
+          <w:sz w:val="24"/>
+          <w:szCs w:val="24"/>
+        </w:rPr>
+        <w:t>var</w:t>
+      </w:r>
+      <w:proofErr w:type="spellEnd"/>
+      <w:r>
+        <w:rPr>
+          <w:i/>
+          <w:sz w:val="24"/>
+          <w:szCs w:val="24"/>
+        </w:rPr>
+        <w:t>”</w:t>
+      </w:r>
+      <w:r>
+        <w:rPr>
+          <w:i/>
+          <w:sz w:val="24"/>
+          <w:szCs w:val="24"/>
+        </w:rPr>
+        <w:t>.</w:t>
+      </w:r>
+    </w:p>
+    <w:p>
+      <w:pPr>
+        <w:pStyle w:val="Nessunaspaziatura"/>
+        <w:rPr>
+          <w:sz w:val="24"/>
+          <w:szCs w:val="24"/>
+        </w:rPr>
+      </w:pPr>
+    </w:p>
+    <w:p>
+      <w:pPr>
+        <w:pStyle w:val="Nessunaspaziatura"/>
+        <w:rPr>
+          <w:sz w:val="24"/>
+          <w:szCs w:val="24"/>
+        </w:rPr>
+      </w:pPr>
+      <w:r>
+        <w:rPr>
+          <w:sz w:val="24"/>
+          <w:szCs w:val="24"/>
+        </w:rPr>
+        <w:t>CONVERSIONE DA UN TIPO DI DATO NUMERICO AD UNA STRINGA</w:t>
+      </w:r>
+    </w:p>
+    <w:p>
+      <w:pPr>
+        <w:pStyle w:val="Nessunaspaziatura"/>
+        <w:rPr>
+          <w:sz w:val="24"/>
+          <w:szCs w:val="24"/>
+        </w:rPr>
+      </w:pPr>
+      <w:r>
+        <w:rPr>
+          <w:sz w:val="24"/>
+          <w:szCs w:val="24"/>
+        </w:rPr>
+        <w:t xml:space="preserve">Per poter convertire un tipo di dato numerico in una stringa, in </w:t>
+      </w:r>
+      <w:proofErr w:type="spellStart"/>
+      <w:r>
+        <w:rPr>
+          <w:sz w:val="24"/>
+          <w:szCs w:val="24"/>
+        </w:rPr>
+        <w:t>kotlin</w:t>
+      </w:r>
+      <w:proofErr w:type="spellEnd"/>
+      <w:r>
+        <w:rPr>
+          <w:sz w:val="24"/>
+          <w:szCs w:val="24"/>
+        </w:rPr>
+        <w:t xml:space="preserve"> è stato definito il simbolo </w:t>
+      </w:r>
+      <w:r>
+        <w:rPr>
+          <w:color w:val="00B0F0"/>
+          <w:sz w:val="24"/>
+          <w:szCs w:val="24"/>
+        </w:rPr>
+        <w:t>“</w:t>
+      </w:r>
+      <w:r>
+        <w:rPr>
+          <w:i/>
+          <w:color w:val="00B0F0"/>
+          <w:sz w:val="24"/>
+          <w:szCs w:val="24"/>
+        </w:rPr>
+        <w:t>$</w:t>
+      </w:r>
+      <w:r>
+        <w:rPr>
+          <w:color w:val="00B0F0"/>
+          <w:sz w:val="24"/>
+          <w:szCs w:val="24"/>
+        </w:rPr>
+        <w:t>”</w:t>
+      </w:r>
+      <w:r>
+        <w:rPr>
+          <w:sz w:val="24"/>
+          <w:szCs w:val="24"/>
+        </w:rPr>
+        <w:t xml:space="preserve"> per </w:t>
+      </w:r>
+      <w:r>
+        <w:rPr>
+          <w:sz w:val="24"/>
+          <w:szCs w:val="24"/>
+        </w:rPr>
+        <w:t>compiere ciò.</w:t>
+      </w:r>
+      <w:r>
+        <w:rPr>
+          <w:sz w:val="24"/>
+          <w:szCs w:val="24"/>
+        </w:rPr>
         <w:t xml:space="preserve"> </w:t>
       </w:r>
       <w:r>
@@ -2302,144 +2418,8 @@
           <w:sz w:val="24"/>
           <w:szCs w:val="24"/>
         </w:rPr>
-        <w:t xml:space="preserve">al posto della keyword </w:t>
-      </w:r>
-      <w:r>
-        <w:rPr>
-          <w:i/>
-          <w:sz w:val="24"/>
-          <w:szCs w:val="24"/>
-        </w:rPr>
-        <w:t>“</w:t>
-      </w:r>
-      <w:proofErr w:type="spellStart"/>
-      <w:r>
-        <w:rPr>
-          <w:i/>
-          <w:sz w:val="24"/>
-          <w:szCs w:val="24"/>
-        </w:rPr>
-        <w:t>var</w:t>
-      </w:r>
-      <w:proofErr w:type="spellEnd"/>
-      <w:r>
-        <w:rPr>
-          <w:i/>
-          <w:sz w:val="24"/>
-          <w:szCs w:val="24"/>
-        </w:rPr>
-        <w:t>”</w:t>
-      </w:r>
-      <w:r>
-        <w:rPr>
-          <w:i/>
-          <w:sz w:val="24"/>
-          <w:szCs w:val="24"/>
-        </w:rPr>
-        <w:t>.</w:t>
-      </w:r>
-    </w:p>
-    <w:p>
-      <w:pPr>
-        <w:pStyle w:val="Nessunaspaziatura"/>
-        <w:rPr>
-          <w:sz w:val="24"/>
-          <w:szCs w:val="24"/>
-        </w:rPr>
-      </w:pPr>
-    </w:p>
-    <w:p>
-      <w:pPr>
-        <w:pStyle w:val="Nessunaspaziatura"/>
-        <w:rPr>
-          <w:sz w:val="24"/>
-          <w:szCs w:val="24"/>
-        </w:rPr>
-      </w:pPr>
-      <w:r>
-        <w:rPr>
-          <w:sz w:val="24"/>
-          <w:szCs w:val="24"/>
-        </w:rPr>
-        <w:t>CONVERSIONE DA UN TIPO DI DATO NUMERICO AD UNA STRINGA</w:t>
-      </w:r>
-    </w:p>
-    <w:p>
-      <w:pPr>
-        <w:pStyle w:val="Nessunaspaziatura"/>
-        <w:rPr>
-          <w:sz w:val="24"/>
-          <w:szCs w:val="24"/>
-        </w:rPr>
-      </w:pPr>
-      <w:r>
-        <w:rPr>
-          <w:sz w:val="24"/>
-          <w:szCs w:val="24"/>
-        </w:rPr>
-        <w:t xml:space="preserve">Per poter convertire un tipo di dato numerico in una stringa, in </w:t>
-      </w:r>
-      <w:proofErr w:type="spellStart"/>
-      <w:r>
-        <w:rPr>
-          <w:sz w:val="24"/>
-          <w:szCs w:val="24"/>
-        </w:rPr>
-        <w:t>kotlin</w:t>
-      </w:r>
-      <w:proofErr w:type="spellEnd"/>
-      <w:r>
-        <w:rPr>
-          <w:sz w:val="24"/>
-          <w:szCs w:val="24"/>
-        </w:rPr>
-        <w:t xml:space="preserve"> è stato definito il simbolo “</w:t>
-      </w:r>
-      <w:r>
-        <w:rPr>
-          <w:i/>
-          <w:sz w:val="24"/>
-          <w:szCs w:val="24"/>
-        </w:rPr>
-        <w:t>$</w:t>
-      </w:r>
-      <w:r>
-        <w:rPr>
-          <w:sz w:val="24"/>
-          <w:szCs w:val="24"/>
-        </w:rPr>
-        <w:t xml:space="preserve">” per </w:t>
-      </w:r>
-      <w:r>
-        <w:rPr>
-          <w:sz w:val="24"/>
-          <w:szCs w:val="24"/>
-        </w:rPr>
-        <w:t>compiere ciò.</w:t>
-      </w:r>
-      <w:r>
-        <w:rPr>
-          <w:sz w:val="24"/>
-          <w:szCs w:val="24"/>
-        </w:rPr>
-        <w:t xml:space="preserve"> </w:t>
-      </w:r>
-      <w:proofErr w:type="gramStart"/>
-      <w:r>
-        <w:rPr>
-          <w:sz w:val="24"/>
-          <w:szCs w:val="24"/>
-        </w:rPr>
-        <w:t>I</w:t>
-      </w:r>
-      <w:r>
-        <w:rPr>
-          <w:sz w:val="24"/>
-          <w:szCs w:val="24"/>
-        </w:rPr>
-        <w:t>nfatti</w:t>
-      </w:r>
-      <w:proofErr w:type="gramEnd"/>
+        <w:t>Infatti,</w:t>
+      </w:r>
       <w:r>
         <w:rPr>
           <w:sz w:val="24"/>
@@ -2588,6 +2568,336 @@
     <w:p>
       <w:pPr>
         <w:pStyle w:val="Nessunaspaziatura"/>
+        <w:rPr>
+          <w:sz w:val="24"/>
+          <w:szCs w:val="24"/>
+        </w:rPr>
+      </w:pPr>
+      <w:bookmarkStart w:id="1" w:name="_Toc510638977"/>
+      <w:r>
+        <w:rPr>
+          <w:sz w:val="24"/>
+          <w:szCs w:val="24"/>
+        </w:rPr>
+        <w:lastRenderedPageBreak/>
+        <w:t>DICHIARA</w:t>
+      </w:r>
+      <w:r>
+        <w:rPr>
+          <w:sz w:val="24"/>
+          <w:szCs w:val="24"/>
+        </w:rPr>
+        <w:t>ZIONE DI</w:t>
+      </w:r>
+      <w:bookmarkStart w:id="2" w:name="_GoBack"/>
+      <w:bookmarkEnd w:id="2"/>
+      <w:r>
+        <w:rPr>
+          <w:sz w:val="24"/>
+          <w:szCs w:val="24"/>
+        </w:rPr>
+        <w:t xml:space="preserve"> UNA FUNZIONE</w:t>
+      </w:r>
+    </w:p>
+    <w:p>
+      <w:pPr>
+        <w:pStyle w:val="Nessunaspaziatura"/>
+        <w:rPr>
+          <w:sz w:val="24"/>
+          <w:szCs w:val="24"/>
+        </w:rPr>
+      </w:pPr>
+      <w:r>
+        <w:rPr>
+          <w:sz w:val="24"/>
+          <w:szCs w:val="24"/>
+        </w:rPr>
+        <w:t xml:space="preserve">La dichiarazione di una funzione avviene utilizzando la parola riservata </w:t>
+      </w:r>
+      <w:r>
+        <w:rPr>
+          <w:i/>
+          <w:color w:val="00B0F0"/>
+          <w:sz w:val="24"/>
+          <w:szCs w:val="24"/>
+        </w:rPr>
+        <w:t>“</w:t>
+      </w:r>
+      <w:proofErr w:type="spellStart"/>
+      <w:r>
+        <w:rPr>
+          <w:i/>
+          <w:color w:val="00B0F0"/>
+          <w:sz w:val="24"/>
+          <w:szCs w:val="24"/>
+        </w:rPr>
+        <w:t>fun</w:t>
+      </w:r>
+      <w:proofErr w:type="spellEnd"/>
+      <w:r>
+        <w:rPr>
+          <w:i/>
+          <w:color w:val="00B0F0"/>
+          <w:sz w:val="24"/>
+          <w:szCs w:val="24"/>
+        </w:rPr>
+        <w:t>”</w:t>
+      </w:r>
+      <w:r>
+        <w:rPr>
+          <w:sz w:val="24"/>
+          <w:szCs w:val="24"/>
+        </w:rPr>
+        <w:t>, seguita da nome della funzione, eventuali parametri racchiusi tra parentesi tonde (indicando per ognuno il “</w:t>
+      </w:r>
+      <w:proofErr w:type="spellStart"/>
+      <w:r>
+        <w:rPr>
+          <w:sz w:val="24"/>
+          <w:szCs w:val="24"/>
+        </w:rPr>
+        <w:t>NomeTipo</w:t>
+      </w:r>
+      <w:proofErr w:type="spellEnd"/>
+      <w:r>
+        <w:rPr>
+          <w:sz w:val="24"/>
+          <w:szCs w:val="24"/>
+        </w:rPr>
+        <w:t>” e il “</w:t>
+      </w:r>
+      <w:proofErr w:type="spellStart"/>
+      <w:r>
+        <w:rPr>
+          <w:sz w:val="24"/>
+          <w:szCs w:val="24"/>
+        </w:rPr>
+        <w:t>NomeParametro</w:t>
+      </w:r>
+      <w:proofErr w:type="spellEnd"/>
+      <w:r>
+        <w:rPr>
+          <w:sz w:val="24"/>
+          <w:szCs w:val="24"/>
+        </w:rPr>
+        <w:t>”), ed infine il tipo di dato resistito preceduto dal simbolo “:”.</w:t>
+      </w:r>
+    </w:p>
+    <w:p>
+      <w:pPr>
+        <w:pStyle w:val="Nessunaspaziatura"/>
+        <w:rPr>
+          <w:sz w:val="24"/>
+          <w:szCs w:val="24"/>
+        </w:rPr>
+      </w:pPr>
+    </w:p>
+    <w:p>
+      <w:pPr>
+        <w:pStyle w:val="Nessunaspaziatura"/>
+        <w:rPr>
+          <w:sz w:val="24"/>
+          <w:szCs w:val="24"/>
+        </w:rPr>
+      </w:pPr>
+      <w:r>
+        <w:rPr>
+          <w:sz w:val="24"/>
+          <w:szCs w:val="24"/>
+        </w:rPr>
+        <w:t>Esempio</w:t>
+      </w:r>
+    </w:p>
+    <w:p>
+      <w:pPr>
+        <w:pStyle w:val="Nessunaspaziatura"/>
+        <w:rPr>
+          <w:sz w:val="24"/>
+          <w:szCs w:val="24"/>
+        </w:rPr>
+      </w:pPr>
+      <w:r>
+        <w:rPr>
+          <w:noProof/>
+        </w:rPr>
+        <w:drawing>
+          <wp:inline distT="0" distB="0" distL="0" distR="0" wp14:anchorId="49779B33" wp14:editId="647E0DA7">
+            <wp:extent cx="2632982" cy="571500"/>
+            <wp:effectExtent l="0" t="0" r="0" b="0"/>
+            <wp:docPr id="5" name="Immagine 5"/>
+            <wp:cNvGraphicFramePr>
+              <a:graphicFrameLocks xmlns:a="http://schemas.openxmlformats.org/drawingml/2006/main" noChangeAspect="1"/>
+            </wp:cNvGraphicFramePr>
+            <a:graphic xmlns:a="http://schemas.openxmlformats.org/drawingml/2006/main">
+              <a:graphicData uri="http://schemas.openxmlformats.org/drawingml/2006/picture">
+                <pic:pic xmlns:pic="http://schemas.openxmlformats.org/drawingml/2006/picture">
+                  <pic:nvPicPr>
+                    <pic:cNvPr id="1" name=""/>
+                    <pic:cNvPicPr/>
+                  </pic:nvPicPr>
+                  <pic:blipFill>
+                    <a:blip r:embed="rId12"/>
+                    <a:stretch>
+                      <a:fillRect/>
+                    </a:stretch>
+                  </pic:blipFill>
+                  <pic:spPr>
+                    <a:xfrm>
+                      <a:off x="0" y="0"/>
+                      <a:ext cx="2650914" cy="575392"/>
+                    </a:xfrm>
+                    <a:prstGeom prst="rect">
+                      <a:avLst/>
+                    </a:prstGeom>
+                  </pic:spPr>
+                </pic:pic>
+              </a:graphicData>
+            </a:graphic>
+          </wp:inline>
+        </w:drawing>
+      </w:r>
+    </w:p>
+    <w:p>
+      <w:pPr>
+        <w:pStyle w:val="Nessunaspaziatura"/>
+        <w:outlineLvl w:val="0"/>
+      </w:pPr>
+    </w:p>
+    <w:p>
+      <w:pPr>
+        <w:pStyle w:val="Nessunaspaziatura"/>
+        <w:outlineLvl w:val="0"/>
+      </w:pPr>
+      <w:r>
+        <w:t xml:space="preserve">Le funzioni definite in </w:t>
+      </w:r>
+      <w:proofErr w:type="spellStart"/>
+      <w:r>
+        <w:t>Kotlin</w:t>
+      </w:r>
+      <w:proofErr w:type="spellEnd"/>
+      <w:r>
+        <w:t xml:space="preserve">, aggiungono oltre al classico funzionamento di java, la possibilità di poter essere assegnate a variabili, essere passate come argomento ad altre funzioni ed allocarne istanze a </w:t>
+      </w:r>
+      <w:proofErr w:type="spellStart"/>
+      <w:r>
+        <w:t>runtime</w:t>
+      </w:r>
+      <w:proofErr w:type="spellEnd"/>
+      <w:r>
+        <w:t>.</w:t>
+      </w:r>
+    </w:p>
+    <w:p>
+      <w:pPr>
+        <w:pStyle w:val="Nessunaspaziatura"/>
+        <w:outlineLvl w:val="0"/>
+      </w:pPr>
+    </w:p>
+    <w:p>
+      <w:pPr>
+        <w:pStyle w:val="Nessunaspaziatura"/>
+        <w:outlineLvl w:val="0"/>
+      </w:pPr>
+      <w:r>
+        <w:t>Esempio</w:t>
+      </w:r>
+    </w:p>
+    <w:p>
+      <w:pPr>
+        <w:pStyle w:val="Nessunaspaziatura"/>
+        <w:outlineLvl w:val="0"/>
+      </w:pPr>
+      <w:r>
+        <w:t xml:space="preserve">Una variabile </w:t>
+      </w:r>
+      <w:r>
+        <w:t>di nome “</w:t>
+      </w:r>
+      <w:proofErr w:type="spellStart"/>
+      <w:r>
+        <w:t>operations</w:t>
+      </w:r>
+      <w:proofErr w:type="spellEnd"/>
+      <w:r>
+        <w:t xml:space="preserve">” </w:t>
+      </w:r>
+      <w:r>
+        <w:t xml:space="preserve">dichiara come tipo una funzione </w:t>
+      </w:r>
+      <w:r>
+        <w:t>(</w:t>
+      </w:r>
+      <w:r>
+        <w:t>definita precedentemente</w:t>
+      </w:r>
+      <w:r>
+        <w:t xml:space="preserve"> con il nome di “sum”), andando ad indicare fra parentesi i parametri accettati (di tipo “</w:t>
+      </w:r>
+      <w:proofErr w:type="spellStart"/>
+      <w:r>
+        <w:t>int</w:t>
+      </w:r>
+      <w:proofErr w:type="spellEnd"/>
+      <w:r>
+        <w:t>”) e specificando il tipo di dato restituito (indicato con una freccia).</w:t>
+      </w:r>
+    </w:p>
+    <w:p>
+      <w:pPr>
+        <w:pStyle w:val="Nessunaspaziatura"/>
+        <w:outlineLvl w:val="0"/>
+      </w:pPr>
+      <w:r>
+        <w:rPr>
+          <w:noProof/>
+        </w:rPr>
+        <w:drawing>
+          <wp:inline distT="0" distB="0" distL="0" distR="0" wp14:anchorId="0AF13391" wp14:editId="49D6CC01">
+            <wp:extent cx="2670652" cy="1409700"/>
+            <wp:effectExtent l="0" t="0" r="0" b="0"/>
+            <wp:docPr id="6" name="Immagine 6"/>
+            <wp:cNvGraphicFramePr>
+              <a:graphicFrameLocks xmlns:a="http://schemas.openxmlformats.org/drawingml/2006/main" noChangeAspect="1"/>
+            </wp:cNvGraphicFramePr>
+            <a:graphic xmlns:a="http://schemas.openxmlformats.org/drawingml/2006/main">
+              <a:graphicData uri="http://schemas.openxmlformats.org/drawingml/2006/picture">
+                <pic:pic xmlns:pic="http://schemas.openxmlformats.org/drawingml/2006/picture">
+                  <pic:nvPicPr>
+                    <pic:cNvPr id="1" name=""/>
+                    <pic:cNvPicPr/>
+                  </pic:nvPicPr>
+                  <pic:blipFill>
+                    <a:blip r:embed="rId13"/>
+                    <a:stretch>
+                      <a:fillRect/>
+                    </a:stretch>
+                  </pic:blipFill>
+                  <pic:spPr>
+                    <a:xfrm>
+                      <a:off x="0" y="0"/>
+                      <a:ext cx="2716355" cy="1433824"/>
+                    </a:xfrm>
+                    <a:prstGeom prst="rect">
+                      <a:avLst/>
+                    </a:prstGeom>
+                  </pic:spPr>
+                </pic:pic>
+              </a:graphicData>
+            </a:graphic>
+          </wp:inline>
+        </w:drawing>
+      </w:r>
+    </w:p>
+    <w:p>
+      <w:pPr>
+        <w:pStyle w:val="Nessunaspaziatura"/>
+        <w:outlineLvl w:val="0"/>
+      </w:pPr>
+    </w:p>
+    <w:p>
+      <w:pPr>
+        <w:pStyle w:val="Nessunaspaziatura"/>
         <w:outlineLvl w:val="0"/>
         <w:rPr>
           <w:b/>
@@ -2595,17 +2905,15 @@
           <w:szCs w:val="24"/>
         </w:rPr>
       </w:pPr>
-      <w:bookmarkStart w:id="2" w:name="_Toc510638977"/>
       <w:r>
         <w:rPr>
           <w:b/>
           <w:sz w:val="44"/>
           <w:szCs w:val="24"/>
         </w:rPr>
-        <w:lastRenderedPageBreak/>
         <w:t>Bibliografia</w:t>
       </w:r>
-      <w:bookmarkEnd w:id="2"/>
+      <w:bookmarkEnd w:id="1"/>
     </w:p>
     <w:p>
       <w:pPr>
@@ -2663,7 +2971,7 @@
           <w:szCs w:val="24"/>
         </w:rPr>
       </w:pPr>
-      <w:hyperlink r:id="rId12" w:history="1">
+      <w:hyperlink r:id="rId14" w:history="1">
         <w:r>
           <w:rPr>
             <w:rStyle w:val="Collegamentoipertestuale"/>
@@ -3061,7 +3369,7 @@
       </w:pPr>
     </w:p>
     <w:sectPr>
-      <w:footerReference w:type="default" r:id="rId13"/>
+      <w:footerReference w:type="default" r:id="rId15"/>
       <w:pgSz w:w="11906" w:h="16838"/>
       <w:pgMar w:top="1417" w:right="1134" w:bottom="1134" w:left="1134" w:header="708" w:footer="708" w:gutter="0"/>
       <w:pgNumType w:start="1"/>
@@ -3617,6 +3925,7 @@
     <w:lsdException w:name="HTML Sample" w:semiHidden="1" w:unhideWhenUsed="1"/>
     <w:lsdException w:name="HTML Typewriter" w:semiHidden="1" w:unhideWhenUsed="1"/>
     <w:lsdException w:name="HTML Variable" w:semiHidden="1" w:unhideWhenUsed="1"/>
+    <w:lsdException w:name="Normal Table" w:semiHidden="1" w:unhideWhenUsed="1"/>
     <w:lsdException w:name="annotation subject" w:semiHidden="1" w:unhideWhenUsed="1"/>
     <w:lsdException w:name="No List" w:semiHidden="1" w:unhideWhenUsed="1"/>
     <w:lsdException w:name="Outline List 1" w:semiHidden="1" w:unhideWhenUsed="1"/>
@@ -3660,8 +3969,10 @@
     <w:lsdException w:name="Table Elegant" w:semiHidden="1" w:unhideWhenUsed="1"/>
     <w:lsdException w:name="Table Professional" w:semiHidden="1" w:unhideWhenUsed="1"/>
     <w:lsdException w:name="Table Subtle 1" w:semiHidden="1" w:unhideWhenUsed="1"/>
+    <w:lsdException w:name="Table Subtle 2" w:semiHidden="1" w:unhideWhenUsed="1"/>
     <w:lsdException w:name="Table Web 1" w:semiHidden="1" w:unhideWhenUsed="1"/>
     <w:lsdException w:name="Table Web 2" w:semiHidden="1" w:unhideWhenUsed="1"/>
+    <w:lsdException w:name="Table Web 3" w:semiHidden="1" w:unhideWhenUsed="1"/>
     <w:lsdException w:name="Balloon Text" w:semiHidden="1" w:unhideWhenUsed="1"/>
     <w:lsdException w:name="Table Grid" w:uiPriority="39"/>
     <w:lsdException w:name="Table Theme" w:semiHidden="1" w:unhideWhenUsed="1"/>
@@ -4446,7 +4757,7 @@
 </file>
 
 <file path=customXml/itemProps1.xml><?xml version="1.0" encoding="utf-8"?>
-<ds:datastoreItem xmlns:ds="http://schemas.openxmlformats.org/officeDocument/2006/customXml" ds:itemID="{16C4C854-9D4D-4C06-9619-FC3D9E18B3F6}">
+<ds:datastoreItem xmlns:ds="http://schemas.openxmlformats.org/officeDocument/2006/customXml" ds:itemID="{6756BB8E-E2B8-4812-B6CB-FA32CFA052A0}">
   <ds:schemaRefs>
     <ds:schemaRef ds:uri="http://schemas.openxmlformats.org/officeDocument/2006/bibliography"/>
   </ds:schemaRefs>

</xml_diff>

<commit_message>
Aggiunto capitolo su Kotlin e android
(da completare..ho messo solo il finale)
</commit_message>
<xml_diff>
--- a/report.docx
+++ b/report.docx
@@ -540,7 +540,7 @@
           <w:r>
             <w:fldChar w:fldCharType="separate"/>
           </w:r>
-          <w:hyperlink w:anchor="_Toc518040476" w:history="1">
+          <w:hyperlink w:anchor="_Toc518050734" w:history="1">
             <w:r>
               <w:rPr>
                 <w:rStyle w:val="Collegamentoipertestuale"/>
@@ -567,7 +567,7 @@
                 <w:noProof/>
                 <w:webHidden/>
               </w:rPr>
-              <w:instrText xml:space="preserve"> PAGEREF _Toc518040476 \h </w:instrText>
+              <w:instrText xml:space="preserve"> PAGEREF _Toc518050734 \h </w:instrText>
             </w:r>
             <w:r>
               <w:rPr>
@@ -610,11 +610,10 @@
               <w:lang w:eastAsia="it-IT"/>
             </w:rPr>
           </w:pPr>
-          <w:hyperlink w:anchor="_Toc518040477" w:history="1">
+          <w:hyperlink w:anchor="_Toc518050735" w:history="1">
             <w:r>
               <w:rPr>
                 <w:rStyle w:val="Collegamentoipertestuale"/>
-                <w:b/>
                 <w:noProof/>
               </w:rPr>
               <w:t>VARIABILI, COSTANTI, TIPI DI DATO</w:t>
@@ -638,7 +637,7 @@
                 <w:noProof/>
                 <w:webHidden/>
               </w:rPr>
-              <w:instrText xml:space="preserve"> PAGEREF _Toc518040477 \h </w:instrText>
+              <w:instrText xml:space="preserve"> PAGEREF _Toc518050735 \h </w:instrText>
             </w:r>
             <w:r>
               <w:rPr>
@@ -681,7 +680,7 @@
               <w:lang w:eastAsia="it-IT"/>
             </w:rPr>
           </w:pPr>
-          <w:hyperlink w:anchor="_Toc518040478" w:history="1">
+          <w:hyperlink w:anchor="_Toc518050736" w:history="1">
             <w:r>
               <w:rPr>
                 <w:rStyle w:val="Collegamentoipertestuale"/>
@@ -708,7 +707,7 @@
                 <w:noProof/>
                 <w:webHidden/>
               </w:rPr>
-              <w:instrText xml:space="preserve"> PAGEREF _Toc518040478 \h </w:instrText>
+              <w:instrText xml:space="preserve"> PAGEREF _Toc518050736 \h </w:instrText>
             </w:r>
             <w:r>
               <w:rPr>
@@ -751,7 +750,7 @@
               <w:lang w:eastAsia="it-IT"/>
             </w:rPr>
           </w:pPr>
-          <w:hyperlink w:anchor="_Toc518040479" w:history="1">
+          <w:hyperlink w:anchor="_Toc518050737" w:history="1">
             <w:r>
               <w:rPr>
                 <w:rStyle w:val="Collegamentoipertestuale"/>
@@ -778,7 +777,7 @@
                 <w:noProof/>
                 <w:webHidden/>
               </w:rPr>
-              <w:instrText xml:space="preserve"> PAGEREF _Toc518040479 \h </w:instrText>
+              <w:instrText xml:space="preserve"> PAGEREF _Toc518050737 \h </w:instrText>
             </w:r>
             <w:r>
               <w:rPr>
@@ -821,7 +820,7 @@
               <w:lang w:eastAsia="it-IT"/>
             </w:rPr>
           </w:pPr>
-          <w:hyperlink w:anchor="_Toc518040480" w:history="1">
+          <w:hyperlink w:anchor="_Toc518050738" w:history="1">
             <w:r>
               <w:rPr>
                 <w:rStyle w:val="Collegamentoipertestuale"/>
@@ -848,7 +847,7 @@
                 <w:noProof/>
                 <w:webHidden/>
               </w:rPr>
-              <w:instrText xml:space="preserve"> PAGEREF _Toc518040480 \h </w:instrText>
+              <w:instrText xml:space="preserve"> PAGEREF _Toc518050738 \h </w:instrText>
             </w:r>
             <w:r>
               <w:rPr>
@@ -891,7 +890,7 @@
               <w:lang w:eastAsia="it-IT"/>
             </w:rPr>
           </w:pPr>
-          <w:hyperlink w:anchor="_Toc518040481" w:history="1">
+          <w:hyperlink w:anchor="_Toc518050739" w:history="1">
             <w:r>
               <w:rPr>
                 <w:rStyle w:val="Collegamentoipertestuale"/>
@@ -918,7 +917,7 @@
                 <w:noProof/>
                 <w:webHidden/>
               </w:rPr>
-              <w:instrText xml:space="preserve"> PAGEREF _Toc518040481 \h </w:instrText>
+              <w:instrText xml:space="preserve"> PAGEREF _Toc518050739 \h </w:instrText>
             </w:r>
             <w:r>
               <w:rPr>
@@ -962,7 +961,7 @@
               <w:lang w:eastAsia="it-IT"/>
             </w:rPr>
           </w:pPr>
-          <w:hyperlink w:anchor="_Toc518040482" w:history="1">
+          <w:hyperlink w:anchor="_Toc518050740" w:history="1">
             <w:r>
               <w:rPr>
                 <w:rStyle w:val="Collegamentoipertestuale"/>
@@ -1004,7 +1003,7 @@
                 <w:noProof/>
                 <w:webHidden/>
               </w:rPr>
-              <w:instrText xml:space="preserve"> PAGEREF _Toc518040482 \h </w:instrText>
+              <w:instrText xml:space="preserve"> PAGEREF _Toc518050740 \h </w:instrText>
             </w:r>
             <w:r>
               <w:rPr>
@@ -1047,11 +1046,10 @@
               <w:lang w:eastAsia="it-IT"/>
             </w:rPr>
           </w:pPr>
-          <w:hyperlink w:anchor="_Toc518040483" w:history="1">
+          <w:hyperlink w:anchor="_Toc518050741" w:history="1">
             <w:r>
               <w:rPr>
                 <w:rStyle w:val="Collegamentoipertestuale"/>
-                <w:b/>
                 <w:noProof/>
               </w:rPr>
               <w:t>CLASSI</w:t>
@@ -1075,7 +1073,7 @@
                 <w:noProof/>
                 <w:webHidden/>
               </w:rPr>
-              <w:instrText xml:space="preserve"> PAGEREF _Toc518040483 \h </w:instrText>
+              <w:instrText xml:space="preserve"> PAGEREF _Toc518050741 \h </w:instrText>
             </w:r>
             <w:r>
               <w:rPr>
@@ -1118,7 +1116,7 @@
               <w:lang w:eastAsia="it-IT"/>
             </w:rPr>
           </w:pPr>
-          <w:hyperlink w:anchor="_Toc518040484" w:history="1">
+          <w:hyperlink w:anchor="_Toc518050742" w:history="1">
             <w:r>
               <w:rPr>
                 <w:rStyle w:val="Collegamentoipertestuale"/>
@@ -1145,7 +1143,7 @@
                 <w:noProof/>
                 <w:webHidden/>
               </w:rPr>
-              <w:instrText xml:space="preserve"> PAGEREF _Toc518040484 \h </w:instrText>
+              <w:instrText xml:space="preserve"> PAGEREF _Toc518050742 \h </w:instrText>
             </w:r>
             <w:r>
               <w:rPr>
@@ -1188,7 +1186,7 @@
               <w:lang w:eastAsia="it-IT"/>
             </w:rPr>
           </w:pPr>
-          <w:hyperlink w:anchor="_Toc518040485" w:history="1">
+          <w:hyperlink w:anchor="_Toc518050743" w:history="1">
             <w:r>
               <w:rPr>
                 <w:rStyle w:val="Collegamentoipertestuale"/>
@@ -1215,7 +1213,7 @@
                 <w:noProof/>
                 <w:webHidden/>
               </w:rPr>
-              <w:instrText xml:space="preserve"> PAGEREF _Toc518040485 \h </w:instrText>
+              <w:instrText xml:space="preserve"> PAGEREF _Toc518050743 \h </w:instrText>
             </w:r>
             <w:r>
               <w:rPr>
@@ -1258,7 +1256,7 @@
               <w:lang w:eastAsia="it-IT"/>
             </w:rPr>
           </w:pPr>
-          <w:hyperlink w:anchor="_Toc518040486" w:history="1">
+          <w:hyperlink w:anchor="_Toc518050744" w:history="1">
             <w:r>
               <w:rPr>
                 <w:rStyle w:val="Collegamentoipertestuale"/>
@@ -1285,7 +1283,7 @@
                 <w:noProof/>
                 <w:webHidden/>
               </w:rPr>
-              <w:instrText xml:space="preserve"> PAGEREF _Toc518040486 \h </w:instrText>
+              <w:instrText xml:space="preserve"> PAGEREF _Toc518050744 \h </w:instrText>
             </w:r>
             <w:r>
               <w:rPr>
@@ -1328,7 +1326,7 @@
               <w:lang w:eastAsia="it-IT"/>
             </w:rPr>
           </w:pPr>
-          <w:hyperlink w:anchor="_Toc518040487" w:history="1">
+          <w:hyperlink w:anchor="_Toc518050745" w:history="1">
             <w:r>
               <w:rPr>
                 <w:rStyle w:val="Collegamentoipertestuale"/>
@@ -1355,7 +1353,7 @@
                 <w:noProof/>
                 <w:webHidden/>
               </w:rPr>
-              <w:instrText xml:space="preserve"> PAGEREF _Toc518040487 \h </w:instrText>
+              <w:instrText xml:space="preserve"> PAGEREF _Toc518050745 \h </w:instrText>
             </w:r>
             <w:r>
               <w:rPr>
@@ -1398,11 +1396,10 @@
               <w:lang w:eastAsia="it-IT"/>
             </w:rPr>
           </w:pPr>
-          <w:hyperlink w:anchor="_Toc518040488" w:history="1">
+          <w:hyperlink w:anchor="_Toc518050746" w:history="1">
             <w:r>
               <w:rPr>
                 <w:rStyle w:val="Collegamentoipertestuale"/>
-                <w:b/>
                 <w:noProof/>
               </w:rPr>
               <w:t>FUNZIONI</w:t>
@@ -1426,7 +1423,7 @@
                 <w:noProof/>
                 <w:webHidden/>
               </w:rPr>
-              <w:instrText xml:space="preserve"> PAGEREF _Toc518040488 \h </w:instrText>
+              <w:instrText xml:space="preserve"> PAGEREF _Toc518050746 \h </w:instrText>
             </w:r>
             <w:r>
               <w:rPr>
@@ -1469,7 +1466,7 @@
               <w:lang w:eastAsia="it-IT"/>
             </w:rPr>
           </w:pPr>
-          <w:hyperlink w:anchor="_Toc518040489" w:history="1">
+          <w:hyperlink w:anchor="_Toc518050747" w:history="1">
             <w:r>
               <w:rPr>
                 <w:rStyle w:val="Collegamentoipertestuale"/>
@@ -1496,7 +1493,7 @@
                 <w:noProof/>
                 <w:webHidden/>
               </w:rPr>
-              <w:instrText xml:space="preserve"> PAGEREF _Toc518040489 \h </w:instrText>
+              <w:instrText xml:space="preserve"> PAGEREF _Toc518050747 \h </w:instrText>
             </w:r>
             <w:r>
               <w:rPr>
@@ -1539,7 +1536,7 @@
               <w:lang w:eastAsia="it-IT"/>
             </w:rPr>
           </w:pPr>
-          <w:hyperlink w:anchor="_Toc518040490" w:history="1">
+          <w:hyperlink w:anchor="_Toc518050748" w:history="1">
             <w:r>
               <w:rPr>
                 <w:rStyle w:val="Collegamentoipertestuale"/>
@@ -1566,7 +1563,7 @@
                 <w:noProof/>
                 <w:webHidden/>
               </w:rPr>
-              <w:instrText xml:space="preserve"> PAGEREF _Toc518040490 \h </w:instrText>
+              <w:instrText xml:space="preserve"> PAGEREF _Toc518050748 \h </w:instrText>
             </w:r>
             <w:r>
               <w:rPr>
@@ -1609,7 +1606,7 @@
               <w:lang w:eastAsia="it-IT"/>
             </w:rPr>
           </w:pPr>
-          <w:hyperlink w:anchor="_Toc518040491" w:history="1">
+          <w:hyperlink w:anchor="_Toc518050749" w:history="1">
             <w:r>
               <w:rPr>
                 <w:rStyle w:val="Collegamentoipertestuale"/>
@@ -1636,7 +1633,7 @@
                 <w:noProof/>
                 <w:webHidden/>
               </w:rPr>
-              <w:instrText xml:space="preserve"> PAGEREF _Toc518040491 \h </w:instrText>
+              <w:instrText xml:space="preserve"> PAGEREF _Toc518050749 \h </w:instrText>
             </w:r>
             <w:r>
               <w:rPr>
@@ -1679,7 +1676,7 @@
               <w:lang w:eastAsia="it-IT"/>
             </w:rPr>
           </w:pPr>
-          <w:hyperlink w:anchor="_Toc518040492" w:history="1">
+          <w:hyperlink w:anchor="_Toc518050750" w:history="1">
             <w:r>
               <w:rPr>
                 <w:rStyle w:val="Collegamentoipertestuale"/>
@@ -1706,7 +1703,7 @@
                 <w:noProof/>
                 <w:webHidden/>
               </w:rPr>
-              <w:instrText xml:space="preserve"> PAGEREF _Toc518040492 \h </w:instrText>
+              <w:instrText xml:space="preserve"> PAGEREF _Toc518050750 \h </w:instrText>
             </w:r>
             <w:r>
               <w:rPr>
@@ -1749,12 +1746,152 @@
               <w:lang w:eastAsia="it-IT"/>
             </w:rPr>
           </w:pPr>
-          <w:hyperlink w:anchor="_Toc518040493" w:history="1">
+          <w:hyperlink w:anchor="_Toc518050751" w:history="1">
             <w:r>
               <w:rPr>
                 <w:rStyle w:val="Collegamentoipertestuale"/>
                 <w:noProof/>
               </w:rPr>
+              <w:t>KOTLIN &amp; ANDROID</w:t>
+            </w:r>
+            <w:r>
+              <w:rPr>
+                <w:noProof/>
+                <w:webHidden/>
+              </w:rPr>
+              <w:tab/>
+            </w:r>
+            <w:r>
+              <w:rPr>
+                <w:noProof/>
+                <w:webHidden/>
+              </w:rPr>
+              <w:fldChar w:fldCharType="begin"/>
+            </w:r>
+            <w:r>
+              <w:rPr>
+                <w:noProof/>
+                <w:webHidden/>
+              </w:rPr>
+              <w:instrText xml:space="preserve"> PAGEREF _Toc518050751 \h </w:instrText>
+            </w:r>
+            <w:r>
+              <w:rPr>
+                <w:noProof/>
+                <w:webHidden/>
+              </w:rPr>
+            </w:r>
+            <w:r>
+              <w:rPr>
+                <w:noProof/>
+                <w:webHidden/>
+              </w:rPr>
+              <w:fldChar w:fldCharType="separate"/>
+            </w:r>
+            <w:r>
+              <w:rPr>
+                <w:noProof/>
+                <w:webHidden/>
+              </w:rPr>
+              <w:t>10</w:t>
+            </w:r>
+            <w:r>
+              <w:rPr>
+                <w:noProof/>
+                <w:webHidden/>
+              </w:rPr>
+              <w:fldChar w:fldCharType="end"/>
+            </w:r>
+          </w:hyperlink>
+        </w:p>
+        <w:p>
+          <w:pPr>
+            <w:pStyle w:val="Sommario2"/>
+            <w:tabs>
+              <w:tab w:val="right" w:leader="dot" w:pos="9628"/>
+            </w:tabs>
+            <w:rPr>
+              <w:rFonts w:eastAsiaTheme="minorEastAsia"/>
+              <w:noProof/>
+              <w:lang w:eastAsia="it-IT"/>
+            </w:rPr>
+          </w:pPr>
+          <w:hyperlink w:anchor="_Toc518050752" w:history="1">
+            <w:r>
+              <w:rPr>
+                <w:rStyle w:val="Collegamentoipertestuale"/>
+                <w:noProof/>
+              </w:rPr>
+              <w:t>4.n(ultimo capitolo)  PROSPETTIVE</w:t>
+            </w:r>
+            <w:r>
+              <w:rPr>
+                <w:noProof/>
+                <w:webHidden/>
+              </w:rPr>
+              <w:tab/>
+            </w:r>
+            <w:r>
+              <w:rPr>
+                <w:noProof/>
+                <w:webHidden/>
+              </w:rPr>
+              <w:fldChar w:fldCharType="begin"/>
+            </w:r>
+            <w:r>
+              <w:rPr>
+                <w:noProof/>
+                <w:webHidden/>
+              </w:rPr>
+              <w:instrText xml:space="preserve"> PAGEREF _Toc518050752 \h </w:instrText>
+            </w:r>
+            <w:r>
+              <w:rPr>
+                <w:noProof/>
+                <w:webHidden/>
+              </w:rPr>
+            </w:r>
+            <w:r>
+              <w:rPr>
+                <w:noProof/>
+                <w:webHidden/>
+              </w:rPr>
+              <w:fldChar w:fldCharType="separate"/>
+            </w:r>
+            <w:r>
+              <w:rPr>
+                <w:noProof/>
+                <w:webHidden/>
+              </w:rPr>
+              <w:t>10</w:t>
+            </w:r>
+            <w:r>
+              <w:rPr>
+                <w:noProof/>
+                <w:webHidden/>
+              </w:rPr>
+              <w:fldChar w:fldCharType="end"/>
+            </w:r>
+          </w:hyperlink>
+        </w:p>
+        <w:p>
+          <w:pPr>
+            <w:pStyle w:val="Sommario1"/>
+            <w:tabs>
+              <w:tab w:val="right" w:leader="dot" w:pos="9628"/>
+            </w:tabs>
+            <w:rPr>
+              <w:rFonts w:eastAsiaTheme="minorEastAsia"/>
+              <w:noProof/>
+              <w:lang w:eastAsia="it-IT"/>
+            </w:rPr>
+          </w:pPr>
+          <w:hyperlink w:anchor="_Toc518050753" w:history="1">
+            <w:r>
+              <w:rPr>
+                <w:rStyle w:val="Collegamentoipertestuale"/>
+                <w:noProof/>
+              </w:rPr>
               <w:t>Bibliografia</w:t>
             </w:r>
             <w:r>
@@ -1776,7 +1913,7 @@
                 <w:noProof/>
                 <w:webHidden/>
               </w:rPr>
-              <w:instrText xml:space="preserve"> PAGEREF _Toc518040493 \h </w:instrText>
+              <w:instrText xml:space="preserve"> PAGEREF _Toc518050753 \h </w:instrText>
             </w:r>
             <w:r>
               <w:rPr>
@@ -1816,8 +1953,6 @@
             <w:fldChar w:fldCharType="end"/>
           </w:r>
         </w:p>
-        <w:bookmarkStart w:id="0" w:name="_GoBack" w:displacedByCustomXml="next"/>
-        <w:bookmarkEnd w:id="0" w:displacedByCustomXml="next"/>
       </w:sdtContent>
     </w:sdt>
     <w:p>
@@ -1908,12 +2043,12 @@
       <w:pPr>
         <w:pStyle w:val="Titolo1"/>
       </w:pPr>
-      <w:bookmarkStart w:id="1" w:name="_Toc518040476"/>
+      <w:bookmarkStart w:id="0" w:name="_Toc518050734"/>
       <w:r>
         <w:lastRenderedPageBreak/>
         <w:t>Introduzione</w:t>
       </w:r>
-      <w:bookmarkEnd w:id="1"/>
+      <w:bookmarkEnd w:id="0"/>
     </w:p>
     <w:p>
       <w:pPr>
@@ -2341,28 +2476,28 @@
       <w:pPr>
         <w:pStyle w:val="Titolo1"/>
       </w:pPr>
-      <w:bookmarkStart w:id="2" w:name="_Toc518040477"/>
+      <w:bookmarkStart w:id="1" w:name="_Toc518050735"/>
       <w:r>
         <w:t>VARIABILI, COSTANTI</w:t>
       </w:r>
       <w:r>
         <w:t>, TIPI DI DATO</w:t>
       </w:r>
+      <w:bookmarkEnd w:id="1"/>
+    </w:p>
+    <w:p/>
+    <w:p>
+      <w:pPr>
+        <w:pStyle w:val="Titolo2"/>
+      </w:pPr>
+      <w:bookmarkStart w:id="2" w:name="_Toc518050736"/>
+      <w:r>
+        <w:t>1.1 D</w:t>
+      </w:r>
+      <w:r>
+        <w:t>ICHIARAZIONE</w:t>
+      </w:r>
       <w:bookmarkEnd w:id="2"/>
-    </w:p>
-    <w:p/>
-    <w:p>
-      <w:pPr>
-        <w:pStyle w:val="Titolo2"/>
-      </w:pPr>
-      <w:bookmarkStart w:id="3" w:name="_Toc518040478"/>
-      <w:r>
-        <w:t>1.1 D</w:t>
-      </w:r>
-      <w:r>
-        <w:t>ICHIARAZIONE</w:t>
-      </w:r>
-      <w:bookmarkEnd w:id="3"/>
     </w:p>
     <w:p/>
     <w:p>
@@ -2940,11 +3075,14 @@
       <w:pPr>
         <w:pStyle w:val="Titolo2"/>
       </w:pPr>
-      <w:bookmarkStart w:id="4" w:name="_Toc518040479"/>
+      <w:bookmarkStart w:id="3" w:name="_Toc518050737"/>
+      <w:r>
+        <w:t xml:space="preserve">1.2 </w:t>
+      </w:r>
       <w:r>
         <w:t>GESTIONE VALORI NULL</w:t>
       </w:r>
-      <w:bookmarkEnd w:id="4"/>
+      <w:bookmarkEnd w:id="3"/>
     </w:p>
     <w:p>
       <w:pPr>
@@ -5272,11 +5410,11 @@
       <w:pPr>
         <w:pStyle w:val="Titolo2"/>
       </w:pPr>
-      <w:bookmarkStart w:id="5" w:name="_Toc518040480"/>
+      <w:bookmarkStart w:id="4" w:name="_Toc518050738"/>
       <w:r>
         <w:t>1.3 TIPI DI DATO</w:t>
       </w:r>
-      <w:bookmarkEnd w:id="5"/>
+      <w:bookmarkEnd w:id="4"/>
     </w:p>
     <w:p>
       <w:pPr>
@@ -6179,7 +6317,7 @@
       <w:pPr>
         <w:pStyle w:val="Titolo2"/>
       </w:pPr>
-      <w:bookmarkStart w:id="6" w:name="_Toc518040481"/>
+      <w:bookmarkStart w:id="5" w:name="_Toc518050739"/>
       <w:r>
         <w:lastRenderedPageBreak/>
         <w:t xml:space="preserve">1.4 </w:t>
@@ -6187,7 +6325,7 @@
       <w:r>
         <w:t>CAST</w:t>
       </w:r>
-      <w:bookmarkEnd w:id="6"/>
+      <w:bookmarkEnd w:id="5"/>
     </w:p>
     <w:p>
       <w:pPr>
@@ -6798,16 +6936,15 @@
     <w:p>
       <w:pPr>
         <w:pStyle w:val="Titolo2"/>
-        <w:numPr>
-          <w:ilvl w:val="0"/>
-          <w:numId w:val="10"/>
-        </w:numPr>
-      </w:pPr>
-      <w:bookmarkStart w:id="7" w:name="_Toc518040482"/>
+      </w:pPr>
+      <w:bookmarkStart w:id="6" w:name="_Toc518050740"/>
+      <w:r>
+        <w:t xml:space="preserve">1.5 </w:t>
+      </w:r>
       <w:r>
         <w:t>CONFRONTO TRA OGGETTI E VARIABILI</w:t>
       </w:r>
-      <w:bookmarkEnd w:id="7"/>
+      <w:bookmarkEnd w:id="6"/>
     </w:p>
     <w:p>
       <w:pPr>
@@ -6910,22 +7047,22 @@
       <w:pPr>
         <w:pStyle w:val="Titolo1"/>
       </w:pPr>
-      <w:bookmarkStart w:id="8" w:name="_Toc518040483"/>
+      <w:bookmarkStart w:id="7" w:name="_Toc518050741"/>
       <w:r>
         <w:t>CLASSI</w:t>
       </w:r>
+      <w:bookmarkEnd w:id="7"/>
+    </w:p>
+    <w:p/>
+    <w:p>
+      <w:pPr>
+        <w:pStyle w:val="Titolo2"/>
+      </w:pPr>
+      <w:bookmarkStart w:id="8" w:name="_Toc518050742"/>
+      <w:r>
+        <w:t>2.1 CREARE UNA NUOVA ISTANZA</w:t>
+      </w:r>
       <w:bookmarkEnd w:id="8"/>
-    </w:p>
-    <w:p/>
-    <w:p>
-      <w:pPr>
-        <w:pStyle w:val="Titolo2"/>
-      </w:pPr>
-      <w:bookmarkStart w:id="9" w:name="_Toc518040484"/>
-      <w:r>
-        <w:t>2.1 CREARE UNA NUOVA ISTANZA</w:t>
-      </w:r>
-      <w:bookmarkEnd w:id="9"/>
     </w:p>
     <w:p/>
     <w:p>
@@ -7022,14 +7159,14 @@
       <w:pPr>
         <w:pStyle w:val="Titolo2"/>
       </w:pPr>
-      <w:bookmarkStart w:id="10" w:name="_Toc518040485"/>
+      <w:bookmarkStart w:id="9" w:name="_Toc518050743"/>
       <w:r>
         <w:t xml:space="preserve">2.2 </w:t>
       </w:r>
       <w:r>
         <w:t>PROPRIETA’</w:t>
       </w:r>
-      <w:bookmarkEnd w:id="10"/>
+      <w:bookmarkEnd w:id="9"/>
       <w:r>
         <w:t xml:space="preserve"> </w:t>
       </w:r>
@@ -7185,7 +7322,7 @@
           <w:sz w:val="36"/>
         </w:rPr>
       </w:pPr>
-      <w:bookmarkStart w:id="11" w:name="_Toc518040486"/>
+      <w:bookmarkStart w:id="10" w:name="_Toc518050744"/>
       <w:r>
         <w:rPr>
           <w:color w:val="FF0000"/>
@@ -7193,20 +7330,20 @@
         </w:rPr>
         <w:t>//INSERIRE ESEMPIO NELLA NOSTRA APP</w:t>
       </w:r>
+      <w:bookmarkEnd w:id="10"/>
+    </w:p>
+    <w:p>
+      <w:pPr>
+        <w:pStyle w:val="Titolo2"/>
+      </w:pPr>
+      <w:bookmarkStart w:id="11" w:name="_Toc518050745"/>
+      <w:r>
+        <w:t xml:space="preserve">2.3 </w:t>
+      </w:r>
+      <w:r>
+        <w:t>EREDITARIETA’ E OVERRIDING</w:t>
+      </w:r>
       <w:bookmarkEnd w:id="11"/>
-    </w:p>
-    <w:p>
-      <w:pPr>
-        <w:pStyle w:val="Titolo2"/>
-      </w:pPr>
-      <w:bookmarkStart w:id="12" w:name="_Toc518040487"/>
-      <w:r>
-        <w:t xml:space="preserve">2.3 </w:t>
-      </w:r>
-      <w:r>
-        <w:t>EREDITARIETA’ E OVERRIDING</w:t>
-      </w:r>
-      <w:bookmarkEnd w:id="12"/>
     </w:p>
     <w:p/>
     <w:p>
@@ -7791,25 +7928,25 @@
       <w:pPr>
         <w:pStyle w:val="Titolo1"/>
       </w:pPr>
-      <w:bookmarkStart w:id="13" w:name="_Toc518040488"/>
+      <w:bookmarkStart w:id="12" w:name="_Toc518050746"/>
       <w:r>
         <w:t>FUNZIONI</w:t>
       </w:r>
+      <w:bookmarkEnd w:id="12"/>
+    </w:p>
+    <w:p/>
+    <w:p>
+      <w:pPr>
+        <w:pStyle w:val="Titolo2"/>
+      </w:pPr>
+      <w:bookmarkStart w:id="13" w:name="_Toc518050747"/>
+      <w:r>
+        <w:t>3.1</w:t>
+      </w:r>
+      <w:r>
+        <w:t xml:space="preserve"> DICHIARAZIONE</w:t>
+      </w:r>
       <w:bookmarkEnd w:id="13"/>
-    </w:p>
-    <w:p/>
-    <w:p>
-      <w:pPr>
-        <w:pStyle w:val="Titolo2"/>
-      </w:pPr>
-      <w:bookmarkStart w:id="14" w:name="_Toc518040489"/>
-      <w:r>
-        <w:t>3.1</w:t>
-      </w:r>
-      <w:r>
-        <w:t xml:space="preserve"> DICHIARAZIONE</w:t>
-      </w:r>
-      <w:bookmarkEnd w:id="14"/>
     </w:p>
     <w:p>
       <w:pPr>
@@ -8016,7 +8153,7 @@
       <w:pPr>
         <w:pStyle w:val="Titolo2"/>
       </w:pPr>
-      <w:bookmarkStart w:id="15" w:name="_Toc518040490"/>
+      <w:bookmarkStart w:id="14" w:name="_Toc518050748"/>
       <w:r>
         <w:lastRenderedPageBreak/>
         <w:t xml:space="preserve">3.2 </w:t>
@@ -8024,7 +8161,7 @@
       <w:r>
         <w:t>VALORI DI INPUT; VALORI DI RITORNO</w:t>
       </w:r>
-      <w:bookmarkEnd w:id="15"/>
+      <w:bookmarkEnd w:id="14"/>
     </w:p>
     <w:p/>
     <w:p>
@@ -8160,14 +8297,14 @@
       <w:pPr>
         <w:pStyle w:val="Titolo2"/>
       </w:pPr>
-      <w:bookmarkStart w:id="16" w:name="_Toc518040491"/>
+      <w:bookmarkStart w:id="15" w:name="_Toc518050749"/>
       <w:r>
         <w:t xml:space="preserve">3.3 </w:t>
       </w:r>
       <w:r>
         <w:t>GESTIONE DELLE ECCEZIONI</w:t>
       </w:r>
-      <w:bookmarkEnd w:id="16"/>
+      <w:bookmarkEnd w:id="15"/>
     </w:p>
     <w:p>
       <w:pPr>
@@ -8497,12 +8634,12 @@
       <w:pPr>
         <w:pStyle w:val="Titolo2"/>
       </w:pPr>
-      <w:bookmarkStart w:id="17" w:name="_Toc518040492"/>
+      <w:bookmarkStart w:id="16" w:name="_Toc518050750"/>
       <w:r>
         <w:lastRenderedPageBreak/>
         <w:t>3.4 FLUSSI DI CONTROLLO</w:t>
       </w:r>
-      <w:bookmarkEnd w:id="17"/>
+      <w:bookmarkEnd w:id="16"/>
     </w:p>
     <w:p/>
     <w:p>
@@ -8738,84 +8875,137 @@
       </w:pPr>
     </w:p>
     <w:p>
+      <w:r>
+        <w:br w:type="page"/>
+      </w:r>
+    </w:p>
+    <w:p>
       <w:pPr>
         <w:pStyle w:val="Nessunaspaziatura"/>
         <w:ind w:left="426"/>
         <w:jc w:val="both"/>
-      </w:pPr>
-    </w:p>
-    <w:p>
+        <w:rPr>
+          <w:b/>
+          <w:sz w:val="36"/>
+          <w:szCs w:val="36"/>
+        </w:rPr>
+      </w:pPr>
+      <w:r>
+        <w:rPr>
+          <w:b/>
+          <w:sz w:val="36"/>
+          <w:szCs w:val="36"/>
+        </w:rPr>
+        <w:lastRenderedPageBreak/>
+        <w:t>SEZIONE 4</w:t>
+      </w:r>
+    </w:p>
+    <w:p>
+      <w:pPr>
+        <w:pStyle w:val="Titolo1"/>
+      </w:pPr>
+      <w:bookmarkStart w:id="17" w:name="_Toc518050751"/>
+      <w:r>
+        <w:t xml:space="preserve">KOTLIN </w:t>
+      </w:r>
+      <w:r>
+        <w:t>&amp;</w:t>
+      </w:r>
+      <w:r>
+        <w:t xml:space="preserve"> </w:t>
+      </w:r>
+      <w:r>
+        <w:t>ANDROID</w:t>
+      </w:r>
+      <w:bookmarkEnd w:id="17"/>
+      <w:r>
+        <w:t xml:space="preserve"> </w:t>
+      </w:r>
+    </w:p>
+    <w:p>
+      <w:pPr>
+        <w:pStyle w:val="Titolo1"/>
+      </w:pPr>
       <w:r>
         <w:tab/>
       </w:r>
     </w:p>
     <w:p>
       <w:pPr>
-        <w:pStyle w:val="Nessunaspaziatura"/>
-        <w:ind w:left="426"/>
-        <w:jc w:val="both"/>
-      </w:pPr>
+        <w:pStyle w:val="Titolo2"/>
+      </w:pPr>
+      <w:bookmarkStart w:id="18" w:name="_Toc518050752"/>
+      <w:proofErr w:type="spellStart"/>
+      <w:r>
+        <w:t>4.</w:t>
+      </w:r>
+      <w:r>
+        <w:t>n</w:t>
+      </w:r>
+      <w:proofErr w:type="spellEnd"/>
+      <w:r>
+        <w:t xml:space="preserve">(ultimo </w:t>
+      </w:r>
+      <w:proofErr w:type="gramStart"/>
+      <w:r>
+        <w:t>capitolo)</w:t>
+      </w:r>
+      <w:r>
+        <w:t xml:space="preserve"> </w:t>
+      </w:r>
+      <w:r>
+        <w:t xml:space="preserve"> </w:t>
+      </w:r>
+      <w:r>
+        <w:t>PROSPETTIVE</w:t>
+      </w:r>
+      <w:bookmarkEnd w:id="18"/>
+      <w:proofErr w:type="gramEnd"/>
+    </w:p>
+    <w:p/>
+    <w:p>
+      <w:r>
+        <w:t xml:space="preserve">L’azienda </w:t>
+      </w:r>
+      <w:proofErr w:type="spellStart"/>
+      <w:r>
+        <w:t>Realm</w:t>
+      </w:r>
+      <w:proofErr w:type="spellEnd"/>
+      <w:r>
+        <w:t xml:space="preserve">, che negli ultimi anni sta viaggiando a gonfie vele nella produzione di database per dispositivi mobili, ha svolto recentemente una ricerca riguardo l’utilizzo di Kotlin da parte di sviluppatori che operano sulla piattaforma Android. È emerso che, se nel 2016 </w:t>
+      </w:r>
+      <w:r>
+        <w:t>Kotlin occupava era utilizzato nel 5,1% dei casi rispetto al 94,9% di Java, solamente un anno dopo è arrivato al 14.3%; si registra inoltre che circa il 20% delle app prodotte in Java stanno venendo attualmente riscritte nel nuovo linguaggio, e si prevede che i numeri saranno in costante crescita fino ad arrivare ad un graduale abbandono di Java in questo ambito. Questo trionfo è dovuto sicuramente alla semplicità di Kotlin, alla sua miglior leggibilità, alla facilità di comprensione e, come esemplificato nei paragrafi precedenti e sperimenta</w:t>
+      </w:r>
+      <w:r>
+        <w:t>to da noi stessi nello sviluppo del progetto,</w:t>
+      </w:r>
+      <w:r>
+        <w:t xml:space="preserve"> </w:t>
+      </w:r>
+      <w:r>
+        <w:t>al fatto che Kotlin è stato progettato su misura per la programmazione di software mobile.</w:t>
+      </w:r>
+      <w:r>
+        <w:t xml:space="preserve"> </w:t>
+      </w:r>
+    </w:p>
+    <w:p>
+      <w:r>
+        <w:br w:type="page"/>
+      </w:r>
     </w:p>
     <w:p>
       <w:pPr>
         <w:pStyle w:val="Titolo1"/>
       </w:pPr>
-    </w:p>
-    <w:p/>
-    <w:p/>
-    <w:p/>
-    <w:p/>
-    <w:p/>
-    <w:p/>
-    <w:p>
-      <w:pPr>
-        <w:pStyle w:val="Titolo1"/>
-        <w:rPr>
-          <w:rFonts w:asciiTheme="minorHAnsi" w:eastAsiaTheme="minorHAnsi" w:hAnsiTheme="minorHAnsi" w:cstheme="minorBidi"/>
-          <w:b w:val="0"/>
-          <w:sz w:val="22"/>
-          <w:szCs w:val="22"/>
-        </w:rPr>
-      </w:pPr>
-    </w:p>
-    <w:p/>
-    <w:p/>
-    <w:p/>
-    <w:p/>
-    <w:p/>
-    <w:p>
-      <w:pPr>
-        <w:pStyle w:val="Nessunaspaziatura"/>
-        <w:outlineLvl w:val="0"/>
-      </w:pPr>
-    </w:p>
-    <w:p>
-      <w:pPr>
-        <w:pStyle w:val="Nessunaspaziatura"/>
-        <w:outlineLvl w:val="0"/>
-      </w:pPr>
-    </w:p>
-    <w:p>
-      <w:pPr>
-        <w:pStyle w:val="Nessunaspaziatura"/>
-        <w:outlineLvl w:val="0"/>
-        <w:rPr>
-          <w:b/>
-          <w:sz w:val="44"/>
-          <w:szCs w:val="24"/>
-        </w:rPr>
-      </w:pPr>
-      <w:bookmarkStart w:id="18" w:name="_Toc518040493"/>
-      <w:r>
-        <w:rPr>
-          <w:b/>
-          <w:sz w:val="44"/>
-          <w:szCs w:val="24"/>
-        </w:rPr>
+      <w:bookmarkStart w:id="19" w:name="_Toc518050753"/>
+      <w:r>
         <w:lastRenderedPageBreak/>
         <w:t>Bibliografia</w:t>
       </w:r>
-      <w:bookmarkEnd w:id="18"/>
+      <w:bookmarkEnd w:id="19"/>
     </w:p>
     <w:p>
       <w:pPr>
@@ -8827,6 +9017,7 @@
           <w:u w:val="single"/>
         </w:rPr>
       </w:pPr>
+      <w:proofErr w:type="spellStart"/>
       <w:r>
         <w:rPr>
           <w:color w:val="5B9BD5" w:themeColor="accent1"/>
@@ -8834,19 +9025,19 @@
           <w:szCs w:val="24"/>
           <w:u w:val="single"/>
         </w:rPr>
-        <w:t>https://developer.android.com/kotlin/</w:t>
-      </w:r>
-    </w:p>
-    <w:p>
-      <w:pPr>
-        <w:pStyle w:val="Nessunaspaziatura"/>
+        <w:t>https</w:t>
+      </w:r>
+      <w:proofErr w:type="spellEnd"/>
+      <w:r>
         <w:rPr>
           <w:color w:val="5B9BD5" w:themeColor="accent1"/>
           <w:sz w:val="24"/>
           <w:szCs w:val="24"/>
           <w:u w:val="single"/>
         </w:rPr>
-      </w:pPr>
+        <w:t>://</w:t>
+      </w:r>
+      <w:proofErr w:type="spellStart"/>
       <w:r>
         <w:rPr>
           <w:color w:val="5B9BD5" w:themeColor="accent1"/>
@@ -8854,8 +9045,160 @@
           <w:szCs w:val="24"/>
           <w:u w:val="single"/>
         </w:rPr>
-        <w:t>https://kotlinlang.org/docs/reference/comparison-to-java.html</w:t>
-      </w:r>
+        <w:t>developer.android.com</w:t>
+      </w:r>
+      <w:proofErr w:type="spellEnd"/>
+      <w:r>
+        <w:rPr>
+          <w:color w:val="5B9BD5" w:themeColor="accent1"/>
+          <w:sz w:val="24"/>
+          <w:szCs w:val="24"/>
+          <w:u w:val="single"/>
+        </w:rPr>
+        <w:t>/</w:t>
+      </w:r>
+      <w:proofErr w:type="spellStart"/>
+      <w:r>
+        <w:rPr>
+          <w:color w:val="5B9BD5" w:themeColor="accent1"/>
+          <w:sz w:val="24"/>
+          <w:szCs w:val="24"/>
+          <w:u w:val="single"/>
+        </w:rPr>
+        <w:t>kotlin</w:t>
+      </w:r>
+      <w:proofErr w:type="spellEnd"/>
+      <w:r>
+        <w:rPr>
+          <w:color w:val="5B9BD5" w:themeColor="accent1"/>
+          <w:sz w:val="24"/>
+          <w:szCs w:val="24"/>
+          <w:u w:val="single"/>
+        </w:rPr>
+        <w:t>/</w:t>
+      </w:r>
+    </w:p>
+    <w:p>
+      <w:pPr>
+        <w:pStyle w:val="Nessunaspaziatura"/>
+        <w:rPr>
+          <w:color w:val="5B9BD5" w:themeColor="accent1"/>
+          <w:sz w:val="24"/>
+          <w:szCs w:val="24"/>
+          <w:u w:val="single"/>
+        </w:rPr>
+      </w:pPr>
+      <w:proofErr w:type="spellStart"/>
+      <w:r>
+        <w:rPr>
+          <w:color w:val="5B9BD5" w:themeColor="accent1"/>
+          <w:sz w:val="24"/>
+          <w:szCs w:val="24"/>
+          <w:u w:val="single"/>
+        </w:rPr>
+        <w:t>https</w:t>
+      </w:r>
+      <w:proofErr w:type="spellEnd"/>
+      <w:r>
+        <w:rPr>
+          <w:color w:val="5B9BD5" w:themeColor="accent1"/>
+          <w:sz w:val="24"/>
+          <w:szCs w:val="24"/>
+          <w:u w:val="single"/>
+        </w:rPr>
+        <w:t>://</w:t>
+      </w:r>
+      <w:proofErr w:type="spellStart"/>
+      <w:r>
+        <w:rPr>
+          <w:color w:val="5B9BD5" w:themeColor="accent1"/>
+          <w:sz w:val="24"/>
+          <w:szCs w:val="24"/>
+          <w:u w:val="single"/>
+        </w:rPr>
+        <w:t>kotlinlang.org</w:t>
+      </w:r>
+      <w:proofErr w:type="spellEnd"/>
+      <w:r>
+        <w:rPr>
+          <w:color w:val="5B9BD5" w:themeColor="accent1"/>
+          <w:sz w:val="24"/>
+          <w:szCs w:val="24"/>
+          <w:u w:val="single"/>
+        </w:rPr>
+        <w:t>/</w:t>
+      </w:r>
+      <w:proofErr w:type="spellStart"/>
+      <w:r>
+        <w:rPr>
+          <w:color w:val="5B9BD5" w:themeColor="accent1"/>
+          <w:sz w:val="24"/>
+          <w:szCs w:val="24"/>
+          <w:u w:val="single"/>
+        </w:rPr>
+        <w:t>docs</w:t>
+      </w:r>
+      <w:proofErr w:type="spellEnd"/>
+      <w:r>
+        <w:rPr>
+          <w:color w:val="5B9BD5" w:themeColor="accent1"/>
+          <w:sz w:val="24"/>
+          <w:szCs w:val="24"/>
+          <w:u w:val="single"/>
+        </w:rPr>
+        <w:t>/</w:t>
+      </w:r>
+      <w:proofErr w:type="spellStart"/>
+      <w:r>
+        <w:rPr>
+          <w:color w:val="5B9BD5" w:themeColor="accent1"/>
+          <w:sz w:val="24"/>
+          <w:szCs w:val="24"/>
+          <w:u w:val="single"/>
+        </w:rPr>
+        <w:t>reference</w:t>
+      </w:r>
+      <w:proofErr w:type="spellEnd"/>
+      <w:r>
+        <w:rPr>
+          <w:color w:val="5B9BD5" w:themeColor="accent1"/>
+          <w:sz w:val="24"/>
+          <w:szCs w:val="24"/>
+          <w:u w:val="single"/>
+        </w:rPr>
+        <w:t>/</w:t>
+      </w:r>
+      <w:proofErr w:type="spellStart"/>
+      <w:r>
+        <w:rPr>
+          <w:color w:val="5B9BD5" w:themeColor="accent1"/>
+          <w:sz w:val="24"/>
+          <w:szCs w:val="24"/>
+          <w:u w:val="single"/>
+        </w:rPr>
+        <w:t>comparison</w:t>
+      </w:r>
+      <w:proofErr w:type="spellEnd"/>
+      <w:r>
+        <w:rPr>
+          <w:color w:val="5B9BD5" w:themeColor="accent1"/>
+          <w:sz w:val="24"/>
+          <w:szCs w:val="24"/>
+          <w:u w:val="single"/>
+        </w:rPr>
+        <w:t>-</w:t>
+      </w:r>
+      <w:proofErr w:type="spellStart"/>
+      <w:r>
+        <w:rPr>
+          <w:color w:val="5B9BD5" w:themeColor="accent1"/>
+          <w:sz w:val="24"/>
+          <w:szCs w:val="24"/>
+          <w:u w:val="single"/>
+        </w:rPr>
+        <w:t>to-java.html</w:t>
+      </w:r>
+      <w:proofErr w:type="spellEnd"/>
     </w:p>
     <w:p>
       <w:pPr>
@@ -8932,6 +9275,7 @@
         </w:rPr>
       </w:pPr>
       <w:hyperlink r:id="rId15" w:history="1">
+        <w:proofErr w:type="spellStart"/>
         <w:r>
           <w:rPr>
             <w:rStyle w:val="Collegamentoipertestuale"/>
@@ -8939,7 +9283,145 @@
             <w:sz w:val="24"/>
             <w:szCs w:val="24"/>
           </w:rPr>
-          <w:t>https://kotlinlang.org/docs/reference/typecasts.html</w:t>
+          <w:t>https</w:t>
+        </w:r>
+        <w:proofErr w:type="spellEnd"/>
+        <w:r>
+          <w:rPr>
+            <w:rStyle w:val="Collegamentoipertestuale"/>
+            <w:color w:val="5B9BD5" w:themeColor="accent1"/>
+            <w:sz w:val="24"/>
+            <w:szCs w:val="24"/>
+          </w:rPr>
+          <w:t>://</w:t>
+        </w:r>
+        <w:proofErr w:type="spellStart"/>
+        <w:r>
+          <w:rPr>
+            <w:rStyle w:val="Collegamentoipertestuale"/>
+            <w:color w:val="5B9BD5" w:themeColor="accent1"/>
+            <w:sz w:val="24"/>
+            <w:szCs w:val="24"/>
+          </w:rPr>
+          <w:t>kotlinlang.org</w:t>
+        </w:r>
+        <w:proofErr w:type="spellEnd"/>
+        <w:r>
+          <w:rPr>
+            <w:rStyle w:val="Collegamentoipertestuale"/>
+            <w:color w:val="5B9BD5" w:themeColor="accent1"/>
+            <w:sz w:val="24"/>
+            <w:szCs w:val="24"/>
+          </w:rPr>
+          <w:t>/</w:t>
+        </w:r>
+        <w:proofErr w:type="spellStart"/>
+        <w:r>
+          <w:rPr>
+            <w:rStyle w:val="Collegamentoipertestuale"/>
+            <w:color w:val="5B9BD5" w:themeColor="accent1"/>
+            <w:sz w:val="24"/>
+            <w:szCs w:val="24"/>
+          </w:rPr>
+          <w:t>docs</w:t>
+        </w:r>
+        <w:proofErr w:type="spellEnd"/>
+        <w:r>
+          <w:rPr>
+            <w:rStyle w:val="Collegamentoipertestuale"/>
+            <w:color w:val="5B9BD5" w:themeColor="accent1"/>
+            <w:sz w:val="24"/>
+            <w:szCs w:val="24"/>
+          </w:rPr>
+          <w:t>/</w:t>
+        </w:r>
+        <w:proofErr w:type="spellStart"/>
+        <w:r>
+          <w:rPr>
+            <w:rStyle w:val="Collegamentoipertestuale"/>
+            <w:color w:val="5B9BD5" w:themeColor="accent1"/>
+            <w:sz w:val="24"/>
+            <w:szCs w:val="24"/>
+          </w:rPr>
+          <w:t>reference</w:t>
+        </w:r>
+        <w:proofErr w:type="spellEnd"/>
+        <w:r>
+          <w:rPr>
+            <w:rStyle w:val="Collegamentoipertestuale"/>
+            <w:color w:val="5B9BD5" w:themeColor="accent1"/>
+            <w:sz w:val="24"/>
+            <w:szCs w:val="24"/>
+          </w:rPr>
+          <w:t>/</w:t>
+        </w:r>
+        <w:proofErr w:type="spellStart"/>
+        <w:r>
+          <w:rPr>
+            <w:rStyle w:val="Collegamentoipertestuale"/>
+            <w:color w:val="5B9BD5" w:themeColor="accent1"/>
+            <w:sz w:val="24"/>
+            <w:szCs w:val="24"/>
+          </w:rPr>
+          <w:t>typecasts.html</w:t>
+        </w:r>
+        <w:proofErr w:type="spellEnd"/>
+      </w:hyperlink>
+    </w:p>
+    <w:p>
+      <w:pPr>
+        <w:pStyle w:val="Nessunaspaziatura"/>
+        <w:rPr>
+          <w:color w:val="5B9BD5" w:themeColor="accent1"/>
+          <w:sz w:val="24"/>
+          <w:szCs w:val="24"/>
+          <w:u w:val="single"/>
+        </w:rPr>
+      </w:pPr>
+      <w:hyperlink r:id="rId16" w:history="1">
+        <w:r>
+          <w:rPr>
+            <w:rStyle w:val="Collegamentoipertestuale"/>
+            <w:sz w:val="24"/>
+            <w:szCs w:val="24"/>
+          </w:rPr>
+          <w:t>http://</w:t>
+        </w:r>
+        <w:proofErr w:type="spellStart"/>
+        <w:r>
+          <w:rPr>
+            <w:rStyle w:val="Collegamentoipertestuale"/>
+            <w:sz w:val="24"/>
+            <w:szCs w:val="24"/>
+          </w:rPr>
+          <w:t>www.mokabyte.it</w:t>
+        </w:r>
+        <w:proofErr w:type="spellEnd"/>
+        <w:r>
+          <w:rPr>
+            <w:rStyle w:val="Collegamentoipertestuale"/>
+            <w:sz w:val="24"/>
+            <w:szCs w:val="24"/>
+          </w:rPr>
+          <w:t>/2018/04/</w:t>
+        </w:r>
+        <w:proofErr w:type="spellStart"/>
+        <w:r>
+          <w:rPr>
+            <w:rStyle w:val="Collegamentoipertestuale"/>
+            <w:sz w:val="24"/>
+            <w:szCs w:val="24"/>
+          </w:rPr>
+          <w:t>kotlin</w:t>
+        </w:r>
+        <w:proofErr w:type="spellEnd"/>
+        <w:r>
+          <w:rPr>
+            <w:rStyle w:val="Collegamentoipertestuale"/>
+            <w:sz w:val="24"/>
+            <w:szCs w:val="24"/>
+          </w:rPr>
+          <w:t>-2/</w:t>
         </w:r>
       </w:hyperlink>
     </w:p>
@@ -8960,7 +9442,7 @@
           <w:szCs w:val="24"/>
           <w:u w:val="single"/>
         </w:rPr>
-        <w:t>http://www.mokabyte.it/2018/04/kotlin-2/</w:t>
+        <w:t>https://www.theregister.co.uk/2017/10/10/kotlin_killing_java_among_android_devs/</w:t>
       </w:r>
     </w:p>
     <w:p>
@@ -8991,6 +9473,31 @@
           <w:sz w:val="24"/>
           <w:szCs w:val="24"/>
         </w:rPr>
+      </w:pPr>
+    </w:p>
+    <w:p>
+      <w:bookmarkStart w:id="20" w:name="_GoBack"/>
+      <w:bookmarkEnd w:id="20"/>
+    </w:p>
+    <w:p/>
+    <w:p/>
+    <w:p/>
+    <w:p/>
+    <w:p/>
+    <w:p/>
+    <w:p/>
+    <w:p/>
+    <w:p/>
+    <w:p>
+      <w:pPr>
+        <w:pStyle w:val="Nessunaspaziatura"/>
+        <w:outlineLvl w:val="0"/>
+      </w:pPr>
+    </w:p>
+    <w:p>
+      <w:pPr>
+        <w:pStyle w:val="Nessunaspaziatura"/>
+        <w:outlineLvl w:val="0"/>
       </w:pPr>
     </w:p>
     <w:p>
@@ -9229,7 +9736,7 @@
                     <pic:cNvPicPr/>
                   </pic:nvPicPr>
                   <pic:blipFill>
-                    <a:blip r:embed="rId16"/>
+                    <a:blip r:embed="rId17"/>
                     <a:stretch>
                       <a:fillRect/>
                     </a:stretch>
@@ -9301,7 +9808,7 @@
                     <pic:cNvPicPr/>
                   </pic:nvPicPr>
                   <pic:blipFill>
-                    <a:blip r:embed="rId17"/>
+                    <a:blip r:embed="rId18"/>
                     <a:stretch>
                       <a:fillRect/>
                     </a:stretch>
@@ -9639,7 +10146,7 @@
       </w:pPr>
     </w:p>
     <w:sectPr>
-      <w:footerReference w:type="default" r:id="rId18"/>
+      <w:footerReference w:type="default" r:id="rId19"/>
       <w:pgSz w:w="11906" w:h="16838"/>
       <w:pgMar w:top="1417" w:right="1134" w:bottom="1134" w:left="1134" w:header="708" w:footer="708" w:gutter="0"/>
       <w:pgNumType w:start="1"/>
@@ -9704,7 +10211,7 @@
           <w:rPr>
             <w:noProof/>
           </w:rPr>
-          <w:t>1</w:t>
+          <w:t>11</w:t>
         </w:r>
         <w:r>
           <w:fldChar w:fldCharType="end"/>
@@ -10485,6 +10992,137 @@
     </w:lvl>
   </w:abstractNum>
   <w:abstractNum w:abstractNumId="7" w15:restartNumberingAfterBreak="0">
+    <w:nsid w:val="5EB63EA4"/>
+    <w:multiLevelType w:val="multilevel"/>
+    <w:tmpl w:val="B49EA242"/>
+    <w:lvl w:ilvl="0">
+      <w:start w:val="1"/>
+      <w:numFmt w:val="decimal"/>
+      <w:lvlText w:val="%1"/>
+      <w:lvlJc w:val="left"/>
+      <w:pPr>
+        <w:ind w:left="360" w:hanging="360"/>
+      </w:pPr>
+      <w:rPr>
+        <w:rFonts w:asciiTheme="minorHAnsi" w:eastAsiaTheme="minorHAnsi" w:hAnsiTheme="minorHAnsi" w:cstheme="minorBidi" w:hint="default"/>
+        <w:color w:val="auto"/>
+        <w:sz w:val="24"/>
+      </w:rPr>
+    </w:lvl>
+    <w:lvl w:ilvl="1">
+      <w:start w:val="5"/>
+      <w:numFmt w:val="decimal"/>
+      <w:lvlText w:val="%1.%2"/>
+      <w:lvlJc w:val="left"/>
+      <w:pPr>
+        <w:ind w:left="360" w:hanging="360"/>
+      </w:pPr>
+      <w:rPr>
+        <w:rFonts w:asciiTheme="minorHAnsi" w:eastAsiaTheme="minorHAnsi" w:hAnsiTheme="minorHAnsi" w:cstheme="minorBidi" w:hint="default"/>
+        <w:color w:val="auto"/>
+        <w:sz w:val="24"/>
+      </w:rPr>
+    </w:lvl>
+    <w:lvl w:ilvl="2">
+      <w:start w:val="1"/>
+      <w:numFmt w:val="decimal"/>
+      <w:lvlText w:val="%1.%2.%3"/>
+      <w:lvlJc w:val="left"/>
+      <w:pPr>
+        <w:ind w:left="720" w:hanging="720"/>
+      </w:pPr>
+      <w:rPr>
+        <w:rFonts w:asciiTheme="minorHAnsi" w:eastAsiaTheme="minorHAnsi" w:hAnsiTheme="minorHAnsi" w:cstheme="minorBidi" w:hint="default"/>
+        <w:color w:val="auto"/>
+        <w:sz w:val="24"/>
+      </w:rPr>
+    </w:lvl>
+    <w:lvl w:ilvl="3">
+      <w:start w:val="1"/>
+      <w:numFmt w:val="decimal"/>
+      <w:lvlText w:val="%1.%2.%3.%4"/>
+      <w:lvlJc w:val="left"/>
+      <w:pPr>
+        <w:ind w:left="720" w:hanging="720"/>
+      </w:pPr>
+      <w:rPr>
+        <w:rFonts w:asciiTheme="minorHAnsi" w:eastAsiaTheme="minorHAnsi" w:hAnsiTheme="minorHAnsi" w:cstheme="minorBidi" w:hint="default"/>
+        <w:color w:val="auto"/>
+        <w:sz w:val="24"/>
+      </w:rPr>
+    </w:lvl>
+    <w:lvl w:ilvl="4">
+      <w:start w:val="1"/>
+      <w:numFmt w:val="decimal"/>
+      <w:lvlText w:val="%1.%2.%3.%4.%5"/>
+      <w:lvlJc w:val="left"/>
+      <w:pPr>
+        <w:ind w:left="1080" w:hanging="1080"/>
+      </w:pPr>
+      <w:rPr>
+        <w:rFonts w:asciiTheme="minorHAnsi" w:eastAsiaTheme="minorHAnsi" w:hAnsiTheme="minorHAnsi" w:cstheme="minorBidi" w:hint="default"/>
+        <w:color w:val="auto"/>
+        <w:sz w:val="24"/>
+      </w:rPr>
+    </w:lvl>
+    <w:lvl w:ilvl="5">
+      <w:start w:val="1"/>
+      <w:numFmt w:val="decimal"/>
+      <w:lvlText w:val="%1.%2.%3.%4.%5.%6"/>
+      <w:lvlJc w:val="left"/>
+      <w:pPr>
+        <w:ind w:left="1440" w:hanging="1440"/>
+      </w:pPr>
+      <w:rPr>
+        <w:rFonts w:asciiTheme="minorHAnsi" w:eastAsiaTheme="minorHAnsi" w:hAnsiTheme="minorHAnsi" w:cstheme="minorBidi" w:hint="default"/>
+        <w:color w:val="auto"/>
+        <w:sz w:val="24"/>
+      </w:rPr>
+    </w:lvl>
+    <w:lvl w:ilvl="6">
+      <w:start w:val="1"/>
+      <w:numFmt w:val="decimal"/>
+      <w:lvlText w:val="%1.%2.%3.%4.%5.%6.%7"/>
+      <w:lvlJc w:val="left"/>
+      <w:pPr>
+        <w:ind w:left="1440" w:hanging="1440"/>
+      </w:pPr>
+      <w:rPr>
+        <w:rFonts w:asciiTheme="minorHAnsi" w:eastAsiaTheme="minorHAnsi" w:hAnsiTheme="minorHAnsi" w:cstheme="minorBidi" w:hint="default"/>
+        <w:color w:val="auto"/>
+        <w:sz w:val="24"/>
+      </w:rPr>
+    </w:lvl>
+    <w:lvl w:ilvl="7">
+      <w:start w:val="1"/>
+      <w:numFmt w:val="decimal"/>
+      <w:lvlText w:val="%1.%2.%3.%4.%5.%6.%7.%8"/>
+      <w:lvlJc w:val="left"/>
+      <w:pPr>
+        <w:ind w:left="1800" w:hanging="1800"/>
+      </w:pPr>
+      <w:rPr>
+        <w:rFonts w:asciiTheme="minorHAnsi" w:eastAsiaTheme="minorHAnsi" w:hAnsiTheme="minorHAnsi" w:cstheme="minorBidi" w:hint="default"/>
+        <w:color w:val="auto"/>
+        <w:sz w:val="24"/>
+      </w:rPr>
+    </w:lvl>
+    <w:lvl w:ilvl="8">
+      <w:start w:val="1"/>
+      <w:numFmt w:val="decimal"/>
+      <w:lvlText w:val="%1.%2.%3.%4.%5.%6.%7.%8.%9"/>
+      <w:lvlJc w:val="left"/>
+      <w:pPr>
+        <w:ind w:left="1800" w:hanging="1800"/>
+      </w:pPr>
+      <w:rPr>
+        <w:rFonts w:asciiTheme="minorHAnsi" w:eastAsiaTheme="minorHAnsi" w:hAnsiTheme="minorHAnsi" w:cstheme="minorBidi" w:hint="default"/>
+        <w:color w:val="auto"/>
+        <w:sz w:val="24"/>
+      </w:rPr>
+    </w:lvl>
+  </w:abstractNum>
+  <w:abstractNum w:abstractNumId="8" w15:restartNumberingAfterBreak="0">
     <w:nsid w:val="5FE46690"/>
     <w:multiLevelType w:val="multilevel"/>
     <w:tmpl w:val="F8789BD6"/>
@@ -10597,7 +11235,7 @@
       </w:pPr>
     </w:lvl>
   </w:abstractNum>
-  <w:abstractNum w:abstractNumId="8" w15:restartNumberingAfterBreak="0">
+  <w:abstractNum w:abstractNumId="9" w15:restartNumberingAfterBreak="0">
     <w:nsid w:val="73AD779E"/>
     <w:multiLevelType w:val="hybridMultilevel"/>
     <w:tmpl w:val="2D104D2E"/>
@@ -10686,7 +11324,7 @@
       </w:pPr>
     </w:lvl>
   </w:abstractNum>
-  <w:abstractNum w:abstractNumId="9" w15:restartNumberingAfterBreak="0">
+  <w:abstractNum w:abstractNumId="10" w15:restartNumberingAfterBreak="0">
     <w:nsid w:val="79AF099F"/>
     <w:multiLevelType w:val="hybridMultilevel"/>
     <w:tmpl w:val="88243EA4"/>
@@ -10812,13 +11450,13 @@
     <w:abstractNumId w:val="0"/>
   </w:num>
   <w:num w:numId="5">
-    <w:abstractNumId w:val="9"/>
+    <w:abstractNumId w:val="10"/>
   </w:num>
   <w:num w:numId="6">
     <w:abstractNumId w:val="3"/>
   </w:num>
   <w:num w:numId="7">
-    <w:abstractNumId w:val="7"/>
+    <w:abstractNumId w:val="8"/>
   </w:num>
   <w:num w:numId="8">
     <w:abstractNumId w:val="6"/>
@@ -10827,7 +11465,10 @@
     <w:abstractNumId w:val="4"/>
   </w:num>
   <w:num w:numId="10">
-    <w:abstractNumId w:val="8"/>
+    <w:abstractNumId w:val="9"/>
+  </w:num>
+  <w:num w:numId="11">
+    <w:abstractNumId w:val="7"/>
   </w:num>
 </w:numbering>
 </file>
@@ -11924,7 +12565,7 @@
 </file>
 
 <file path=customXml/itemProps1.xml><?xml version="1.0" encoding="utf-8"?>
-<ds:datastoreItem xmlns:ds="http://schemas.openxmlformats.org/officeDocument/2006/customXml" ds:itemID="{63680D9F-2551-413D-A663-C0A052615BC7}">
+<ds:datastoreItem xmlns:ds="http://schemas.openxmlformats.org/officeDocument/2006/customXml" ds:itemID="{7BC35BF6-8D4E-4FC7-906C-2A15FA0C462F}">
   <ds:schemaRefs>
     <ds:schemaRef ds:uri="http://schemas.openxmlformats.org/officeDocument/2006/bibliography"/>
   </ds:schemaRefs>

</xml_diff>

<commit_message>
Aggiornato capitolo su Kotlin e Android
</commit_message>
<xml_diff>
--- a/report.docx
+++ b/report.docx
@@ -181,23 +181,7 @@
           <w:sz w:val="40"/>
           <w:szCs w:val="40"/>
         </w:rPr>
-        <w:t xml:space="preserve">Sistemi Embedded </w:t>
-      </w:r>
-      <w:proofErr w:type="spellStart"/>
-      <w:r>
-        <w:rPr>
-          <w:sz w:val="40"/>
-          <w:szCs w:val="40"/>
-        </w:rPr>
-        <w:t>A.A</w:t>
-      </w:r>
-      <w:proofErr w:type="spellEnd"/>
-      <w:r>
-        <w:rPr>
-          <w:sz w:val="40"/>
-          <w:szCs w:val="40"/>
-        </w:rPr>
-        <w:t>. 2017/2018</w:t>
+        <w:t>Sistemi Embedded A.A. 2017/2018</w:t>
       </w:r>
     </w:p>
     <w:p>
@@ -540,7 +524,7 @@
           <w:r>
             <w:fldChar w:fldCharType="separate"/>
           </w:r>
-          <w:hyperlink w:anchor="_Toc518050734" w:history="1">
+          <w:hyperlink w:anchor="_Toc518076601" w:history="1">
             <w:r>
               <w:rPr>
                 <w:rStyle w:val="Collegamentoipertestuale"/>
@@ -567,7 +551,7 @@
                 <w:noProof/>
                 <w:webHidden/>
               </w:rPr>
-              <w:instrText xml:space="preserve"> PAGEREF _Toc518050734 \h </w:instrText>
+              <w:instrText xml:space="preserve"> PAGEREF _Toc518076601 \h </w:instrText>
             </w:r>
             <w:r>
               <w:rPr>
@@ -610,7 +594,7 @@
               <w:lang w:eastAsia="it-IT"/>
             </w:rPr>
           </w:pPr>
-          <w:hyperlink w:anchor="_Toc518050735" w:history="1">
+          <w:hyperlink w:anchor="_Toc518076602" w:history="1">
             <w:r>
               <w:rPr>
                 <w:rStyle w:val="Collegamentoipertestuale"/>
@@ -637,7 +621,7 @@
                 <w:noProof/>
                 <w:webHidden/>
               </w:rPr>
-              <w:instrText xml:space="preserve"> PAGEREF _Toc518050735 \h </w:instrText>
+              <w:instrText xml:space="preserve"> PAGEREF _Toc518076602 \h </w:instrText>
             </w:r>
             <w:r>
               <w:rPr>
@@ -680,7 +664,7 @@
               <w:lang w:eastAsia="it-IT"/>
             </w:rPr>
           </w:pPr>
-          <w:hyperlink w:anchor="_Toc518050736" w:history="1">
+          <w:hyperlink w:anchor="_Toc518076603" w:history="1">
             <w:r>
               <w:rPr>
                 <w:rStyle w:val="Collegamentoipertestuale"/>
@@ -707,7 +691,7 @@
                 <w:noProof/>
                 <w:webHidden/>
               </w:rPr>
-              <w:instrText xml:space="preserve"> PAGEREF _Toc518050736 \h </w:instrText>
+              <w:instrText xml:space="preserve"> PAGEREF _Toc518076603 \h </w:instrText>
             </w:r>
             <w:r>
               <w:rPr>
@@ -750,13 +734,13 @@
               <w:lang w:eastAsia="it-IT"/>
             </w:rPr>
           </w:pPr>
-          <w:hyperlink w:anchor="_Toc518050737" w:history="1">
+          <w:hyperlink w:anchor="_Toc518076604" w:history="1">
             <w:r>
               <w:rPr>
                 <w:rStyle w:val="Collegamentoipertestuale"/>
                 <w:noProof/>
               </w:rPr>
-              <w:t>GESTIONE VALORI NULL</w:t>
+              <w:t>1.2 GESTIONE VALORI NULL</w:t>
             </w:r>
             <w:r>
               <w:rPr>
@@ -777,7 +761,7 @@
                 <w:noProof/>
                 <w:webHidden/>
               </w:rPr>
-              <w:instrText xml:space="preserve"> PAGEREF _Toc518050737 \h </w:instrText>
+              <w:instrText xml:space="preserve"> PAGEREF _Toc518076604 \h </w:instrText>
             </w:r>
             <w:r>
               <w:rPr>
@@ -820,7 +804,7 @@
               <w:lang w:eastAsia="it-IT"/>
             </w:rPr>
           </w:pPr>
-          <w:hyperlink w:anchor="_Toc518050738" w:history="1">
+          <w:hyperlink w:anchor="_Toc518076605" w:history="1">
             <w:r>
               <w:rPr>
                 <w:rStyle w:val="Collegamentoipertestuale"/>
@@ -847,7 +831,7 @@
                 <w:noProof/>
                 <w:webHidden/>
               </w:rPr>
-              <w:instrText xml:space="preserve"> PAGEREF _Toc518050738 \h </w:instrText>
+              <w:instrText xml:space="preserve"> PAGEREF _Toc518076605 \h </w:instrText>
             </w:r>
             <w:r>
               <w:rPr>
@@ -890,7 +874,7 @@
               <w:lang w:eastAsia="it-IT"/>
             </w:rPr>
           </w:pPr>
-          <w:hyperlink w:anchor="_Toc518050739" w:history="1">
+          <w:hyperlink w:anchor="_Toc518076606" w:history="1">
             <w:r>
               <w:rPr>
                 <w:rStyle w:val="Collegamentoipertestuale"/>
@@ -917,7 +901,7 @@
                 <w:noProof/>
                 <w:webHidden/>
               </w:rPr>
-              <w:instrText xml:space="preserve"> PAGEREF _Toc518050739 \h </w:instrText>
+              <w:instrText xml:space="preserve"> PAGEREF _Toc518076606 \h </w:instrText>
             </w:r>
             <w:r>
               <w:rPr>
@@ -952,7 +936,6 @@
           <w:pPr>
             <w:pStyle w:val="Sommario2"/>
             <w:tabs>
-              <w:tab w:val="left" w:pos="660"/>
               <w:tab w:val="right" w:leader="dot" w:pos="9628"/>
             </w:tabs>
             <w:rPr>
@@ -961,38 +944,23 @@
               <w:lang w:eastAsia="it-IT"/>
             </w:rPr>
           </w:pPr>
-          <w:hyperlink w:anchor="_Toc518050740" w:history="1">
+          <w:hyperlink w:anchor="_Toc518076607" w:history="1">
             <w:r>
               <w:rPr>
                 <w:rStyle w:val="Collegamentoipertestuale"/>
                 <w:noProof/>
               </w:rPr>
-              <w:t>1.</w:t>
-            </w:r>
-            <w:r>
-              <w:rPr>
-                <w:rFonts w:eastAsiaTheme="minorEastAsia"/>
-                <w:noProof/>
-                <w:lang w:eastAsia="it-IT"/>
+              <w:t>1.5 CONFRONTO TRA OGGETTI E VARIABILI</w:t>
+            </w:r>
+            <w:r>
+              <w:rPr>
+                <w:noProof/>
+                <w:webHidden/>
               </w:rPr>
               <w:tab/>
             </w:r>
             <w:r>
               <w:rPr>
-                <w:rStyle w:val="Collegamentoipertestuale"/>
-                <w:noProof/>
-              </w:rPr>
-              <w:t>CONFRONTO TRA OGGETTI E VARIABILI</w:t>
-            </w:r>
-            <w:r>
-              <w:rPr>
-                <w:noProof/>
-                <w:webHidden/>
-              </w:rPr>
-              <w:tab/>
-            </w:r>
-            <w:r>
-              <w:rPr>
                 <w:noProof/>
                 <w:webHidden/>
               </w:rPr>
@@ -1003,7 +971,7 @@
                 <w:noProof/>
                 <w:webHidden/>
               </w:rPr>
-              <w:instrText xml:space="preserve"> PAGEREF _Toc518050740 \h </w:instrText>
+              <w:instrText xml:space="preserve"> PAGEREF _Toc518076607 \h </w:instrText>
             </w:r>
             <w:r>
               <w:rPr>
@@ -1046,7 +1014,7 @@
               <w:lang w:eastAsia="it-IT"/>
             </w:rPr>
           </w:pPr>
-          <w:hyperlink w:anchor="_Toc518050741" w:history="1">
+          <w:hyperlink w:anchor="_Toc518076608" w:history="1">
             <w:r>
               <w:rPr>
                 <w:rStyle w:val="Collegamentoipertestuale"/>
@@ -1073,7 +1041,7 @@
                 <w:noProof/>
                 <w:webHidden/>
               </w:rPr>
-              <w:instrText xml:space="preserve"> PAGEREF _Toc518050741 \h </w:instrText>
+              <w:instrText xml:space="preserve"> PAGEREF _Toc518076608 \h </w:instrText>
             </w:r>
             <w:r>
               <w:rPr>
@@ -1116,7 +1084,7 @@
               <w:lang w:eastAsia="it-IT"/>
             </w:rPr>
           </w:pPr>
-          <w:hyperlink w:anchor="_Toc518050742" w:history="1">
+          <w:hyperlink w:anchor="_Toc518076609" w:history="1">
             <w:r>
               <w:rPr>
                 <w:rStyle w:val="Collegamentoipertestuale"/>
@@ -1143,7 +1111,7 @@
                 <w:noProof/>
                 <w:webHidden/>
               </w:rPr>
-              <w:instrText xml:space="preserve"> PAGEREF _Toc518050742 \h </w:instrText>
+              <w:instrText xml:space="preserve"> PAGEREF _Toc518076609 \h </w:instrText>
             </w:r>
             <w:r>
               <w:rPr>
@@ -1186,7 +1154,7 @@
               <w:lang w:eastAsia="it-IT"/>
             </w:rPr>
           </w:pPr>
-          <w:hyperlink w:anchor="_Toc518050743" w:history="1">
+          <w:hyperlink w:anchor="_Toc518076610" w:history="1">
             <w:r>
               <w:rPr>
                 <w:rStyle w:val="Collegamentoipertestuale"/>
@@ -1213,7 +1181,7 @@
                 <w:noProof/>
                 <w:webHidden/>
               </w:rPr>
-              <w:instrText xml:space="preserve"> PAGEREF _Toc518050743 \h </w:instrText>
+              <w:instrText xml:space="preserve"> PAGEREF _Toc518076610 \h </w:instrText>
             </w:r>
             <w:r>
               <w:rPr>
@@ -1256,7 +1224,7 @@
               <w:lang w:eastAsia="it-IT"/>
             </w:rPr>
           </w:pPr>
-          <w:hyperlink w:anchor="_Toc518050744" w:history="1">
+          <w:hyperlink w:anchor="_Toc518076611" w:history="1">
             <w:r>
               <w:rPr>
                 <w:rStyle w:val="Collegamentoipertestuale"/>
@@ -1283,7 +1251,7 @@
                 <w:noProof/>
                 <w:webHidden/>
               </w:rPr>
-              <w:instrText xml:space="preserve"> PAGEREF _Toc518050744 \h </w:instrText>
+              <w:instrText xml:space="preserve"> PAGEREF _Toc518076611 \h </w:instrText>
             </w:r>
             <w:r>
               <w:rPr>
@@ -1326,7 +1294,7 @@
               <w:lang w:eastAsia="it-IT"/>
             </w:rPr>
           </w:pPr>
-          <w:hyperlink w:anchor="_Toc518050745" w:history="1">
+          <w:hyperlink w:anchor="_Toc518076612" w:history="1">
             <w:r>
               <w:rPr>
                 <w:rStyle w:val="Collegamentoipertestuale"/>
@@ -1353,7 +1321,7 @@
                 <w:noProof/>
                 <w:webHidden/>
               </w:rPr>
-              <w:instrText xml:space="preserve"> PAGEREF _Toc518050745 \h </w:instrText>
+              <w:instrText xml:space="preserve"> PAGEREF _Toc518076612 \h </w:instrText>
             </w:r>
             <w:r>
               <w:rPr>
@@ -1373,7 +1341,7 @@
                 <w:noProof/>
                 <w:webHidden/>
               </w:rPr>
-              <w:t>5</w:t>
+              <w:t>6</w:t>
             </w:r>
             <w:r>
               <w:rPr>
@@ -1396,7 +1364,7 @@
               <w:lang w:eastAsia="it-IT"/>
             </w:rPr>
           </w:pPr>
-          <w:hyperlink w:anchor="_Toc518050746" w:history="1">
+          <w:hyperlink w:anchor="_Toc518076613" w:history="1">
             <w:r>
               <w:rPr>
                 <w:rStyle w:val="Collegamentoipertestuale"/>
@@ -1423,7 +1391,7 @@
                 <w:noProof/>
                 <w:webHidden/>
               </w:rPr>
-              <w:instrText xml:space="preserve"> PAGEREF _Toc518050746 \h </w:instrText>
+              <w:instrText xml:space="preserve"> PAGEREF _Toc518076613 \h </w:instrText>
             </w:r>
             <w:r>
               <w:rPr>
@@ -1466,7 +1434,7 @@
               <w:lang w:eastAsia="it-IT"/>
             </w:rPr>
           </w:pPr>
-          <w:hyperlink w:anchor="_Toc518050747" w:history="1">
+          <w:hyperlink w:anchor="_Toc518076614" w:history="1">
             <w:r>
               <w:rPr>
                 <w:rStyle w:val="Collegamentoipertestuale"/>
@@ -1493,7 +1461,7 @@
                 <w:noProof/>
                 <w:webHidden/>
               </w:rPr>
-              <w:instrText xml:space="preserve"> PAGEREF _Toc518050747 \h </w:instrText>
+              <w:instrText xml:space="preserve"> PAGEREF _Toc518076614 \h </w:instrText>
             </w:r>
             <w:r>
               <w:rPr>
@@ -1536,7 +1504,7 @@
               <w:lang w:eastAsia="it-IT"/>
             </w:rPr>
           </w:pPr>
-          <w:hyperlink w:anchor="_Toc518050748" w:history="1">
+          <w:hyperlink w:anchor="_Toc518076615" w:history="1">
             <w:r>
               <w:rPr>
                 <w:rStyle w:val="Collegamentoipertestuale"/>
@@ -1563,7 +1531,7 @@
                 <w:noProof/>
                 <w:webHidden/>
               </w:rPr>
-              <w:instrText xml:space="preserve"> PAGEREF _Toc518050748 \h </w:instrText>
+              <w:instrText xml:space="preserve"> PAGEREF _Toc518076615 \h </w:instrText>
             </w:r>
             <w:r>
               <w:rPr>
@@ -1606,7 +1574,7 @@
               <w:lang w:eastAsia="it-IT"/>
             </w:rPr>
           </w:pPr>
-          <w:hyperlink w:anchor="_Toc518050749" w:history="1">
+          <w:hyperlink w:anchor="_Toc518076616" w:history="1">
             <w:r>
               <w:rPr>
                 <w:rStyle w:val="Collegamentoipertestuale"/>
@@ -1633,7 +1601,7 @@
                 <w:noProof/>
                 <w:webHidden/>
               </w:rPr>
-              <w:instrText xml:space="preserve"> PAGEREF _Toc518050749 \h </w:instrText>
+              <w:instrText xml:space="preserve"> PAGEREF _Toc518076616 \h </w:instrText>
             </w:r>
             <w:r>
               <w:rPr>
@@ -1676,7 +1644,7 @@
               <w:lang w:eastAsia="it-IT"/>
             </w:rPr>
           </w:pPr>
-          <w:hyperlink w:anchor="_Toc518050750" w:history="1">
+          <w:hyperlink w:anchor="_Toc518076617" w:history="1">
             <w:r>
               <w:rPr>
                 <w:rStyle w:val="Collegamentoipertestuale"/>
@@ -1703,7 +1671,7 @@
                 <w:noProof/>
                 <w:webHidden/>
               </w:rPr>
-              <w:instrText xml:space="preserve"> PAGEREF _Toc518050750 \h </w:instrText>
+              <w:instrText xml:space="preserve"> PAGEREF _Toc518076617 \h </w:instrText>
             </w:r>
             <w:r>
               <w:rPr>
@@ -1746,7 +1714,7 @@
               <w:lang w:eastAsia="it-IT"/>
             </w:rPr>
           </w:pPr>
-          <w:hyperlink w:anchor="_Toc518050751" w:history="1">
+          <w:hyperlink w:anchor="_Toc518076618" w:history="1">
             <w:r>
               <w:rPr>
                 <w:rStyle w:val="Collegamentoipertestuale"/>
@@ -1773,7 +1741,7 @@
                 <w:noProof/>
                 <w:webHidden/>
               </w:rPr>
-              <w:instrText xml:space="preserve"> PAGEREF _Toc518050751 \h </w:instrText>
+              <w:instrText xml:space="preserve"> PAGEREF _Toc518076618 \h </w:instrText>
             </w:r>
             <w:r>
               <w:rPr>
@@ -1816,13 +1784,13 @@
               <w:lang w:eastAsia="it-IT"/>
             </w:rPr>
           </w:pPr>
-          <w:hyperlink w:anchor="_Toc518050752" w:history="1">
+          <w:hyperlink w:anchor="_Toc518076619" w:history="1">
             <w:r>
               <w:rPr>
                 <w:rStyle w:val="Collegamentoipertestuale"/>
                 <w:noProof/>
               </w:rPr>
-              <w:t>4.n(ultimo capitolo)  PROSPETTIVE</w:t>
+              <w:t>4.1 PROSPETTIVE</w:t>
             </w:r>
             <w:r>
               <w:rPr>
@@ -1843,7 +1811,7 @@
                 <w:noProof/>
                 <w:webHidden/>
               </w:rPr>
-              <w:instrText xml:space="preserve"> PAGEREF _Toc518050752 \h </w:instrText>
+              <w:instrText xml:space="preserve"> PAGEREF _Toc518076619 \h </w:instrText>
             </w:r>
             <w:r>
               <w:rPr>
@@ -1886,12 +1854,82 @@
               <w:lang w:eastAsia="it-IT"/>
             </w:rPr>
           </w:pPr>
-          <w:hyperlink w:anchor="_Toc518050753" w:history="1">
+          <w:hyperlink w:anchor="_Toc518076620" w:history="1">
             <w:r>
               <w:rPr>
                 <w:rStyle w:val="Collegamentoipertestuale"/>
                 <w:noProof/>
               </w:rPr>
+              <w:t>4.2 PERCHE’ UTILIZZARE KOTLIN NELLO SVILUPPO ANDROID?</w:t>
+            </w:r>
+            <w:r>
+              <w:rPr>
+                <w:noProof/>
+                <w:webHidden/>
+              </w:rPr>
+              <w:tab/>
+            </w:r>
+            <w:r>
+              <w:rPr>
+                <w:noProof/>
+                <w:webHidden/>
+              </w:rPr>
+              <w:fldChar w:fldCharType="begin"/>
+            </w:r>
+            <w:r>
+              <w:rPr>
+                <w:noProof/>
+                <w:webHidden/>
+              </w:rPr>
+              <w:instrText xml:space="preserve"> PAGEREF _Toc518076620 \h </w:instrText>
+            </w:r>
+            <w:r>
+              <w:rPr>
+                <w:noProof/>
+                <w:webHidden/>
+              </w:rPr>
+            </w:r>
+            <w:r>
+              <w:rPr>
+                <w:noProof/>
+                <w:webHidden/>
+              </w:rPr>
+              <w:fldChar w:fldCharType="separate"/>
+            </w:r>
+            <w:r>
+              <w:rPr>
+                <w:noProof/>
+                <w:webHidden/>
+              </w:rPr>
+              <w:t>11</w:t>
+            </w:r>
+            <w:r>
+              <w:rPr>
+                <w:noProof/>
+                <w:webHidden/>
+              </w:rPr>
+              <w:fldChar w:fldCharType="end"/>
+            </w:r>
+          </w:hyperlink>
+        </w:p>
+        <w:p>
+          <w:pPr>
+            <w:pStyle w:val="Sommario1"/>
+            <w:tabs>
+              <w:tab w:val="right" w:leader="dot" w:pos="9628"/>
+            </w:tabs>
+            <w:rPr>
+              <w:rFonts w:eastAsiaTheme="minorEastAsia"/>
+              <w:noProof/>
+              <w:lang w:eastAsia="it-IT"/>
+            </w:rPr>
+          </w:pPr>
+          <w:hyperlink w:anchor="_Toc518076621" w:history="1">
+            <w:r>
+              <w:rPr>
+                <w:rStyle w:val="Collegamentoipertestuale"/>
+                <w:noProof/>
+              </w:rPr>
               <w:t>Bibliografia</w:t>
             </w:r>
             <w:r>
@@ -1913,7 +1951,7 @@
                 <w:noProof/>
                 <w:webHidden/>
               </w:rPr>
-              <w:instrText xml:space="preserve"> PAGEREF _Toc518050753 \h </w:instrText>
+              <w:instrText xml:space="preserve"> PAGEREF _Toc518076621 \h </w:instrText>
             </w:r>
             <w:r>
               <w:rPr>
@@ -1933,7 +1971,7 @@
                 <w:noProof/>
                 <w:webHidden/>
               </w:rPr>
-              <w:t>10</w:t>
+              <w:t>13</w:t>
             </w:r>
             <w:r>
               <w:rPr>
@@ -1999,6 +2037,8 @@
           <w:szCs w:val="24"/>
         </w:rPr>
       </w:pPr>
+      <w:bookmarkStart w:id="0" w:name="_GoBack"/>
+      <w:bookmarkEnd w:id="0"/>
     </w:p>
     <w:p>
       <w:pPr>
@@ -2042,32 +2082,20 @@
     <w:p>
       <w:pPr>
         <w:pStyle w:val="Titolo1"/>
-      </w:pPr>
-      <w:bookmarkStart w:id="0" w:name="_Toc518050734"/>
+        <w:rPr>
+          <w:sz w:val="24"/>
+          <w:szCs w:val="24"/>
+        </w:rPr>
+      </w:pPr>
+      <w:bookmarkStart w:id="1" w:name="_Toc518076601"/>
       <w:r>
         <w:lastRenderedPageBreak/>
-        <w:t>Introduzione</w:t>
-      </w:r>
-      <w:bookmarkEnd w:id="0"/>
-    </w:p>
-    <w:p>
-      <w:pPr>
-        <w:pStyle w:val="Nessunaspaziatura"/>
-        <w:rPr>
-          <w:b/>
-          <w:sz w:val="24"/>
-          <w:szCs w:val="24"/>
-        </w:rPr>
-      </w:pPr>
-    </w:p>
-    <w:p>
-      <w:pPr>
-        <w:pStyle w:val="Nessunaspaziatura"/>
-        <w:rPr>
-          <w:sz w:val="24"/>
-          <w:szCs w:val="24"/>
-        </w:rPr>
-      </w:pPr>
+        <w:t>Introduzion</w:t>
+      </w:r>
+      <w:r>
+        <w:t>e</w:t>
+      </w:r>
+      <w:bookmarkEnd w:id="1"/>
     </w:p>
     <w:p>
       <w:pPr>
@@ -2203,6 +2231,26 @@
         </w:rPr>
         <w:t xml:space="preserve"> Nei prossimi paragrafi verranno trattati vari aspetti tipici della programmazione, evidenziando analogie e differenze tra i due linguaggi.</w:t>
       </w:r>
+    </w:p>
+    <w:p>
+      <w:pPr>
+        <w:pStyle w:val="Nessunaspaziatura"/>
+        <w:jc w:val="both"/>
+        <w:rPr>
+          <w:sz w:val="24"/>
+          <w:szCs w:val="24"/>
+        </w:rPr>
+      </w:pPr>
+    </w:p>
+    <w:p>
+      <w:pPr>
+        <w:pStyle w:val="Nessunaspaziatura"/>
+        <w:jc w:val="both"/>
+        <w:rPr>
+          <w:sz w:val="24"/>
+          <w:szCs w:val="24"/>
+        </w:rPr>
+      </w:pPr>
     </w:p>
     <w:p>
       <w:pPr>
@@ -2476,30 +2524,29 @@
       <w:pPr>
         <w:pStyle w:val="Titolo1"/>
       </w:pPr>
-      <w:bookmarkStart w:id="1" w:name="_Toc518050735"/>
+      <w:bookmarkStart w:id="2" w:name="_Toc518076602"/>
       <w:r>
         <w:t>VARIABILI, COSTANTI</w:t>
       </w:r>
       <w:r>
         <w:t>, TIPI DI DATO</w:t>
       </w:r>
-      <w:bookmarkEnd w:id="1"/>
+      <w:bookmarkEnd w:id="2"/>
     </w:p>
     <w:p/>
     <w:p>
       <w:pPr>
         <w:pStyle w:val="Titolo2"/>
       </w:pPr>
-      <w:bookmarkStart w:id="2" w:name="_Toc518050736"/>
+      <w:bookmarkStart w:id="3" w:name="_Toc518076603"/>
       <w:r>
         <w:t>1.1 D</w:t>
       </w:r>
       <w:r>
         <w:t>ICHIARAZIONE</w:t>
       </w:r>
-      <w:bookmarkEnd w:id="2"/>
-    </w:p>
-    <w:p/>
+      <w:bookmarkEnd w:id="3"/>
+    </w:p>
     <w:p>
       <w:pPr>
         <w:pStyle w:val="Nessunaspaziatura"/>
@@ -2593,8 +2640,16 @@
         <w:rPr>
           <w:color w:val="A9B7C6"/>
         </w:rPr>
-        <w:t>: Int</w:t>
-      </w:r>
+        <w:t xml:space="preserve">: </w:t>
+      </w:r>
+      <w:proofErr w:type="spellStart"/>
+      <w:r>
+        <w:rPr>
+          <w:color w:val="A9B7C6"/>
+        </w:rPr>
+        <w:t>Int</w:t>
+      </w:r>
+      <w:proofErr w:type="spellEnd"/>
     </w:p>
     <w:p>
       <w:pPr>
@@ -2702,15 +2757,6 @@
           <w:szCs w:val="24"/>
         </w:rPr>
       </w:pPr>
-    </w:p>
-    <w:p>
-      <w:pPr>
-        <w:pStyle w:val="Nessunaspaziatura"/>
-        <w:rPr>
-          <w:sz w:val="24"/>
-          <w:szCs w:val="24"/>
-        </w:rPr>
-      </w:pPr>
       <w:r>
         <w:rPr>
           <w:sz w:val="24"/>
@@ -3007,11 +3053,19 @@
           <w:color w:val="A9B7C6"/>
         </w:rPr>
       </w:pPr>
+      <w:proofErr w:type="spellStart"/>
       <w:r>
         <w:rPr>
           <w:color w:val="CC7832"/>
         </w:rPr>
-        <w:t xml:space="preserve">lateinit </w:t>
+        <w:t>lateinit</w:t>
+      </w:r>
+      <w:proofErr w:type="spellEnd"/>
+      <w:r>
+        <w:rPr>
+          <w:color w:val="CC7832"/>
+        </w:rPr>
+        <w:t xml:space="preserve"> </w:t>
       </w:r>
       <w:proofErr w:type="spellStart"/>
       <w:r>
@@ -3075,14 +3129,14 @@
       <w:pPr>
         <w:pStyle w:val="Titolo2"/>
       </w:pPr>
-      <w:bookmarkStart w:id="3" w:name="_Toc518050737"/>
+      <w:bookmarkStart w:id="4" w:name="_Toc518076604"/>
       <w:r>
         <w:t xml:space="preserve">1.2 </w:t>
       </w:r>
       <w:r>
         <w:t>GESTIONE VALORI NULL</w:t>
       </w:r>
-      <w:bookmarkEnd w:id="3"/>
+      <w:bookmarkEnd w:id="4"/>
     </w:p>
     <w:p>
       <w:pPr>
@@ -3662,6 +3716,7 @@
                               </w:rPr>
                               <w:t>=</w:t>
                             </w:r>
+                            <w:proofErr w:type="spellStart"/>
                             <w:r>
                               <w:rPr>
                                 <w:rFonts w:ascii="Courier New" w:eastAsia="Times New Roman" w:hAnsi="Courier New" w:cs="Courier New"/>
@@ -3672,6 +3727,7 @@
                               </w:rPr>
                               <w:t>null</w:t>
                             </w:r>
+                            <w:proofErr w:type="spellEnd"/>
                             <w:r>
                               <w:rPr>
                                 <w:rFonts w:ascii="Courier New" w:eastAsia="Times New Roman" w:hAnsi="Courier New" w:cs="Courier New"/>
@@ -3724,6 +3780,7 @@
                               </w:rPr>
                               <w:t>=</w:t>
                             </w:r>
+                            <w:proofErr w:type="spellStart"/>
                             <w:r>
                               <w:rPr>
                                 <w:rFonts w:ascii="Courier New" w:eastAsia="Times New Roman" w:hAnsi="Courier New" w:cs="Courier New"/>
@@ -3734,6 +3791,7 @@
                               </w:rPr>
                               <w:t>null</w:t>
                             </w:r>
+                            <w:proofErr w:type="spellEnd"/>
                             <w:r>
                               <w:rPr>
                                 <w:rFonts w:ascii="Courier New" w:eastAsia="Times New Roman" w:hAnsi="Courier New" w:cs="Courier New"/>
@@ -3786,6 +3844,7 @@
                               </w:rPr>
                               <w:t>=</w:t>
                             </w:r>
+                            <w:proofErr w:type="spellStart"/>
                             <w:r>
                               <w:rPr>
                                 <w:rFonts w:ascii="Courier New" w:eastAsia="Times New Roman" w:hAnsi="Courier New" w:cs="Courier New"/>
@@ -3796,6 +3855,7 @@
                               </w:rPr>
                               <w:t>null</w:t>
                             </w:r>
+                            <w:proofErr w:type="spellEnd"/>
                           </w:p>
                           <w:p>
                             <w:pPr>
@@ -4404,6 +4464,7 @@
                         </w:rPr>
                         <w:t>=</w:t>
                       </w:r>
+                      <w:proofErr w:type="spellStart"/>
                       <w:r>
                         <w:rPr>
                           <w:rFonts w:ascii="Courier New" w:eastAsia="Times New Roman" w:hAnsi="Courier New" w:cs="Courier New"/>
@@ -4414,6 +4475,7 @@
                         </w:rPr>
                         <w:t>null</w:t>
                       </w:r>
+                      <w:proofErr w:type="spellEnd"/>
                       <w:r>
                         <w:rPr>
                           <w:rFonts w:ascii="Courier New" w:eastAsia="Times New Roman" w:hAnsi="Courier New" w:cs="Courier New"/>
@@ -4466,6 +4528,7 @@
                         </w:rPr>
                         <w:t>=</w:t>
                       </w:r>
+                      <w:proofErr w:type="spellStart"/>
                       <w:r>
                         <w:rPr>
                           <w:rFonts w:ascii="Courier New" w:eastAsia="Times New Roman" w:hAnsi="Courier New" w:cs="Courier New"/>
@@ -4476,6 +4539,7 @@
                         </w:rPr>
                         <w:t>null</w:t>
                       </w:r>
+                      <w:proofErr w:type="spellEnd"/>
                       <w:r>
                         <w:rPr>
                           <w:rFonts w:ascii="Courier New" w:eastAsia="Times New Roman" w:hAnsi="Courier New" w:cs="Courier New"/>
@@ -4528,6 +4592,7 @@
                         </w:rPr>
                         <w:t>=</w:t>
                       </w:r>
+                      <w:proofErr w:type="spellStart"/>
                       <w:r>
                         <w:rPr>
                           <w:rFonts w:ascii="Courier New" w:eastAsia="Times New Roman" w:hAnsi="Courier New" w:cs="Courier New"/>
@@ -4538,6 +4603,7 @@
                         </w:rPr>
                         <w:t>null</w:t>
                       </w:r>
+                      <w:proofErr w:type="spellEnd"/>
                     </w:p>
                     <w:p>
                       <w:pPr>
@@ -4815,7 +4881,6 @@
           <w:sz w:val="24"/>
           <w:szCs w:val="24"/>
         </w:rPr>
-        <w:lastRenderedPageBreak/>
         <w:t>Ciò porta ad un importante considerazione: quando si dichiara una variabile, e questa viene inizializzata solo dentro ad un metodo della classe</w:t>
       </w:r>
       <w:r>
@@ -4943,6 +5008,7 @@
           <w:lang w:eastAsia="it-IT"/>
         </w:rPr>
       </w:pPr>
+      <w:proofErr w:type="spellStart"/>
       <w:r>
         <w:rPr>
           <w:rFonts w:ascii="Courier New" w:eastAsia="Times New Roman" w:hAnsi="Courier New" w:cs="Courier New"/>
@@ -4953,6 +5019,7 @@
         </w:rPr>
         <w:t>if</w:t>
       </w:r>
+      <w:proofErr w:type="spellEnd"/>
       <w:r>
         <w:rPr>
           <w:rFonts w:ascii="Courier New" w:eastAsia="Times New Roman" w:hAnsi="Courier New" w:cs="Courier New"/>
@@ -5038,7 +5105,29 @@
           <w:lang w:eastAsia="it-IT"/>
         </w:rPr>
         <w:br/>
-        <w:t xml:space="preserve">    Log.d(</w:t>
+        <w:t xml:space="preserve">    </w:t>
+      </w:r>
+      <w:proofErr w:type="spellStart"/>
+      <w:r>
+        <w:rPr>
+          <w:rFonts w:ascii="Courier New" w:eastAsia="Times New Roman" w:hAnsi="Courier New" w:cs="Courier New"/>
+          <w:color w:val="A9B7C6"/>
+          <w:sz w:val="20"/>
+          <w:szCs w:val="20"/>
+          <w:lang w:eastAsia="it-IT"/>
+        </w:rPr>
+        <w:t>Log.d</w:t>
+      </w:r>
+      <w:proofErr w:type="spellEnd"/>
+      <w:r>
+        <w:rPr>
+          <w:rFonts w:ascii="Courier New" w:eastAsia="Times New Roman" w:hAnsi="Courier New" w:cs="Courier New"/>
+          <w:color w:val="A9B7C6"/>
+          <w:sz w:val="20"/>
+          <w:szCs w:val="20"/>
+          <w:lang w:eastAsia="it-IT"/>
+        </w:rPr>
+        <w:t>(</w:t>
       </w:r>
       <w:r>
         <w:rPr>
@@ -5143,8 +5232,20 @@
           <w:szCs w:val="20"/>
           <w:lang w:eastAsia="it-IT"/>
         </w:rPr>
-        <w:t xml:space="preserve"> null</w:t>
-      </w:r>
+        <w:t xml:space="preserve"> </w:t>
+      </w:r>
+      <w:proofErr w:type="spellStart"/>
+      <w:r>
+        <w:rPr>
+          <w:rFonts w:ascii="Courier New" w:eastAsia="Times New Roman" w:hAnsi="Courier New" w:cs="Courier New"/>
+          <w:color w:val="CC7832"/>
+          <w:sz w:val="20"/>
+          <w:szCs w:val="20"/>
+          <w:lang w:eastAsia="it-IT"/>
+        </w:rPr>
+        <w:t>null</w:t>
+      </w:r>
+      <w:proofErr w:type="spellEnd"/>
       <w:r>
         <w:rPr>
           <w:rFonts w:ascii="Courier New" w:eastAsia="Times New Roman" w:hAnsi="Courier New" w:cs="Courier New"/>
@@ -5410,11 +5511,11 @@
       <w:pPr>
         <w:pStyle w:val="Titolo2"/>
       </w:pPr>
-      <w:bookmarkStart w:id="4" w:name="_Toc518050738"/>
+      <w:bookmarkStart w:id="5" w:name="_Toc518076605"/>
       <w:r>
         <w:t>1.3 TIPI DI DATO</w:t>
       </w:r>
-      <w:bookmarkEnd w:id="4"/>
+      <w:bookmarkEnd w:id="5"/>
     </w:p>
     <w:p>
       <w:pPr>
@@ -5649,7 +5750,6 @@
         <w:br/>
         <w:t xml:space="preserve">    </w:t>
       </w:r>
-      <w:proofErr w:type="spellStart"/>
       <w:r>
         <w:rPr>
           <w:rFonts w:ascii="Courier New" w:eastAsia="Times New Roman" w:hAnsi="Courier New" w:cs="Courier New"/>
@@ -5658,18 +5758,7 @@
           <w:szCs w:val="20"/>
           <w:lang w:val="en-GB" w:eastAsia="it-IT"/>
         </w:rPr>
-        <w:t>var</w:t>
-      </w:r>
-      <w:proofErr w:type="spellEnd"/>
-      <w:r>
-        <w:rPr>
-          <w:rFonts w:ascii="Courier New" w:eastAsia="Times New Roman" w:hAnsi="Courier New" w:cs="Courier New"/>
-          <w:color w:val="CC7832"/>
-          <w:sz w:val="20"/>
-          <w:szCs w:val="20"/>
-          <w:lang w:val="en-GB" w:eastAsia="it-IT"/>
-        </w:rPr>
-        <w:t xml:space="preserve"> </w:t>
+        <w:t xml:space="preserve">var </w:t>
       </w:r>
       <w:proofErr w:type="spellStart"/>
       <w:proofErr w:type="gramStart"/>
@@ -5959,20 +6048,31 @@
           <w:color w:val="A9B7C6"/>
           <w:sz w:val="20"/>
           <w:szCs w:val="20"/>
-          <w:lang w:eastAsia="it-IT"/>
-        </w:rPr>
-      </w:pPr>
+          <w:lang w:val="en-GB" w:eastAsia="it-IT"/>
+        </w:rPr>
+      </w:pPr>
+      <w:proofErr w:type="spellStart"/>
       <w:r>
         <w:rPr>
           <w:rFonts w:ascii="Courier New" w:eastAsia="Times New Roman" w:hAnsi="Courier New" w:cs="Courier New"/>
           <w:color w:val="CC7832"/>
           <w:sz w:val="20"/>
           <w:szCs w:val="20"/>
-          <w:lang w:eastAsia="it-IT"/>
-        </w:rPr>
-        <w:t xml:space="preserve">val </w:t>
-      </w:r>
-      <w:proofErr w:type="spellStart"/>
+          <w:lang w:val="en-GB" w:eastAsia="it-IT"/>
+        </w:rPr>
+        <w:t>val</w:t>
+      </w:r>
+      <w:proofErr w:type="spellEnd"/>
+      <w:r>
+        <w:rPr>
+          <w:rFonts w:ascii="Courier New" w:eastAsia="Times New Roman" w:hAnsi="Courier New" w:cs="Courier New"/>
+          <w:color w:val="CC7832"/>
+          <w:sz w:val="20"/>
+          <w:szCs w:val="20"/>
+          <w:lang w:val="en-GB" w:eastAsia="it-IT"/>
+        </w:rPr>
+        <w:t xml:space="preserve"> </w:t>
+      </w:r>
       <w:proofErr w:type="gramStart"/>
       <w:r>
         <w:rPr>
@@ -5980,75 +6080,84 @@
           <w:color w:val="A9B7C6"/>
           <w:sz w:val="20"/>
           <w:szCs w:val="20"/>
-          <w:lang w:eastAsia="it-IT"/>
-        </w:rPr>
-        <w:t>current</w:t>
-      </w:r>
-      <w:proofErr w:type="spellEnd"/>
+          <w:lang w:val="en-GB" w:eastAsia="it-IT"/>
+        </w:rPr>
+        <w:t>current  =</w:t>
+      </w:r>
+      <w:proofErr w:type="gramEnd"/>
       <w:r>
         <w:rPr>
           <w:rFonts w:ascii="Courier New" w:eastAsia="Times New Roman" w:hAnsi="Courier New" w:cs="Courier New"/>
           <w:color w:val="A9B7C6"/>
           <w:sz w:val="20"/>
           <w:szCs w:val="20"/>
-          <w:lang w:eastAsia="it-IT"/>
-        </w:rPr>
-        <w:t xml:space="preserve">  =</w:t>
-      </w:r>
-      <w:proofErr w:type="gramEnd"/>
+          <w:lang w:val="en-GB" w:eastAsia="it-IT"/>
+        </w:rPr>
+        <w:t xml:space="preserve"> </w:t>
+      </w:r>
+      <w:proofErr w:type="spellStart"/>
       <w:r>
         <w:rPr>
           <w:rFonts w:ascii="Courier New" w:eastAsia="Times New Roman" w:hAnsi="Courier New" w:cs="Courier New"/>
           <w:color w:val="A9B7C6"/>
           <w:sz w:val="20"/>
           <w:szCs w:val="20"/>
-          <w:lang w:eastAsia="it-IT"/>
-        </w:rPr>
-        <w:t xml:space="preserve"> </w:t>
-      </w:r>
-      <w:proofErr w:type="spellStart"/>
+          <w:lang w:val="en-GB" w:eastAsia="it-IT"/>
+        </w:rPr>
+        <w:t>AssumptionEntity</w:t>
+      </w:r>
+      <w:proofErr w:type="spellEnd"/>
       <w:r>
         <w:rPr>
           <w:rFonts w:ascii="Courier New" w:eastAsia="Times New Roman" w:hAnsi="Courier New" w:cs="Courier New"/>
           <w:color w:val="A9B7C6"/>
           <w:sz w:val="20"/>
           <w:szCs w:val="20"/>
-          <w:lang w:eastAsia="it-IT"/>
-        </w:rPr>
-        <w:t>AssumptionEntity</w:t>
-      </w:r>
-      <w:proofErr w:type="spellEnd"/>
+          <w:lang w:val="en-GB" w:eastAsia="it-IT"/>
+        </w:rPr>
+        <w:t>(</w:t>
+      </w:r>
+      <w:proofErr w:type="spellStart"/>
       <w:r>
         <w:rPr>
           <w:rFonts w:ascii="Courier New" w:eastAsia="Times New Roman" w:hAnsi="Courier New" w:cs="Courier New"/>
           <w:color w:val="A9B7C6"/>
           <w:sz w:val="20"/>
           <w:szCs w:val="20"/>
-          <w:lang w:eastAsia="it-IT"/>
-        </w:rPr>
-        <w:t>(</w:t>
-      </w:r>
-      <w:proofErr w:type="spellStart"/>
+          <w:lang w:val="en-GB" w:eastAsia="it-IT"/>
+        </w:rPr>
+        <w:t>calendar.getTime</w:t>
+      </w:r>
+      <w:proofErr w:type="spellEnd"/>
       <w:r>
         <w:rPr>
           <w:rFonts w:ascii="Courier New" w:eastAsia="Times New Roman" w:hAnsi="Courier New" w:cs="Courier New"/>
           <w:color w:val="A9B7C6"/>
           <w:sz w:val="20"/>
           <w:szCs w:val="20"/>
-          <w:lang w:eastAsia="it-IT"/>
-        </w:rPr>
-        <w:t>calendar.getTime</w:t>
-      </w:r>
-      <w:proofErr w:type="spellEnd"/>
+          <w:lang w:val="en-GB" w:eastAsia="it-IT"/>
+        </w:rPr>
+        <w:t>()</w:t>
+      </w:r>
+      <w:r>
+        <w:rPr>
+          <w:rFonts w:ascii="Courier New" w:eastAsia="Times New Roman" w:hAnsi="Courier New" w:cs="Courier New"/>
+          <w:color w:val="CC7832"/>
+          <w:sz w:val="20"/>
+          <w:szCs w:val="20"/>
+          <w:lang w:val="en-GB" w:eastAsia="it-IT"/>
+        </w:rPr>
+        <w:t>,</w:t>
+      </w:r>
       <w:r>
         <w:rPr>
           <w:rFonts w:ascii="Courier New" w:eastAsia="Times New Roman" w:hAnsi="Courier New" w:cs="Courier New"/>
           <w:color w:val="A9B7C6"/>
           <w:sz w:val="20"/>
           <w:szCs w:val="20"/>
-          <w:lang w:eastAsia="it-IT"/>
-        </w:rPr>
-        <w:t>()</w:t>
+          <w:lang w:val="en-GB" w:eastAsia="it-IT"/>
+        </w:rPr>
+        <w:t>hour</w:t>
       </w:r>
       <w:r>
         <w:rPr>
@@ -6056,7 +6165,7 @@
           <w:color w:val="CC7832"/>
           <w:sz w:val="20"/>
           <w:szCs w:val="20"/>
-          <w:lang w:eastAsia="it-IT"/>
+          <w:lang w:val="en-GB" w:eastAsia="it-IT"/>
         </w:rPr>
         <w:t>,</w:t>
       </w:r>
@@ -6066,27 +6175,7 @@
           <w:color w:val="A9B7C6"/>
           <w:sz w:val="20"/>
           <w:szCs w:val="20"/>
-          <w:lang w:eastAsia="it-IT"/>
-        </w:rPr>
-        <w:t>hour</w:t>
-      </w:r>
-      <w:r>
-        <w:rPr>
-          <w:rFonts w:ascii="Courier New" w:eastAsia="Times New Roman" w:hAnsi="Courier New" w:cs="Courier New"/>
-          <w:color w:val="CC7832"/>
-          <w:sz w:val="20"/>
-          <w:szCs w:val="20"/>
-          <w:lang w:eastAsia="it-IT"/>
-        </w:rPr>
-        <w:t>,</w:t>
-      </w:r>
-      <w:r>
-        <w:rPr>
-          <w:rFonts w:ascii="Courier New" w:eastAsia="Times New Roman" w:hAnsi="Courier New" w:cs="Courier New"/>
-          <w:color w:val="A9B7C6"/>
-          <w:sz w:val="20"/>
-          <w:szCs w:val="20"/>
-          <w:lang w:eastAsia="it-IT"/>
+          <w:lang w:val="en-GB" w:eastAsia="it-IT"/>
         </w:rPr>
         <w:t>(</w:t>
       </w:r>
@@ -6098,7 +6187,7 @@
           <w:sz w:val="20"/>
           <w:szCs w:val="20"/>
           <w:shd w:val="clear" w:color="auto" w:fill="223C23"/>
-          <w:lang w:eastAsia="it-IT"/>
+          <w:lang w:val="en-GB" w:eastAsia="it-IT"/>
         </w:rPr>
         <w:t>th</w:t>
       </w:r>
@@ -6108,7 +6197,7 @@
           <w:color w:val="A9B7C6"/>
           <w:sz w:val="20"/>
           <w:szCs w:val="20"/>
-          <w:lang w:eastAsia="it-IT"/>
+          <w:lang w:val="en-GB" w:eastAsia="it-IT"/>
         </w:rPr>
         <w:t>.</w:t>
       </w:r>
@@ -6118,7 +6207,7 @@
           <w:color w:val="9876AA"/>
           <w:sz w:val="20"/>
           <w:szCs w:val="20"/>
-          <w:lang w:eastAsia="it-IT"/>
+          <w:lang w:val="en-GB" w:eastAsia="it-IT"/>
         </w:rPr>
         <w:t>mID</w:t>
       </w:r>
@@ -6129,7 +6218,7 @@
           <w:color w:val="9876AA"/>
           <w:sz w:val="20"/>
           <w:szCs w:val="20"/>
-          <w:lang w:eastAsia="it-IT"/>
+          <w:lang w:val="en-GB" w:eastAsia="it-IT"/>
         </w:rPr>
         <w:t xml:space="preserve"> </w:t>
       </w:r>
@@ -6139,7 +6228,7 @@
           <w:color w:val="CC7832"/>
           <w:sz w:val="20"/>
           <w:szCs w:val="20"/>
-          <w:lang w:eastAsia="it-IT"/>
+          <w:lang w:val="en-GB" w:eastAsia="it-IT"/>
         </w:rPr>
         <w:t xml:space="preserve">as </w:t>
       </w:r>
@@ -6149,7 +6238,7 @@
           <w:color w:val="A9B7C6"/>
           <w:sz w:val="20"/>
           <w:szCs w:val="20"/>
-          <w:lang w:eastAsia="it-IT"/>
+          <w:lang w:val="en-GB" w:eastAsia="it-IT"/>
         </w:rPr>
         <w:t>Int)</w:t>
       </w:r>
@@ -6159,7 +6248,7 @@
           <w:color w:val="CC7832"/>
           <w:sz w:val="20"/>
           <w:szCs w:val="20"/>
-          <w:lang w:eastAsia="it-IT"/>
+          <w:lang w:val="en-GB" w:eastAsia="it-IT"/>
         </w:rPr>
         <w:t>,false</w:t>
       </w:r>
@@ -6169,7 +6258,7 @@
           <w:color w:val="A9B7C6"/>
           <w:sz w:val="20"/>
           <w:szCs w:val="20"/>
-          <w:lang w:eastAsia="it-IT"/>
+          <w:lang w:val="en-GB" w:eastAsia="it-IT"/>
         </w:rPr>
         <w:t>)</w:t>
       </w:r>
@@ -6180,6 +6269,7 @@
         <w:rPr>
           <w:sz w:val="24"/>
           <w:szCs w:val="24"/>
+          <w:lang w:val="en-GB"/>
         </w:rPr>
       </w:pPr>
     </w:p>
@@ -6317,7 +6407,13 @@
       <w:pPr>
         <w:pStyle w:val="Titolo2"/>
       </w:pPr>
-      <w:bookmarkStart w:id="5" w:name="_Toc518050739"/>
+    </w:p>
+    <w:p/>
+    <w:p>
+      <w:pPr>
+        <w:pStyle w:val="Titolo2"/>
+      </w:pPr>
+      <w:bookmarkStart w:id="6" w:name="_Toc518076606"/>
       <w:r>
         <w:lastRenderedPageBreak/>
         <w:t xml:space="preserve">1.4 </w:t>
@@ -6325,7 +6421,7 @@
       <w:r>
         <w:t>CAST</w:t>
       </w:r>
-      <w:bookmarkEnd w:id="5"/>
+      <w:bookmarkEnd w:id="6"/>
     </w:p>
     <w:p>
       <w:pPr>
@@ -6937,14 +7033,14 @@
       <w:pPr>
         <w:pStyle w:val="Titolo2"/>
       </w:pPr>
-      <w:bookmarkStart w:id="6" w:name="_Toc518050740"/>
+      <w:bookmarkStart w:id="7" w:name="_Toc518076607"/>
       <w:r>
         <w:t xml:space="preserve">1.5 </w:t>
       </w:r>
       <w:r>
         <w:t>CONFRONTO TRA OGGETTI E VARIABILI</w:t>
       </w:r>
-      <w:bookmarkEnd w:id="6"/>
+      <w:bookmarkEnd w:id="7"/>
     </w:p>
     <w:p>
       <w:pPr>
@@ -7047,24 +7143,23 @@
       <w:pPr>
         <w:pStyle w:val="Titolo1"/>
       </w:pPr>
-      <w:bookmarkStart w:id="7" w:name="_Toc518050741"/>
+      <w:bookmarkStart w:id="8" w:name="_Toc518076608"/>
       <w:r>
         <w:t>CLASSI</w:t>
       </w:r>
-      <w:bookmarkEnd w:id="7"/>
+      <w:bookmarkEnd w:id="8"/>
     </w:p>
     <w:p/>
     <w:p>
       <w:pPr>
         <w:pStyle w:val="Titolo2"/>
       </w:pPr>
-      <w:bookmarkStart w:id="8" w:name="_Toc518050742"/>
+      <w:bookmarkStart w:id="9" w:name="_Toc518076609"/>
       <w:r>
         <w:t>2.1 CREARE UNA NUOVA ISTANZA</w:t>
       </w:r>
-      <w:bookmarkEnd w:id="8"/>
-    </w:p>
-    <w:p/>
+      <w:bookmarkEnd w:id="9"/>
+    </w:p>
     <w:p>
       <w:pPr>
         <w:spacing w:line="240" w:lineRule="auto"/>
@@ -7159,14 +7254,14 @@
       <w:pPr>
         <w:pStyle w:val="Titolo2"/>
       </w:pPr>
-      <w:bookmarkStart w:id="9" w:name="_Toc518050743"/>
+      <w:bookmarkStart w:id="10" w:name="_Toc518076610"/>
       <w:r>
         <w:t xml:space="preserve">2.2 </w:t>
       </w:r>
       <w:r>
         <w:t>PROPRIETA’</w:t>
       </w:r>
-      <w:bookmarkEnd w:id="9"/>
+      <w:bookmarkEnd w:id="10"/>
       <w:r>
         <w:t xml:space="preserve"> </w:t>
       </w:r>
@@ -7322,7 +7417,7 @@
           <w:sz w:val="36"/>
         </w:rPr>
       </w:pPr>
-      <w:bookmarkStart w:id="10" w:name="_Toc518050744"/>
+      <w:bookmarkStart w:id="11" w:name="_Toc518076611"/>
       <w:r>
         <w:rPr>
           <w:color w:val="FF0000"/>
@@ -7330,22 +7425,102 @@
         </w:rPr>
         <w:t>//INSERIRE ESEMPIO NELLA NOSTRA APP</w:t>
       </w:r>
-      <w:bookmarkEnd w:id="10"/>
+      <w:bookmarkEnd w:id="11"/>
+    </w:p>
+    <w:p>
+      <w:pPr>
+        <w:pStyle w:val="Nessunaspaziatura"/>
+        <w:outlineLvl w:val="0"/>
+        <w:rPr>
+          <w:color w:val="FF0000"/>
+          <w:sz w:val="36"/>
+        </w:rPr>
+      </w:pPr>
+    </w:p>
+    <w:p>
+      <w:pPr>
+        <w:pStyle w:val="Nessunaspaziatura"/>
+        <w:outlineLvl w:val="0"/>
+        <w:rPr>
+          <w:color w:val="FF0000"/>
+          <w:sz w:val="36"/>
+        </w:rPr>
+      </w:pPr>
+    </w:p>
+    <w:p>
+      <w:pPr>
+        <w:pStyle w:val="Nessunaspaziatura"/>
+        <w:outlineLvl w:val="0"/>
+        <w:rPr>
+          <w:color w:val="FF0000"/>
+          <w:sz w:val="36"/>
+        </w:rPr>
+      </w:pPr>
+    </w:p>
+    <w:p>
+      <w:pPr>
+        <w:pStyle w:val="Nessunaspaziatura"/>
+        <w:outlineLvl w:val="0"/>
+        <w:rPr>
+          <w:color w:val="FF0000"/>
+          <w:sz w:val="36"/>
+        </w:rPr>
+      </w:pPr>
+    </w:p>
+    <w:p>
+      <w:pPr>
+        <w:pStyle w:val="Nessunaspaziatura"/>
+        <w:outlineLvl w:val="0"/>
+        <w:rPr>
+          <w:color w:val="FF0000"/>
+          <w:sz w:val="36"/>
+        </w:rPr>
+      </w:pPr>
+    </w:p>
+    <w:p>
+      <w:pPr>
+        <w:pStyle w:val="Nessunaspaziatura"/>
+        <w:outlineLvl w:val="0"/>
+        <w:rPr>
+          <w:color w:val="FF0000"/>
+          <w:sz w:val="36"/>
+        </w:rPr>
+      </w:pPr>
+    </w:p>
+    <w:p>
+      <w:pPr>
+        <w:pStyle w:val="Nessunaspaziatura"/>
+        <w:outlineLvl w:val="0"/>
+        <w:rPr>
+          <w:color w:val="FF0000"/>
+          <w:sz w:val="36"/>
+        </w:rPr>
+      </w:pPr>
+    </w:p>
+    <w:p>
+      <w:pPr>
+        <w:pStyle w:val="Nessunaspaziatura"/>
+        <w:outlineLvl w:val="0"/>
+        <w:rPr>
+          <w:color w:val="FF0000"/>
+          <w:sz w:val="36"/>
+        </w:rPr>
+      </w:pPr>
     </w:p>
     <w:p>
       <w:pPr>
         <w:pStyle w:val="Titolo2"/>
       </w:pPr>
-      <w:bookmarkStart w:id="11" w:name="_Toc518050745"/>
-      <w:r>
+      <w:bookmarkStart w:id="12" w:name="_Toc518076612"/>
+      <w:r>
+        <w:lastRenderedPageBreak/>
         <w:t xml:space="preserve">2.3 </w:t>
       </w:r>
       <w:r>
         <w:t>EREDITARIETA’ E OVERRIDING</w:t>
       </w:r>
-      <w:bookmarkEnd w:id="11"/>
-    </w:p>
-    <w:p/>
+      <w:bookmarkEnd w:id="12"/>
+    </w:p>
     <w:p>
       <w:pPr>
         <w:rPr>
@@ -7447,11 +7622,7 @@
         <w:t>open</w:t>
       </w:r>
       <w:r>
-        <w:t xml:space="preserve">; inoltre, nella classe derivata, si esplicita l’overriding con </w:t>
-      </w:r>
-      <w:r>
-        <w:lastRenderedPageBreak/>
-        <w:t xml:space="preserve">la parola </w:t>
+        <w:t xml:space="preserve">; inoltre, nella classe derivata, si esplicita l’overriding con la parola </w:t>
       </w:r>
       <w:r>
         <w:rPr>
@@ -7636,6 +7807,7 @@
         <w:rPr>
           <w:rStyle w:val="CodiceHTML"/>
           <w:szCs w:val="24"/>
+          <w:lang w:val="en-GB"/>
         </w:rPr>
       </w:pPr>
       <w:r>
@@ -7650,6 +7822,7 @@
         <w:rPr>
           <w:rStyle w:val="cm-keyword"/>
           <w:szCs w:val="24"/>
+          <w:lang w:val="en-GB"/>
         </w:rPr>
         <w:t>fun</w:t>
       </w:r>
@@ -7657,6 +7830,7 @@
         <w:rPr>
           <w:rStyle w:val="CodiceHTML"/>
           <w:szCs w:val="24"/>
+          <w:lang w:val="en-GB"/>
         </w:rPr>
         <w:t xml:space="preserve"> </w:t>
       </w:r>
@@ -7666,6 +7840,7 @@
         <w:rPr>
           <w:rStyle w:val="cm-def"/>
           <w:szCs w:val="24"/>
+          <w:lang w:val="en-GB"/>
         </w:rPr>
         <w:t>pClosed</w:t>
       </w:r>
@@ -7674,6 +7849,7 @@
         <w:rPr>
           <w:rStyle w:val="CodiceHTML"/>
           <w:szCs w:val="24"/>
+          <w:lang w:val="en-GB"/>
         </w:rPr>
         <w:t>(</w:t>
       </w:r>
@@ -7682,6 +7858,7 @@
         <w:rPr>
           <w:rStyle w:val="CodiceHTML"/>
           <w:szCs w:val="24"/>
+          <w:lang w:val="en-GB"/>
         </w:rPr>
         <w:t>) {}</w:t>
       </w:r>
@@ -7689,6 +7866,7 @@
         <w:rPr>
           <w:rStyle w:val="CodiceHTML"/>
           <w:szCs w:val="24"/>
+          <w:lang w:val="en-GB"/>
         </w:rPr>
         <w:tab/>
       </w:r>
@@ -7696,6 +7874,7 @@
         <w:rPr>
           <w:rStyle w:val="CodiceHTML"/>
           <w:szCs w:val="24"/>
+          <w:lang w:val="en-GB"/>
         </w:rPr>
         <w:tab/>
       </w:r>
@@ -7703,14 +7882,34 @@
         <w:rPr>
           <w:rStyle w:val="CodiceHTML"/>
           <w:szCs w:val="24"/>
+          <w:lang w:val="en-GB"/>
         </w:rPr>
         <w:tab/>
-        <w:t>// non ammette overriding</w:t>
-      </w:r>
+        <w:t xml:space="preserve">// non </w:t>
+      </w:r>
+      <w:proofErr w:type="spellStart"/>
       <w:r>
         <w:rPr>
           <w:rStyle w:val="CodiceHTML"/>
           <w:szCs w:val="24"/>
+          <w:lang w:val="en-GB"/>
+        </w:rPr>
+        <w:t>ammette</w:t>
+      </w:r>
+      <w:proofErr w:type="spellEnd"/>
+      <w:r>
+        <w:rPr>
+          <w:rStyle w:val="CodiceHTML"/>
+          <w:szCs w:val="24"/>
+          <w:lang w:val="en-GB"/>
+        </w:rPr>
+        <w:t xml:space="preserve"> overriding</w:t>
+      </w:r>
+      <w:r>
+        <w:rPr>
+          <w:rStyle w:val="CodiceHTML"/>
+          <w:szCs w:val="24"/>
+          <w:lang w:val="en-GB"/>
         </w:rPr>
         <w:tab/>
       </w:r>
@@ -7721,12 +7920,14 @@
         <w:rPr>
           <w:rStyle w:val="CodiceHTML"/>
           <w:szCs w:val="24"/>
+          <w:lang w:val="en-GB"/>
         </w:rPr>
       </w:pPr>
       <w:r>
         <w:rPr>
           <w:rStyle w:val="CodiceHTML"/>
           <w:szCs w:val="24"/>
+          <w:lang w:val="en-GB"/>
         </w:rPr>
         <w:t>}</w:t>
       </w:r>
@@ -7928,25 +8129,25 @@
       <w:pPr>
         <w:pStyle w:val="Titolo1"/>
       </w:pPr>
-      <w:bookmarkStart w:id="12" w:name="_Toc518050746"/>
+      <w:bookmarkStart w:id="13" w:name="_Toc518076613"/>
       <w:r>
         <w:t>FUNZIONI</w:t>
       </w:r>
-      <w:bookmarkEnd w:id="12"/>
+      <w:bookmarkEnd w:id="13"/>
     </w:p>
     <w:p/>
     <w:p>
       <w:pPr>
         <w:pStyle w:val="Titolo2"/>
       </w:pPr>
-      <w:bookmarkStart w:id="13" w:name="_Toc518050747"/>
+      <w:bookmarkStart w:id="14" w:name="_Toc518076614"/>
       <w:r>
         <w:t>3.1</w:t>
       </w:r>
       <w:r>
         <w:t xml:space="preserve"> DICHIARAZIONE</w:t>
       </w:r>
-      <w:bookmarkEnd w:id="13"/>
+      <w:bookmarkEnd w:id="14"/>
     </w:p>
     <w:p>
       <w:pPr>
@@ -8087,8 +8288,13 @@
     </w:p>
     <w:p>
       <w:r>
-        <w:t>Una variabile di nome “operations” dichiara come tipo una funzione (definita precedentemente con il nome di “sum”), andando ad indicare fra parentesi i parametri accettati (di tipo “int”) e specificando il tipo di dato restituito (indicato con una freccia).</w:t>
-      </w:r>
+        <w:t>Una variabile di nome “operations” dichiara come tipo una funzione (definita precedentemente con il nome di “sum”), andando ad indicare fra parentesi i parametri accettati (di tipo “int”) e specificando il tipo di dato restituito (indicato con una freccia)</w:t>
+      </w:r>
+      <w:r>
+        <w:t>.</w:t>
+      </w:r>
+    </w:p>
+    <w:p>
       <w:r>
         <w:rPr>
           <w:noProof/>
@@ -8153,7 +8359,7 @@
       <w:pPr>
         <w:pStyle w:val="Titolo2"/>
       </w:pPr>
-      <w:bookmarkStart w:id="14" w:name="_Toc518050748"/>
+      <w:bookmarkStart w:id="15" w:name="_Toc518076615"/>
       <w:r>
         <w:lastRenderedPageBreak/>
         <w:t xml:space="preserve">3.2 </w:t>
@@ -8161,9 +8367,8 @@
       <w:r>
         <w:t>VALORI DI INPUT; VALORI DI RITORNO</w:t>
       </w:r>
-      <w:bookmarkEnd w:id="14"/>
-    </w:p>
-    <w:p/>
+      <w:bookmarkEnd w:id="15"/>
+    </w:p>
     <w:p>
       <w:r>
         <w:t xml:space="preserve">È possibile (come succede in java), passare ad una funzione un numero illimitato di argomenti </w:t>
@@ -8192,7 +8397,6 @@
         <w:t>”, seguito dal nome del parametro e dal tipo di dato.</w:t>
       </w:r>
     </w:p>
-    <w:p/>
     <w:p>
       <w:r>
         <w:t>Per poter</w:t>
@@ -8292,19 +8496,18 @@
       </w:r>
     </w:p>
     <w:p/>
-    <w:p/>
     <w:p>
       <w:pPr>
         <w:pStyle w:val="Titolo2"/>
       </w:pPr>
-      <w:bookmarkStart w:id="15" w:name="_Toc518050749"/>
+      <w:bookmarkStart w:id="16" w:name="_Toc518076616"/>
       <w:r>
         <w:t xml:space="preserve">3.3 </w:t>
       </w:r>
       <w:r>
         <w:t>GESTIONE DELLE ECCEZIONI</w:t>
       </w:r>
-      <w:bookmarkEnd w:id="15"/>
+      <w:bookmarkEnd w:id="16"/>
     </w:p>
     <w:p>
       <w:pPr>
@@ -8634,18 +8837,16 @@
       <w:pPr>
         <w:pStyle w:val="Titolo2"/>
       </w:pPr>
-      <w:bookmarkStart w:id="16" w:name="_Toc518050750"/>
+      <w:bookmarkStart w:id="17" w:name="_Toc518076617"/>
       <w:r>
         <w:lastRenderedPageBreak/>
         <w:t>3.4 FLUSSI DI CONTROLLO</w:t>
       </w:r>
-      <w:bookmarkEnd w:id="16"/>
-    </w:p>
-    <w:p/>
-    <w:p>
-      <w:pPr>
-        <w:pStyle w:val="Nessunaspaziatura"/>
-        <w:ind w:left="426"/>
+      <w:bookmarkEnd w:id="17"/>
+    </w:p>
+    <w:p>
+      <w:pPr>
+        <w:pStyle w:val="Nessunaspaziatura"/>
         <w:jc w:val="both"/>
       </w:pPr>
       <w:r>
@@ -8702,7 +8903,6 @@
     <w:p>
       <w:pPr>
         <w:pStyle w:val="Nessunaspaziatura"/>
-        <w:ind w:left="426"/>
         <w:jc w:val="both"/>
       </w:pPr>
       <w:r>
@@ -8741,7 +8941,6 @@
     <w:p>
       <w:pPr>
         <w:pStyle w:val="Nessunaspaziatura"/>
-        <w:ind w:left="426"/>
         <w:jc w:val="both"/>
       </w:pPr>
       <w:r>
@@ -8806,14 +9005,12 @@
     <w:p>
       <w:pPr>
         <w:pStyle w:val="Nessunaspaziatura"/>
-        <w:ind w:left="426"/>
         <w:jc w:val="both"/>
       </w:pPr>
     </w:p>
     <w:p>
       <w:pPr>
         <w:pStyle w:val="Nessunaspaziatura"/>
-        <w:ind w:left="426"/>
         <w:jc w:val="both"/>
       </w:pPr>
       <w:r>
@@ -8860,42 +9057,29 @@
     <w:p>
       <w:pPr>
         <w:pStyle w:val="Nessunaspaziatura"/>
+        <w:jc w:val="both"/>
+      </w:pPr>
+      <w:r>
+        <w:t>Nel linguaggio Java, lo stesso codice scritto con uno “switch” risulta essere meno leggibile.</w:t>
+      </w:r>
+    </w:p>
+    <w:p>
+      <w:pPr>
+        <w:pStyle w:val="Nessunaspaziatura"/>
         <w:ind w:left="426"/>
         <w:jc w:val="both"/>
       </w:pPr>
-      <w:r>
-        <w:t>Nel linguaggio Java, lo stesso codice scritto con uno “switch” risulta essere meno leggibile.</w:t>
-      </w:r>
-    </w:p>
-    <w:p>
-      <w:pPr>
-        <w:pStyle w:val="Nessunaspaziatura"/>
-        <w:ind w:left="426"/>
-        <w:jc w:val="both"/>
-      </w:pPr>
     </w:p>
     <w:p>
       <w:r>
         <w:br w:type="page"/>
       </w:r>
-    </w:p>
-    <w:p>
-      <w:pPr>
-        <w:pStyle w:val="Nessunaspaziatura"/>
-        <w:ind w:left="426"/>
-        <w:jc w:val="both"/>
+      <w:r>
         <w:rPr>
           <w:b/>
           <w:sz w:val="36"/>
           <w:szCs w:val="36"/>
         </w:rPr>
-      </w:pPr>
-      <w:r>
-        <w:rPr>
-          <w:b/>
-          <w:sz w:val="36"/>
-          <w:szCs w:val="36"/>
-        </w:rPr>
         <w:lastRenderedPageBreak/>
         <w:t>SEZIONE 4</w:t>
       </w:r>
@@ -8904,7 +9088,7 @@
       <w:pPr>
         <w:pStyle w:val="Titolo1"/>
       </w:pPr>
-      <w:bookmarkStart w:id="17" w:name="_Toc518050751"/>
+      <w:bookmarkStart w:id="18" w:name="_Toc518076618"/>
       <w:r>
         <w:t xml:space="preserve">KOTLIN </w:t>
       </w:r>
@@ -8917,567 +9101,52 @@
       <w:r>
         <w:t>ANDROID</w:t>
       </w:r>
-      <w:bookmarkEnd w:id="17"/>
+      <w:bookmarkEnd w:id="18"/>
       <w:r>
         <w:t xml:space="preserve"> </w:t>
       </w:r>
     </w:p>
-    <w:p>
-      <w:pPr>
-        <w:pStyle w:val="Titolo1"/>
-      </w:pPr>
-      <w:r>
-        <w:tab/>
-      </w:r>
-    </w:p>
+    <w:p/>
     <w:p>
       <w:pPr>
         <w:pStyle w:val="Titolo2"/>
       </w:pPr>
-      <w:bookmarkStart w:id="18" w:name="_Toc518050752"/>
+      <w:bookmarkStart w:id="19" w:name="_Toc518076619"/>
+      <w:r>
+        <w:t xml:space="preserve">4.1 </w:t>
+      </w:r>
+      <w:r>
+        <w:t>PROSPETTIVE</w:t>
+      </w:r>
+      <w:bookmarkEnd w:id="19"/>
+    </w:p>
+    <w:p>
+      <w:r>
+        <w:t xml:space="preserve">L’azienda </w:t>
+      </w:r>
       <w:proofErr w:type="spellStart"/>
       <w:r>
-        <w:t>4.</w:t>
-      </w:r>
-      <w:r>
-        <w:t>n</w:t>
+        <w:t>Realm</w:t>
       </w:r>
       <w:proofErr w:type="spellEnd"/>
       <w:r>
-        <w:t xml:space="preserve">(ultimo </w:t>
-      </w:r>
-      <w:proofErr w:type="gramStart"/>
-      <w:r>
-        <w:t>capitolo)</w:t>
+        <w:t xml:space="preserve">, che negli ultimi anni sta viaggiando a gonfie vele nella produzione di database per dispositivi mobili, ha svolto recentemente una ricerca riguardo l’utilizzo di Kotlin da parte di sviluppatori che operano sulla piattaforma Android. È emerso che, se nel 2016 </w:t>
+      </w:r>
+      <w:r>
+        <w:t>Kotlin occupava era utilizzato nel 5,1% dei casi rispetto al 94,9% di Java, solamente un anno dopo è arrivato al 14.3%; si registra inoltre che circa il 20% delle app prodotte in Java stanno venendo attualmente riscritte nel nuovo linguaggio, e si prevede che i numeri saranno in costante crescita fino ad arrivare ad un graduale abbandono di Java in questo ambito. Questo trionfo è dovuto sicuramente alla semplicità di Kotlin, alla sua miglior leggibilità, alla facilità di comprensione e, come esemplificato nei paragrafi precedenti e sperimenta</w:t>
+      </w:r>
+      <w:r>
+        <w:t>to da noi stessi nello sviluppo del progetto,</w:t>
       </w:r>
       <w:r>
         <w:t xml:space="preserve"> </w:t>
       </w:r>
       <w:r>
+        <w:t>al fatto che Kotlin è stato progettato su misura per la programmazione di software mobile.</w:t>
+      </w:r>
+      <w:r>
         <w:t xml:space="preserve"> </w:t>
       </w:r>
-      <w:r>
-        <w:t>PROSPETTIVE</w:t>
-      </w:r>
-      <w:bookmarkEnd w:id="18"/>
-      <w:proofErr w:type="gramEnd"/>
-    </w:p>
-    <w:p/>
-    <w:p>
-      <w:r>
-        <w:t xml:space="preserve">L’azienda </w:t>
-      </w:r>
-      <w:proofErr w:type="spellStart"/>
-      <w:r>
-        <w:t>Realm</w:t>
-      </w:r>
-      <w:proofErr w:type="spellEnd"/>
-      <w:r>
-        <w:t xml:space="preserve">, che negli ultimi anni sta viaggiando a gonfie vele nella produzione di database per dispositivi mobili, ha svolto recentemente una ricerca riguardo l’utilizzo di Kotlin da parte di sviluppatori che operano sulla piattaforma Android. È emerso che, se nel 2016 </w:t>
-      </w:r>
-      <w:r>
-        <w:t>Kotlin occupava era utilizzato nel 5,1% dei casi rispetto al 94,9% di Java, solamente un anno dopo è arrivato al 14.3%; si registra inoltre che circa il 20% delle app prodotte in Java stanno venendo attualmente riscritte nel nuovo linguaggio, e si prevede che i numeri saranno in costante crescita fino ad arrivare ad un graduale abbandono di Java in questo ambito. Questo trionfo è dovuto sicuramente alla semplicità di Kotlin, alla sua miglior leggibilità, alla facilità di comprensione e, come esemplificato nei paragrafi precedenti e sperimenta</w:t>
-      </w:r>
-      <w:r>
-        <w:t>to da noi stessi nello sviluppo del progetto,</w:t>
-      </w:r>
-      <w:r>
-        <w:t xml:space="preserve"> </w:t>
-      </w:r>
-      <w:r>
-        <w:t>al fatto che Kotlin è stato progettato su misura per la programmazione di software mobile.</w:t>
-      </w:r>
-      <w:r>
-        <w:t xml:space="preserve"> </w:t>
-      </w:r>
-    </w:p>
-    <w:p>
-      <w:r>
-        <w:br w:type="page"/>
-      </w:r>
-    </w:p>
-    <w:p>
-      <w:pPr>
-        <w:pStyle w:val="Titolo1"/>
-      </w:pPr>
-      <w:bookmarkStart w:id="19" w:name="_Toc518050753"/>
-      <w:r>
-        <w:lastRenderedPageBreak/>
-        <w:t>Bibliografia</w:t>
-      </w:r>
-      <w:bookmarkEnd w:id="19"/>
-    </w:p>
-    <w:p>
-      <w:pPr>
-        <w:pStyle w:val="Nessunaspaziatura"/>
-        <w:rPr>
-          <w:color w:val="5B9BD5" w:themeColor="accent1"/>
-          <w:sz w:val="24"/>
-          <w:szCs w:val="24"/>
-          <w:u w:val="single"/>
-        </w:rPr>
-      </w:pPr>
-      <w:proofErr w:type="spellStart"/>
-      <w:r>
-        <w:rPr>
-          <w:color w:val="5B9BD5" w:themeColor="accent1"/>
-          <w:sz w:val="24"/>
-          <w:szCs w:val="24"/>
-          <w:u w:val="single"/>
-        </w:rPr>
-        <w:t>https</w:t>
-      </w:r>
-      <w:proofErr w:type="spellEnd"/>
-      <w:r>
-        <w:rPr>
-          <w:color w:val="5B9BD5" w:themeColor="accent1"/>
-          <w:sz w:val="24"/>
-          <w:szCs w:val="24"/>
-          <w:u w:val="single"/>
-        </w:rPr>
-        <w:t>://</w:t>
-      </w:r>
-      <w:proofErr w:type="spellStart"/>
-      <w:r>
-        <w:rPr>
-          <w:color w:val="5B9BD5" w:themeColor="accent1"/>
-          <w:sz w:val="24"/>
-          <w:szCs w:val="24"/>
-          <w:u w:val="single"/>
-        </w:rPr>
-        <w:t>developer.android.com</w:t>
-      </w:r>
-      <w:proofErr w:type="spellEnd"/>
-      <w:r>
-        <w:rPr>
-          <w:color w:val="5B9BD5" w:themeColor="accent1"/>
-          <w:sz w:val="24"/>
-          <w:szCs w:val="24"/>
-          <w:u w:val="single"/>
-        </w:rPr>
-        <w:t>/</w:t>
-      </w:r>
-      <w:proofErr w:type="spellStart"/>
-      <w:r>
-        <w:rPr>
-          <w:color w:val="5B9BD5" w:themeColor="accent1"/>
-          <w:sz w:val="24"/>
-          <w:szCs w:val="24"/>
-          <w:u w:val="single"/>
-        </w:rPr>
-        <w:t>kotlin</w:t>
-      </w:r>
-      <w:proofErr w:type="spellEnd"/>
-      <w:r>
-        <w:rPr>
-          <w:color w:val="5B9BD5" w:themeColor="accent1"/>
-          <w:sz w:val="24"/>
-          <w:szCs w:val="24"/>
-          <w:u w:val="single"/>
-        </w:rPr>
-        <w:t>/</w:t>
-      </w:r>
-    </w:p>
-    <w:p>
-      <w:pPr>
-        <w:pStyle w:val="Nessunaspaziatura"/>
-        <w:rPr>
-          <w:color w:val="5B9BD5" w:themeColor="accent1"/>
-          <w:sz w:val="24"/>
-          <w:szCs w:val="24"/>
-          <w:u w:val="single"/>
-        </w:rPr>
-      </w:pPr>
-      <w:proofErr w:type="spellStart"/>
-      <w:r>
-        <w:rPr>
-          <w:color w:val="5B9BD5" w:themeColor="accent1"/>
-          <w:sz w:val="24"/>
-          <w:szCs w:val="24"/>
-          <w:u w:val="single"/>
-        </w:rPr>
-        <w:t>https</w:t>
-      </w:r>
-      <w:proofErr w:type="spellEnd"/>
-      <w:r>
-        <w:rPr>
-          <w:color w:val="5B9BD5" w:themeColor="accent1"/>
-          <w:sz w:val="24"/>
-          <w:szCs w:val="24"/>
-          <w:u w:val="single"/>
-        </w:rPr>
-        <w:t>://</w:t>
-      </w:r>
-      <w:proofErr w:type="spellStart"/>
-      <w:r>
-        <w:rPr>
-          <w:color w:val="5B9BD5" w:themeColor="accent1"/>
-          <w:sz w:val="24"/>
-          <w:szCs w:val="24"/>
-          <w:u w:val="single"/>
-        </w:rPr>
-        <w:t>kotlinlang.org</w:t>
-      </w:r>
-      <w:proofErr w:type="spellEnd"/>
-      <w:r>
-        <w:rPr>
-          <w:color w:val="5B9BD5" w:themeColor="accent1"/>
-          <w:sz w:val="24"/>
-          <w:szCs w:val="24"/>
-          <w:u w:val="single"/>
-        </w:rPr>
-        <w:t>/</w:t>
-      </w:r>
-      <w:proofErr w:type="spellStart"/>
-      <w:r>
-        <w:rPr>
-          <w:color w:val="5B9BD5" w:themeColor="accent1"/>
-          <w:sz w:val="24"/>
-          <w:szCs w:val="24"/>
-          <w:u w:val="single"/>
-        </w:rPr>
-        <w:t>docs</w:t>
-      </w:r>
-      <w:proofErr w:type="spellEnd"/>
-      <w:r>
-        <w:rPr>
-          <w:color w:val="5B9BD5" w:themeColor="accent1"/>
-          <w:sz w:val="24"/>
-          <w:szCs w:val="24"/>
-          <w:u w:val="single"/>
-        </w:rPr>
-        <w:t>/</w:t>
-      </w:r>
-      <w:proofErr w:type="spellStart"/>
-      <w:r>
-        <w:rPr>
-          <w:color w:val="5B9BD5" w:themeColor="accent1"/>
-          <w:sz w:val="24"/>
-          <w:szCs w:val="24"/>
-          <w:u w:val="single"/>
-        </w:rPr>
-        <w:t>reference</w:t>
-      </w:r>
-      <w:proofErr w:type="spellEnd"/>
-      <w:r>
-        <w:rPr>
-          <w:color w:val="5B9BD5" w:themeColor="accent1"/>
-          <w:sz w:val="24"/>
-          <w:szCs w:val="24"/>
-          <w:u w:val="single"/>
-        </w:rPr>
-        <w:t>/</w:t>
-      </w:r>
-      <w:proofErr w:type="spellStart"/>
-      <w:r>
-        <w:rPr>
-          <w:color w:val="5B9BD5" w:themeColor="accent1"/>
-          <w:sz w:val="24"/>
-          <w:szCs w:val="24"/>
-          <w:u w:val="single"/>
-        </w:rPr>
-        <w:t>comparison</w:t>
-      </w:r>
-      <w:proofErr w:type="spellEnd"/>
-      <w:r>
-        <w:rPr>
-          <w:color w:val="5B9BD5" w:themeColor="accent1"/>
-          <w:sz w:val="24"/>
-          <w:szCs w:val="24"/>
-          <w:u w:val="single"/>
-        </w:rPr>
-        <w:t>-</w:t>
-      </w:r>
-      <w:proofErr w:type="spellStart"/>
-      <w:r>
-        <w:rPr>
-          <w:color w:val="5B9BD5" w:themeColor="accent1"/>
-          <w:sz w:val="24"/>
-          <w:szCs w:val="24"/>
-          <w:u w:val="single"/>
-        </w:rPr>
-        <w:t>to-java.html</w:t>
-      </w:r>
-      <w:proofErr w:type="spellEnd"/>
-    </w:p>
-    <w:p>
-      <w:pPr>
-        <w:pStyle w:val="Nessunaspaziatura"/>
-        <w:rPr>
-          <w:color w:val="5B9BD5" w:themeColor="accent1"/>
-          <w:sz w:val="24"/>
-          <w:szCs w:val="24"/>
-          <w:u w:val="single"/>
-        </w:rPr>
-      </w:pPr>
-      <w:r>
-        <w:rPr>
-          <w:color w:val="5B9BD5" w:themeColor="accent1"/>
-          <w:sz w:val="24"/>
-          <w:szCs w:val="24"/>
-          <w:u w:val="single"/>
-        </w:rPr>
-        <w:t>https://android-developers.googleblog.com/2018/02/introducing-android-ktx-even-sweeter.html</w:t>
-      </w:r>
-    </w:p>
-    <w:p>
-      <w:pPr>
-        <w:pStyle w:val="Nessunaspaziatura"/>
-        <w:rPr>
-          <w:color w:val="5B9BD5" w:themeColor="accent1"/>
-          <w:sz w:val="24"/>
-          <w:szCs w:val="24"/>
-          <w:u w:val="single"/>
-        </w:rPr>
-      </w:pPr>
-      <w:hyperlink r:id="rId13" w:history="1">
-        <w:r>
-          <w:rPr>
-            <w:rStyle w:val="Collegamentoipertestuale"/>
-            <w:color w:val="5B9BD5" w:themeColor="accent1"/>
-            <w:sz w:val="24"/>
-            <w:szCs w:val="24"/>
-          </w:rPr>
-          <w:t>https://codelabs.developers.google.com/codelabs/taking-advantage-of-kotlin/</w:t>
-        </w:r>
-      </w:hyperlink>
-    </w:p>
-    <w:p>
-      <w:pPr>
-        <w:pStyle w:val="Nessunaspaziatura"/>
-        <w:rPr>
-          <w:color w:val="5B9BD5" w:themeColor="accent1"/>
-          <w:sz w:val="24"/>
-          <w:szCs w:val="24"/>
-          <w:u w:val="single"/>
-        </w:rPr>
-      </w:pPr>
-      <w:hyperlink r:id="rId14" w:history="1">
-        <w:r>
-          <w:rPr>
-            <w:rStyle w:val="Collegamentoipertestuale"/>
-            <w:color w:val="5B9BD5" w:themeColor="accent1"/>
-            <w:sz w:val="24"/>
-            <w:szCs w:val="24"/>
-          </w:rPr>
-          <w:t>https://italiancoders.it/kotlin-cose-cosa-serve-sapere-ai-programmatori-java/</w:t>
-        </w:r>
-      </w:hyperlink>
-    </w:p>
-    <w:p>
-      <w:pPr>
-        <w:pStyle w:val="Nessunaspaziatura"/>
-        <w:rPr>
-          <w:color w:val="5B9BD5" w:themeColor="accent1"/>
-          <w:sz w:val="24"/>
-          <w:szCs w:val="24"/>
-          <w:u w:val="single"/>
-        </w:rPr>
-      </w:pPr>
-      <w:hyperlink r:id="rId15" w:history="1">
-        <w:proofErr w:type="spellStart"/>
-        <w:r>
-          <w:rPr>
-            <w:rStyle w:val="Collegamentoipertestuale"/>
-            <w:color w:val="5B9BD5" w:themeColor="accent1"/>
-            <w:sz w:val="24"/>
-            <w:szCs w:val="24"/>
-          </w:rPr>
-          <w:t>https</w:t>
-        </w:r>
-        <w:proofErr w:type="spellEnd"/>
-        <w:r>
-          <w:rPr>
-            <w:rStyle w:val="Collegamentoipertestuale"/>
-            <w:color w:val="5B9BD5" w:themeColor="accent1"/>
-            <w:sz w:val="24"/>
-            <w:szCs w:val="24"/>
-          </w:rPr>
-          <w:t>://</w:t>
-        </w:r>
-        <w:proofErr w:type="spellStart"/>
-        <w:r>
-          <w:rPr>
-            <w:rStyle w:val="Collegamentoipertestuale"/>
-            <w:color w:val="5B9BD5" w:themeColor="accent1"/>
-            <w:sz w:val="24"/>
-            <w:szCs w:val="24"/>
-          </w:rPr>
-          <w:t>kotlinlang.org</w:t>
-        </w:r>
-        <w:proofErr w:type="spellEnd"/>
-        <w:r>
-          <w:rPr>
-            <w:rStyle w:val="Collegamentoipertestuale"/>
-            <w:color w:val="5B9BD5" w:themeColor="accent1"/>
-            <w:sz w:val="24"/>
-            <w:szCs w:val="24"/>
-          </w:rPr>
-          <w:t>/</w:t>
-        </w:r>
-        <w:proofErr w:type="spellStart"/>
-        <w:r>
-          <w:rPr>
-            <w:rStyle w:val="Collegamentoipertestuale"/>
-            <w:color w:val="5B9BD5" w:themeColor="accent1"/>
-            <w:sz w:val="24"/>
-            <w:szCs w:val="24"/>
-          </w:rPr>
-          <w:t>docs</w:t>
-        </w:r>
-        <w:proofErr w:type="spellEnd"/>
-        <w:r>
-          <w:rPr>
-            <w:rStyle w:val="Collegamentoipertestuale"/>
-            <w:color w:val="5B9BD5" w:themeColor="accent1"/>
-            <w:sz w:val="24"/>
-            <w:szCs w:val="24"/>
-          </w:rPr>
-          <w:t>/</w:t>
-        </w:r>
-        <w:proofErr w:type="spellStart"/>
-        <w:r>
-          <w:rPr>
-            <w:rStyle w:val="Collegamentoipertestuale"/>
-            <w:color w:val="5B9BD5" w:themeColor="accent1"/>
-            <w:sz w:val="24"/>
-            <w:szCs w:val="24"/>
-          </w:rPr>
-          <w:t>reference</w:t>
-        </w:r>
-        <w:proofErr w:type="spellEnd"/>
-        <w:r>
-          <w:rPr>
-            <w:rStyle w:val="Collegamentoipertestuale"/>
-            <w:color w:val="5B9BD5" w:themeColor="accent1"/>
-            <w:sz w:val="24"/>
-            <w:szCs w:val="24"/>
-          </w:rPr>
-          <w:t>/</w:t>
-        </w:r>
-        <w:proofErr w:type="spellStart"/>
-        <w:r>
-          <w:rPr>
-            <w:rStyle w:val="Collegamentoipertestuale"/>
-            <w:color w:val="5B9BD5" w:themeColor="accent1"/>
-            <w:sz w:val="24"/>
-            <w:szCs w:val="24"/>
-          </w:rPr>
-          <w:t>typecasts.html</w:t>
-        </w:r>
-        <w:proofErr w:type="spellEnd"/>
-      </w:hyperlink>
-    </w:p>
-    <w:p>
-      <w:pPr>
-        <w:pStyle w:val="Nessunaspaziatura"/>
-        <w:rPr>
-          <w:color w:val="5B9BD5" w:themeColor="accent1"/>
-          <w:sz w:val="24"/>
-          <w:szCs w:val="24"/>
-          <w:u w:val="single"/>
-        </w:rPr>
-      </w:pPr>
-      <w:hyperlink r:id="rId16" w:history="1">
-        <w:r>
-          <w:rPr>
-            <w:rStyle w:val="Collegamentoipertestuale"/>
-            <w:sz w:val="24"/>
-            <w:szCs w:val="24"/>
-          </w:rPr>
-          <w:t>http://</w:t>
-        </w:r>
-        <w:proofErr w:type="spellStart"/>
-        <w:r>
-          <w:rPr>
-            <w:rStyle w:val="Collegamentoipertestuale"/>
-            <w:sz w:val="24"/>
-            <w:szCs w:val="24"/>
-          </w:rPr>
-          <w:t>www.mokabyte.it</w:t>
-        </w:r>
-        <w:proofErr w:type="spellEnd"/>
-        <w:r>
-          <w:rPr>
-            <w:rStyle w:val="Collegamentoipertestuale"/>
-            <w:sz w:val="24"/>
-            <w:szCs w:val="24"/>
-          </w:rPr>
-          <w:t>/2018/04/</w:t>
-        </w:r>
-        <w:proofErr w:type="spellStart"/>
-        <w:r>
-          <w:rPr>
-            <w:rStyle w:val="Collegamentoipertestuale"/>
-            <w:sz w:val="24"/>
-            <w:szCs w:val="24"/>
-          </w:rPr>
-          <w:t>kotlin</w:t>
-        </w:r>
-        <w:proofErr w:type="spellEnd"/>
-        <w:r>
-          <w:rPr>
-            <w:rStyle w:val="Collegamentoipertestuale"/>
-            <w:sz w:val="24"/>
-            <w:szCs w:val="24"/>
-          </w:rPr>
-          <w:t>-2/</w:t>
-        </w:r>
-      </w:hyperlink>
-    </w:p>
-    <w:p>
-      <w:pPr>
-        <w:pStyle w:val="Nessunaspaziatura"/>
-        <w:rPr>
-          <w:color w:val="5B9BD5" w:themeColor="accent1"/>
-          <w:sz w:val="24"/>
-          <w:szCs w:val="24"/>
-          <w:u w:val="single"/>
-        </w:rPr>
-      </w:pPr>
-      <w:r>
-        <w:rPr>
-          <w:color w:val="5B9BD5" w:themeColor="accent1"/>
-          <w:sz w:val="24"/>
-          <w:szCs w:val="24"/>
-          <w:u w:val="single"/>
-        </w:rPr>
-        <w:t>https://www.theregister.co.uk/2017/10/10/kotlin_killing_java_among_android_devs/</w:t>
-      </w:r>
-    </w:p>
-    <w:p>
-      <w:pPr>
-        <w:pStyle w:val="Nessunaspaziatura"/>
-        <w:rPr>
-          <w:i/>
-          <w:sz w:val="24"/>
-          <w:szCs w:val="24"/>
-        </w:rPr>
-      </w:pPr>
-    </w:p>
-    <w:p>
-      <w:pPr>
-        <w:pStyle w:val="Nessunaspaziatura"/>
-        <w:rPr>
-          <w:i/>
-          <w:sz w:val="24"/>
-          <w:szCs w:val="24"/>
-        </w:rPr>
-      </w:pPr>
-    </w:p>
-    <w:p>
-      <w:pPr>
-        <w:pStyle w:val="Nessunaspaziatura"/>
-        <w:rPr>
-          <w:i/>
-          <w:sz w:val="24"/>
-          <w:szCs w:val="24"/>
-        </w:rPr>
-      </w:pPr>
-    </w:p>
-    <w:p>
-      <w:bookmarkStart w:id="20" w:name="_GoBack"/>
-      <w:bookmarkEnd w:id="20"/>
     </w:p>
     <w:p/>
     <w:p/>
@@ -9488,6 +9157,794 @@
     <w:p/>
     <w:p/>
     <w:p/>
+    <w:p/>
+    <w:p/>
+    <w:p/>
+    <w:p/>
+    <w:p/>
+    <w:p/>
+    <w:p/>
+    <w:p/>
+    <w:p/>
+    <w:p/>
+    <w:p>
+      <w:pPr>
+        <w:pStyle w:val="Titolo1"/>
+        <w:rPr>
+          <w:b w:val="0"/>
+          <w:color w:val="2E74B5" w:themeColor="accent1" w:themeShade="BF"/>
+          <w:sz w:val="26"/>
+          <w:szCs w:val="26"/>
+        </w:rPr>
+      </w:pPr>
+      <w:bookmarkStart w:id="20" w:name="_Toc518076620"/>
+      <w:r>
+        <w:rPr>
+          <w:b w:val="0"/>
+          <w:color w:val="2E74B5" w:themeColor="accent1" w:themeShade="BF"/>
+          <w:sz w:val="26"/>
+          <w:szCs w:val="26"/>
+        </w:rPr>
+        <w:lastRenderedPageBreak/>
+        <w:t xml:space="preserve">4.2 </w:t>
+      </w:r>
+      <w:r>
+        <w:rPr>
+          <w:b w:val="0"/>
+          <w:color w:val="2E74B5" w:themeColor="accent1" w:themeShade="BF"/>
+          <w:sz w:val="26"/>
+          <w:szCs w:val="26"/>
+        </w:rPr>
+        <w:t>PERCHE’ UTILIZZARE KOTLIN NELLO SVILUPPO ANDROID?</w:t>
+      </w:r>
+      <w:bookmarkEnd w:id="20"/>
+    </w:p>
+    <w:p>
+      <w:pPr>
+        <w:pStyle w:val="Paragrafoelenco"/>
+        <w:numPr>
+          <w:ilvl w:val="0"/>
+          <w:numId w:val="15"/>
+        </w:numPr>
+        <w:ind w:left="426" w:hanging="426"/>
+      </w:pPr>
+      <w:r>
+        <w:t xml:space="preserve">Questo linguaggio è supportato eccellentemente da Android Studio, infatti esso permette di utilizzare il </w:t>
+      </w:r>
+      <w:proofErr w:type="spellStart"/>
+      <w:r>
+        <w:t>debugging</w:t>
+      </w:r>
+      <w:proofErr w:type="spellEnd"/>
+      <w:r>
+        <w:t xml:space="preserve">, il completamento automatico, il test per le varie unità e il </w:t>
+      </w:r>
+      <w:proofErr w:type="spellStart"/>
+      <w:r>
+        <w:t>refactoring</w:t>
+      </w:r>
+      <w:proofErr w:type="spellEnd"/>
+      <w:r>
+        <w:t>;</w:t>
+      </w:r>
+    </w:p>
+    <w:p>
+      <w:pPr>
+        <w:pStyle w:val="Paragrafoelenco"/>
+        <w:numPr>
+          <w:ilvl w:val="0"/>
+          <w:numId w:val="14"/>
+        </w:numPr>
+        <w:ind w:left="426" w:hanging="426"/>
+      </w:pPr>
+      <w:r>
+        <w:t xml:space="preserve">Un grosso vantaggio è l’interoperabilità che il linguaggio </w:t>
+      </w:r>
+      <w:proofErr w:type="spellStart"/>
+      <w:r>
+        <w:t>Kotlin</w:t>
+      </w:r>
+      <w:proofErr w:type="spellEnd"/>
+      <w:r>
+        <w:t xml:space="preserve"> permette; </w:t>
+      </w:r>
+    </w:p>
+    <w:p>
+      <w:pPr>
+        <w:pStyle w:val="Paragrafoelenco"/>
+        <w:ind w:left="426"/>
+      </w:pPr>
+      <w:r>
+        <w:t xml:space="preserve">infatti, è possibile mescolare nello stesso progetto classi scritte nel linguaggio Java con classi scritte nel linguaggio </w:t>
+      </w:r>
+      <w:proofErr w:type="spellStart"/>
+      <w:r>
+        <w:t>Kotlin</w:t>
+      </w:r>
+      <w:proofErr w:type="spellEnd"/>
+      <w:r>
+        <w:t>.</w:t>
+      </w:r>
+    </w:p>
+    <w:p>
+      <w:pPr>
+        <w:pStyle w:val="Paragrafoelenco"/>
+        <w:ind w:left="426"/>
+      </w:pPr>
+      <w:r>
+        <w:t xml:space="preserve">Ciò permette </w:t>
+      </w:r>
+      <w:r>
+        <w:t xml:space="preserve">di utilizzare la maggior parte delle librerie e dei framework Java nei progetti </w:t>
+      </w:r>
+      <w:proofErr w:type="spellStart"/>
+      <w:r>
+        <w:t>Kotlin</w:t>
+      </w:r>
+      <w:proofErr w:type="spellEnd"/>
+      <w:r>
+        <w:t>.</w:t>
+      </w:r>
+    </w:p>
+    <w:p>
+      <w:pPr>
+        <w:pStyle w:val="Paragrafoelenco"/>
+        <w:ind w:left="426"/>
+      </w:pPr>
+    </w:p>
+    <w:p>
+      <w:pPr>
+        <w:pStyle w:val="Paragrafoelenco"/>
+        <w:numPr>
+          <w:ilvl w:val="0"/>
+          <w:numId w:val="13"/>
+        </w:numPr>
+        <w:ind w:left="426" w:hanging="426"/>
+      </w:pPr>
+      <w:r>
+        <w:t xml:space="preserve">Lo stesso codice scritto con il linguaggio Java può essere scritto con il linguaggio </w:t>
+      </w:r>
+      <w:proofErr w:type="spellStart"/>
+      <w:r>
+        <w:t>Kotlin</w:t>
+      </w:r>
+      <w:proofErr w:type="spellEnd"/>
+      <w:r>
+        <w:t xml:space="preserve"> in meno righe e questo </w:t>
+      </w:r>
+      <w:r>
+        <w:t>com</w:t>
+      </w:r>
+      <w:r>
+        <w:t>porta ad un codice più pulito (e quindi più leggibile) e ad una dimensione del file finale minore.</w:t>
+      </w:r>
+    </w:p>
+    <w:p>
+      <w:pPr>
+        <w:pStyle w:val="Paragrafoelenco"/>
+        <w:ind w:left="426"/>
+      </w:pPr>
+    </w:p>
+    <w:p>
+      <w:pPr>
+        <w:pStyle w:val="Paragrafoelenco"/>
+        <w:ind w:left="426"/>
+      </w:pPr>
+      <w:r>
+        <w:t>Porzione di codice scritta in linguaggio Java:</w:t>
+      </w:r>
+    </w:p>
+    <w:p>
+      <w:pPr>
+        <w:pStyle w:val="Paragrafoelenco"/>
+        <w:ind w:left="426"/>
+      </w:pPr>
+      <w:r>
+        <w:rPr>
+          <w:noProof/>
+        </w:rPr>
+        <w:drawing>
+          <wp:inline distT="0" distB="0" distL="0" distR="0" wp14:anchorId="62A29951" wp14:editId="12E0A347">
+            <wp:extent cx="3673748" cy="838200"/>
+            <wp:effectExtent l="0" t="0" r="3175" b="0"/>
+            <wp:docPr id="4" name="Immagine 4"/>
+            <wp:cNvGraphicFramePr>
+              <a:graphicFrameLocks xmlns:a="http://schemas.openxmlformats.org/drawingml/2006/main" noChangeAspect="1"/>
+            </wp:cNvGraphicFramePr>
+            <a:graphic xmlns:a="http://schemas.openxmlformats.org/drawingml/2006/main">
+              <a:graphicData uri="http://schemas.openxmlformats.org/drawingml/2006/picture">
+                <pic:pic xmlns:pic="http://schemas.openxmlformats.org/drawingml/2006/picture">
+                  <pic:nvPicPr>
+                    <pic:cNvPr id="1" name=""/>
+                    <pic:cNvPicPr/>
+                  </pic:nvPicPr>
+                  <pic:blipFill>
+                    <a:blip r:embed="rId13"/>
+                    <a:stretch>
+                      <a:fillRect/>
+                    </a:stretch>
+                  </pic:blipFill>
+                  <pic:spPr>
+                    <a:xfrm>
+                      <a:off x="0" y="0"/>
+                      <a:ext cx="3686805" cy="841179"/>
+                    </a:xfrm>
+                    <a:prstGeom prst="rect">
+                      <a:avLst/>
+                    </a:prstGeom>
+                  </pic:spPr>
+                </pic:pic>
+              </a:graphicData>
+            </a:graphic>
+          </wp:inline>
+        </w:drawing>
+      </w:r>
+    </w:p>
+    <w:p>
+      <w:pPr>
+        <w:pStyle w:val="Paragrafoelenco"/>
+        <w:ind w:left="426"/>
+      </w:pPr>
+    </w:p>
+    <w:p>
+      <w:pPr>
+        <w:pStyle w:val="Paragrafoelenco"/>
+        <w:ind w:left="426"/>
+      </w:pPr>
+      <w:r>
+        <w:t xml:space="preserve">Stesso codice scritto in linguaggio </w:t>
+      </w:r>
+      <w:proofErr w:type="spellStart"/>
+      <w:r>
+        <w:t>Kotlin</w:t>
+      </w:r>
+      <w:proofErr w:type="spellEnd"/>
+      <w:r>
+        <w:t>:</w:t>
+      </w:r>
+    </w:p>
+    <w:p>
+      <w:pPr>
+        <w:pStyle w:val="Paragrafoelenco"/>
+        <w:ind w:left="426"/>
+      </w:pPr>
+      <w:r>
+        <w:rPr>
+          <w:noProof/>
+        </w:rPr>
+        <w:drawing>
+          <wp:inline distT="0" distB="0" distL="0" distR="0" wp14:anchorId="4EE48F04" wp14:editId="314F7D72">
+            <wp:extent cx="3742055" cy="510540"/>
+            <wp:effectExtent l="0" t="0" r="0" b="3810"/>
+            <wp:docPr id="10" name="Immagine 10"/>
+            <wp:cNvGraphicFramePr>
+              <a:graphicFrameLocks xmlns:a="http://schemas.openxmlformats.org/drawingml/2006/main" noChangeAspect="1"/>
+            </wp:cNvGraphicFramePr>
+            <a:graphic xmlns:a="http://schemas.openxmlformats.org/drawingml/2006/main">
+              <a:graphicData uri="http://schemas.openxmlformats.org/drawingml/2006/picture">
+                <pic:pic xmlns:pic="http://schemas.openxmlformats.org/drawingml/2006/picture">
+                  <pic:nvPicPr>
+                    <pic:cNvPr id="1" name=""/>
+                    <pic:cNvPicPr/>
+                  </pic:nvPicPr>
+                  <pic:blipFill>
+                    <a:blip r:embed="rId14"/>
+                    <a:stretch>
+                      <a:fillRect/>
+                    </a:stretch>
+                  </pic:blipFill>
+                  <pic:spPr>
+                    <a:xfrm>
+                      <a:off x="0" y="0"/>
+                      <a:ext cx="3742055" cy="510540"/>
+                    </a:xfrm>
+                    <a:prstGeom prst="rect">
+                      <a:avLst/>
+                    </a:prstGeom>
+                  </pic:spPr>
+                </pic:pic>
+              </a:graphicData>
+            </a:graphic>
+          </wp:inline>
+        </w:drawing>
+      </w:r>
+    </w:p>
+    <w:p>
+      <w:pPr>
+        <w:pStyle w:val="Paragrafoelenco"/>
+        <w:ind w:left="426"/>
+      </w:pPr>
+    </w:p>
+    <w:p>
+      <w:pPr>
+        <w:pStyle w:val="Paragrafoelenco"/>
+        <w:ind w:left="426"/>
+      </w:pPr>
+    </w:p>
+    <w:p>
+      <w:pPr>
+        <w:pStyle w:val="Paragrafoelenco"/>
+        <w:ind w:left="426"/>
+      </w:pPr>
+      <w:r>
+        <w:t xml:space="preserve">Per esempio, per diminuire la quantità di codice, è stata introdotta l’espressione </w:t>
+      </w:r>
+      <w:r>
+        <w:rPr>
+          <w:i/>
+        </w:rPr>
+        <w:t>Lambda</w:t>
+      </w:r>
+      <w:r>
+        <w:t xml:space="preserve"> con la quale è possibile definire funzioni anonime (queste espressioni sono state introdotte in Java solamente a partire dalla versione 8). Esse permettono </w:t>
+      </w:r>
+      <w:r>
+        <w:t xml:space="preserve">di essere passate direttamente come espressioni e ciò implica il fatto che non è più necessario scrivere le specifiche di una funzione in una classe (o in </w:t>
+      </w:r>
+      <w:r>
+        <w:t>un’interfaccia</w:t>
+      </w:r>
+      <w:r>
+        <w:t xml:space="preserve"> astratta).</w:t>
+      </w:r>
+    </w:p>
+    <w:p>
+      <w:pPr>
+        <w:pStyle w:val="Paragrafoelenco"/>
+        <w:ind w:left="426"/>
+      </w:pPr>
+    </w:p>
+    <w:p>
+      <w:pPr>
+        <w:pStyle w:val="Paragrafoelenco"/>
+        <w:ind w:left="426"/>
+      </w:pPr>
+      <w:r>
+        <w:t xml:space="preserve">Un ulteriore esempio consiste nella creazione di una classe </w:t>
+      </w:r>
+      <w:r>
+        <w:rPr>
+          <w:i/>
+        </w:rPr>
+        <w:t>Singleton</w:t>
+      </w:r>
+      <w:r>
+        <w:rPr>
+          <w:i/>
+        </w:rPr>
+        <w:t>,</w:t>
+      </w:r>
+      <w:r>
+        <w:t xml:space="preserve"> (ovvero una particolare classe che permette la creazione di una sola istanza all’interno di un programma). Nel linguaggio Java, per far ciò è necessario definire una classe con un costruttore privato, e successivamente creare una tale istanza come attributo privato. In </w:t>
+      </w:r>
+      <w:proofErr w:type="spellStart"/>
+      <w:r>
+        <w:t>Kotlin</w:t>
+      </w:r>
+      <w:proofErr w:type="spellEnd"/>
+      <w:r>
+        <w:t xml:space="preserve"> tutto questo avviene in una sola riga di codice, ovvero è permessa la creazione di un singolo oggetto, il quale presenta una semantica uguale al Singleton;</w:t>
+      </w:r>
+    </w:p>
+    <w:p>
+      <w:pPr>
+        <w:pStyle w:val="Paragrafoelenco"/>
+        <w:ind w:left="426"/>
+      </w:pPr>
+    </w:p>
+    <w:p>
+      <w:pPr>
+        <w:pStyle w:val="Paragrafoelenco"/>
+        <w:numPr>
+          <w:ilvl w:val="0"/>
+          <w:numId w:val="13"/>
+        </w:numPr>
+        <w:ind w:left="426" w:hanging="426"/>
+      </w:pPr>
+      <w:r>
+        <w:t xml:space="preserve">Il linguaggio </w:t>
+      </w:r>
+      <w:proofErr w:type="spellStart"/>
+      <w:r>
+        <w:t>Kotlin</w:t>
+      </w:r>
+      <w:proofErr w:type="spellEnd"/>
+      <w:r>
+        <w:t xml:space="preserve"> è stato creato </w:t>
+      </w:r>
+      <w:r>
+        <w:t xml:space="preserve">in modo da mettere assieme i vantaggi dei </w:t>
+      </w:r>
+      <w:r>
+        <w:rPr>
+          <w:i/>
+        </w:rPr>
+        <w:t>linguaggi funzionali</w:t>
+      </w:r>
+      <w:r>
+        <w:t xml:space="preserve"> e dei </w:t>
+      </w:r>
+      <w:r>
+        <w:rPr>
+          <w:i/>
+        </w:rPr>
+        <w:t>linguaggi procedurali</w:t>
+      </w:r>
+      <w:r>
+        <w:t>;</w:t>
+      </w:r>
+    </w:p>
+    <w:p>
+      <w:pPr>
+        <w:pStyle w:val="Paragrafoelenco"/>
+        <w:ind w:left="426"/>
+      </w:pPr>
+    </w:p>
+    <w:p>
+      <w:pPr>
+        <w:pStyle w:val="Paragrafoelenco"/>
+        <w:numPr>
+          <w:ilvl w:val="0"/>
+          <w:numId w:val="13"/>
+        </w:numPr>
+        <w:ind w:left="426" w:hanging="426"/>
+      </w:pPr>
+      <w:r>
+        <w:t>È stata implementata la possibilità, (come succede nel linguaggio C), di aggiungere delle funzionalità ad una classe già esistente (ad esempio l’aggiunta di un metodo). Ciò è possibile creando una funzione di estensione e anteponendo il nome della classe (da modificare) al nome della funzione che si sta creando;</w:t>
+      </w:r>
+    </w:p>
+    <w:p>
+      <w:pPr>
+        <w:pStyle w:val="Paragrafoelenco"/>
+      </w:pPr>
+    </w:p>
+    <w:p/>
+    <w:p>
+      <w:pPr>
+        <w:pStyle w:val="Paragrafoelenco"/>
+        <w:numPr>
+          <w:ilvl w:val="0"/>
+          <w:numId w:val="13"/>
+        </w:numPr>
+        <w:tabs>
+          <w:tab w:val="left" w:pos="426"/>
+        </w:tabs>
+        <w:ind w:left="426" w:hanging="426"/>
+      </w:pPr>
+      <w:r>
+        <w:lastRenderedPageBreak/>
+        <w:t xml:space="preserve">Inizialmente il linguaggio </w:t>
+      </w:r>
+      <w:proofErr w:type="spellStart"/>
+      <w:r>
+        <w:t>Kotlin</w:t>
+      </w:r>
+      <w:proofErr w:type="spellEnd"/>
+      <w:r>
+        <w:t xml:space="preserve"> era stato creato per poter funzionare sulla JVM (e quindi per poter essere virtualmente utilizzato da qualsiasi dispositivo avente la JVM). Con la nuova versione di </w:t>
+      </w:r>
+      <w:proofErr w:type="spellStart"/>
+      <w:r>
+        <w:t>Kotlin</w:t>
+      </w:r>
+      <w:proofErr w:type="spellEnd"/>
+      <w:r>
+        <w:t xml:space="preserve"> è possibile programmare anche il lato </w:t>
+      </w:r>
+      <w:r>
+        <w:rPr>
+          <w:i/>
+        </w:rPr>
+        <w:t>front-end</w:t>
+      </w:r>
+      <w:r>
+        <w:t xml:space="preserve"> di un’applicazione: Inoltre è stata implementata l’opportunità di poter scrivere file </w:t>
+      </w:r>
+      <w:proofErr w:type="spellStart"/>
+      <w:r>
+        <w:t>Gradle</w:t>
+      </w:r>
+      <w:proofErr w:type="spellEnd"/>
+      <w:r>
+        <w:t>.</w:t>
+      </w:r>
+    </w:p>
+    <w:p>
+      <w:pPr>
+        <w:pStyle w:val="Paragrafoelenco"/>
+        <w:tabs>
+          <w:tab w:val="left" w:pos="426"/>
+        </w:tabs>
+        <w:ind w:left="426"/>
+      </w:pPr>
+    </w:p>
+    <w:p/>
+    <w:p/>
+    <w:p/>
+    <w:p/>
+    <w:p/>
+    <w:p/>
+    <w:p/>
+    <w:p/>
+    <w:p/>
+    <w:p/>
+    <w:p/>
+    <w:p/>
+    <w:p/>
+    <w:p/>
+    <w:p/>
+    <w:p/>
+    <w:p/>
+    <w:p/>
+    <w:p/>
+    <w:p/>
+    <w:p/>
+    <w:p/>
+    <w:p/>
+    <w:p/>
+    <w:p/>
+    <w:p/>
+    <w:p/>
+    <w:p>
+      <w:r>
+        <w:rPr>
+          <w:b/>
+          <w:sz w:val="36"/>
+          <w:szCs w:val="36"/>
+        </w:rPr>
+        <w:lastRenderedPageBreak/>
+        <w:t xml:space="preserve">SEZIONE </w:t>
+      </w:r>
+      <w:r>
+        <w:rPr>
+          <w:b/>
+          <w:sz w:val="36"/>
+          <w:szCs w:val="36"/>
+        </w:rPr>
+        <w:t>5</w:t>
+      </w:r>
+    </w:p>
+    <w:p>
+      <w:pPr>
+        <w:pStyle w:val="Titolo1"/>
+      </w:pPr>
+      <w:bookmarkStart w:id="21" w:name="_Toc518076621"/>
+      <w:r>
+        <w:t>Bibliografia</w:t>
+      </w:r>
+      <w:bookmarkEnd w:id="21"/>
+    </w:p>
+    <w:p>
+      <w:pPr>
+        <w:pStyle w:val="Nessunaspaziatura"/>
+        <w:rPr>
+          <w:sz w:val="24"/>
+          <w:szCs w:val="24"/>
+          <w:u w:val="single"/>
+        </w:rPr>
+      </w:pPr>
+      <w:r>
+        <w:rPr>
+          <w:sz w:val="24"/>
+          <w:szCs w:val="24"/>
+          <w:u w:val="single"/>
+        </w:rPr>
+        <w:t>https://developer.android.com/kotlin/</w:t>
+      </w:r>
+    </w:p>
+    <w:p>
+      <w:pPr>
+        <w:pStyle w:val="Nessunaspaziatura"/>
+        <w:rPr>
+          <w:sz w:val="24"/>
+          <w:szCs w:val="24"/>
+          <w:u w:val="single"/>
+        </w:rPr>
+      </w:pPr>
+      <w:r>
+        <w:rPr>
+          <w:sz w:val="24"/>
+          <w:szCs w:val="24"/>
+          <w:u w:val="single"/>
+        </w:rPr>
+        <w:t>https://kotlinlang.org/docs/reference/comparison-to-java.html</w:t>
+      </w:r>
+    </w:p>
+    <w:p>
+      <w:pPr>
+        <w:pStyle w:val="Nessunaspaziatura"/>
+        <w:rPr>
+          <w:sz w:val="24"/>
+          <w:szCs w:val="24"/>
+          <w:u w:val="single"/>
+        </w:rPr>
+      </w:pPr>
+      <w:r>
+        <w:rPr>
+          <w:sz w:val="24"/>
+          <w:szCs w:val="24"/>
+          <w:u w:val="single"/>
+        </w:rPr>
+        <w:t>https://android-developers.googleblog.com/2018/02/introducing-android-ktx-even-sweeter.html</w:t>
+      </w:r>
+    </w:p>
+    <w:p>
+      <w:pPr>
+        <w:pStyle w:val="Nessunaspaziatura"/>
+        <w:rPr>
+          <w:sz w:val="24"/>
+          <w:szCs w:val="24"/>
+          <w:u w:val="single"/>
+        </w:rPr>
+      </w:pPr>
+      <w:hyperlink r:id="rId15" w:history="1">
+        <w:r>
+          <w:rPr>
+            <w:rStyle w:val="Collegamentoipertestuale"/>
+            <w:color w:val="auto"/>
+            <w:sz w:val="24"/>
+            <w:szCs w:val="24"/>
+          </w:rPr>
+          <w:t>https://codelabs.developers.google.com/codelabs/taking-advantage-of-kotlin/</w:t>
+        </w:r>
+      </w:hyperlink>
+    </w:p>
+    <w:p>
+      <w:pPr>
+        <w:pStyle w:val="Nessunaspaziatura"/>
+        <w:rPr>
+          <w:sz w:val="24"/>
+          <w:szCs w:val="24"/>
+          <w:u w:val="single"/>
+        </w:rPr>
+      </w:pPr>
+      <w:hyperlink r:id="rId16" w:history="1">
+        <w:r>
+          <w:rPr>
+            <w:rStyle w:val="Collegamentoipertestuale"/>
+            <w:color w:val="auto"/>
+            <w:sz w:val="24"/>
+            <w:szCs w:val="24"/>
+          </w:rPr>
+          <w:t>https://italiancoders.it/kotlin-cose-cosa-serve-sapere-ai-programmatori-java/</w:t>
+        </w:r>
+      </w:hyperlink>
+    </w:p>
+    <w:p>
+      <w:pPr>
+        <w:pStyle w:val="Nessunaspaziatura"/>
+        <w:rPr>
+          <w:sz w:val="24"/>
+          <w:szCs w:val="24"/>
+          <w:u w:val="single"/>
+        </w:rPr>
+      </w:pPr>
+      <w:hyperlink r:id="rId17" w:history="1">
+        <w:r>
+          <w:rPr>
+            <w:rStyle w:val="Collegamentoipertestuale"/>
+            <w:color w:val="auto"/>
+            <w:sz w:val="24"/>
+            <w:szCs w:val="24"/>
+          </w:rPr>
+          <w:t>https://kotlinlang.org/docs/reference/typecasts.html</w:t>
+        </w:r>
+      </w:hyperlink>
+    </w:p>
+    <w:p>
+      <w:pPr>
+        <w:pStyle w:val="Nessunaspaziatura"/>
+        <w:rPr>
+          <w:sz w:val="24"/>
+          <w:szCs w:val="24"/>
+          <w:u w:val="single"/>
+        </w:rPr>
+      </w:pPr>
+      <w:hyperlink r:id="rId18" w:history="1">
+        <w:r>
+          <w:rPr>
+            <w:rStyle w:val="Collegamentoipertestuale"/>
+            <w:color w:val="auto"/>
+            <w:sz w:val="24"/>
+            <w:szCs w:val="24"/>
+          </w:rPr>
+          <w:t>http://www.mokabyte.it/2018/04/kotlin-2/</w:t>
+        </w:r>
+      </w:hyperlink>
+    </w:p>
+    <w:p>
+      <w:pPr>
+        <w:pStyle w:val="Nessunaspaziatura"/>
+        <w:rPr>
+          <w:sz w:val="24"/>
+          <w:szCs w:val="24"/>
+          <w:u w:val="single"/>
+        </w:rPr>
+      </w:pPr>
+      <w:hyperlink r:id="rId19" w:history="1">
+        <w:r>
+          <w:rPr>
+            <w:rStyle w:val="Collegamentoipertestuale"/>
+            <w:color w:val="auto"/>
+            <w:sz w:val="24"/>
+            <w:szCs w:val="24"/>
+          </w:rPr>
+          <w:t>https://www.theregister.co.uk/2017/10/10/kotlin_killing_java_among_android_devs/</w:t>
+        </w:r>
+      </w:hyperlink>
+    </w:p>
+    <w:p>
+      <w:pPr>
+        <w:pStyle w:val="Nessunaspaziatura"/>
+        <w:rPr>
+          <w:sz w:val="24"/>
+          <w:szCs w:val="24"/>
+          <w:u w:val="single"/>
+        </w:rPr>
+      </w:pPr>
+      <w:hyperlink r:id="rId20" w:history="1">
+        <w:r>
+          <w:rPr>
+            <w:rStyle w:val="Collegamentoipertestuale"/>
+            <w:color w:val="auto"/>
+            <w:sz w:val="24"/>
+            <w:szCs w:val="24"/>
+          </w:rPr>
+          <w:t>https://code.tutsplus.com/articles/java-vs-kotlin-should-you-be-using-kotlin-for-android-development--cms-27846</w:t>
+        </w:r>
+      </w:hyperlink>
+    </w:p>
+    <w:p>
+      <w:pPr>
+        <w:pStyle w:val="Nessunaspaziatura"/>
+        <w:rPr>
+          <w:color w:val="5B9BD5" w:themeColor="accent1"/>
+          <w:sz w:val="24"/>
+          <w:szCs w:val="24"/>
+          <w:u w:val="single"/>
+        </w:rPr>
+      </w:pPr>
+    </w:p>
+    <w:p>
+      <w:pPr>
+        <w:pStyle w:val="Nessunaspaziatura"/>
+        <w:rPr>
+          <w:i/>
+          <w:sz w:val="24"/>
+          <w:szCs w:val="24"/>
+        </w:rPr>
+      </w:pPr>
+    </w:p>
+    <w:p>
+      <w:pPr>
+        <w:pStyle w:val="Nessunaspaziatura"/>
+        <w:rPr>
+          <w:i/>
+          <w:sz w:val="24"/>
+          <w:szCs w:val="24"/>
+        </w:rPr>
+      </w:pPr>
+    </w:p>
+    <w:p>
+      <w:pPr>
+        <w:pStyle w:val="Nessunaspaziatura"/>
+        <w:rPr>
+          <w:i/>
+          <w:sz w:val="24"/>
+          <w:szCs w:val="24"/>
+        </w:rPr>
+      </w:pPr>
+    </w:p>
+    <w:p/>
+    <w:p/>
+    <w:p/>
+    <w:p/>
+    <w:p/>
+    <w:p/>
+    <w:p/>
+    <w:p/>
+    <w:p/>
+    <w:p/>
     <w:p>
       <w:pPr>
         <w:pStyle w:val="Nessunaspaziatura"/>
@@ -9558,34 +10015,12 @@
           <w:lang w:val="en-GB"/>
         </w:rPr>
       </w:pPr>
-      <w:proofErr w:type="spellStart"/>
       <w:r>
         <w:rPr>
           <w:lang w:val="en-GB"/>
         </w:rPr>
         <w:lastRenderedPageBreak/>
-        <w:t>FLUSSO</w:t>
-      </w:r>
-      <w:proofErr w:type="spellEnd"/>
-      <w:r>
-        <w:rPr>
-          <w:lang w:val="en-GB"/>
-        </w:rPr>
-        <w:t xml:space="preserve"> DI </w:t>
-      </w:r>
-      <w:proofErr w:type="spellStart"/>
-      <w:r>
-        <w:rPr>
-          <w:lang w:val="en-GB"/>
-        </w:rPr>
-        <w:t>CONTROLLO</w:t>
-      </w:r>
-      <w:proofErr w:type="spellEnd"/>
-      <w:r>
-        <w:rPr>
-          <w:lang w:val="en-GB"/>
-        </w:rPr>
-        <w:t>: IF, FOR, WHEN</w:t>
+        <w:t>FLUSSO DI CONTROLLO: IF, FOR, WHEN</w:t>
       </w:r>
       <w:r>
         <w:rPr>
@@ -9736,7 +10171,7 @@
                     <pic:cNvPicPr/>
                   </pic:nvPicPr>
                   <pic:blipFill>
-                    <a:blip r:embed="rId17"/>
+                    <a:blip r:embed="rId21"/>
                     <a:stretch>
                       <a:fillRect/>
                     </a:stretch>
@@ -9808,7 +10243,7 @@
                     <pic:cNvPicPr/>
                   </pic:nvPicPr>
                   <pic:blipFill>
-                    <a:blip r:embed="rId18"/>
+                    <a:blip r:embed="rId22"/>
                     <a:stretch>
                       <a:fillRect/>
                     </a:stretch>
@@ -9892,17 +10327,8 @@
           <w:sz w:val="32"/>
           <w:szCs w:val="32"/>
         </w:rPr>
-        <w:t xml:space="preserve">ESPRESSIONE </w:t>
-      </w:r>
-      <w:proofErr w:type="spellStart"/>
-      <w:r>
-        <w:rPr>
-          <w:sz w:val="32"/>
-          <w:szCs w:val="32"/>
-        </w:rPr>
-        <w:t>WHEN</w:t>
-      </w:r>
-      <w:proofErr w:type="spellEnd"/>
+        <w:t>ESPRESSIONE WHEN</w:t>
+      </w:r>
     </w:p>
     <w:p>
       <w:r>
@@ -9998,35 +10424,19 @@
           <w:sz w:val="32"/>
           <w:szCs w:val="32"/>
         </w:rPr>
-        <w:t xml:space="preserve">ESPRESSIONE </w:t>
+        <w:t xml:space="preserve">ESPRESSIONE WHILE </w:t>
+      </w:r>
+    </w:p>
+    <w:p>
+      <w:r>
+        <w:t>Il ciclo “</w:t>
       </w:r>
       <w:proofErr w:type="spellStart"/>
       <w:r>
-        <w:rPr>
-          <w:sz w:val="32"/>
-          <w:szCs w:val="32"/>
-        </w:rPr>
-        <w:t>WHILE</w:t>
+        <w:t>while</w:t>
       </w:r>
       <w:proofErr w:type="spellEnd"/>
       <w:r>
-        <w:rPr>
-          <w:sz w:val="32"/>
-          <w:szCs w:val="32"/>
-        </w:rPr>
-        <w:t xml:space="preserve"> </w:t>
-      </w:r>
-    </w:p>
-    <w:p>
-      <w:r>
-        <w:t>Il ciclo “</w:t>
-      </w:r>
-      <w:proofErr w:type="spellStart"/>
-      <w:r>
-        <w:t>while</w:t>
-      </w:r>
-      <w:proofErr w:type="spellEnd"/>
-      <w:r>
         <w:t xml:space="preserve">” è un costrutto caratterizzato da una </w:t>
       </w:r>
       <w:r>
@@ -10146,7 +10556,7 @@
       </w:pPr>
     </w:p>
     <w:sectPr>
-      <w:footerReference w:type="default" r:id="rId19"/>
+      <w:footerReference w:type="default" r:id="rId23"/>
       <w:pgSz w:w="11906" w:h="16838"/>
       <w:pgMar w:top="1417" w:right="1134" w:bottom="1134" w:left="1134" w:header="708" w:footer="708" w:gutter="0"/>
       <w:pgNumType w:start="1"/>
@@ -10255,9 +10665,9 @@
 <file path=word/numbering.xml><?xml version="1.0" encoding="utf-8"?>
 <w:numbering xmlns:wpc="http://schemas.microsoft.com/office/word/2010/wordprocessingCanvas" xmlns:cx="http://schemas.microsoft.com/office/drawing/2014/chartex" xmlns:cx1="http://schemas.microsoft.com/office/drawing/2015/9/8/chartex" xmlns:cx2="http://schemas.microsoft.com/office/drawing/2015/10/21/chartex" xmlns:cx3="http://schemas.microsoft.com/office/drawing/2016/5/9/chartex" xmlns:cx4="http://schemas.microsoft.com/office/drawing/2016/5/10/chartex" xmlns:cx5="http://schemas.microsoft.com/office/drawing/2016/5/11/chartex" xmlns:cx6="http://schemas.microsoft.com/office/drawing/2016/5/12/chartex" xmlns:cx7="http://schemas.microsoft.com/office/drawing/2016/5/13/chartex" xmlns:cx8="http://schemas.microsoft.com/office/drawing/2016/5/14/chartex" xmlns:mc="http://schemas.openxmlformats.org/markup-compatibility/2006" xmlns:aink="http://schemas.microsoft.com/office/drawing/2016/ink" xmlns:am3d="http://schemas.microsoft.com/office/drawing/2017/model3d" xmlns:o="urn:schemas-microsoft-com:office:office" xmlns:r="http://schemas.openxmlformats.org/officeDocument/2006/relationships" xmlns:m="http://schemas.openxmlformats.org/officeDocument/2006/math" xmlns:v="urn:schemas-microsoft-com:vml" xmlns:wp14="http://schemas.microsoft.com/office/word/2010/wordprocessingDrawing" xmlns:wp="http://schemas.openxmlformats.org/drawingml/2006/wordprocessingDrawing" xmlns:w10="urn:schemas-microsoft-com:office:word" xmlns:w="http://schemas.openxmlformats.org/wordprocessingml/2006/main" xmlns:w14="http://schemas.microsoft.com/office/word/2010/wordml" xmlns:w15="http://schemas.microsoft.com/office/word/2012/wordml" xmlns:w16cid="http://schemas.microsoft.com/office/word/2016/wordml/cid" xmlns:w16se="http://schemas.microsoft.com/office/word/2015/wordml/symex" xmlns:wpg="http://schemas.microsoft.com/office/word/2010/wordprocessingGroup" xmlns:wpi="http://schemas.microsoft.com/office/word/2010/wordprocessingInk" xmlns:wne="http://schemas.microsoft.com/office/word/2006/wordml" xmlns:wps="http://schemas.microsoft.com/office/word/2010/wordprocessingShape" mc:Ignorable="w14 w15 w16se w16cid wp14">
   <w:abstractNum w:abstractNumId="0" w15:restartNumberingAfterBreak="0">
-    <w:nsid w:val="0E5509D5"/>
+    <w:nsid w:val="0C6400D8"/>
     <w:multiLevelType w:val="hybridMultilevel"/>
-    <w:tmpl w:val="67F0E10A"/>
+    <w:tmpl w:val="D08ACB7E"/>
     <w:lvl w:ilvl="0" w:tplc="04100001">
       <w:start w:val="1"/>
       <w:numFmt w:val="bullet"/>
@@ -10368,9 +10778,9 @@
     </w:lvl>
   </w:abstractNum>
   <w:abstractNum w:abstractNumId="1" w15:restartNumberingAfterBreak="0">
-    <w:nsid w:val="0F6C57FA"/>
+    <w:nsid w:val="0E5509D5"/>
     <w:multiLevelType w:val="hybridMultilevel"/>
-    <w:tmpl w:val="A05A100C"/>
+    <w:tmpl w:val="67F0E10A"/>
     <w:lvl w:ilvl="0" w:tplc="04100001">
       <w:start w:val="1"/>
       <w:numFmt w:val="bullet"/>
@@ -10481,9 +10891,9 @@
     </w:lvl>
   </w:abstractNum>
   <w:abstractNum w:abstractNumId="2" w15:restartNumberingAfterBreak="0">
-    <w:nsid w:val="19E35A7B"/>
+    <w:nsid w:val="0F6C57FA"/>
     <w:multiLevelType w:val="hybridMultilevel"/>
-    <w:tmpl w:val="E500D65C"/>
+    <w:tmpl w:val="A05A100C"/>
     <w:lvl w:ilvl="0" w:tplc="04100001">
       <w:start w:val="1"/>
       <w:numFmt w:val="bullet"/>
@@ -10594,16 +11004,16 @@
     </w:lvl>
   </w:abstractNum>
   <w:abstractNum w:abstractNumId="3" w15:restartNumberingAfterBreak="0">
-    <w:nsid w:val="2F522866"/>
+    <w:nsid w:val="19E35A7B"/>
     <w:multiLevelType w:val="hybridMultilevel"/>
-    <w:tmpl w:val="E0D04244"/>
+    <w:tmpl w:val="E500D65C"/>
     <w:lvl w:ilvl="0" w:tplc="04100001">
       <w:start w:val="1"/>
       <w:numFmt w:val="bullet"/>
       <w:lvlText w:val=""/>
       <w:lvlJc w:val="left"/>
       <w:pPr>
-        <w:ind w:left="1440" w:hanging="360"/>
+        <w:ind w:left="720" w:hanging="360"/>
       </w:pPr>
       <w:rPr>
         <w:rFonts w:ascii="Symbol" w:hAnsi="Symbol" w:hint="default"/>
@@ -10615,7 +11025,7 @@
       <w:lvlText w:val="o"/>
       <w:lvlJc w:val="left"/>
       <w:pPr>
-        <w:ind w:left="2160" w:hanging="360"/>
+        <w:ind w:left="1440" w:hanging="360"/>
       </w:pPr>
       <w:rPr>
         <w:rFonts w:ascii="Courier New" w:hAnsi="Courier New" w:cs="Courier New" w:hint="default"/>
@@ -10627,7 +11037,7 @@
       <w:lvlText w:val=""/>
       <w:lvlJc w:val="left"/>
       <w:pPr>
-        <w:ind w:left="2880" w:hanging="360"/>
+        <w:ind w:left="2160" w:hanging="360"/>
       </w:pPr>
       <w:rPr>
         <w:rFonts w:ascii="Wingdings" w:hAnsi="Wingdings" w:hint="default"/>
@@ -10639,7 +11049,7 @@
       <w:lvlText w:val=""/>
       <w:lvlJc w:val="left"/>
       <w:pPr>
-        <w:ind w:left="3600" w:hanging="360"/>
+        <w:ind w:left="2880" w:hanging="360"/>
       </w:pPr>
       <w:rPr>
         <w:rFonts w:ascii="Symbol" w:hAnsi="Symbol" w:hint="default"/>
@@ -10651,7 +11061,7 @@
       <w:lvlText w:val="o"/>
       <w:lvlJc w:val="left"/>
       <w:pPr>
-        <w:ind w:left="4320" w:hanging="360"/>
+        <w:ind w:left="3600" w:hanging="360"/>
       </w:pPr>
       <w:rPr>
         <w:rFonts w:ascii="Courier New" w:hAnsi="Courier New" w:cs="Courier New" w:hint="default"/>
@@ -10663,7 +11073,7 @@
       <w:lvlText w:val=""/>
       <w:lvlJc w:val="left"/>
       <w:pPr>
-        <w:ind w:left="5040" w:hanging="360"/>
+        <w:ind w:left="4320" w:hanging="360"/>
       </w:pPr>
       <w:rPr>
         <w:rFonts w:ascii="Wingdings" w:hAnsi="Wingdings" w:hint="default"/>
@@ -10675,7 +11085,7 @@
       <w:lvlText w:val=""/>
       <w:lvlJc w:val="left"/>
       <w:pPr>
-        <w:ind w:left="5760" w:hanging="360"/>
+        <w:ind w:left="5040" w:hanging="360"/>
       </w:pPr>
       <w:rPr>
         <w:rFonts w:ascii="Symbol" w:hAnsi="Symbol" w:hint="default"/>
@@ -10687,7 +11097,7 @@
       <w:lvlText w:val="o"/>
       <w:lvlJc w:val="left"/>
       <w:pPr>
-        <w:ind w:left="6480" w:hanging="360"/>
+        <w:ind w:left="5760" w:hanging="360"/>
       </w:pPr>
       <w:rPr>
         <w:rFonts w:ascii="Courier New" w:hAnsi="Courier New" w:cs="Courier New" w:hint="default"/>
@@ -10699,7 +11109,7 @@
       <w:lvlText w:val=""/>
       <w:lvlJc w:val="left"/>
       <w:pPr>
-        <w:ind w:left="7200" w:hanging="360"/>
+        <w:ind w:left="6480" w:hanging="360"/>
       </w:pPr>
       <w:rPr>
         <w:rFonts w:ascii="Wingdings" w:hAnsi="Wingdings" w:hint="default"/>
@@ -10707,9 +11117,9 @@
     </w:lvl>
   </w:abstractNum>
   <w:abstractNum w:abstractNumId="4" w15:restartNumberingAfterBreak="0">
-    <w:nsid w:val="402748B1"/>
+    <w:nsid w:val="27731B18"/>
     <w:multiLevelType w:val="hybridMultilevel"/>
-    <w:tmpl w:val="ADC83C86"/>
+    <w:tmpl w:val="1B166F0A"/>
     <w:lvl w:ilvl="0" w:tplc="04100001">
       <w:start w:val="1"/>
       <w:numFmt w:val="bullet"/>
@@ -10820,6 +11230,458 @@
     </w:lvl>
   </w:abstractNum>
   <w:abstractNum w:abstractNumId="5" w15:restartNumberingAfterBreak="0">
+    <w:nsid w:val="2F522866"/>
+    <w:multiLevelType w:val="hybridMultilevel"/>
+    <w:tmpl w:val="E0D04244"/>
+    <w:lvl w:ilvl="0" w:tplc="04100001">
+      <w:start w:val="1"/>
+      <w:numFmt w:val="bullet"/>
+      <w:lvlText w:val=""/>
+      <w:lvlJc w:val="left"/>
+      <w:pPr>
+        <w:ind w:left="1440" w:hanging="360"/>
+      </w:pPr>
+      <w:rPr>
+        <w:rFonts w:ascii="Symbol" w:hAnsi="Symbol" w:hint="default"/>
+      </w:rPr>
+    </w:lvl>
+    <w:lvl w:ilvl="1" w:tplc="04100003" w:tentative="1">
+      <w:start w:val="1"/>
+      <w:numFmt w:val="bullet"/>
+      <w:lvlText w:val="o"/>
+      <w:lvlJc w:val="left"/>
+      <w:pPr>
+        <w:ind w:left="2160" w:hanging="360"/>
+      </w:pPr>
+      <w:rPr>
+        <w:rFonts w:ascii="Courier New" w:hAnsi="Courier New" w:cs="Courier New" w:hint="default"/>
+      </w:rPr>
+    </w:lvl>
+    <w:lvl w:ilvl="2" w:tplc="04100005" w:tentative="1">
+      <w:start w:val="1"/>
+      <w:numFmt w:val="bullet"/>
+      <w:lvlText w:val=""/>
+      <w:lvlJc w:val="left"/>
+      <w:pPr>
+        <w:ind w:left="2880" w:hanging="360"/>
+      </w:pPr>
+      <w:rPr>
+        <w:rFonts w:ascii="Wingdings" w:hAnsi="Wingdings" w:hint="default"/>
+      </w:rPr>
+    </w:lvl>
+    <w:lvl w:ilvl="3" w:tplc="04100001" w:tentative="1">
+      <w:start w:val="1"/>
+      <w:numFmt w:val="bullet"/>
+      <w:lvlText w:val=""/>
+      <w:lvlJc w:val="left"/>
+      <w:pPr>
+        <w:ind w:left="3600" w:hanging="360"/>
+      </w:pPr>
+      <w:rPr>
+        <w:rFonts w:ascii="Symbol" w:hAnsi="Symbol" w:hint="default"/>
+      </w:rPr>
+    </w:lvl>
+    <w:lvl w:ilvl="4" w:tplc="04100003" w:tentative="1">
+      <w:start w:val="1"/>
+      <w:numFmt w:val="bullet"/>
+      <w:lvlText w:val="o"/>
+      <w:lvlJc w:val="left"/>
+      <w:pPr>
+        <w:ind w:left="4320" w:hanging="360"/>
+      </w:pPr>
+      <w:rPr>
+        <w:rFonts w:ascii="Courier New" w:hAnsi="Courier New" w:cs="Courier New" w:hint="default"/>
+      </w:rPr>
+    </w:lvl>
+    <w:lvl w:ilvl="5" w:tplc="04100005" w:tentative="1">
+      <w:start w:val="1"/>
+      <w:numFmt w:val="bullet"/>
+      <w:lvlText w:val=""/>
+      <w:lvlJc w:val="left"/>
+      <w:pPr>
+        <w:ind w:left="5040" w:hanging="360"/>
+      </w:pPr>
+      <w:rPr>
+        <w:rFonts w:ascii="Wingdings" w:hAnsi="Wingdings" w:hint="default"/>
+      </w:rPr>
+    </w:lvl>
+    <w:lvl w:ilvl="6" w:tplc="04100001" w:tentative="1">
+      <w:start w:val="1"/>
+      <w:numFmt w:val="bullet"/>
+      <w:lvlText w:val=""/>
+      <w:lvlJc w:val="left"/>
+      <w:pPr>
+        <w:ind w:left="5760" w:hanging="360"/>
+      </w:pPr>
+      <w:rPr>
+        <w:rFonts w:ascii="Symbol" w:hAnsi="Symbol" w:hint="default"/>
+      </w:rPr>
+    </w:lvl>
+    <w:lvl w:ilvl="7" w:tplc="04100003" w:tentative="1">
+      <w:start w:val="1"/>
+      <w:numFmt w:val="bullet"/>
+      <w:lvlText w:val="o"/>
+      <w:lvlJc w:val="left"/>
+      <w:pPr>
+        <w:ind w:left="6480" w:hanging="360"/>
+      </w:pPr>
+      <w:rPr>
+        <w:rFonts w:ascii="Courier New" w:hAnsi="Courier New" w:cs="Courier New" w:hint="default"/>
+      </w:rPr>
+    </w:lvl>
+    <w:lvl w:ilvl="8" w:tplc="04100005" w:tentative="1">
+      <w:start w:val="1"/>
+      <w:numFmt w:val="bullet"/>
+      <w:lvlText w:val=""/>
+      <w:lvlJc w:val="left"/>
+      <w:pPr>
+        <w:ind w:left="7200" w:hanging="360"/>
+      </w:pPr>
+      <w:rPr>
+        <w:rFonts w:ascii="Wingdings" w:hAnsi="Wingdings" w:hint="default"/>
+      </w:rPr>
+    </w:lvl>
+  </w:abstractNum>
+  <w:abstractNum w:abstractNumId="6" w15:restartNumberingAfterBreak="0">
+    <w:nsid w:val="39373FDB"/>
+    <w:multiLevelType w:val="hybridMultilevel"/>
+    <w:tmpl w:val="53F09AEE"/>
+    <w:lvl w:ilvl="0" w:tplc="0410000B">
+      <w:start w:val="1"/>
+      <w:numFmt w:val="bullet"/>
+      <w:lvlText w:val=""/>
+      <w:lvlJc w:val="left"/>
+      <w:pPr>
+        <w:ind w:left="3600" w:hanging="360"/>
+      </w:pPr>
+      <w:rPr>
+        <w:rFonts w:ascii="Wingdings" w:hAnsi="Wingdings" w:hint="default"/>
+      </w:rPr>
+    </w:lvl>
+    <w:lvl w:ilvl="1" w:tplc="04100003" w:tentative="1">
+      <w:start w:val="1"/>
+      <w:numFmt w:val="bullet"/>
+      <w:lvlText w:val="o"/>
+      <w:lvlJc w:val="left"/>
+      <w:pPr>
+        <w:ind w:left="4320" w:hanging="360"/>
+      </w:pPr>
+      <w:rPr>
+        <w:rFonts w:ascii="Courier New" w:hAnsi="Courier New" w:cs="Courier New" w:hint="default"/>
+      </w:rPr>
+    </w:lvl>
+    <w:lvl w:ilvl="2" w:tplc="04100005" w:tentative="1">
+      <w:start w:val="1"/>
+      <w:numFmt w:val="bullet"/>
+      <w:lvlText w:val=""/>
+      <w:lvlJc w:val="left"/>
+      <w:pPr>
+        <w:ind w:left="5040" w:hanging="360"/>
+      </w:pPr>
+      <w:rPr>
+        <w:rFonts w:ascii="Wingdings" w:hAnsi="Wingdings" w:hint="default"/>
+      </w:rPr>
+    </w:lvl>
+    <w:lvl w:ilvl="3" w:tplc="04100001" w:tentative="1">
+      <w:start w:val="1"/>
+      <w:numFmt w:val="bullet"/>
+      <w:lvlText w:val=""/>
+      <w:lvlJc w:val="left"/>
+      <w:pPr>
+        <w:ind w:left="5760" w:hanging="360"/>
+      </w:pPr>
+      <w:rPr>
+        <w:rFonts w:ascii="Symbol" w:hAnsi="Symbol" w:hint="default"/>
+      </w:rPr>
+    </w:lvl>
+    <w:lvl w:ilvl="4" w:tplc="04100003" w:tentative="1">
+      <w:start w:val="1"/>
+      <w:numFmt w:val="bullet"/>
+      <w:lvlText w:val="o"/>
+      <w:lvlJc w:val="left"/>
+      <w:pPr>
+        <w:ind w:left="6480" w:hanging="360"/>
+      </w:pPr>
+      <w:rPr>
+        <w:rFonts w:ascii="Courier New" w:hAnsi="Courier New" w:cs="Courier New" w:hint="default"/>
+      </w:rPr>
+    </w:lvl>
+    <w:lvl w:ilvl="5" w:tplc="04100005" w:tentative="1">
+      <w:start w:val="1"/>
+      <w:numFmt w:val="bullet"/>
+      <w:lvlText w:val=""/>
+      <w:lvlJc w:val="left"/>
+      <w:pPr>
+        <w:ind w:left="7200" w:hanging="360"/>
+      </w:pPr>
+      <w:rPr>
+        <w:rFonts w:ascii="Wingdings" w:hAnsi="Wingdings" w:hint="default"/>
+      </w:rPr>
+    </w:lvl>
+    <w:lvl w:ilvl="6" w:tplc="04100001" w:tentative="1">
+      <w:start w:val="1"/>
+      <w:numFmt w:val="bullet"/>
+      <w:lvlText w:val=""/>
+      <w:lvlJc w:val="left"/>
+      <w:pPr>
+        <w:ind w:left="7920" w:hanging="360"/>
+      </w:pPr>
+      <w:rPr>
+        <w:rFonts w:ascii="Symbol" w:hAnsi="Symbol" w:hint="default"/>
+      </w:rPr>
+    </w:lvl>
+    <w:lvl w:ilvl="7" w:tplc="04100003" w:tentative="1">
+      <w:start w:val="1"/>
+      <w:numFmt w:val="bullet"/>
+      <w:lvlText w:val="o"/>
+      <w:lvlJc w:val="left"/>
+      <w:pPr>
+        <w:ind w:left="8640" w:hanging="360"/>
+      </w:pPr>
+      <w:rPr>
+        <w:rFonts w:ascii="Courier New" w:hAnsi="Courier New" w:cs="Courier New" w:hint="default"/>
+      </w:rPr>
+    </w:lvl>
+    <w:lvl w:ilvl="8" w:tplc="04100005" w:tentative="1">
+      <w:start w:val="1"/>
+      <w:numFmt w:val="bullet"/>
+      <w:lvlText w:val=""/>
+      <w:lvlJc w:val="left"/>
+      <w:pPr>
+        <w:ind w:left="9360" w:hanging="360"/>
+      </w:pPr>
+      <w:rPr>
+        <w:rFonts w:ascii="Wingdings" w:hAnsi="Wingdings" w:hint="default"/>
+      </w:rPr>
+    </w:lvl>
+  </w:abstractNum>
+  <w:abstractNum w:abstractNumId="7" w15:restartNumberingAfterBreak="0">
+    <w:nsid w:val="3F6A1265"/>
+    <w:multiLevelType w:val="hybridMultilevel"/>
+    <w:tmpl w:val="E4D2E7A4"/>
+    <w:lvl w:ilvl="0" w:tplc="04100001">
+      <w:start w:val="1"/>
+      <w:numFmt w:val="bullet"/>
+      <w:lvlText w:val=""/>
+      <w:lvlJc w:val="left"/>
+      <w:pPr>
+        <w:ind w:left="720" w:hanging="360"/>
+      </w:pPr>
+      <w:rPr>
+        <w:rFonts w:ascii="Symbol" w:hAnsi="Symbol" w:hint="default"/>
+      </w:rPr>
+    </w:lvl>
+    <w:lvl w:ilvl="1" w:tplc="04100003" w:tentative="1">
+      <w:start w:val="1"/>
+      <w:numFmt w:val="bullet"/>
+      <w:lvlText w:val="o"/>
+      <w:lvlJc w:val="left"/>
+      <w:pPr>
+        <w:ind w:left="1440" w:hanging="360"/>
+      </w:pPr>
+      <w:rPr>
+        <w:rFonts w:ascii="Courier New" w:hAnsi="Courier New" w:cs="Courier New" w:hint="default"/>
+      </w:rPr>
+    </w:lvl>
+    <w:lvl w:ilvl="2" w:tplc="04100005" w:tentative="1">
+      <w:start w:val="1"/>
+      <w:numFmt w:val="bullet"/>
+      <w:lvlText w:val=""/>
+      <w:lvlJc w:val="left"/>
+      <w:pPr>
+        <w:ind w:left="2160" w:hanging="360"/>
+      </w:pPr>
+      <w:rPr>
+        <w:rFonts w:ascii="Wingdings" w:hAnsi="Wingdings" w:hint="default"/>
+      </w:rPr>
+    </w:lvl>
+    <w:lvl w:ilvl="3" w:tplc="04100001" w:tentative="1">
+      <w:start w:val="1"/>
+      <w:numFmt w:val="bullet"/>
+      <w:lvlText w:val=""/>
+      <w:lvlJc w:val="left"/>
+      <w:pPr>
+        <w:ind w:left="2880" w:hanging="360"/>
+      </w:pPr>
+      <w:rPr>
+        <w:rFonts w:ascii="Symbol" w:hAnsi="Symbol" w:hint="default"/>
+      </w:rPr>
+    </w:lvl>
+    <w:lvl w:ilvl="4" w:tplc="04100003" w:tentative="1">
+      <w:start w:val="1"/>
+      <w:numFmt w:val="bullet"/>
+      <w:lvlText w:val="o"/>
+      <w:lvlJc w:val="left"/>
+      <w:pPr>
+        <w:ind w:left="3600" w:hanging="360"/>
+      </w:pPr>
+      <w:rPr>
+        <w:rFonts w:ascii="Courier New" w:hAnsi="Courier New" w:cs="Courier New" w:hint="default"/>
+      </w:rPr>
+    </w:lvl>
+    <w:lvl w:ilvl="5" w:tplc="04100005" w:tentative="1">
+      <w:start w:val="1"/>
+      <w:numFmt w:val="bullet"/>
+      <w:lvlText w:val=""/>
+      <w:lvlJc w:val="left"/>
+      <w:pPr>
+        <w:ind w:left="4320" w:hanging="360"/>
+      </w:pPr>
+      <w:rPr>
+        <w:rFonts w:ascii="Wingdings" w:hAnsi="Wingdings" w:hint="default"/>
+      </w:rPr>
+    </w:lvl>
+    <w:lvl w:ilvl="6" w:tplc="04100001" w:tentative="1">
+      <w:start w:val="1"/>
+      <w:numFmt w:val="bullet"/>
+      <w:lvlText w:val=""/>
+      <w:lvlJc w:val="left"/>
+      <w:pPr>
+        <w:ind w:left="5040" w:hanging="360"/>
+      </w:pPr>
+      <w:rPr>
+        <w:rFonts w:ascii="Symbol" w:hAnsi="Symbol" w:hint="default"/>
+      </w:rPr>
+    </w:lvl>
+    <w:lvl w:ilvl="7" w:tplc="04100003" w:tentative="1">
+      <w:start w:val="1"/>
+      <w:numFmt w:val="bullet"/>
+      <w:lvlText w:val="o"/>
+      <w:lvlJc w:val="left"/>
+      <w:pPr>
+        <w:ind w:left="5760" w:hanging="360"/>
+      </w:pPr>
+      <w:rPr>
+        <w:rFonts w:ascii="Courier New" w:hAnsi="Courier New" w:cs="Courier New" w:hint="default"/>
+      </w:rPr>
+    </w:lvl>
+    <w:lvl w:ilvl="8" w:tplc="04100005" w:tentative="1">
+      <w:start w:val="1"/>
+      <w:numFmt w:val="bullet"/>
+      <w:lvlText w:val=""/>
+      <w:lvlJc w:val="left"/>
+      <w:pPr>
+        <w:ind w:left="6480" w:hanging="360"/>
+      </w:pPr>
+      <w:rPr>
+        <w:rFonts w:ascii="Wingdings" w:hAnsi="Wingdings" w:hint="default"/>
+      </w:rPr>
+    </w:lvl>
+  </w:abstractNum>
+  <w:abstractNum w:abstractNumId="8" w15:restartNumberingAfterBreak="0">
+    <w:nsid w:val="402748B1"/>
+    <w:multiLevelType w:val="hybridMultilevel"/>
+    <w:tmpl w:val="ADC83C86"/>
+    <w:lvl w:ilvl="0" w:tplc="04100001">
+      <w:start w:val="1"/>
+      <w:numFmt w:val="bullet"/>
+      <w:lvlText w:val=""/>
+      <w:lvlJc w:val="left"/>
+      <w:pPr>
+        <w:ind w:left="720" w:hanging="360"/>
+      </w:pPr>
+      <w:rPr>
+        <w:rFonts w:ascii="Symbol" w:hAnsi="Symbol" w:hint="default"/>
+      </w:rPr>
+    </w:lvl>
+    <w:lvl w:ilvl="1" w:tplc="04100003" w:tentative="1">
+      <w:start w:val="1"/>
+      <w:numFmt w:val="bullet"/>
+      <w:lvlText w:val="o"/>
+      <w:lvlJc w:val="left"/>
+      <w:pPr>
+        <w:ind w:left="1440" w:hanging="360"/>
+      </w:pPr>
+      <w:rPr>
+        <w:rFonts w:ascii="Courier New" w:hAnsi="Courier New" w:cs="Courier New" w:hint="default"/>
+      </w:rPr>
+    </w:lvl>
+    <w:lvl w:ilvl="2" w:tplc="04100005" w:tentative="1">
+      <w:start w:val="1"/>
+      <w:numFmt w:val="bullet"/>
+      <w:lvlText w:val=""/>
+      <w:lvlJc w:val="left"/>
+      <w:pPr>
+        <w:ind w:left="2160" w:hanging="360"/>
+      </w:pPr>
+      <w:rPr>
+        <w:rFonts w:ascii="Wingdings" w:hAnsi="Wingdings" w:hint="default"/>
+      </w:rPr>
+    </w:lvl>
+    <w:lvl w:ilvl="3" w:tplc="04100001" w:tentative="1">
+      <w:start w:val="1"/>
+      <w:numFmt w:val="bullet"/>
+      <w:lvlText w:val=""/>
+      <w:lvlJc w:val="left"/>
+      <w:pPr>
+        <w:ind w:left="2880" w:hanging="360"/>
+      </w:pPr>
+      <w:rPr>
+        <w:rFonts w:ascii="Symbol" w:hAnsi="Symbol" w:hint="default"/>
+      </w:rPr>
+    </w:lvl>
+    <w:lvl w:ilvl="4" w:tplc="04100003" w:tentative="1">
+      <w:start w:val="1"/>
+      <w:numFmt w:val="bullet"/>
+      <w:lvlText w:val="o"/>
+      <w:lvlJc w:val="left"/>
+      <w:pPr>
+        <w:ind w:left="3600" w:hanging="360"/>
+      </w:pPr>
+      <w:rPr>
+        <w:rFonts w:ascii="Courier New" w:hAnsi="Courier New" w:cs="Courier New" w:hint="default"/>
+      </w:rPr>
+    </w:lvl>
+    <w:lvl w:ilvl="5" w:tplc="04100005" w:tentative="1">
+      <w:start w:val="1"/>
+      <w:numFmt w:val="bullet"/>
+      <w:lvlText w:val=""/>
+      <w:lvlJc w:val="left"/>
+      <w:pPr>
+        <w:ind w:left="4320" w:hanging="360"/>
+      </w:pPr>
+      <w:rPr>
+        <w:rFonts w:ascii="Wingdings" w:hAnsi="Wingdings" w:hint="default"/>
+      </w:rPr>
+    </w:lvl>
+    <w:lvl w:ilvl="6" w:tplc="04100001" w:tentative="1">
+      <w:start w:val="1"/>
+      <w:numFmt w:val="bullet"/>
+      <w:lvlText w:val=""/>
+      <w:lvlJc w:val="left"/>
+      <w:pPr>
+        <w:ind w:left="5040" w:hanging="360"/>
+      </w:pPr>
+      <w:rPr>
+        <w:rFonts w:ascii="Symbol" w:hAnsi="Symbol" w:hint="default"/>
+      </w:rPr>
+    </w:lvl>
+    <w:lvl w:ilvl="7" w:tplc="04100003" w:tentative="1">
+      <w:start w:val="1"/>
+      <w:numFmt w:val="bullet"/>
+      <w:lvlText w:val="o"/>
+      <w:lvlJc w:val="left"/>
+      <w:pPr>
+        <w:ind w:left="5760" w:hanging="360"/>
+      </w:pPr>
+      <w:rPr>
+        <w:rFonts w:ascii="Courier New" w:hAnsi="Courier New" w:cs="Courier New" w:hint="default"/>
+      </w:rPr>
+    </w:lvl>
+    <w:lvl w:ilvl="8" w:tplc="04100005" w:tentative="1">
+      <w:start w:val="1"/>
+      <w:numFmt w:val="bullet"/>
+      <w:lvlText w:val=""/>
+      <w:lvlJc w:val="left"/>
+      <w:pPr>
+        <w:ind w:left="6480" w:hanging="360"/>
+      </w:pPr>
+      <w:rPr>
+        <w:rFonts w:ascii="Wingdings" w:hAnsi="Wingdings" w:hint="default"/>
+      </w:rPr>
+    </w:lvl>
+  </w:abstractNum>
+  <w:abstractNum w:abstractNumId="9" w15:restartNumberingAfterBreak="0">
     <w:nsid w:val="4B567A1F"/>
     <w:multiLevelType w:val="multilevel"/>
     <w:tmpl w:val="0410001F"/>
@@ -10905,7 +11767,7 @@
       </w:pPr>
     </w:lvl>
   </w:abstractNum>
-  <w:abstractNum w:abstractNumId="6" w15:restartNumberingAfterBreak="0">
+  <w:abstractNum w:abstractNumId="10" w15:restartNumberingAfterBreak="0">
     <w:nsid w:val="5B8F36CF"/>
     <w:multiLevelType w:val="hybridMultilevel"/>
     <w:tmpl w:val="A1B2BDD0"/>
@@ -10991,7 +11853,7 @@
       </w:pPr>
     </w:lvl>
   </w:abstractNum>
-  <w:abstractNum w:abstractNumId="7" w15:restartNumberingAfterBreak="0">
+  <w:abstractNum w:abstractNumId="11" w15:restartNumberingAfterBreak="0">
     <w:nsid w:val="5EB63EA4"/>
     <w:multiLevelType w:val="multilevel"/>
     <w:tmpl w:val="B49EA242"/>
@@ -11122,7 +11984,7 @@
       </w:rPr>
     </w:lvl>
   </w:abstractNum>
-  <w:abstractNum w:abstractNumId="8" w15:restartNumberingAfterBreak="0">
+  <w:abstractNum w:abstractNumId="12" w15:restartNumberingAfterBreak="0">
     <w:nsid w:val="5FE46690"/>
     <w:multiLevelType w:val="multilevel"/>
     <w:tmpl w:val="F8789BD6"/>
@@ -11235,7 +12097,7 @@
       </w:pPr>
     </w:lvl>
   </w:abstractNum>
-  <w:abstractNum w:abstractNumId="9" w15:restartNumberingAfterBreak="0">
+  <w:abstractNum w:abstractNumId="13" w15:restartNumberingAfterBreak="0">
     <w:nsid w:val="73AD779E"/>
     <w:multiLevelType w:val="hybridMultilevel"/>
     <w:tmpl w:val="2D104D2E"/>
@@ -11324,7 +12186,7 @@
       </w:pPr>
     </w:lvl>
   </w:abstractNum>
-  <w:abstractNum w:abstractNumId="10" w15:restartNumberingAfterBreak="0">
+  <w:abstractNum w:abstractNumId="14" w15:restartNumberingAfterBreak="0">
     <w:nsid w:val="79AF099F"/>
     <w:multiLevelType w:val="hybridMultilevel"/>
     <w:tmpl w:val="88243EA4"/>
@@ -11438,37 +12300,49 @@
     </w:lvl>
   </w:abstractNum>
   <w:num w:numId="1">
+    <w:abstractNumId w:val="2"/>
+  </w:num>
+  <w:num w:numId="2">
+    <w:abstractNumId w:val="3"/>
+  </w:num>
+  <w:num w:numId="3">
+    <w:abstractNumId w:val="9"/>
+  </w:num>
+  <w:num w:numId="4">
     <w:abstractNumId w:val="1"/>
   </w:num>
-  <w:num w:numId="2">
-    <w:abstractNumId w:val="2"/>
+  <w:num w:numId="5">
+    <w:abstractNumId w:val="14"/>
   </w:num>
-  <w:num w:numId="3">
+  <w:num w:numId="6">
     <w:abstractNumId w:val="5"/>
   </w:num>
-  <w:num w:numId="4">
+  <w:num w:numId="7">
+    <w:abstractNumId w:val="12"/>
+  </w:num>
+  <w:num w:numId="8">
+    <w:abstractNumId w:val="10"/>
+  </w:num>
+  <w:num w:numId="9">
+    <w:abstractNumId w:val="8"/>
+  </w:num>
+  <w:num w:numId="10">
+    <w:abstractNumId w:val="13"/>
+  </w:num>
+  <w:num w:numId="11">
+    <w:abstractNumId w:val="11"/>
+  </w:num>
+  <w:num w:numId="12">
+    <w:abstractNumId w:val="6"/>
+  </w:num>
+  <w:num w:numId="13">
     <w:abstractNumId w:val="0"/>
   </w:num>
-  <w:num w:numId="5">
-    <w:abstractNumId w:val="10"/>
+  <w:num w:numId="14">
+    <w:abstractNumId w:val="7"/>
   </w:num>
-  <w:num w:numId="6">
-    <w:abstractNumId w:val="3"/>
-  </w:num>
-  <w:num w:numId="7">
-    <w:abstractNumId w:val="8"/>
-  </w:num>
-  <w:num w:numId="8">
-    <w:abstractNumId w:val="6"/>
-  </w:num>
-  <w:num w:numId="9">
+  <w:num w:numId="15">
     <w:abstractNumId w:val="4"/>
-  </w:num>
-  <w:num w:numId="10">
-    <w:abstractNumId w:val="9"/>
-  </w:num>
-  <w:num w:numId="11">
-    <w:abstractNumId w:val="7"/>
   </w:num>
 </w:numbering>
 </file>
@@ -12565,7 +13439,7 @@
 </file>
 
 <file path=customXml/itemProps1.xml><?xml version="1.0" encoding="utf-8"?>
-<ds:datastoreItem xmlns:ds="http://schemas.openxmlformats.org/officeDocument/2006/customXml" ds:itemID="{7BC35BF6-8D4E-4FC7-906C-2A15FA0C462F}">
+<ds:datastoreItem xmlns:ds="http://schemas.openxmlformats.org/officeDocument/2006/customXml" ds:itemID="{F760144D-6EDA-40C7-840B-D2B0DF451B8A}">
   <ds:schemaRefs>
     <ds:schemaRef ds:uri="http://schemas.openxmlformats.org/officeDocument/2006/bibliography"/>
   </ds:schemaRefs>

</xml_diff>

<commit_message>
Revert "Revert "Report finale""
This reverts commit e529f4141149535058502784e91a592a2bbab4ad.
</commit_message>
<xml_diff>
--- a/report.docx
+++ b/report.docx
@@ -296,8 +296,17 @@
                 <w:sz w:val="28"/>
                 <w:szCs w:val="28"/>
               </w:rPr>
-              <w:t>Stefano Ivancich</w:t>
-            </w:r>
+              <w:t xml:space="preserve">Stefano </w:t>
+            </w:r>
+            <w:proofErr w:type="spellStart"/>
+            <w:r>
+              <w:rPr>
+                <w:sz w:val="28"/>
+                <w:szCs w:val="28"/>
+              </w:rPr>
+              <w:t>Ivancich</w:t>
+            </w:r>
+            <w:proofErr w:type="spellEnd"/>
           </w:p>
           <w:p>
             <w:pPr>
@@ -1714,9 +1723,6 @@
               <w:lang w:eastAsia="it-IT"/>
             </w:rPr>
           </w:pPr>
-          <w:r>
-            <w:t xml:space="preserve">    </w:t>
-          </w:r>
           <w:hyperlink w:anchor="_Toc518291425" w:history="1">
             <w:r>
               <w:rPr>
@@ -2034,12 +2040,37 @@
           <w:szCs w:val="24"/>
         </w:rPr>
       </w:pPr>
-      <w:r>
-        <w:rPr>
-          <w:sz w:val="24"/>
-          <w:szCs w:val="24"/>
-        </w:rPr>
-        <w:t>Kotlin è un linguaggio di programmazione ad oggetti open-source sviluppato dall’azienda Jet-Brains, la stessa che ha prodotto IDE rinomati come Android Studio. Questo linguaggio nasce dalla necessità di offrire ai programmatori uno strumento avanzato, che superi vincoli e convenzioni che i linguaggi più diffusi si portano normalmente dietro. Non c’è da stupirsi per esempio se in Java, utilizzato dal 1995, dobbiamo seguire delle regole che al giorno d’oggi ci sembrano banali, se non superate, ma che magari al tempo avevano una certa rilevanza e/o un certo fondamento. Kotlin si predispone come un passo avanti nella programmazione consentendo però un graduale approccio a tutti gli sviluppatori Java: esso infatti è pensato per compilare sulla Java Virtual Machine, ed è</w:t>
+      <w:proofErr w:type="spellStart"/>
+      <w:r>
+        <w:rPr>
+          <w:sz w:val="24"/>
+          <w:szCs w:val="24"/>
+        </w:rPr>
+        <w:t>Kotlin</w:t>
+      </w:r>
+      <w:proofErr w:type="spellEnd"/>
+      <w:r>
+        <w:rPr>
+          <w:sz w:val="24"/>
+          <w:szCs w:val="24"/>
+        </w:rPr>
+        <w:t xml:space="preserve"> è un linguaggio di programmazione ad oggetti open-source sviluppato dall’azienda Jet-Brains, la stessa che ha prodotto IDE rinomati come Android Studio. Questo linguaggio nasce dalla necessità di offrire ai programmatori uno strumento avanzato, che superi vincoli e convenzioni che i linguaggi più diffusi si portano normalmente dietro. Non c’è da stupirsi per esempio se in Java, utilizzato dal 1995, dobbiamo seguire delle regole che al giorno d’oggi ci sembrano banali, se non superate, ma che magari al tempo avevano una certa rilevanza e/o un certo fondamento. </w:t>
+      </w:r>
+      <w:proofErr w:type="spellStart"/>
+      <w:r>
+        <w:rPr>
+          <w:sz w:val="24"/>
+          <w:szCs w:val="24"/>
+        </w:rPr>
+        <w:t>Kotlin</w:t>
+      </w:r>
+      <w:proofErr w:type="spellEnd"/>
+      <w:r>
+        <w:rPr>
+          <w:sz w:val="24"/>
+          <w:szCs w:val="24"/>
+        </w:rPr>
+        <w:t xml:space="preserve"> si predispone come un passo avanti nella programmazione consentendo però un graduale approccio a tutti gli sviluppatori Java: esso infatti è pensato per compilare sulla Java Virtual Machine, ed è</w:t>
       </w:r>
       <w:r>
         <w:rPr>
@@ -2081,7 +2112,23 @@
           <w:sz w:val="24"/>
           <w:szCs w:val="24"/>
         </w:rPr>
-        <w:t xml:space="preserve">, Kotlin si adatta benissimo alla programmazione per applicazioni Android, ed è per questo motivo che dal 2017 Google </w:t>
+        <w:t xml:space="preserve">, </w:t>
+      </w:r>
+      <w:proofErr w:type="spellStart"/>
+      <w:r>
+        <w:rPr>
+          <w:sz w:val="24"/>
+          <w:szCs w:val="24"/>
+        </w:rPr>
+        <w:t>Kotlin</w:t>
+      </w:r>
+      <w:proofErr w:type="spellEnd"/>
+      <w:r>
+        <w:rPr>
+          <w:sz w:val="24"/>
+          <w:szCs w:val="24"/>
+        </w:rPr>
+        <w:t xml:space="preserve"> si adatta benissimo alla programmazione per applicazioni Android, ed è per questo motivo che dal 2017 Google </w:t>
       </w:r>
       <w:r>
         <w:rPr>
@@ -2095,7 +2142,23 @@
           <w:sz w:val="24"/>
           <w:szCs w:val="24"/>
         </w:rPr>
-        <w:t>ha dichiarato come linguaggio ufficiale per le sue app al pari di Java.</w:t>
+        <w:t xml:space="preserve">ha dichiarato come linguaggio ufficiale per le sue </w:t>
+      </w:r>
+      <w:proofErr w:type="spellStart"/>
+      <w:r>
+        <w:rPr>
+          <w:sz w:val="24"/>
+          <w:szCs w:val="24"/>
+        </w:rPr>
+        <w:t>app</w:t>
+      </w:r>
+      <w:proofErr w:type="spellEnd"/>
+      <w:r>
+        <w:rPr>
+          <w:sz w:val="24"/>
+          <w:szCs w:val="24"/>
+        </w:rPr>
+        <w:t xml:space="preserve"> al pari di Java.</w:t>
       </w:r>
     </w:p>
     <w:p>
@@ -2136,8 +2199,33 @@
           <w:sz w:val="24"/>
           <w:szCs w:val="24"/>
         </w:rPr>
-        <w:t>riferimenti all’applicazione Take the Pill, che abbiamo sviluppato prima in java e poi in Kotlin</w:t>
-      </w:r>
+        <w:t xml:space="preserve">riferimenti all’applicazione Take the </w:t>
+      </w:r>
+      <w:proofErr w:type="spellStart"/>
+      <w:r>
+        <w:rPr>
+          <w:sz w:val="24"/>
+          <w:szCs w:val="24"/>
+        </w:rPr>
+        <w:t>Pill</w:t>
+      </w:r>
+      <w:proofErr w:type="spellEnd"/>
+      <w:r>
+        <w:rPr>
+          <w:sz w:val="24"/>
+          <w:szCs w:val="24"/>
+        </w:rPr>
+        <w:t xml:space="preserve">, che abbiamo sviluppato prima in java e poi in </w:t>
+      </w:r>
+      <w:proofErr w:type="spellStart"/>
+      <w:r>
+        <w:rPr>
+          <w:sz w:val="24"/>
+          <w:szCs w:val="24"/>
+        </w:rPr>
+        <w:t>Kotlin</w:t>
+      </w:r>
+      <w:proofErr w:type="spellEnd"/>
       <w:r>
         <w:rPr>
           <w:sz w:val="24"/>
@@ -2488,8 +2576,25 @@
           <w:sz w:val="24"/>
           <w:szCs w:val="24"/>
         </w:rPr>
-        <w:t>La dichiarazione di variabili in Kotlin avviene mediante la keyword ‘</w:t>
-      </w:r>
+        <w:t xml:space="preserve">La dichiarazione di variabili in </w:t>
+      </w:r>
+      <w:proofErr w:type="spellStart"/>
+      <w:r>
+        <w:rPr>
+          <w:sz w:val="24"/>
+          <w:szCs w:val="24"/>
+        </w:rPr>
+        <w:t>Kotlin</w:t>
+      </w:r>
+      <w:proofErr w:type="spellEnd"/>
+      <w:r>
+        <w:rPr>
+          <w:sz w:val="24"/>
+          <w:szCs w:val="24"/>
+        </w:rPr>
+        <w:t xml:space="preserve"> avviene mediante la keyword ‘</w:t>
+      </w:r>
+      <w:proofErr w:type="spellStart"/>
       <w:r>
         <w:rPr>
           <w:b/>
@@ -2506,6 +2611,7 @@
         </w:rPr>
         <w:t>r</w:t>
       </w:r>
+      <w:proofErr w:type="spellEnd"/>
       <w:r>
         <w:rPr>
           <w:sz w:val="24"/>
@@ -2540,7 +2646,21 @@
         <w:rPr>
           <w:color w:val="CC7832"/>
         </w:rPr>
-        <w:t xml:space="preserve">private var </w:t>
+        <w:t xml:space="preserve">private </w:t>
+      </w:r>
+      <w:proofErr w:type="spellStart"/>
+      <w:r>
+        <w:rPr>
+          <w:color w:val="CC7832"/>
+        </w:rPr>
+        <w:t>var</w:t>
+      </w:r>
+      <w:proofErr w:type="spellEnd"/>
+      <w:r>
+        <w:rPr>
+          <w:color w:val="CC7832"/>
+        </w:rPr>
+        <w:t xml:space="preserve"> </w:t>
       </w:r>
       <w:r>
         <w:rPr>
@@ -2552,8 +2672,16 @@
         <w:rPr>
           <w:color w:val="A9B7C6"/>
         </w:rPr>
-        <w:t>: Int</w:t>
-      </w:r>
+        <w:t xml:space="preserve">: </w:t>
+      </w:r>
+      <w:proofErr w:type="spellStart"/>
+      <w:r>
+        <w:rPr>
+          <w:color w:val="A9B7C6"/>
+        </w:rPr>
+        <w:t>Int</w:t>
+      </w:r>
+      <w:proofErr w:type="spellEnd"/>
     </w:p>
     <w:p>
       <w:pPr>
@@ -2594,7 +2722,23 @@
           <w:sz w:val="24"/>
           <w:szCs w:val="24"/>
         </w:rPr>
-        <w:t>’istanziazione e la dichiarazione avvengono sulla stessa riga.</w:t>
+        <w:t>’</w:t>
+      </w:r>
+      <w:proofErr w:type="spellStart"/>
+      <w:r>
+        <w:rPr>
+          <w:sz w:val="24"/>
+          <w:szCs w:val="24"/>
+        </w:rPr>
+        <w:t>istanziazione</w:t>
+      </w:r>
+      <w:proofErr w:type="spellEnd"/>
+      <w:r>
+        <w:rPr>
+          <w:sz w:val="24"/>
+          <w:szCs w:val="24"/>
+        </w:rPr>
+        <w:t xml:space="preserve"> e la dichiarazione avvengono sulla stessa riga.</w:t>
       </w:r>
     </w:p>
     <w:p>
@@ -2609,7 +2753,21 @@
         <w:rPr>
           <w:color w:val="CC7832"/>
         </w:rPr>
-        <w:t xml:space="preserve">private var </w:t>
+        <w:t xml:space="preserve">private </w:t>
+      </w:r>
+      <w:proofErr w:type="spellStart"/>
+      <w:r>
+        <w:rPr>
+          <w:color w:val="CC7832"/>
+        </w:rPr>
+        <w:t>var</w:t>
+      </w:r>
+      <w:proofErr w:type="spellEnd"/>
+      <w:r>
+        <w:rPr>
+          <w:color w:val="CC7832"/>
+        </w:rPr>
+        <w:t xml:space="preserve"> </w:t>
       </w:r>
       <w:r>
         <w:rPr>
@@ -2675,6 +2833,7 @@
         </w:rPr>
         <w:t>‘</w:t>
       </w:r>
+      <w:proofErr w:type="spellStart"/>
       <w:r>
         <w:rPr>
           <w:sz w:val="24"/>
@@ -2682,6 +2841,7 @@
         </w:rPr>
         <w:t>warning</w:t>
       </w:r>
+      <w:proofErr w:type="spellEnd"/>
       <w:r>
         <w:rPr>
           <w:sz w:val="24"/>
@@ -2764,6 +2924,7 @@
         </w:rPr>
         <w:t>‘</w:t>
       </w:r>
+      <w:proofErr w:type="spellStart"/>
       <w:r>
         <w:rPr>
           <w:i/>
@@ -2772,6 +2933,7 @@
         </w:rPr>
         <w:t>var</w:t>
       </w:r>
+      <w:proofErr w:type="spellEnd"/>
       <w:r>
         <w:rPr>
           <w:i/>
@@ -2819,6 +2981,7 @@
         </w:rPr>
         <w:t xml:space="preserve">, </w:t>
       </w:r>
+      <w:proofErr w:type="spellStart"/>
       <w:r>
         <w:rPr>
           <w:b/>
@@ -2827,6 +2990,7 @@
         </w:rPr>
         <w:t>protected</w:t>
       </w:r>
+      <w:proofErr w:type="spellEnd"/>
       <w:r>
         <w:rPr>
           <w:sz w:val="24"/>
@@ -2866,6 +3030,7 @@
         </w:rPr>
         <w:t>‘</w:t>
       </w:r>
+      <w:proofErr w:type="spellStart"/>
       <w:r>
         <w:rPr>
           <w:b/>
@@ -2874,6 +3039,7 @@
         </w:rPr>
         <w:t>lateinit</w:t>
       </w:r>
+      <w:proofErr w:type="spellEnd"/>
       <w:r>
         <w:rPr>
           <w:i/>
@@ -2887,7 +3053,23 @@
           <w:sz w:val="24"/>
           <w:szCs w:val="24"/>
         </w:rPr>
-        <w:t>, che assicura al compilatore l’inizializzazione di una variabile non-nullable ma in una riga di codice diversa dalla dichiarazione (senza di essa, verrebbe segnalato errore</w:t>
+        <w:t>, che assicura al compilatore l’inizializzazione di una variabile non-</w:t>
+      </w:r>
+      <w:proofErr w:type="spellStart"/>
+      <w:r>
+        <w:rPr>
+          <w:sz w:val="24"/>
+          <w:szCs w:val="24"/>
+        </w:rPr>
+        <w:t>nullable</w:t>
+      </w:r>
+      <w:proofErr w:type="spellEnd"/>
+      <w:r>
+        <w:rPr>
+          <w:sz w:val="24"/>
+          <w:szCs w:val="24"/>
+        </w:rPr>
+        <w:t xml:space="preserve"> ma in una riga di codice diversa dalla dichiarazione (senza di essa, verrebbe segnalato errore</w:t>
       </w:r>
       <w:r>
         <w:rPr>
@@ -2903,144 +3085,20 @@
         </w:rPr>
         <w:t>).</w:t>
       </w:r>
-    </w:p>
-    <w:p>
-      <w:pPr>
-        <w:shd w:val="clear" w:color="auto" w:fill="2B2B2B"/>
-        <w:tabs>
-          <w:tab w:val="left" w:pos="916"/>
-          <w:tab w:val="left" w:pos="1832"/>
-          <w:tab w:val="left" w:pos="2748"/>
-          <w:tab w:val="left" w:pos="3664"/>
-          <w:tab w:val="left" w:pos="4580"/>
-          <w:tab w:val="left" w:pos="5496"/>
-          <w:tab w:val="left" w:pos="6412"/>
-          <w:tab w:val="left" w:pos="7328"/>
-          <w:tab w:val="left" w:pos="8244"/>
-          <w:tab w:val="left" w:pos="9160"/>
-          <w:tab w:val="left" w:pos="10076"/>
-          <w:tab w:val="left" w:pos="10992"/>
-          <w:tab w:val="left" w:pos="11908"/>
-          <w:tab w:val="left" w:pos="12824"/>
-          <w:tab w:val="left" w:pos="13740"/>
-          <w:tab w:val="left" w:pos="14656"/>
-        </w:tabs>
-        <w:spacing w:after="0" w:line="240" w:lineRule="auto"/>
-        <w:rPr>
-          <w:rFonts w:ascii="Courier New" w:eastAsia="Times New Roman" w:hAnsi="Courier New" w:cs="Courier New"/>
-          <w:color w:val="A9B7C6"/>
-          <w:sz w:val="20"/>
-          <w:szCs w:val="20"/>
-          <w:lang w:eastAsia="it-IT"/>
-        </w:rPr>
-      </w:pPr>
-      <w:proofErr w:type="spellStart"/>
-      <w:r>
-        <w:rPr>
-          <w:rFonts w:ascii="Courier New" w:eastAsia="Times New Roman" w:hAnsi="Courier New" w:cs="Courier New"/>
-          <w:color w:val="CC7832"/>
-          <w:sz w:val="20"/>
-          <w:szCs w:val="20"/>
-          <w:lang w:eastAsia="it-IT"/>
-        </w:rPr>
-        <w:t>v</w:t>
-      </w:r>
-      <w:r>
-        <w:rPr>
-          <w:rFonts w:ascii="Courier New" w:eastAsia="Times New Roman" w:hAnsi="Courier New" w:cs="Courier New"/>
-          <w:color w:val="CC7832"/>
-          <w:sz w:val="20"/>
-          <w:szCs w:val="20"/>
-          <w:lang w:eastAsia="it-IT"/>
-        </w:rPr>
-        <w:t>ar</w:t>
-      </w:r>
-      <w:proofErr w:type="spellEnd"/>
-      <w:r>
-        <w:rPr>
-          <w:rFonts w:ascii="Courier New" w:eastAsia="Times New Roman" w:hAnsi="Courier New" w:cs="Courier New"/>
-          <w:color w:val="CC7832"/>
-          <w:sz w:val="20"/>
-          <w:szCs w:val="20"/>
-          <w:lang w:eastAsia="it-IT"/>
-        </w:rPr>
-        <w:t xml:space="preserve"> </w:t>
-      </w:r>
-      <w:proofErr w:type="gramStart"/>
-      <w:r>
-        <w:rPr>
-          <w:color w:val="9876AA"/>
-        </w:rPr>
-        <w:t xml:space="preserve">ora </w:t>
-      </w:r>
-      <w:r>
-        <w:rPr>
-          <w:color w:val="A9B7C6"/>
-        </w:rPr>
-        <w:t>:</w:t>
-      </w:r>
-      <w:proofErr w:type="gramEnd"/>
-      <w:r>
-        <w:rPr>
-          <w:color w:val="A9B7C6"/>
-        </w:rPr>
-        <w:t xml:space="preserve"> Time    //errore: la variabile ora potrebbe essere nulla</w:t>
-      </w:r>
-    </w:p>
-    <w:p>
-      <w:pPr>
-        <w:shd w:val="clear" w:color="auto" w:fill="2B2B2B"/>
-        <w:tabs>
-          <w:tab w:val="left" w:pos="916"/>
-          <w:tab w:val="left" w:pos="1832"/>
-          <w:tab w:val="left" w:pos="2748"/>
-          <w:tab w:val="left" w:pos="3664"/>
-          <w:tab w:val="left" w:pos="4580"/>
-          <w:tab w:val="left" w:pos="5496"/>
-          <w:tab w:val="left" w:pos="6412"/>
-          <w:tab w:val="left" w:pos="7328"/>
-          <w:tab w:val="left" w:pos="8244"/>
-          <w:tab w:val="left" w:pos="9160"/>
-          <w:tab w:val="left" w:pos="10076"/>
-          <w:tab w:val="left" w:pos="10992"/>
-          <w:tab w:val="left" w:pos="11908"/>
-          <w:tab w:val="left" w:pos="12824"/>
-          <w:tab w:val="left" w:pos="13740"/>
-          <w:tab w:val="left" w:pos="14656"/>
-        </w:tabs>
-        <w:spacing w:after="0" w:line="240" w:lineRule="auto"/>
-        <w:rPr>
-          <w:rFonts w:ascii="Courier New" w:eastAsia="Times New Roman" w:hAnsi="Courier New" w:cs="Courier New"/>
-          <w:color w:val="A9B7C6"/>
-          <w:sz w:val="20"/>
-          <w:szCs w:val="20"/>
-          <w:lang w:eastAsia="it-IT"/>
-        </w:rPr>
-      </w:pPr>
-    </w:p>
-    <w:p>
-      <w:pPr>
-        <w:pStyle w:val="Nessunaspaziatura"/>
-        <w:rPr>
-          <w:sz w:val="24"/>
-          <w:szCs w:val="24"/>
-        </w:rPr>
-      </w:pPr>
     </w:p>
     <w:p>
       <w:pPr>
         <w:pStyle w:val="PreformattatoHTML"/>
         <w:shd w:val="clear" w:color="auto" w:fill="2B2B2B"/>
         <w:rPr>
-          <w:sz w:val="24"/>
-          <w:szCs w:val="24"/>
+          <w:color w:val="A9B7C6"/>
         </w:rPr>
       </w:pPr>
       <w:r>
         <w:rPr>
           <w:color w:val="CC7832"/>
         </w:rPr>
-        <w:t xml:space="preserve">lateinit </w:t>
+        <w:t xml:space="preserve"> </w:t>
       </w:r>
       <w:proofErr w:type="spellStart"/>
       <w:r>
@@ -3074,14 +3132,97 @@
         <w:rPr>
           <w:color w:val="A9B7C6"/>
         </w:rPr>
-        <w:t xml:space="preserve"> Time    //</w:t>
+        <w:t xml:space="preserve"> </w:t>
       </w:r>
       <w:r>
         <w:rPr>
           <w:color w:val="A9B7C6"/>
-        </w:rPr>
-        <w:t>corretto</w:t>
-      </w:r>
+          <w:shd w:val="clear" w:color="auto" w:fill="344134"/>
+        </w:rPr>
+        <w:t>Time   //errore: la variabile ora potrebbe essere nulla</w:t>
+      </w:r>
+    </w:p>
+    <w:p>
+      <w:pPr>
+        <w:pStyle w:val="Nessunaspaziatura"/>
+        <w:rPr>
+          <w:sz w:val="24"/>
+          <w:szCs w:val="24"/>
+        </w:rPr>
+      </w:pPr>
+    </w:p>
+    <w:p>
+      <w:pPr>
+        <w:pStyle w:val="PreformattatoHTML"/>
+        <w:shd w:val="clear" w:color="auto" w:fill="2B2B2B"/>
+        <w:rPr>
+          <w:color w:val="A9B7C6"/>
+        </w:rPr>
+      </w:pPr>
+      <w:proofErr w:type="spellStart"/>
+      <w:r>
+        <w:rPr>
+          <w:color w:val="CC7832"/>
+        </w:rPr>
+        <w:t>lateinit</w:t>
+      </w:r>
+      <w:proofErr w:type="spellEnd"/>
+      <w:r>
+        <w:rPr>
+          <w:color w:val="CC7832"/>
+        </w:rPr>
+        <w:t xml:space="preserve"> </w:t>
+      </w:r>
+      <w:proofErr w:type="spellStart"/>
+      <w:r>
+        <w:rPr>
+          <w:color w:val="CC7832"/>
+        </w:rPr>
+        <w:t>var</w:t>
+      </w:r>
+      <w:proofErr w:type="spellEnd"/>
+      <w:r>
+        <w:rPr>
+          <w:color w:val="CC7832"/>
+        </w:rPr>
+        <w:t xml:space="preserve"> </w:t>
+      </w:r>
+      <w:proofErr w:type="gramStart"/>
+      <w:r>
+        <w:rPr>
+          <w:color w:val="9876AA"/>
+        </w:rPr>
+        <w:t xml:space="preserve">ora </w:t>
+      </w:r>
+      <w:r>
+        <w:rPr>
+          <w:color w:val="A9B7C6"/>
+        </w:rPr>
+        <w:t>:</w:t>
+      </w:r>
+      <w:proofErr w:type="gramEnd"/>
+      <w:r>
+        <w:rPr>
+          <w:color w:val="A9B7C6"/>
+        </w:rPr>
+        <w:t xml:space="preserve"> </w:t>
+      </w:r>
+      <w:r>
+        <w:rPr>
+          <w:color w:val="A9B7C6"/>
+          <w:shd w:val="clear" w:color="auto" w:fill="344134"/>
+        </w:rPr>
+        <w:t>Time   // corretto</w:t>
+      </w:r>
+    </w:p>
+    <w:p>
+      <w:pPr>
+        <w:pStyle w:val="Nessunaspaziatura"/>
+        <w:rPr>
+          <w:sz w:val="24"/>
+          <w:szCs w:val="24"/>
+        </w:rPr>
+      </w:pPr>
       <w:r>
         <w:rPr>
           <w:sz w:val="24"/>
@@ -3126,14 +3267,34 @@
         </w:rPr>
         <w:t xml:space="preserve">, il </w:t>
       </w:r>
+      <w:proofErr w:type="spellStart"/>
       <w:r>
         <w:rPr>
           <w:i/>
           <w:sz w:val="24"/>
           <w:szCs w:val="24"/>
         </w:rPr>
-        <w:t>Null Pointer Exception</w:t>
-      </w:r>
+        <w:t>Null</w:t>
+      </w:r>
+      <w:proofErr w:type="spellEnd"/>
+      <w:r>
+        <w:rPr>
+          <w:i/>
+          <w:sz w:val="24"/>
+          <w:szCs w:val="24"/>
+        </w:rPr>
+        <w:t xml:space="preserve"> Pointer </w:t>
+      </w:r>
+      <w:proofErr w:type="spellStart"/>
+      <w:r>
+        <w:rPr>
+          <w:i/>
+          <w:sz w:val="24"/>
+          <w:szCs w:val="24"/>
+        </w:rPr>
+        <w:t>Exception</w:t>
+      </w:r>
+      <w:proofErr w:type="spellEnd"/>
       <w:r>
         <w:rPr>
           <w:sz w:val="24"/>
@@ -3146,31 +3307,68 @@
           <w:sz w:val="24"/>
           <w:szCs w:val="24"/>
         </w:rPr>
-        <w:t xml:space="preserve">è fortemente contrastato in Kotlin. Già in fase di compilazione infatti viene segnalato un errore in caso di assegnazioni di valori nulli o tentate operazioni su elementi nulli, a meno che non venga esplicitata la volontà di utilizzare un oggetto nullo mediante la sintassi </w:t>
-      </w:r>
+        <w:t xml:space="preserve">è fortemente contrastato in </w:t>
+      </w:r>
+      <w:proofErr w:type="spellStart"/>
+      <w:r>
+        <w:rPr>
+          <w:sz w:val="24"/>
+          <w:szCs w:val="24"/>
+        </w:rPr>
+        <w:t>Kotlin</w:t>
+      </w:r>
+      <w:proofErr w:type="spellEnd"/>
+      <w:r>
+        <w:rPr>
+          <w:sz w:val="24"/>
+          <w:szCs w:val="24"/>
+        </w:rPr>
+        <w:t xml:space="preserve">. Già in fase di compilazione infatti viene segnalato un errore in caso di assegnazioni di valori nulli o tentate operazioni su elementi nulli, a meno che non venga esplicitata la volontà di utilizzare un oggetto nullo mediante la sintassi </w:t>
+      </w:r>
+      <w:proofErr w:type="spellStart"/>
+      <w:proofErr w:type="gramStart"/>
       <w:r>
         <w:rPr>
           <w:b/>
           <w:sz w:val="24"/>
           <w:szCs w:val="24"/>
         </w:rPr>
-        <w:t>tipoDato?</w:t>
-      </w:r>
-      <w:r>
-        <w:rPr>
-          <w:sz w:val="24"/>
-          <w:szCs w:val="24"/>
-        </w:rPr>
-        <w:t xml:space="preserve">. In tal caso l’oggetto si definisce </w:t>
-      </w:r>
+        <w:t>tipoDato</w:t>
+      </w:r>
+      <w:proofErr w:type="spellEnd"/>
       <w:r>
         <w:rPr>
           <w:b/>
           <w:sz w:val="24"/>
           <w:szCs w:val="24"/>
         </w:rPr>
+        <w:t>?</w:t>
+      </w:r>
+      <w:r>
+        <w:rPr>
+          <w:sz w:val="24"/>
+          <w:szCs w:val="24"/>
+        </w:rPr>
+        <w:t>.</w:t>
+      </w:r>
+      <w:proofErr w:type="gramEnd"/>
+      <w:r>
+        <w:rPr>
+          <w:sz w:val="24"/>
+          <w:szCs w:val="24"/>
+        </w:rPr>
+        <w:t xml:space="preserve"> In tal caso l’oggetto si definisce </w:t>
+      </w:r>
+      <w:proofErr w:type="spellStart"/>
+      <w:r>
+        <w:rPr>
+          <w:b/>
+          <w:sz w:val="24"/>
+          <w:szCs w:val="24"/>
+        </w:rPr>
         <w:t>nullable</w:t>
       </w:r>
+      <w:proofErr w:type="spellEnd"/>
       <w:r>
         <w:rPr>
           <w:i/>
@@ -3288,8 +3486,32 @@
                                 <w:szCs w:val="20"/>
                                 <w:lang w:eastAsia="it-IT"/>
                               </w:rPr>
-                              <w:t xml:space="preserve">private var </w:t>
+                              <w:t xml:space="preserve">private </w:t>
                             </w:r>
+                            <w:proofErr w:type="spellStart"/>
+                            <w:r>
+                              <w:rPr>
+                                <w:rFonts w:ascii="Courier New" w:eastAsia="Times New Roman" w:hAnsi="Courier New" w:cs="Courier New"/>
+                                <w:color w:val="CC7832"/>
+                                <w:sz w:val="20"/>
+                                <w:szCs w:val="20"/>
+                                <w:lang w:eastAsia="it-IT"/>
+                              </w:rPr>
+                              <w:t>var</w:t>
+                            </w:r>
+                            <w:proofErr w:type="spellEnd"/>
+                            <w:r>
+                              <w:rPr>
+                                <w:rFonts w:ascii="Courier New" w:eastAsia="Times New Roman" w:hAnsi="Courier New" w:cs="Courier New"/>
+                                <w:color w:val="CC7832"/>
+                                <w:sz w:val="20"/>
+                                <w:szCs w:val="20"/>
+                                <w:lang w:eastAsia="it-IT"/>
+                              </w:rPr>
+                              <w:t xml:space="preserve"> </w:t>
+                            </w:r>
+                            <w:proofErr w:type="spellStart"/>
+                            <w:proofErr w:type="gramStart"/>
                             <w:r>
                               <w:rPr>
                                 <w:rFonts w:ascii="Courier New" w:eastAsia="Times New Roman" w:hAnsi="Courier New" w:cs="Courier New"/>
@@ -3308,7 +3530,19 @@
                                 <w:szCs w:val="20"/>
                                 <w:lang w:eastAsia="it-IT"/>
                               </w:rPr>
-                              <w:t>:String?</w:t>
+                              <w:t>:String</w:t>
+                            </w:r>
+                            <w:proofErr w:type="spellEnd"/>
+                            <w:proofErr w:type="gramEnd"/>
+                            <w:r>
+                              <w:rPr>
+                                <w:rFonts w:ascii="Courier New" w:eastAsia="Times New Roman" w:hAnsi="Courier New" w:cs="Courier New"/>
+                                <w:color w:val="A9B7C6"/>
+                                <w:sz w:val="20"/>
+                                <w:szCs w:val="20"/>
+                                <w:lang w:eastAsia="it-IT"/>
+                              </w:rPr>
+                              <w:t>?</w:t>
                             </w:r>
                             <w:r>
                               <w:rPr>
@@ -3328,8 +3562,31 @@
                                 <w:szCs w:val="20"/>
                                 <w:lang w:eastAsia="it-IT"/>
                               </w:rPr>
-                              <w:t xml:space="preserve">private var </w:t>
+                              <w:t xml:space="preserve">private </w:t>
                             </w:r>
+                            <w:proofErr w:type="spellStart"/>
+                            <w:r>
+                              <w:rPr>
+                                <w:rFonts w:ascii="Courier New" w:eastAsia="Times New Roman" w:hAnsi="Courier New" w:cs="Courier New"/>
+                                <w:color w:val="CC7832"/>
+                                <w:sz w:val="20"/>
+                                <w:szCs w:val="20"/>
+                                <w:lang w:eastAsia="it-IT"/>
+                              </w:rPr>
+                              <w:t>var</w:t>
+                            </w:r>
+                            <w:proofErr w:type="spellEnd"/>
+                            <w:r>
+                              <w:rPr>
+                                <w:rFonts w:ascii="Courier New" w:eastAsia="Times New Roman" w:hAnsi="Courier New" w:cs="Courier New"/>
+                                <w:color w:val="CC7832"/>
+                                <w:sz w:val="20"/>
+                                <w:szCs w:val="20"/>
+                                <w:lang w:eastAsia="it-IT"/>
+                              </w:rPr>
+                              <w:t xml:space="preserve"> </w:t>
+                            </w:r>
+                            <w:proofErr w:type="spellStart"/>
                             <w:r>
                               <w:rPr>
                                 <w:rFonts w:ascii="Courier New" w:eastAsia="Times New Roman" w:hAnsi="Courier New" w:cs="Courier New"/>
@@ -3348,7 +3605,18 @@
                                 <w:szCs w:val="20"/>
                                 <w:lang w:eastAsia="it-IT"/>
                               </w:rPr>
-                              <w:t>:String?</w:t>
+                              <w:t>:String</w:t>
+                            </w:r>
+                            <w:proofErr w:type="spellEnd"/>
+                            <w:r>
+                              <w:rPr>
+                                <w:rFonts w:ascii="Courier New" w:eastAsia="Times New Roman" w:hAnsi="Courier New" w:cs="Courier New"/>
+                                <w:color w:val="A9B7C6"/>
+                                <w:sz w:val="20"/>
+                                <w:szCs w:val="20"/>
+                                <w:lang w:eastAsia="it-IT"/>
+                              </w:rPr>
+                              <w:t>?</w:t>
                             </w:r>
                             <w:r>
                               <w:rPr>
@@ -3368,8 +3636,31 @@
                                 <w:szCs w:val="20"/>
                                 <w:lang w:eastAsia="it-IT"/>
                               </w:rPr>
-                              <w:t xml:space="preserve">private var </w:t>
+                              <w:t xml:space="preserve">private </w:t>
                             </w:r>
+                            <w:proofErr w:type="spellStart"/>
+                            <w:r>
+                              <w:rPr>
+                                <w:rFonts w:ascii="Courier New" w:eastAsia="Times New Roman" w:hAnsi="Courier New" w:cs="Courier New"/>
+                                <w:color w:val="CC7832"/>
+                                <w:sz w:val="20"/>
+                                <w:szCs w:val="20"/>
+                                <w:lang w:eastAsia="it-IT"/>
+                              </w:rPr>
+                              <w:t>var</w:t>
+                            </w:r>
+                            <w:proofErr w:type="spellEnd"/>
+                            <w:r>
+                              <w:rPr>
+                                <w:rFonts w:ascii="Courier New" w:eastAsia="Times New Roman" w:hAnsi="Courier New" w:cs="Courier New"/>
+                                <w:color w:val="CC7832"/>
+                                <w:sz w:val="20"/>
+                                <w:szCs w:val="20"/>
+                                <w:lang w:eastAsia="it-IT"/>
+                              </w:rPr>
+                              <w:t xml:space="preserve"> </w:t>
+                            </w:r>
+                            <w:proofErr w:type="spellStart"/>
                             <w:r>
                               <w:rPr>
                                 <w:rFonts w:ascii="Courier New" w:eastAsia="Times New Roman" w:hAnsi="Courier New" w:cs="Courier New"/>
@@ -3388,7 +3679,18 @@
                                 <w:szCs w:val="20"/>
                                 <w:lang w:eastAsia="it-IT"/>
                               </w:rPr>
-                              <w:t>:String?</w:t>
+                              <w:t>:String</w:t>
+                            </w:r>
+                            <w:proofErr w:type="spellEnd"/>
+                            <w:r>
+                              <w:rPr>
+                                <w:rFonts w:ascii="Courier New" w:eastAsia="Times New Roman" w:hAnsi="Courier New" w:cs="Courier New"/>
+                                <w:color w:val="A9B7C6"/>
+                                <w:sz w:val="20"/>
+                                <w:szCs w:val="20"/>
+                                <w:lang w:eastAsia="it-IT"/>
+                              </w:rPr>
+                              <w:t>?</w:t>
                             </w:r>
                           </w:p>
                           <w:p>
@@ -3421,64 +3723,6 @@
                                 <w:lang w:eastAsia="it-IT"/>
                               </w:rPr>
                             </w:pPr>
-                            <w:proofErr w:type="spellStart"/>
-                            <w:r>
-                              <w:rPr>
-                                <w:rFonts w:ascii="Courier New" w:eastAsia="Times New Roman" w:hAnsi="Courier New" w:cs="Courier New"/>
-                                <w:color w:val="CC7832"/>
-                                <w:sz w:val="20"/>
-                                <w:szCs w:val="20"/>
-                                <w:lang w:eastAsia="it-IT"/>
-                              </w:rPr>
-                              <w:t>v</w:t>
-                            </w:r>
-                            <w:r>
-                              <w:rPr>
-                                <w:rFonts w:ascii="Courier New" w:eastAsia="Times New Roman" w:hAnsi="Courier New" w:cs="Courier New"/>
-                                <w:color w:val="CC7832"/>
-                                <w:sz w:val="20"/>
-                                <w:szCs w:val="20"/>
-                                <w:lang w:eastAsia="it-IT"/>
-                              </w:rPr>
-                              <w:t>ar</w:t>
-                            </w:r>
-                            <w:proofErr w:type="spellEnd"/>
-                            <w:r>
-                              <w:rPr>
-                                <w:rFonts w:ascii="Courier New" w:eastAsia="Times New Roman" w:hAnsi="Courier New" w:cs="Courier New"/>
-                                <w:color w:val="CC7832"/>
-                                <w:sz w:val="20"/>
-                                <w:szCs w:val="20"/>
-                                <w:lang w:eastAsia="it-IT"/>
-                              </w:rPr>
-                              <w:t xml:space="preserve"> </w:t>
-                            </w:r>
-                            <w:proofErr w:type="gramStart"/>
-                            <w:r>
-                              <w:rPr>
-                                <w:color w:val="9876AA"/>
-                              </w:rPr>
-                              <w:t>ora</w:t>
-                            </w:r>
-                            <w:r>
-                              <w:rPr>
-                                <w:color w:val="9876AA"/>
-                              </w:rPr>
-                              <w:t xml:space="preserve"> </w:t>
-                            </w:r>
-                            <w:r>
-                              <w:rPr>
-                                <w:color w:val="A9B7C6"/>
-                              </w:rPr>
-                              <w:t>:</w:t>
-                            </w:r>
-                            <w:proofErr w:type="gramEnd"/>
-                            <w:r>
-                              <w:rPr>
-                                <w:color w:val="A9B7C6"/>
-                              </w:rPr>
-                              <w:t xml:space="preserve"> Time    //errore: la variabile ora potrebbe essere nulla</w:t>
-                            </w:r>
                           </w:p>
                           <w:p>
                             <w:pPr>
@@ -3582,6 +3826,7 @@
                                 <w:lang w:eastAsia="it-IT"/>
                               </w:rPr>
                             </w:pPr>
+                            <w:proofErr w:type="spellStart"/>
                             <w:r>
                               <w:rPr>
                                 <w:rFonts w:ascii="Courier New" w:eastAsia="Times New Roman" w:hAnsi="Courier New" w:cs="Courier New"/>
@@ -3612,6 +3857,7 @@
                               </w:rPr>
                               <w:t>nome</w:t>
                             </w:r>
+                            <w:proofErr w:type="spellEnd"/>
                             <w:r>
                               <w:rPr>
                                 <w:rFonts w:ascii="Courier New" w:eastAsia="Times New Roman" w:hAnsi="Courier New" w:cs="Courier New"/>
@@ -3622,6 +3868,7 @@
                               </w:rPr>
                               <w:t>=</w:t>
                             </w:r>
+                            <w:proofErr w:type="spellStart"/>
                             <w:r>
                               <w:rPr>
                                 <w:rFonts w:ascii="Courier New" w:eastAsia="Times New Roman" w:hAnsi="Courier New" w:cs="Courier New"/>
@@ -3632,6 +3879,7 @@
                               </w:rPr>
                               <w:t>null</w:t>
                             </w:r>
+                            <w:proofErr w:type="spellEnd"/>
                             <w:r>
                               <w:rPr>
                                 <w:rFonts w:ascii="Courier New" w:eastAsia="Times New Roman" w:hAnsi="Courier New" w:cs="Courier New"/>
@@ -3641,6 +3889,16 @@
                                 <w:lang w:eastAsia="it-IT"/>
                               </w:rPr>
                               <w:br/>
+                            </w:r>
+                            <w:proofErr w:type="spellStart"/>
+                            <w:r>
+                              <w:rPr>
+                                <w:rFonts w:ascii="Courier New" w:eastAsia="Times New Roman" w:hAnsi="Courier New" w:cs="Courier New"/>
+                                <w:color w:val="CC7832"/>
+                                <w:sz w:val="20"/>
+                                <w:szCs w:val="20"/>
+                                <w:lang w:eastAsia="it-IT"/>
+                              </w:rPr>
                               <w:t>this</w:t>
                             </w:r>
                             <w:r>
@@ -3663,6 +3921,7 @@
                               </w:rPr>
                               <w:t>descrizione</w:t>
                             </w:r>
+                            <w:proofErr w:type="spellEnd"/>
                             <w:r>
                               <w:rPr>
                                 <w:rFonts w:ascii="Courier New" w:eastAsia="Times New Roman" w:hAnsi="Courier New" w:cs="Courier New"/>
@@ -3673,6 +3932,7 @@
                               </w:rPr>
                               <w:t>=</w:t>
                             </w:r>
+                            <w:proofErr w:type="spellStart"/>
                             <w:r>
                               <w:rPr>
                                 <w:rFonts w:ascii="Courier New" w:eastAsia="Times New Roman" w:hAnsi="Courier New" w:cs="Courier New"/>
@@ -3683,6 +3943,7 @@
                               </w:rPr>
                               <w:t>null</w:t>
                             </w:r>
+                            <w:proofErr w:type="spellEnd"/>
                             <w:r>
                               <w:rPr>
                                 <w:rFonts w:ascii="Courier New" w:eastAsia="Times New Roman" w:hAnsi="Courier New" w:cs="Courier New"/>
@@ -3692,6 +3953,16 @@
                                 <w:lang w:eastAsia="it-IT"/>
                               </w:rPr>
                               <w:br/>
+                            </w:r>
+                            <w:proofErr w:type="spellStart"/>
+                            <w:r>
+                              <w:rPr>
+                                <w:rFonts w:ascii="Courier New" w:eastAsia="Times New Roman" w:hAnsi="Courier New" w:cs="Courier New"/>
+                                <w:color w:val="CC7832"/>
+                                <w:sz w:val="20"/>
+                                <w:szCs w:val="20"/>
+                                <w:lang w:eastAsia="it-IT"/>
+                              </w:rPr>
                               <w:t>this</w:t>
                             </w:r>
                             <w:r>
@@ -3714,6 +3985,7 @@
                               </w:rPr>
                               <w:t>tipo</w:t>
                             </w:r>
+                            <w:proofErr w:type="spellEnd"/>
                             <w:r>
                               <w:rPr>
                                 <w:rFonts w:ascii="Courier New" w:eastAsia="Times New Roman" w:hAnsi="Courier New" w:cs="Courier New"/>
@@ -3724,6 +3996,7 @@
                               </w:rPr>
                               <w:t>=</w:t>
                             </w:r>
+                            <w:proofErr w:type="spellStart"/>
                             <w:r>
                               <w:rPr>
                                 <w:rFonts w:ascii="Courier New" w:eastAsia="Times New Roman" w:hAnsi="Courier New" w:cs="Courier New"/>
@@ -3734,6 +4007,7 @@
                               </w:rPr>
                               <w:t>null</w:t>
                             </w:r>
+                            <w:proofErr w:type="spellEnd"/>
                           </w:p>
                           <w:p>
                             <w:pPr>
@@ -3958,8 +4232,32 @@
                           <w:szCs w:val="20"/>
                           <w:lang w:eastAsia="it-IT"/>
                         </w:rPr>
-                        <w:t xml:space="preserve">private var </w:t>
+                        <w:t xml:space="preserve">private </w:t>
                       </w:r>
+                      <w:proofErr w:type="spellStart"/>
+                      <w:r>
+                        <w:rPr>
+                          <w:rFonts w:ascii="Courier New" w:eastAsia="Times New Roman" w:hAnsi="Courier New" w:cs="Courier New"/>
+                          <w:color w:val="CC7832"/>
+                          <w:sz w:val="20"/>
+                          <w:szCs w:val="20"/>
+                          <w:lang w:eastAsia="it-IT"/>
+                        </w:rPr>
+                        <w:t>var</w:t>
+                      </w:r>
+                      <w:proofErr w:type="spellEnd"/>
+                      <w:r>
+                        <w:rPr>
+                          <w:rFonts w:ascii="Courier New" w:eastAsia="Times New Roman" w:hAnsi="Courier New" w:cs="Courier New"/>
+                          <w:color w:val="CC7832"/>
+                          <w:sz w:val="20"/>
+                          <w:szCs w:val="20"/>
+                          <w:lang w:eastAsia="it-IT"/>
+                        </w:rPr>
+                        <w:t xml:space="preserve"> </w:t>
+                      </w:r>
+                      <w:proofErr w:type="spellStart"/>
+                      <w:proofErr w:type="gramStart"/>
                       <w:r>
                         <w:rPr>
                           <w:rFonts w:ascii="Courier New" w:eastAsia="Times New Roman" w:hAnsi="Courier New" w:cs="Courier New"/>
@@ -3978,7 +4276,19 @@
                           <w:szCs w:val="20"/>
                           <w:lang w:eastAsia="it-IT"/>
                         </w:rPr>
-                        <w:t>:String?</w:t>
+                        <w:t>:String</w:t>
+                      </w:r>
+                      <w:proofErr w:type="spellEnd"/>
+                      <w:proofErr w:type="gramEnd"/>
+                      <w:r>
+                        <w:rPr>
+                          <w:rFonts w:ascii="Courier New" w:eastAsia="Times New Roman" w:hAnsi="Courier New" w:cs="Courier New"/>
+                          <w:color w:val="A9B7C6"/>
+                          <w:sz w:val="20"/>
+                          <w:szCs w:val="20"/>
+                          <w:lang w:eastAsia="it-IT"/>
+                        </w:rPr>
+                        <w:t>?</w:t>
                       </w:r>
                       <w:r>
                         <w:rPr>
@@ -3998,8 +4308,31 @@
                           <w:szCs w:val="20"/>
                           <w:lang w:eastAsia="it-IT"/>
                         </w:rPr>
-                        <w:t xml:space="preserve">private var </w:t>
+                        <w:t xml:space="preserve">private </w:t>
                       </w:r>
+                      <w:proofErr w:type="spellStart"/>
+                      <w:r>
+                        <w:rPr>
+                          <w:rFonts w:ascii="Courier New" w:eastAsia="Times New Roman" w:hAnsi="Courier New" w:cs="Courier New"/>
+                          <w:color w:val="CC7832"/>
+                          <w:sz w:val="20"/>
+                          <w:szCs w:val="20"/>
+                          <w:lang w:eastAsia="it-IT"/>
+                        </w:rPr>
+                        <w:t>var</w:t>
+                      </w:r>
+                      <w:proofErr w:type="spellEnd"/>
+                      <w:r>
+                        <w:rPr>
+                          <w:rFonts w:ascii="Courier New" w:eastAsia="Times New Roman" w:hAnsi="Courier New" w:cs="Courier New"/>
+                          <w:color w:val="CC7832"/>
+                          <w:sz w:val="20"/>
+                          <w:szCs w:val="20"/>
+                          <w:lang w:eastAsia="it-IT"/>
+                        </w:rPr>
+                        <w:t xml:space="preserve"> </w:t>
+                      </w:r>
+                      <w:proofErr w:type="spellStart"/>
                       <w:r>
                         <w:rPr>
                           <w:rFonts w:ascii="Courier New" w:eastAsia="Times New Roman" w:hAnsi="Courier New" w:cs="Courier New"/>
@@ -4018,7 +4351,18 @@
                           <w:szCs w:val="20"/>
                           <w:lang w:eastAsia="it-IT"/>
                         </w:rPr>
-                        <w:t>:String?</w:t>
+                        <w:t>:String</w:t>
+                      </w:r>
+                      <w:proofErr w:type="spellEnd"/>
+                      <w:r>
+                        <w:rPr>
+                          <w:rFonts w:ascii="Courier New" w:eastAsia="Times New Roman" w:hAnsi="Courier New" w:cs="Courier New"/>
+                          <w:color w:val="A9B7C6"/>
+                          <w:sz w:val="20"/>
+                          <w:szCs w:val="20"/>
+                          <w:lang w:eastAsia="it-IT"/>
+                        </w:rPr>
+                        <w:t>?</w:t>
                       </w:r>
                       <w:r>
                         <w:rPr>
@@ -4038,8 +4382,31 @@
                           <w:szCs w:val="20"/>
                           <w:lang w:eastAsia="it-IT"/>
                         </w:rPr>
-                        <w:t xml:space="preserve">private var </w:t>
+                        <w:t xml:space="preserve">private </w:t>
                       </w:r>
+                      <w:proofErr w:type="spellStart"/>
+                      <w:r>
+                        <w:rPr>
+                          <w:rFonts w:ascii="Courier New" w:eastAsia="Times New Roman" w:hAnsi="Courier New" w:cs="Courier New"/>
+                          <w:color w:val="CC7832"/>
+                          <w:sz w:val="20"/>
+                          <w:szCs w:val="20"/>
+                          <w:lang w:eastAsia="it-IT"/>
+                        </w:rPr>
+                        <w:t>var</w:t>
+                      </w:r>
+                      <w:proofErr w:type="spellEnd"/>
+                      <w:r>
+                        <w:rPr>
+                          <w:rFonts w:ascii="Courier New" w:eastAsia="Times New Roman" w:hAnsi="Courier New" w:cs="Courier New"/>
+                          <w:color w:val="CC7832"/>
+                          <w:sz w:val="20"/>
+                          <w:szCs w:val="20"/>
+                          <w:lang w:eastAsia="it-IT"/>
+                        </w:rPr>
+                        <w:t xml:space="preserve"> </w:t>
+                      </w:r>
+                      <w:proofErr w:type="spellStart"/>
                       <w:r>
                         <w:rPr>
                           <w:rFonts w:ascii="Courier New" w:eastAsia="Times New Roman" w:hAnsi="Courier New" w:cs="Courier New"/>
@@ -4058,7 +4425,18 @@
                           <w:szCs w:val="20"/>
                           <w:lang w:eastAsia="it-IT"/>
                         </w:rPr>
-                        <w:t>:String?</w:t>
+                        <w:t>:String</w:t>
+                      </w:r>
+                      <w:proofErr w:type="spellEnd"/>
+                      <w:r>
+                        <w:rPr>
+                          <w:rFonts w:ascii="Courier New" w:eastAsia="Times New Roman" w:hAnsi="Courier New" w:cs="Courier New"/>
+                          <w:color w:val="A9B7C6"/>
+                          <w:sz w:val="20"/>
+                          <w:szCs w:val="20"/>
+                          <w:lang w:eastAsia="it-IT"/>
+                        </w:rPr>
+                        <w:t>?</w:t>
                       </w:r>
                     </w:p>
                     <w:p>
@@ -4091,64 +4469,6 @@
                           <w:lang w:eastAsia="it-IT"/>
                         </w:rPr>
                       </w:pPr>
-                      <w:proofErr w:type="spellStart"/>
-                      <w:r>
-                        <w:rPr>
-                          <w:rFonts w:ascii="Courier New" w:eastAsia="Times New Roman" w:hAnsi="Courier New" w:cs="Courier New"/>
-                          <w:color w:val="CC7832"/>
-                          <w:sz w:val="20"/>
-                          <w:szCs w:val="20"/>
-                          <w:lang w:eastAsia="it-IT"/>
-                        </w:rPr>
-                        <w:t>v</w:t>
-                      </w:r>
-                      <w:r>
-                        <w:rPr>
-                          <w:rFonts w:ascii="Courier New" w:eastAsia="Times New Roman" w:hAnsi="Courier New" w:cs="Courier New"/>
-                          <w:color w:val="CC7832"/>
-                          <w:sz w:val="20"/>
-                          <w:szCs w:val="20"/>
-                          <w:lang w:eastAsia="it-IT"/>
-                        </w:rPr>
-                        <w:t>ar</w:t>
-                      </w:r>
-                      <w:proofErr w:type="spellEnd"/>
-                      <w:r>
-                        <w:rPr>
-                          <w:rFonts w:ascii="Courier New" w:eastAsia="Times New Roman" w:hAnsi="Courier New" w:cs="Courier New"/>
-                          <w:color w:val="CC7832"/>
-                          <w:sz w:val="20"/>
-                          <w:szCs w:val="20"/>
-                          <w:lang w:eastAsia="it-IT"/>
-                        </w:rPr>
-                        <w:t xml:space="preserve"> </w:t>
-                      </w:r>
-                      <w:proofErr w:type="gramStart"/>
-                      <w:r>
-                        <w:rPr>
-                          <w:color w:val="9876AA"/>
-                        </w:rPr>
-                        <w:t>ora</w:t>
-                      </w:r>
-                      <w:r>
-                        <w:rPr>
-                          <w:color w:val="9876AA"/>
-                        </w:rPr>
-                        <w:t xml:space="preserve"> </w:t>
-                      </w:r>
-                      <w:r>
-                        <w:rPr>
-                          <w:color w:val="A9B7C6"/>
-                        </w:rPr>
-                        <w:t>:</w:t>
-                      </w:r>
-                      <w:proofErr w:type="gramEnd"/>
-                      <w:r>
-                        <w:rPr>
-                          <w:color w:val="A9B7C6"/>
-                        </w:rPr>
-                        <w:t xml:space="preserve"> Time    //errore: la variabile ora potrebbe essere nulla</w:t>
-                      </w:r>
                     </w:p>
                     <w:p>
                       <w:pPr>
@@ -4252,6 +4572,7 @@
                           <w:lang w:eastAsia="it-IT"/>
                         </w:rPr>
                       </w:pPr>
+                      <w:proofErr w:type="spellStart"/>
                       <w:r>
                         <w:rPr>
                           <w:rFonts w:ascii="Courier New" w:eastAsia="Times New Roman" w:hAnsi="Courier New" w:cs="Courier New"/>
@@ -4282,6 +4603,7 @@
                         </w:rPr>
                         <w:t>nome</w:t>
                       </w:r>
+                      <w:proofErr w:type="spellEnd"/>
                       <w:r>
                         <w:rPr>
                           <w:rFonts w:ascii="Courier New" w:eastAsia="Times New Roman" w:hAnsi="Courier New" w:cs="Courier New"/>
@@ -4292,6 +4614,7 @@
                         </w:rPr>
                         <w:t>=</w:t>
                       </w:r>
+                      <w:proofErr w:type="spellStart"/>
                       <w:r>
                         <w:rPr>
                           <w:rFonts w:ascii="Courier New" w:eastAsia="Times New Roman" w:hAnsi="Courier New" w:cs="Courier New"/>
@@ -4302,6 +4625,7 @@
                         </w:rPr>
                         <w:t>null</w:t>
                       </w:r>
+                      <w:proofErr w:type="spellEnd"/>
                       <w:r>
                         <w:rPr>
                           <w:rFonts w:ascii="Courier New" w:eastAsia="Times New Roman" w:hAnsi="Courier New" w:cs="Courier New"/>
@@ -4311,6 +4635,16 @@
                           <w:lang w:eastAsia="it-IT"/>
                         </w:rPr>
                         <w:br/>
+                      </w:r>
+                      <w:proofErr w:type="spellStart"/>
+                      <w:r>
+                        <w:rPr>
+                          <w:rFonts w:ascii="Courier New" w:eastAsia="Times New Roman" w:hAnsi="Courier New" w:cs="Courier New"/>
+                          <w:color w:val="CC7832"/>
+                          <w:sz w:val="20"/>
+                          <w:szCs w:val="20"/>
+                          <w:lang w:eastAsia="it-IT"/>
+                        </w:rPr>
                         <w:t>this</w:t>
                       </w:r>
                       <w:r>
@@ -4333,6 +4667,7 @@
                         </w:rPr>
                         <w:t>descrizione</w:t>
                       </w:r>
+                      <w:proofErr w:type="spellEnd"/>
                       <w:r>
                         <w:rPr>
                           <w:rFonts w:ascii="Courier New" w:eastAsia="Times New Roman" w:hAnsi="Courier New" w:cs="Courier New"/>
@@ -4343,6 +4678,7 @@
                         </w:rPr>
                         <w:t>=</w:t>
                       </w:r>
+                      <w:proofErr w:type="spellStart"/>
                       <w:r>
                         <w:rPr>
                           <w:rFonts w:ascii="Courier New" w:eastAsia="Times New Roman" w:hAnsi="Courier New" w:cs="Courier New"/>
@@ -4353,6 +4689,7 @@
                         </w:rPr>
                         <w:t>null</w:t>
                       </w:r>
+                      <w:proofErr w:type="spellEnd"/>
                       <w:r>
                         <w:rPr>
                           <w:rFonts w:ascii="Courier New" w:eastAsia="Times New Roman" w:hAnsi="Courier New" w:cs="Courier New"/>
@@ -4362,6 +4699,16 @@
                           <w:lang w:eastAsia="it-IT"/>
                         </w:rPr>
                         <w:br/>
+                      </w:r>
+                      <w:proofErr w:type="spellStart"/>
+                      <w:r>
+                        <w:rPr>
+                          <w:rFonts w:ascii="Courier New" w:eastAsia="Times New Roman" w:hAnsi="Courier New" w:cs="Courier New"/>
+                          <w:color w:val="CC7832"/>
+                          <w:sz w:val="20"/>
+                          <w:szCs w:val="20"/>
+                          <w:lang w:eastAsia="it-IT"/>
+                        </w:rPr>
                         <w:t>this</w:t>
                       </w:r>
                       <w:r>
@@ -4384,6 +4731,7 @@
                         </w:rPr>
                         <w:t>tipo</w:t>
                       </w:r>
+                      <w:proofErr w:type="spellEnd"/>
                       <w:r>
                         <w:rPr>
                           <w:rFonts w:ascii="Courier New" w:eastAsia="Times New Roman" w:hAnsi="Courier New" w:cs="Courier New"/>
@@ -4394,6 +4742,7 @@
                         </w:rPr>
                         <w:t>=</w:t>
                       </w:r>
+                      <w:proofErr w:type="spellStart"/>
                       <w:r>
                         <w:rPr>
                           <w:rFonts w:ascii="Courier New" w:eastAsia="Times New Roman" w:hAnsi="Courier New" w:cs="Courier New"/>
@@ -4404,6 +4753,7 @@
                         </w:rPr>
                         <w:t>null</w:t>
                       </w:r>
+                      <w:proofErr w:type="spellEnd"/>
                     </w:p>
                     <w:p>
                       <w:pPr>
@@ -4676,6 +5026,66 @@
           <w:szCs w:val="24"/>
         </w:rPr>
       </w:pPr>
+      <w:r>
+        <w:rPr>
+          <w:sz w:val="24"/>
+          <w:szCs w:val="24"/>
+        </w:rPr>
+        <w:t>Ciò porta ad un importante considerazione: quando si dichiara una variabile, e questa viene inizializzata solo dentro ad un metodo della classe</w:t>
+      </w:r>
+      <w:r>
+        <w:rPr>
+          <w:sz w:val="24"/>
+          <w:szCs w:val="24"/>
+        </w:rPr>
+        <w:t xml:space="preserve"> (</w:t>
+      </w:r>
+      <w:r>
+        <w:rPr>
+          <w:sz w:val="24"/>
+          <w:szCs w:val="24"/>
+        </w:rPr>
+        <w:t xml:space="preserve">che quindi il compilatore non è certo venga effettivamente chiamato), o si esplicita la possibilità del valore </w:t>
+      </w:r>
+      <w:proofErr w:type="spellStart"/>
+      <w:r>
+        <w:rPr>
+          <w:sz w:val="24"/>
+          <w:szCs w:val="24"/>
+        </w:rPr>
+        <w:t>null</w:t>
+      </w:r>
+      <w:proofErr w:type="spellEnd"/>
+      <w:r>
+        <w:rPr>
+          <w:sz w:val="24"/>
+          <w:szCs w:val="24"/>
+        </w:rPr>
+        <w:t>, o si assicura</w:t>
+      </w:r>
+      <w:r>
+        <w:rPr>
+          <w:sz w:val="24"/>
+          <w:szCs w:val="24"/>
+        </w:rPr>
+        <w:t xml:space="preserve"> una successiva corretta inizializzazione mediante la keyword ‘</w:t>
+      </w:r>
+      <w:proofErr w:type="spellStart"/>
+      <w:r>
+        <w:rPr>
+          <w:sz w:val="24"/>
+          <w:szCs w:val="24"/>
+        </w:rPr>
+        <w:t>lateinit</w:t>
+      </w:r>
+      <w:proofErr w:type="spellEnd"/>
+      <w:r>
+        <w:rPr>
+          <w:sz w:val="24"/>
+          <w:szCs w:val="24"/>
+        </w:rPr>
+        <w:t>’; in caso contrario verrà segnalato errore.</w:t>
+      </w:r>
     </w:p>
     <w:p>
       <w:pPr>
@@ -4696,69 +5106,6 @@
           <w:szCs w:val="24"/>
         </w:rPr>
       </w:pPr>
-    </w:p>
-    <w:p>
-      <w:pPr>
-        <w:pStyle w:val="Nessunaspaziatura"/>
-        <w:jc w:val="both"/>
-        <w:rPr>
-          <w:sz w:val="24"/>
-          <w:szCs w:val="24"/>
-        </w:rPr>
-      </w:pPr>
-      <w:r>
-        <w:rPr>
-          <w:sz w:val="24"/>
-          <w:szCs w:val="24"/>
-        </w:rPr>
-        <w:lastRenderedPageBreak/>
-        <w:t>Ciò porta ad un importante considerazione: quando si dichiara una variabile, e questa viene inizializzata solo dentro ad un metodo della classe</w:t>
-      </w:r>
-      <w:r>
-        <w:rPr>
-          <w:sz w:val="24"/>
-          <w:szCs w:val="24"/>
-        </w:rPr>
-        <w:t xml:space="preserve"> (</w:t>
-      </w:r>
-      <w:r>
-        <w:rPr>
-          <w:sz w:val="24"/>
-          <w:szCs w:val="24"/>
-        </w:rPr>
-        <w:t>che quindi il compilatore non è certo v</w:t>
-      </w:r>
-      <w:r>
-        <w:rPr>
-          <w:sz w:val="24"/>
-          <w:szCs w:val="24"/>
-        </w:rPr>
-        <w:t>enga effettivamente chiamato),ci sono due possibilità: o</w:t>
-      </w:r>
-      <w:r>
-        <w:rPr>
-          <w:sz w:val="24"/>
-          <w:szCs w:val="24"/>
-        </w:rPr>
-        <w:t xml:space="preserve"> si esplicita la possibilità del valore null, o si assicura</w:t>
-      </w:r>
-      <w:r>
-        <w:rPr>
-          <w:sz w:val="24"/>
-          <w:szCs w:val="24"/>
-        </w:rPr>
-        <w:t xml:space="preserve"> una successiva corretta inizializzazione mediante la keyword ‘lateinit’; in caso contrario verrà segnalato errore.</w:t>
-      </w:r>
-    </w:p>
-    <w:p>
-      <w:pPr>
-        <w:pStyle w:val="Nessunaspaziatura"/>
-        <w:jc w:val="both"/>
-        <w:rPr>
-          <w:sz w:val="24"/>
-          <w:szCs w:val="24"/>
-        </w:rPr>
-      </w:pPr>
       <w:r>
         <w:rPr>
           <w:sz w:val="24"/>
@@ -4795,6 +5142,7 @@
         </w:rPr>
         <w:t xml:space="preserve">ntrollo, nelle seguenti righe la condizione viene valutata solo se la variabile </w:t>
       </w:r>
+      <w:proofErr w:type="spellStart"/>
       <w:r>
         <w:rPr>
           <w:i/>
@@ -4803,6 +5151,7 @@
         </w:rPr>
         <w:t>th</w:t>
       </w:r>
+      <w:proofErr w:type="spellEnd"/>
       <w:r>
         <w:rPr>
           <w:sz w:val="24"/>
@@ -4841,6 +5190,7 @@
           <w:lang w:eastAsia="it-IT"/>
         </w:rPr>
       </w:pPr>
+      <w:proofErr w:type="spellStart"/>
       <w:r>
         <w:rPr>
           <w:rFonts w:ascii="Courier New" w:eastAsia="Times New Roman" w:hAnsi="Courier New" w:cs="Courier New"/>
@@ -4851,6 +5201,7 @@
         </w:rPr>
         <w:t>if</w:t>
       </w:r>
+      <w:proofErr w:type="spellEnd"/>
       <w:r>
         <w:rPr>
           <w:rFonts w:ascii="Courier New" w:eastAsia="Times New Roman" w:hAnsi="Courier New" w:cs="Courier New"/>
@@ -4859,8 +5210,32 @@
           <w:szCs w:val="20"/>
           <w:lang w:eastAsia="it-IT"/>
         </w:rPr>
-        <w:t>(th?.</w:t>
-      </w:r>
+        <w:t>(</w:t>
+      </w:r>
+      <w:proofErr w:type="spellStart"/>
+      <w:r>
+        <w:rPr>
+          <w:rFonts w:ascii="Courier New" w:eastAsia="Times New Roman" w:hAnsi="Courier New" w:cs="Courier New"/>
+          <w:color w:val="A9B7C6"/>
+          <w:sz w:val="20"/>
+          <w:szCs w:val="20"/>
+          <w:lang w:eastAsia="it-IT"/>
+        </w:rPr>
+        <w:t>th</w:t>
+      </w:r>
+      <w:proofErr w:type="spellEnd"/>
+      <w:proofErr w:type="gramStart"/>
+      <w:r>
+        <w:rPr>
+          <w:rFonts w:ascii="Courier New" w:eastAsia="Times New Roman" w:hAnsi="Courier New" w:cs="Courier New"/>
+          <w:color w:val="A9B7C6"/>
+          <w:sz w:val="20"/>
+          <w:szCs w:val="20"/>
+          <w:lang w:eastAsia="it-IT"/>
+        </w:rPr>
+        <w:t>?.</w:t>
+      </w:r>
+      <w:proofErr w:type="spellStart"/>
       <w:r>
         <w:rPr>
           <w:rFonts w:ascii="Courier New" w:eastAsia="Times New Roman" w:hAnsi="Courier New" w:cs="Courier New"/>
@@ -4871,6 +5246,8 @@
         </w:rPr>
         <w:t>mDays</w:t>
       </w:r>
+      <w:proofErr w:type="spellEnd"/>
+      <w:proofErr w:type="gramEnd"/>
       <w:r>
         <w:rPr>
           <w:rFonts w:ascii="Courier New" w:eastAsia="Times New Roman" w:hAnsi="Courier New" w:cs="Courier New"/>
@@ -4910,7 +5287,29 @@
           <w:lang w:eastAsia="it-IT"/>
         </w:rPr>
         <w:br/>
-        <w:t xml:space="preserve">    Log.d(</w:t>
+        <w:t xml:space="preserve">    </w:t>
+      </w:r>
+      <w:proofErr w:type="spellStart"/>
+      <w:r>
+        <w:rPr>
+          <w:rFonts w:ascii="Courier New" w:eastAsia="Times New Roman" w:hAnsi="Courier New" w:cs="Courier New"/>
+          <w:color w:val="A9B7C6"/>
+          <w:sz w:val="20"/>
+          <w:szCs w:val="20"/>
+          <w:lang w:eastAsia="it-IT"/>
+        </w:rPr>
+        <w:t>Log.d</w:t>
+      </w:r>
+      <w:proofErr w:type="spellEnd"/>
+      <w:r>
+        <w:rPr>
+          <w:rFonts w:ascii="Courier New" w:eastAsia="Times New Roman" w:hAnsi="Courier New" w:cs="Courier New"/>
+          <w:color w:val="A9B7C6"/>
+          <w:sz w:val="20"/>
+          <w:szCs w:val="20"/>
+          <w:lang w:eastAsia="it-IT"/>
+        </w:rPr>
+        <w:t>(</w:t>
       </w:r>
       <w:r>
         <w:rPr>
@@ -4930,8 +5329,9 @@
           <w:szCs w:val="20"/>
           <w:lang w:eastAsia="it-IT"/>
         </w:rPr>
-        <w:t>errore terapia</w:t>
-      </w:r>
+        <w:t xml:space="preserve">errore </w:t>
+      </w:r>
+      <w:proofErr w:type="spellStart"/>
       <w:r>
         <w:rPr>
           <w:rFonts w:ascii="Courier New" w:eastAsia="Times New Roman" w:hAnsi="Courier New" w:cs="Courier New"/>
@@ -4940,6 +5340,16 @@
           <w:szCs w:val="20"/>
           <w:lang w:eastAsia="it-IT"/>
         </w:rPr>
+        <w:t>terapia</w:t>
+      </w:r>
+      <w:r>
+        <w:rPr>
+          <w:rFonts w:ascii="Courier New" w:eastAsia="Times New Roman" w:hAnsi="Courier New" w:cs="Courier New"/>
+          <w:color w:val="6A8759"/>
+          <w:sz w:val="20"/>
+          <w:szCs w:val="20"/>
+          <w:lang w:eastAsia="it-IT"/>
+        </w:rPr>
         <w:t>”</w:t>
       </w:r>
       <w:r>
@@ -4970,8 +5380,9 @@
           <w:szCs w:val="20"/>
           <w:lang w:eastAsia="it-IT"/>
         </w:rPr>
-        <w:t>numero giorni non trovato</w:t>
-      </w:r>
+        <w:t>numero</w:t>
+      </w:r>
+      <w:proofErr w:type="spellEnd"/>
       <w:r>
         <w:rPr>
           <w:rFonts w:ascii="Courier New" w:eastAsia="Times New Roman" w:hAnsi="Courier New" w:cs="Courier New"/>
@@ -4980,6 +5391,16 @@
           <w:szCs w:val="20"/>
           <w:lang w:eastAsia="it-IT"/>
         </w:rPr>
+        <w:t xml:space="preserve"> giorni non trovato</w:t>
+      </w:r>
+      <w:r>
+        <w:rPr>
+          <w:rFonts w:ascii="Courier New" w:eastAsia="Times New Roman" w:hAnsi="Courier New" w:cs="Courier New"/>
+          <w:color w:val="6A8759"/>
+          <w:sz w:val="20"/>
+          <w:szCs w:val="20"/>
+          <w:lang w:eastAsia="it-IT"/>
+        </w:rPr>
         <w:t>”</w:t>
       </w:r>
       <w:r>
@@ -5011,8 +5432,42 @@
           <w:lang w:eastAsia="it-IT"/>
         </w:rPr>
         <w:br/>
-        <w:t xml:space="preserve">    return null</w:t>
-      </w:r>
+        <w:t xml:space="preserve">    </w:t>
+      </w:r>
+      <w:proofErr w:type="spellStart"/>
+      <w:r>
+        <w:rPr>
+          <w:rFonts w:ascii="Courier New" w:eastAsia="Times New Roman" w:hAnsi="Courier New" w:cs="Courier New"/>
+          <w:color w:val="CC7832"/>
+          <w:sz w:val="20"/>
+          <w:szCs w:val="20"/>
+          <w:lang w:eastAsia="it-IT"/>
+        </w:rPr>
+        <w:t>return</w:t>
+      </w:r>
+      <w:proofErr w:type="spellEnd"/>
+      <w:r>
+        <w:rPr>
+          <w:rFonts w:ascii="Courier New" w:eastAsia="Times New Roman" w:hAnsi="Courier New" w:cs="Courier New"/>
+          <w:color w:val="CC7832"/>
+          <w:sz w:val="20"/>
+          <w:szCs w:val="20"/>
+          <w:lang w:eastAsia="it-IT"/>
+        </w:rPr>
+        <w:t xml:space="preserve"> </w:t>
+      </w:r>
+      <w:proofErr w:type="spellStart"/>
+      <w:r>
+        <w:rPr>
+          <w:rFonts w:ascii="Courier New" w:eastAsia="Times New Roman" w:hAnsi="Courier New" w:cs="Courier New"/>
+          <w:color w:val="CC7832"/>
+          <w:sz w:val="20"/>
+          <w:szCs w:val="20"/>
+          <w:lang w:eastAsia="it-IT"/>
+        </w:rPr>
+        <w:t>null</w:t>
+      </w:r>
+      <w:proofErr w:type="spellEnd"/>
       <w:r>
         <w:rPr>
           <w:rFonts w:ascii="Courier New" w:eastAsia="Times New Roman" w:hAnsi="Courier New" w:cs="Courier New"/>
@@ -5128,6 +5583,7 @@
         </w:rPr>
         <w:t xml:space="preserve">val </w:t>
       </w:r>
+      <w:proofErr w:type="spellStart"/>
       <w:r>
         <w:rPr>
           <w:rFonts w:ascii="Courier New" w:eastAsia="Times New Roman" w:hAnsi="Courier New" w:cs="Courier New"/>
@@ -5136,8 +5592,31 @@
           <w:szCs w:val="20"/>
           <w:lang w:eastAsia="it-IT"/>
         </w:rPr>
-        <w:t>size=box?.</w:t>
-      </w:r>
+        <w:t>size</w:t>
+      </w:r>
+      <w:proofErr w:type="spellEnd"/>
+      <w:r>
+        <w:rPr>
+          <w:rFonts w:ascii="Courier New" w:eastAsia="Times New Roman" w:hAnsi="Courier New" w:cs="Courier New"/>
+          <w:color w:val="A9B7C6"/>
+          <w:sz w:val="20"/>
+          <w:szCs w:val="20"/>
+          <w:lang w:eastAsia="it-IT"/>
+        </w:rPr>
+        <w:t>=box</w:t>
+      </w:r>
+      <w:proofErr w:type="gramStart"/>
+      <w:r>
+        <w:rPr>
+          <w:rFonts w:ascii="Courier New" w:eastAsia="Times New Roman" w:hAnsi="Courier New" w:cs="Courier New"/>
+          <w:color w:val="A9B7C6"/>
+          <w:sz w:val="20"/>
+          <w:szCs w:val="20"/>
+          <w:lang w:eastAsia="it-IT"/>
+        </w:rPr>
+        <w:t>?.</w:t>
+      </w:r>
+      <w:proofErr w:type="spellStart"/>
       <w:r>
         <w:rPr>
           <w:rFonts w:ascii="Courier New" w:eastAsia="Times New Roman" w:hAnsi="Courier New" w:cs="Courier New"/>
@@ -5148,7 +5627,21 @@
           <w:szCs w:val="20"/>
           <w:lang w:eastAsia="it-IT"/>
         </w:rPr>
-        <w:t xml:space="preserve">length </w:t>
+        <w:t>length</w:t>
+      </w:r>
+      <w:proofErr w:type="spellEnd"/>
+      <w:proofErr w:type="gramEnd"/>
+      <w:r>
+        <w:rPr>
+          <w:rFonts w:ascii="Courier New" w:eastAsia="Times New Roman" w:hAnsi="Courier New" w:cs="Courier New"/>
+          <w:i/>
+          <w:iCs/>
+          <w:color w:val="9876AA"/>
+          <w:sz w:val="20"/>
+          <w:szCs w:val="20"/>
+          <w:lang w:eastAsia="it-IT"/>
+        </w:rPr>
+        <w:t xml:space="preserve"> </w:t>
       </w:r>
       <w:r>
         <w:rPr>
@@ -5190,13 +5683,24 @@
           <w:szCs w:val="24"/>
         </w:rPr>
       </w:pPr>
-      <w:r>
-        <w:rPr>
-          <w:sz w:val="24"/>
-          <w:szCs w:val="24"/>
-        </w:rPr>
-        <w:t xml:space="preserve">size viene posta uguale a -1 se </w:t>
-      </w:r>
+      <w:proofErr w:type="spellStart"/>
+      <w:r>
+        <w:rPr>
+          <w:sz w:val="24"/>
+          <w:szCs w:val="24"/>
+        </w:rPr>
+        <w:t>size</w:t>
+      </w:r>
+      <w:proofErr w:type="spellEnd"/>
+      <w:r>
+        <w:rPr>
+          <w:sz w:val="24"/>
+          <w:szCs w:val="24"/>
+        </w:rPr>
+        <w:t xml:space="preserve"> viene posta uguale a -1 se </w:t>
+      </w:r>
+      <w:proofErr w:type="spellStart"/>
+      <w:proofErr w:type="gramStart"/>
       <w:r>
         <w:rPr>
           <w:i/>
@@ -5205,6 +5709,8 @@
         </w:rPr>
         <w:t>box.length</w:t>
       </w:r>
+      <w:proofErr w:type="spellEnd"/>
+      <w:proofErr w:type="gramEnd"/>
       <w:r>
         <w:rPr>
           <w:sz w:val="24"/>
@@ -5238,7 +5744,23 @@
           <w:sz w:val="24"/>
           <w:szCs w:val="24"/>
         </w:rPr>
-        <w:t>In Kotlin vige la seguente regola generale: qualsiasi tipo</w:t>
+        <w:t xml:space="preserve">In </w:t>
+      </w:r>
+      <w:proofErr w:type="spellStart"/>
+      <w:r>
+        <w:rPr>
+          <w:sz w:val="24"/>
+          <w:szCs w:val="24"/>
+        </w:rPr>
+        <w:t>Kotlin</w:t>
+      </w:r>
+      <w:proofErr w:type="spellEnd"/>
+      <w:r>
+        <w:rPr>
+          <w:sz w:val="24"/>
+          <w:szCs w:val="24"/>
+        </w:rPr>
+        <w:t xml:space="preserve"> vige la seguente regola generale: qualsiasi tipo</w:t>
       </w:r>
       <w:r>
         <w:rPr>
@@ -5252,7 +5774,55 @@
           <w:sz w:val="24"/>
           <w:szCs w:val="24"/>
         </w:rPr>
-        <w:t>in fase di esecuzione in realtà alcuni dati che in Java sono primitivi (int, char...) restano tali anche in Kotlin, ma al programmatore appaiono tutti sotto forma d</w:t>
+        <w:t>in fase di esecuzione in realtà alcuni dati che in Java sono primitivi (</w:t>
+      </w:r>
+      <w:proofErr w:type="spellStart"/>
+      <w:r>
+        <w:rPr>
+          <w:sz w:val="24"/>
+          <w:szCs w:val="24"/>
+        </w:rPr>
+        <w:t>int</w:t>
+      </w:r>
+      <w:proofErr w:type="spellEnd"/>
+      <w:r>
+        <w:rPr>
+          <w:sz w:val="24"/>
+          <w:szCs w:val="24"/>
+        </w:rPr>
+        <w:t xml:space="preserve">, </w:t>
+      </w:r>
+      <w:proofErr w:type="spellStart"/>
+      <w:r>
+        <w:rPr>
+          <w:sz w:val="24"/>
+          <w:szCs w:val="24"/>
+        </w:rPr>
+        <w:t>char</w:t>
+      </w:r>
+      <w:proofErr w:type="spellEnd"/>
+      <w:r>
+        <w:rPr>
+          <w:sz w:val="24"/>
+          <w:szCs w:val="24"/>
+        </w:rPr>
+        <w:t xml:space="preserve">...) restano tali anche in </w:t>
+      </w:r>
+      <w:proofErr w:type="spellStart"/>
+      <w:r>
+        <w:rPr>
+          <w:sz w:val="24"/>
+          <w:szCs w:val="24"/>
+        </w:rPr>
+        <w:t>Kotlin</w:t>
+      </w:r>
+      <w:proofErr w:type="spellEnd"/>
+      <w:r>
+        <w:rPr>
+          <w:sz w:val="24"/>
+          <w:szCs w:val="24"/>
+        </w:rPr>
+        <w:t>, ma al programmatore appaiono tutti sotto forma d</w:t>
       </w:r>
       <w:r>
         <w:rPr>
@@ -5266,8 +5836,25 @@
           <w:sz w:val="24"/>
           <w:szCs w:val="24"/>
         </w:rPr>
-        <w:t xml:space="preserve"> una maggior libertà d’azione, ma inevitabilmente certe ovvietà del mondo Java non sono più valide: per esempio la conversione da un tipo di dato numerico ad un altro più grande non è automatica, ma avviene solo mediante specifiche funzioni delle relative classi. Inoltre c’è da tenere presente il fatto che l’ammissione di valori nulli determina un vero e proprio tipo di dato, quindi non si può trattare un ‘</w:t>
-      </w:r>
+        <w:t xml:space="preserve"> una maggior libertà d’azione, ma inevitabilmente certe ovvietà del mondo Java non sono più valide: per esempio la conversione da un tipo di dato numerico ad un altro più grande non è automatica, ma avviene solo mediante specifiche funzioni delle relative classi. </w:t>
+      </w:r>
+      <w:proofErr w:type="gramStart"/>
+      <w:r>
+        <w:rPr>
+          <w:sz w:val="24"/>
+          <w:szCs w:val="24"/>
+        </w:rPr>
+        <w:t>Inoltre</w:t>
+      </w:r>
+      <w:proofErr w:type="gramEnd"/>
+      <w:r>
+        <w:rPr>
+          <w:sz w:val="24"/>
+          <w:szCs w:val="24"/>
+        </w:rPr>
+        <w:t xml:space="preserve"> c’è da tenere presente il fatto che l’ammissione di valori nulli determina un vero e proprio tipo di dato, quindi non si può trattare un ‘</w:t>
+      </w:r>
+      <w:proofErr w:type="spellStart"/>
       <w:r>
         <w:rPr>
           <w:sz w:val="24"/>
@@ -5275,6 +5862,7 @@
         </w:rPr>
         <w:t>Int</w:t>
       </w:r>
+      <w:proofErr w:type="spellEnd"/>
       <w:r>
         <w:rPr>
           <w:sz w:val="24"/>
@@ -5304,12 +5892,21 @@
         </w:rPr>
         <w:t>‘</w:t>
       </w:r>
-      <w:r>
-        <w:rPr>
-          <w:sz w:val="24"/>
-          <w:szCs w:val="24"/>
-        </w:rPr>
-        <w:t>Int?</w:t>
+      <w:proofErr w:type="spellStart"/>
+      <w:r>
+        <w:rPr>
+          <w:sz w:val="24"/>
+          <w:szCs w:val="24"/>
+        </w:rPr>
+        <w:t>Int</w:t>
+      </w:r>
+      <w:proofErr w:type="spellEnd"/>
+      <w:r>
+        <w:rPr>
+          <w:sz w:val="24"/>
+          <w:szCs w:val="24"/>
+        </w:rPr>
+        <w:t>?</w:t>
       </w:r>
       <w:r>
         <w:rPr>
@@ -5333,13 +5930,23 @@
         </w:rPr>
         <w:t xml:space="preserve">allo stesso modo: bisogna effettuare eventualmente un cast mediante la parola chiave </w:t>
       </w:r>
+      <w:proofErr w:type="spellStart"/>
       <w:r>
         <w:rPr>
           <w:b/>
           <w:sz w:val="24"/>
           <w:szCs w:val="24"/>
         </w:rPr>
-        <w:t xml:space="preserve">as </w:t>
+        <w:t>as</w:t>
+      </w:r>
+      <w:proofErr w:type="spellEnd"/>
+      <w:r>
+        <w:rPr>
+          <w:b/>
+          <w:sz w:val="24"/>
+          <w:szCs w:val="24"/>
+        </w:rPr>
+        <w:t xml:space="preserve"> </w:t>
       </w:r>
       <w:r>
         <w:rPr>
@@ -5361,7 +5968,23 @@
           <w:sz w:val="24"/>
           <w:szCs w:val="24"/>
         </w:rPr>
-        <w:t>Ciò è molto frequente quando si vuole passare come parametro ad un metodo che non accetta valori nulli una variabile che, per nostra comodità, abbiamo precedentemente definito nullable.</w:t>
+        <w:t xml:space="preserve">Ciò è molto frequente quando si vuole passare come parametro ad un metodo che non accetta valori nulli una variabile che, per nostra comodità, abbiamo precedentemente definito </w:t>
+      </w:r>
+      <w:proofErr w:type="spellStart"/>
+      <w:r>
+        <w:rPr>
+          <w:sz w:val="24"/>
+          <w:szCs w:val="24"/>
+        </w:rPr>
+        <w:t>nullable</w:t>
+      </w:r>
+      <w:proofErr w:type="spellEnd"/>
+      <w:r>
+        <w:rPr>
+          <w:sz w:val="24"/>
+          <w:szCs w:val="24"/>
+        </w:rPr>
+        <w:t>.</w:t>
       </w:r>
     </w:p>
     <w:p>
@@ -5404,6 +6027,7 @@
         </w:rPr>
         <w:t xml:space="preserve">public class </w:t>
       </w:r>
+      <w:proofErr w:type="spellStart"/>
       <w:r>
         <w:rPr>
           <w:rFonts w:ascii="Courier New" w:eastAsia="Times New Roman" w:hAnsi="Courier New" w:cs="Courier New"/>
@@ -5412,8 +6036,9 @@
           <w:szCs w:val="20"/>
           <w:lang w:val="en-GB" w:eastAsia="it-IT"/>
         </w:rPr>
-        <w:t>TherapyEntityDB {</w:t>
-      </w:r>
+        <w:t>TherapyEntityDB</w:t>
+      </w:r>
+      <w:proofErr w:type="spellEnd"/>
       <w:r>
         <w:rPr>
           <w:rFonts w:ascii="Courier New" w:eastAsia="Times New Roman" w:hAnsi="Courier New" w:cs="Courier New"/>
@@ -5422,6 +6047,16 @@
           <w:szCs w:val="20"/>
           <w:lang w:val="en-GB" w:eastAsia="it-IT"/>
         </w:rPr>
+        <w:t xml:space="preserve"> {</w:t>
+      </w:r>
+      <w:r>
+        <w:rPr>
+          <w:rFonts w:ascii="Courier New" w:eastAsia="Times New Roman" w:hAnsi="Courier New" w:cs="Courier New"/>
+          <w:color w:val="A9B7C6"/>
+          <w:sz w:val="20"/>
+          <w:szCs w:val="20"/>
+          <w:lang w:val="en-GB" w:eastAsia="it-IT"/>
+        </w:rPr>
         <w:br/>
       </w:r>
       <w:r>
@@ -5455,6 +6090,8 @@
         </w:rPr>
         <w:t xml:space="preserve">var </w:t>
       </w:r>
+      <w:proofErr w:type="spellStart"/>
+      <w:proofErr w:type="gramStart"/>
       <w:r>
         <w:rPr>
           <w:rFonts w:ascii="Courier New" w:eastAsia="Times New Roman" w:hAnsi="Courier New" w:cs="Courier New"/>
@@ -5463,7 +6100,18 @@
           <w:szCs w:val="20"/>
           <w:lang w:val="en-GB" w:eastAsia="it-IT"/>
         </w:rPr>
-        <w:t xml:space="preserve">mID </w:t>
+        <w:t>mID</w:t>
+      </w:r>
+      <w:proofErr w:type="spellEnd"/>
+      <w:r>
+        <w:rPr>
+          <w:rFonts w:ascii="Courier New" w:eastAsia="Times New Roman" w:hAnsi="Courier New" w:cs="Courier New"/>
+          <w:color w:val="9876AA"/>
+          <w:sz w:val="20"/>
+          <w:szCs w:val="20"/>
+          <w:lang w:val="en-GB" w:eastAsia="it-IT"/>
+        </w:rPr>
+        <w:t xml:space="preserve"> </w:t>
       </w:r>
       <w:r>
         <w:rPr>
@@ -5473,7 +6121,18 @@
           <w:szCs w:val="20"/>
           <w:lang w:val="en-GB" w:eastAsia="it-IT"/>
         </w:rPr>
-        <w:t xml:space="preserve">: Int?    </w:t>
+        <w:t>:</w:t>
+      </w:r>
+      <w:proofErr w:type="gramEnd"/>
+      <w:r>
+        <w:rPr>
+          <w:rFonts w:ascii="Courier New" w:eastAsia="Times New Roman" w:hAnsi="Courier New" w:cs="Courier New"/>
+          <w:color w:val="A9B7C6"/>
+          <w:sz w:val="20"/>
+          <w:szCs w:val="20"/>
+          <w:lang w:val="en-GB" w:eastAsia="it-IT"/>
+        </w:rPr>
+        <w:t xml:space="preserve"> Int?    </w:t>
       </w:r>
       <w:r>
         <w:rPr>
@@ -5722,6 +6381,7 @@
           <w:lang w:val="en-GB" w:eastAsia="it-IT"/>
         </w:rPr>
       </w:pPr>
+      <w:proofErr w:type="spellStart"/>
       <w:r>
         <w:rPr>
           <w:rFonts w:ascii="Courier New" w:eastAsia="Times New Roman" w:hAnsi="Courier New" w:cs="Courier New"/>
@@ -5730,7 +6390,18 @@
           <w:szCs w:val="20"/>
           <w:lang w:val="en-GB" w:eastAsia="it-IT"/>
         </w:rPr>
-        <w:t xml:space="preserve">val </w:t>
+        <w:t>val</w:t>
+      </w:r>
+      <w:proofErr w:type="spellEnd"/>
+      <w:r>
+        <w:rPr>
+          <w:rFonts w:ascii="Courier New" w:eastAsia="Times New Roman" w:hAnsi="Courier New" w:cs="Courier New"/>
+          <w:color w:val="CC7832"/>
+          <w:sz w:val="20"/>
+          <w:szCs w:val="20"/>
+          <w:lang w:val="en-GB" w:eastAsia="it-IT"/>
+        </w:rPr>
+        <w:t xml:space="preserve"> </w:t>
       </w:r>
       <w:proofErr w:type="gramStart"/>
       <w:r>
@@ -5838,6 +6509,18 @@
         </w:rPr>
         <w:t>(</w:t>
       </w:r>
+      <w:proofErr w:type="spellStart"/>
+      <w:r>
+        <w:rPr>
+          <w:rFonts w:ascii="Courier New" w:eastAsia="Times New Roman" w:hAnsi="Courier New" w:cs="Courier New"/>
+          <w:color w:val="A9B7C6"/>
+          <w:sz w:val="20"/>
+          <w:szCs w:val="20"/>
+          <w:shd w:val="clear" w:color="auto" w:fill="223C23"/>
+          <w:lang w:val="en-GB" w:eastAsia="it-IT"/>
+        </w:rPr>
+        <w:t>th</w:t>
+      </w:r>
       <w:r>
         <w:rPr>
           <w:rFonts w:ascii="Courier New" w:eastAsia="Times New Roman" w:hAnsi="Courier New" w:cs="Courier New"/>
@@ -5846,9 +6529,39 @@
           <w:szCs w:val="20"/>
           <w:lang w:val="en-GB" w:eastAsia="it-IT"/>
         </w:rPr>
+        <w:t>.</w:t>
+      </w:r>
+      <w:r>
+        <w:rPr>
+          <w:rFonts w:ascii="Courier New" w:eastAsia="Times New Roman" w:hAnsi="Courier New" w:cs="Courier New"/>
+          <w:color w:val="9876AA"/>
+          <w:sz w:val="20"/>
+          <w:szCs w:val="20"/>
+          <w:lang w:val="en-GB" w:eastAsia="it-IT"/>
+        </w:rPr>
+        <w:t>mID</w:t>
+      </w:r>
+      <w:proofErr w:type="spellEnd"/>
+      <w:r>
+        <w:rPr>
+          <w:rFonts w:ascii="Courier New" w:eastAsia="Times New Roman" w:hAnsi="Courier New" w:cs="Courier New"/>
+          <w:color w:val="9876AA"/>
+          <w:sz w:val="20"/>
+          <w:szCs w:val="20"/>
+          <w:lang w:val="en-GB" w:eastAsia="it-IT"/>
+        </w:rPr>
         <w:t xml:space="preserve"> </w:t>
       </w:r>
-      <w:proofErr w:type="spellStart"/>
+      <w:r>
+        <w:rPr>
+          <w:rFonts w:ascii="Courier New" w:eastAsia="Times New Roman" w:hAnsi="Courier New" w:cs="Courier New"/>
+          <w:color w:val="CC7832"/>
+          <w:sz w:val="20"/>
+          <w:szCs w:val="20"/>
+          <w:lang w:val="en-GB" w:eastAsia="it-IT"/>
+        </w:rPr>
+        <w:t xml:space="preserve">as </w:t>
+      </w:r>
       <w:r>
         <w:rPr>
           <w:rFonts w:ascii="Courier New" w:eastAsia="Times New Roman" w:hAnsi="Courier New" w:cs="Courier New"/>
@@ -5857,7 +6570,17 @@
           <w:szCs w:val="20"/>
           <w:lang w:val="en-GB" w:eastAsia="it-IT"/>
         </w:rPr>
-        <w:t>th</w:t>
+        <w:t>Int)</w:t>
+      </w:r>
+      <w:r>
+        <w:rPr>
+          <w:rFonts w:ascii="Courier New" w:eastAsia="Times New Roman" w:hAnsi="Courier New" w:cs="Courier New"/>
+          <w:color w:val="CC7832"/>
+          <w:sz w:val="20"/>
+          <w:szCs w:val="20"/>
+          <w:lang w:val="en-GB" w:eastAsia="it-IT"/>
+        </w:rPr>
+        <w:t>,false</w:t>
       </w:r>
       <w:r>
         <w:rPr>
@@ -5867,151 +6590,117 @@
           <w:szCs w:val="20"/>
           <w:lang w:val="en-GB" w:eastAsia="it-IT"/>
         </w:rPr>
-        <w:t>.</w:t>
-      </w:r>
-      <w:r>
-        <w:rPr>
-          <w:rFonts w:ascii="Courier New" w:eastAsia="Times New Roman" w:hAnsi="Courier New" w:cs="Courier New"/>
-          <w:color w:val="9876AA"/>
-          <w:sz w:val="20"/>
-          <w:szCs w:val="20"/>
-          <w:lang w:val="en-GB" w:eastAsia="it-IT"/>
-        </w:rPr>
-        <w:t>mID</w:t>
-      </w:r>
-      <w:proofErr w:type="spellEnd"/>
-      <w:r>
-        <w:rPr>
-          <w:rFonts w:ascii="Courier New" w:eastAsia="Times New Roman" w:hAnsi="Courier New" w:cs="Courier New"/>
-          <w:color w:val="9876AA"/>
-          <w:sz w:val="20"/>
-          <w:szCs w:val="20"/>
-          <w:lang w:val="en-GB" w:eastAsia="it-IT"/>
+        <w:t>)</w:t>
+      </w:r>
+    </w:p>
+    <w:p>
+      <w:pPr>
+        <w:pStyle w:val="Nessunaspaziatura"/>
+        <w:rPr>
+          <w:sz w:val="24"/>
+          <w:szCs w:val="24"/>
+          <w:lang w:val="en-GB"/>
+        </w:rPr>
+      </w:pPr>
+    </w:p>
+    <w:p>
+      <w:pPr>
+        <w:pStyle w:val="Nessunaspaziatura"/>
+        <w:rPr>
+          <w:i/>
+          <w:sz w:val="24"/>
+          <w:szCs w:val="24"/>
+        </w:rPr>
+      </w:pPr>
+      <w:r>
+        <w:rPr>
+          <w:sz w:val="24"/>
+          <w:szCs w:val="24"/>
+        </w:rPr>
+        <w:t xml:space="preserve">La frequente necessità di convertire in stringa dati numerici, affrontata in Java mediante operazioni di concatenazione, trova in </w:t>
+      </w:r>
+      <w:proofErr w:type="spellStart"/>
+      <w:r>
+        <w:rPr>
+          <w:sz w:val="24"/>
+          <w:szCs w:val="24"/>
+        </w:rPr>
+        <w:t>Kotlin</w:t>
+      </w:r>
+      <w:proofErr w:type="spellEnd"/>
+      <w:r>
+        <w:rPr>
+          <w:sz w:val="24"/>
+          <w:szCs w:val="24"/>
+        </w:rPr>
+        <w:t xml:space="preserve"> un ben più semplice ed efficace strumento: il simbolo </w:t>
+      </w:r>
+      <w:r>
+        <w:rPr>
+          <w:i/>
+          <w:sz w:val="24"/>
+          <w:szCs w:val="24"/>
+        </w:rPr>
+        <w:t>‘</w:t>
+      </w:r>
+      <w:r>
+        <w:rPr>
+          <w:b/>
+          <w:sz w:val="24"/>
+          <w:szCs w:val="24"/>
+        </w:rPr>
+        <w:t>$</w:t>
+      </w:r>
+      <w:r>
+        <w:rPr>
+          <w:i/>
+          <w:sz w:val="24"/>
+          <w:szCs w:val="24"/>
+        </w:rPr>
+        <w:t>’</w:t>
+      </w:r>
+      <w:r>
+        <w:rPr>
+          <w:i/>
+          <w:sz w:val="24"/>
+          <w:szCs w:val="24"/>
         </w:rPr>
         <w:t xml:space="preserve"> </w:t>
       </w:r>
       <w:r>
         <w:rPr>
-          <w:rFonts w:ascii="Courier New" w:eastAsia="Times New Roman" w:hAnsi="Courier New" w:cs="Courier New"/>
-          <w:color w:val="CC7832"/>
-          <w:sz w:val="20"/>
-          <w:szCs w:val="20"/>
-          <w:lang w:val="en-GB" w:eastAsia="it-IT"/>
-        </w:rPr>
-        <w:t xml:space="preserve">as </w:t>
-      </w:r>
-      <w:r>
-        <w:rPr>
-          <w:rFonts w:ascii="Courier New" w:eastAsia="Times New Roman" w:hAnsi="Courier New" w:cs="Courier New"/>
-          <w:color w:val="A9B7C6"/>
-          <w:sz w:val="20"/>
-          <w:szCs w:val="20"/>
-          <w:lang w:val="en-GB" w:eastAsia="it-IT"/>
-        </w:rPr>
-        <w:t>Int)</w:t>
-      </w:r>
-      <w:r>
-        <w:rPr>
-          <w:rFonts w:ascii="Courier New" w:eastAsia="Times New Roman" w:hAnsi="Courier New" w:cs="Courier New"/>
-          <w:color w:val="CC7832"/>
-          <w:sz w:val="20"/>
-          <w:szCs w:val="20"/>
-          <w:lang w:val="en-GB" w:eastAsia="it-IT"/>
-        </w:rPr>
-        <w:t>,false</w:t>
-      </w:r>
-      <w:r>
-        <w:rPr>
-          <w:rFonts w:ascii="Courier New" w:eastAsia="Times New Roman" w:hAnsi="Courier New" w:cs="Courier New"/>
-          <w:color w:val="A9B7C6"/>
-          <w:sz w:val="20"/>
-          <w:szCs w:val="20"/>
-          <w:lang w:val="en-GB" w:eastAsia="it-IT"/>
+          <w:sz w:val="24"/>
+          <w:szCs w:val="24"/>
+        </w:rPr>
+        <w:t xml:space="preserve">anteposto alla variabile numerica consente di assegnare tale valore ad un oggetto di tipo stringa. Nel caso si volesse convertire invece un oggetto numerico per passarlo come parametro ad un metodo richiedente stringhe, è sufficiente utilizzare il metodo </w:t>
+      </w:r>
+      <w:proofErr w:type="spellStart"/>
+      <w:proofErr w:type="gramStart"/>
+      <w:r>
+        <w:rPr>
+          <w:i/>
+          <w:sz w:val="24"/>
+          <w:szCs w:val="24"/>
+        </w:rPr>
+        <w:t>toString</w:t>
+      </w:r>
+      <w:proofErr w:type="spellEnd"/>
+      <w:r>
+        <w:rPr>
+          <w:i/>
+          <w:sz w:val="24"/>
+          <w:szCs w:val="24"/>
+        </w:rPr>
+        <w:t>(</w:t>
+      </w:r>
+      <w:proofErr w:type="gramEnd"/>
+      <w:r>
+        <w:rPr>
+          <w:i/>
+          <w:sz w:val="24"/>
+          <w:szCs w:val="24"/>
         </w:rPr>
         <w:t>)</w:t>
-      </w:r>
-    </w:p>
-    <w:p>
-      <w:pPr>
-        <w:pStyle w:val="Nessunaspaziatura"/>
-        <w:rPr>
-          <w:sz w:val="24"/>
-          <w:szCs w:val="24"/>
-          <w:lang w:val="en-GB"/>
-        </w:rPr>
-      </w:pPr>
-    </w:p>
-    <w:p>
-      <w:pPr>
-        <w:pStyle w:val="Nessunaspaziatura"/>
-        <w:rPr>
-          <w:i/>
-          <w:sz w:val="24"/>
-          <w:szCs w:val="24"/>
-        </w:rPr>
-      </w:pPr>
-      <w:r>
-        <w:rPr>
-          <w:sz w:val="24"/>
-          <w:szCs w:val="24"/>
-        </w:rPr>
-        <w:t>La frequente necessità di convertire in stringa dati numerici, affrontata in Java media</w:t>
-      </w:r>
-      <w:bookmarkStart w:id="5" w:name="_GoBack"/>
-      <w:bookmarkEnd w:id="5"/>
-      <w:r>
-        <w:rPr>
-          <w:sz w:val="24"/>
-          <w:szCs w:val="24"/>
-        </w:rPr>
-        <w:t xml:space="preserve">nte operazioni di concatenazione, trova in Kotlin un ben più semplice ed efficace strumento: il simbolo </w:t>
-      </w:r>
-      <w:r>
-        <w:rPr>
-          <w:i/>
-          <w:sz w:val="24"/>
-          <w:szCs w:val="24"/>
-        </w:rPr>
-        <w:t>‘</w:t>
-      </w:r>
-      <w:r>
-        <w:rPr>
-          <w:b/>
-          <w:sz w:val="24"/>
-          <w:szCs w:val="24"/>
-        </w:rPr>
-        <w:t>$</w:t>
-      </w:r>
-      <w:r>
-        <w:rPr>
-          <w:i/>
-          <w:sz w:val="24"/>
-          <w:szCs w:val="24"/>
-        </w:rPr>
-        <w:t>’</w:t>
-      </w:r>
-      <w:r>
-        <w:rPr>
-          <w:i/>
-          <w:sz w:val="24"/>
-          <w:szCs w:val="24"/>
-        </w:rPr>
-        <w:t xml:space="preserve"> </w:t>
-      </w:r>
-      <w:r>
-        <w:rPr>
-          <w:sz w:val="24"/>
-          <w:szCs w:val="24"/>
-        </w:rPr>
-        <w:t xml:space="preserve">anteposto alla variabile numerica consente di assegnare tale valore ad un oggetto di tipo stringa. Nel caso si volesse convertire invece un oggetto numerico per passarlo come parametro ad un metodo richiedente stringhe, è sufficiente utilizzare il metodo </w:t>
-      </w:r>
-      <w:r>
-        <w:rPr>
-          <w:i/>
-          <w:sz w:val="24"/>
-          <w:szCs w:val="24"/>
-        </w:rPr>
-        <w:t>toString()</w:t>
       </w:r>
     </w:p>
     <w:p>
@@ -6031,11 +6720,19 @@
           <w:color w:val="A9B7C6"/>
         </w:rPr>
       </w:pPr>
+      <w:proofErr w:type="spellStart"/>
       <w:r>
         <w:rPr>
           <w:color w:val="A9B7C6"/>
         </w:rPr>
-        <w:t>Log.d(</w:t>
+        <w:t>Log.d</w:t>
+      </w:r>
+      <w:proofErr w:type="spellEnd"/>
+      <w:r>
+        <w:rPr>
+          <w:color w:val="A9B7C6"/>
+        </w:rPr>
+        <w:t>(</w:t>
       </w:r>
       <w:r>
         <w:rPr>
@@ -6049,6 +6746,7 @@
         </w:rPr>
         <w:t>n Giorni</w:t>
       </w:r>
+      <w:proofErr w:type="gramStart"/>
       <w:r>
         <w:rPr>
           <w:color w:val="6A8759"/>
@@ -6061,11 +6759,26 @@
         </w:rPr>
         <w:t>,</w:t>
       </w:r>
+      <w:proofErr w:type="spellStart"/>
       <w:r>
         <w:rPr>
           <w:color w:val="A9B7C6"/>
         </w:rPr>
-        <w:t>giorni.toString())</w:t>
+        <w:t>giorni</w:t>
+      </w:r>
+      <w:proofErr w:type="gramEnd"/>
+      <w:r>
+        <w:rPr>
+          <w:color w:val="A9B7C6"/>
+        </w:rPr>
+        <w:t>.toString</w:t>
+      </w:r>
+      <w:proofErr w:type="spellEnd"/>
+      <w:r>
+        <w:rPr>
+          <w:color w:val="A9B7C6"/>
+        </w:rPr>
+        <w:t>())</w:t>
       </w:r>
     </w:p>
     <w:p>
@@ -6078,14 +6791,15 @@
       <w:pPr>
         <w:pStyle w:val="Titolo2"/>
       </w:pPr>
-      <w:bookmarkStart w:id="6" w:name="_Toc518291413"/>
-      <w:r>
+      <w:bookmarkStart w:id="5" w:name="_Toc518291413"/>
+      <w:r>
+        <w:lastRenderedPageBreak/>
         <w:t xml:space="preserve">1.4 </w:t>
       </w:r>
       <w:r>
         <w:t>CAST</w:t>
       </w:r>
-      <w:bookmarkEnd w:id="6"/>
+      <w:bookmarkEnd w:id="5"/>
     </w:p>
     <w:p>
       <w:pPr>
@@ -6103,7 +6817,27 @@
           <w:sz w:val="24"/>
           <w:szCs w:val="24"/>
         </w:rPr>
-        <w:t>Come già dichiarato in precedenza, dichiarando una variabile e inizializzandola in precedenza, è possibile omettere il tipo in quanto il compilatore lo rileva automaticamente; questo è solo un esempio dei frequenti cast impliciti che avvengono durante lo sviluppo in Kotlin.</w:t>
+        <w:t xml:space="preserve">Come già dichiarato in precedenza, dichiarando una variabile e inizializzandola in precedenza, è possibile omettere il tipo in quanto il compilatore lo rileva automaticamente; questo è solo un esempio dei frequenti cast impliciti che avvengono durante lo sviluppo in </w:t>
+      </w:r>
+      <w:proofErr w:type="spellStart"/>
+      <w:r>
+        <w:rPr>
+          <w:rStyle w:val="CodiceHTML"/>
+          <w:rFonts w:asciiTheme="minorHAnsi" w:eastAsiaTheme="minorHAnsi" w:hAnsiTheme="minorHAnsi" w:cstheme="minorHAnsi"/>
+          <w:sz w:val="24"/>
+          <w:szCs w:val="24"/>
+        </w:rPr>
+        <w:t>Kotlin</w:t>
+      </w:r>
+      <w:proofErr w:type="spellEnd"/>
+      <w:r>
+        <w:rPr>
+          <w:rStyle w:val="CodiceHTML"/>
+          <w:rFonts w:asciiTheme="minorHAnsi" w:eastAsiaTheme="minorHAnsi" w:hAnsiTheme="minorHAnsi" w:cstheme="minorHAnsi"/>
+          <w:sz w:val="24"/>
+          <w:szCs w:val="24"/>
+        </w:rPr>
+        <w:t>.</w:t>
       </w:r>
     </w:p>
     <w:p>
@@ -6126,6 +6860,7 @@
           <w:szCs w:val="24"/>
         </w:rPr>
       </w:pPr>
+      <w:proofErr w:type="spellStart"/>
       <w:r>
         <w:rPr>
           <w:rStyle w:val="CodiceHTML"/>
@@ -6136,6 +6871,7 @@
         </w:rPr>
         <w:t>val</w:t>
       </w:r>
+      <w:proofErr w:type="spellEnd"/>
       <w:r>
         <w:rPr>
           <w:rStyle w:val="CodiceHTML"/>
@@ -6207,17 +6943,19 @@
           <w:sz w:val="24"/>
           <w:szCs w:val="24"/>
         </w:rPr>
-        <w:t>// word viene creata come oggetto String</w:t>
-      </w:r>
-    </w:p>
-    <w:p>
-      <w:pPr>
+        <w:t xml:space="preserve">// word viene creata come oggetto </w:t>
+      </w:r>
+      <w:proofErr w:type="spellStart"/>
+      <w:r>
         <w:rPr>
           <w:rStyle w:val="cm-keyword"/>
-          <w:sz w:val="24"/>
-          <w:szCs w:val="24"/>
-        </w:rPr>
-      </w:pPr>
+          <w:i/>
+          <w:sz w:val="24"/>
+          <w:szCs w:val="24"/>
+        </w:rPr>
+        <w:t>String</w:t>
+      </w:r>
+      <w:proofErr w:type="spellEnd"/>
     </w:p>
     <w:p>
       <w:pPr>
@@ -6227,14 +6965,24 @@
           <w:szCs w:val="24"/>
         </w:rPr>
       </w:pPr>
-      <w:r>
+    </w:p>
+    <w:p>
+      <w:pPr>
         <w:rPr>
           <w:rStyle w:val="cm-keyword"/>
           <w:sz w:val="24"/>
           <w:szCs w:val="24"/>
         </w:rPr>
+      </w:pPr>
+      <w:r>
+        <w:rPr>
+          <w:rStyle w:val="cm-keyword"/>
+          <w:sz w:val="24"/>
+          <w:szCs w:val="24"/>
+        </w:rPr>
         <w:t xml:space="preserve">È tuttavia possibile eseguire un cast esplicito mediante la parola chiave </w:t>
       </w:r>
+      <w:proofErr w:type="spellStart"/>
       <w:r>
         <w:rPr>
           <w:rStyle w:val="cm-keyword"/>
@@ -6244,6 +6992,7 @@
         </w:rPr>
         <w:t>as</w:t>
       </w:r>
+      <w:proofErr w:type="spellEnd"/>
       <w:r>
         <w:rPr>
           <w:rStyle w:val="CodiceHTML"/>
@@ -6253,6 +7002,7 @@
         </w:rPr>
         <w:t xml:space="preserve"> / </w:t>
       </w:r>
+      <w:proofErr w:type="spellStart"/>
       <w:r>
         <w:rPr>
           <w:rStyle w:val="CodiceHTML"/>
@@ -6261,7 +7011,18 @@
           <w:sz w:val="24"/>
           <w:szCs w:val="24"/>
         </w:rPr>
-        <w:t>as?</w:t>
+        <w:t>as</w:t>
+      </w:r>
+      <w:proofErr w:type="spellEnd"/>
+      <w:r>
+        <w:rPr>
+          <w:rStyle w:val="CodiceHTML"/>
+          <w:rFonts w:asciiTheme="minorHAnsi" w:eastAsiaTheme="minorHAnsi" w:hAnsiTheme="minorHAnsi" w:cstheme="minorHAnsi"/>
+          <w:b/>
+          <w:sz w:val="24"/>
+          <w:szCs w:val="24"/>
+        </w:rPr>
+        <w:t>?</w:t>
       </w:r>
       <w:r>
         <w:rPr>
@@ -6269,7 +7030,25 @@
           <w:sz w:val="24"/>
           <w:szCs w:val="24"/>
         </w:rPr>
-        <w:t xml:space="preserve"> (quest’ultima non genera errori se l’oggetto del cast è null)</w:t>
+        <w:t xml:space="preserve"> (quest’ultima non genera errori se l’oggetto del cast è </w:t>
+      </w:r>
+      <w:proofErr w:type="spellStart"/>
+      <w:r>
+        <w:rPr>
+          <w:rStyle w:val="cm-keyword"/>
+          <w:sz w:val="24"/>
+          <w:szCs w:val="24"/>
+        </w:rPr>
+        <w:t>null</w:t>
+      </w:r>
+      <w:proofErr w:type="spellEnd"/>
+      <w:r>
+        <w:rPr>
+          <w:rStyle w:val="cm-keyword"/>
+          <w:sz w:val="24"/>
+          <w:szCs w:val="24"/>
+        </w:rPr>
+        <w:t>)</w:t>
       </w:r>
     </w:p>
     <w:p>
@@ -6298,7 +7077,58 @@
           <w:sz w:val="24"/>
           <w:szCs w:val="24"/>
         </w:rPr>
-        <w:t xml:space="preserve">val number : Long= 5 as Long           </w:t>
+        <w:t xml:space="preserve">val </w:t>
+      </w:r>
+      <w:proofErr w:type="spellStart"/>
+      <w:proofErr w:type="gramStart"/>
+      <w:r>
+        <w:rPr>
+          <w:rStyle w:val="cm-keyword"/>
+          <w:i/>
+          <w:sz w:val="24"/>
+          <w:szCs w:val="24"/>
+        </w:rPr>
+        <w:t>number</w:t>
+      </w:r>
+      <w:proofErr w:type="spellEnd"/>
+      <w:r>
+        <w:rPr>
+          <w:rStyle w:val="cm-keyword"/>
+          <w:i/>
+          <w:sz w:val="24"/>
+          <w:szCs w:val="24"/>
+        </w:rPr>
+        <w:t xml:space="preserve"> :</w:t>
+      </w:r>
+      <w:proofErr w:type="gramEnd"/>
+      <w:r>
+        <w:rPr>
+          <w:rStyle w:val="cm-keyword"/>
+          <w:i/>
+          <w:sz w:val="24"/>
+          <w:szCs w:val="24"/>
+        </w:rPr>
+        <w:t xml:space="preserve"> Long= 5 </w:t>
+      </w:r>
+      <w:proofErr w:type="spellStart"/>
+      <w:r>
+        <w:rPr>
+          <w:rStyle w:val="cm-keyword"/>
+          <w:i/>
+          <w:sz w:val="24"/>
+          <w:szCs w:val="24"/>
+        </w:rPr>
+        <w:t>as</w:t>
+      </w:r>
+      <w:proofErr w:type="spellEnd"/>
+      <w:r>
+        <w:rPr>
+          <w:rStyle w:val="cm-keyword"/>
+          <w:i/>
+          <w:sz w:val="24"/>
+          <w:szCs w:val="24"/>
+        </w:rPr>
+        <w:t xml:space="preserve"> Long           </w:t>
       </w:r>
     </w:p>
     <w:p>
@@ -6335,6 +7165,7 @@
         </w:rPr>
         <w:t xml:space="preserve"> mediante la parola chiave </w:t>
       </w:r>
+      <w:proofErr w:type="spellStart"/>
       <w:r>
         <w:rPr>
           <w:rStyle w:val="cm-keyword"/>
@@ -6344,6 +7175,7 @@
         </w:rPr>
         <w:t>is</w:t>
       </w:r>
+      <w:proofErr w:type="spellEnd"/>
       <w:r>
         <w:rPr>
           <w:rStyle w:val="CodiceHTML"/>
@@ -6391,7 +7223,41 @@
           <w:szCs w:val="24"/>
           <w:lang w:val="en-GB" w:eastAsia="it-IT"/>
         </w:rPr>
-        <w:t>if (obj !is String) {</w:t>
+        <w:t>if (</w:t>
+      </w:r>
+      <w:proofErr w:type="spellStart"/>
+      <w:proofErr w:type="gramStart"/>
+      <w:r>
+        <w:rPr>
+          <w:rFonts w:ascii="Courier New" w:eastAsia="Times New Roman" w:hAnsi="Courier New" w:cs="Courier New"/>
+          <w:i/>
+          <w:sz w:val="20"/>
+          <w:szCs w:val="24"/>
+          <w:lang w:val="en-GB" w:eastAsia="it-IT"/>
+        </w:rPr>
+        <w:t>obj</w:t>
+      </w:r>
+      <w:proofErr w:type="spellEnd"/>
+      <w:r>
+        <w:rPr>
+          <w:rFonts w:ascii="Courier New" w:eastAsia="Times New Roman" w:hAnsi="Courier New" w:cs="Courier New"/>
+          <w:i/>
+          <w:sz w:val="20"/>
+          <w:szCs w:val="24"/>
+          <w:lang w:val="en-GB" w:eastAsia="it-IT"/>
+        </w:rPr>
+        <w:t xml:space="preserve"> !is</w:t>
+      </w:r>
+      <w:proofErr w:type="gramEnd"/>
+      <w:r>
+        <w:rPr>
+          <w:rFonts w:ascii="Courier New" w:eastAsia="Times New Roman" w:hAnsi="Courier New" w:cs="Courier New"/>
+          <w:i/>
+          <w:sz w:val="20"/>
+          <w:szCs w:val="24"/>
+          <w:lang w:val="en-GB" w:eastAsia="it-IT"/>
+        </w:rPr>
+        <w:t xml:space="preserve"> String) {</w:t>
       </w:r>
     </w:p>
     <w:p>
@@ -6591,7 +7457,53 @@
           <w:szCs w:val="24"/>
           <w:lang w:eastAsia="it-IT"/>
         </w:rPr>
-        <w:t xml:space="preserve">    print(obj.length)</w:t>
+        <w:t xml:space="preserve">    </w:t>
+      </w:r>
+      <w:proofErr w:type="spellStart"/>
+      <w:r>
+        <w:rPr>
+          <w:rFonts w:ascii="Courier New" w:eastAsia="Times New Roman" w:hAnsi="Courier New" w:cs="Courier New"/>
+          <w:i/>
+          <w:sz w:val="20"/>
+          <w:szCs w:val="24"/>
+          <w:lang w:eastAsia="it-IT"/>
+        </w:rPr>
+        <w:t>print</w:t>
+      </w:r>
+      <w:proofErr w:type="spellEnd"/>
+      <w:r>
+        <w:rPr>
+          <w:rFonts w:ascii="Courier New" w:eastAsia="Times New Roman" w:hAnsi="Courier New" w:cs="Courier New"/>
+          <w:i/>
+          <w:sz w:val="20"/>
+          <w:szCs w:val="24"/>
+          <w:lang w:eastAsia="it-IT"/>
+        </w:rPr>
+        <w:t>(</w:t>
+      </w:r>
+      <w:proofErr w:type="spellStart"/>
+      <w:proofErr w:type="gramStart"/>
+      <w:r>
+        <w:rPr>
+          <w:rFonts w:ascii="Courier New" w:eastAsia="Times New Roman" w:hAnsi="Courier New" w:cs="Courier New"/>
+          <w:i/>
+          <w:sz w:val="20"/>
+          <w:szCs w:val="24"/>
+          <w:lang w:eastAsia="it-IT"/>
+        </w:rPr>
+        <w:t>obj.length</w:t>
+      </w:r>
+      <w:proofErr w:type="spellEnd"/>
+      <w:proofErr w:type="gramEnd"/>
+      <w:r>
+        <w:rPr>
+          <w:rFonts w:ascii="Courier New" w:eastAsia="Times New Roman" w:hAnsi="Courier New" w:cs="Courier New"/>
+          <w:i/>
+          <w:sz w:val="20"/>
+          <w:szCs w:val="24"/>
+          <w:lang w:eastAsia="it-IT"/>
+        </w:rPr>
+        <w:t>)</w:t>
       </w:r>
     </w:p>
     <w:p>
@@ -6672,14 +7584,14 @@
       <w:pPr>
         <w:pStyle w:val="Titolo2"/>
       </w:pPr>
-      <w:bookmarkStart w:id="7" w:name="_Toc518291414"/>
+      <w:bookmarkStart w:id="6" w:name="_Toc518291414"/>
       <w:r>
         <w:t xml:space="preserve">1.5 </w:t>
       </w:r>
       <w:r>
         <w:t>CONFRONTO TRA OGGETTI E VARIABILI</w:t>
       </w:r>
-      <w:bookmarkEnd w:id="7"/>
+      <w:bookmarkEnd w:id="6"/>
     </w:p>
     <w:p>
       <w:pPr>
@@ -6732,6 +7644,7 @@
         </w:rPr>
         <w:t>‘</w:t>
       </w:r>
+      <w:proofErr w:type="spellStart"/>
       <w:r>
         <w:rPr>
           <w:sz w:val="24"/>
@@ -6739,6 +7652,7 @@
         </w:rPr>
         <w:t>equals</w:t>
       </w:r>
+      <w:proofErr w:type="spellEnd"/>
       <w:r>
         <w:rPr>
           <w:sz w:val="24"/>
@@ -6894,171 +7808,290 @@
       <w:pPr>
         <w:pStyle w:val="Titolo1"/>
       </w:pPr>
-      <w:bookmarkStart w:id="8" w:name="_Toc518291415"/>
+      <w:bookmarkStart w:id="7" w:name="_Toc518291415"/>
       <w:r>
         <w:t>CLASSI</w:t>
       </w:r>
+      <w:bookmarkEnd w:id="7"/>
+    </w:p>
+    <w:p/>
+    <w:p>
+      <w:pPr>
+        <w:pStyle w:val="Titolo2"/>
+      </w:pPr>
+      <w:bookmarkStart w:id="8" w:name="_Toc518291416"/>
+      <w:r>
+        <w:t>2.1 CREARE UNA NUOVA ISTANZA</w:t>
+      </w:r>
       <w:bookmarkEnd w:id="8"/>
     </w:p>
-    <w:p/>
+    <w:p>
+      <w:pPr>
+        <w:spacing w:line="240" w:lineRule="auto"/>
+      </w:pPr>
+      <w:r>
+        <w:t xml:space="preserve">In Java, per creare un’istanza di una classe, si utilizza la keyword </w:t>
+      </w:r>
+      <w:r>
+        <w:rPr>
+          <w:b/>
+        </w:rPr>
+        <w:t>new</w:t>
+      </w:r>
+      <w:r>
+        <w:t>;</w:t>
+      </w:r>
+      <w:r>
+        <w:t xml:space="preserve"> questa sintassi è stata ereditata dal linguaggio C++ per mantenere certi livelli di affinità per quanto riguarda la sintassi, in maniera tale da agevolare il programmatore che passa da un linguaggio all’altro. In C++ essa serve a ricordare che, una volta allocata una certa zona di memoria per l’istanza creata, è necessario liberarla, a processo ultimato, mediante la chiamata </w:t>
+      </w:r>
+      <w:r>
+        <w:rPr>
+          <w:b/>
+        </w:rPr>
+        <w:t>delete</w:t>
+      </w:r>
+      <w:r>
+        <w:t xml:space="preserve">, per evitare problemi di </w:t>
+      </w:r>
+      <w:proofErr w:type="spellStart"/>
+      <w:r>
+        <w:t>memory</w:t>
+      </w:r>
+      <w:proofErr w:type="spellEnd"/>
+      <w:r>
+        <w:t xml:space="preserve"> </w:t>
+      </w:r>
+      <w:proofErr w:type="spellStart"/>
+      <w:proofErr w:type="gramStart"/>
+      <w:r>
+        <w:t>leak</w:t>
+      </w:r>
+      <w:proofErr w:type="spellEnd"/>
+      <w:r>
+        <w:t xml:space="preserve"> ;</w:t>
+      </w:r>
+      <w:proofErr w:type="gramEnd"/>
+      <w:r>
+        <w:t xml:space="preserve"> in Java tuttavia esiste il </w:t>
+      </w:r>
+      <w:proofErr w:type="spellStart"/>
+      <w:r>
+        <w:t>garbage</w:t>
+      </w:r>
+      <w:proofErr w:type="spellEnd"/>
+      <w:r>
+        <w:t xml:space="preserve"> </w:t>
+      </w:r>
+      <w:proofErr w:type="spellStart"/>
+      <w:r>
+        <w:t>collector</w:t>
+      </w:r>
+      <w:proofErr w:type="spellEnd"/>
+      <w:r>
+        <w:t xml:space="preserve">, la cui funzione è proprio quella di liberare la memoria occupata da oggetti non più utilizzati, rendendo di fatto inutile la chiamata delete ma, di conseguenza, anche la presenza del ‘new’. </w:t>
+      </w:r>
+    </w:p>
+    <w:p>
+      <w:pPr>
+        <w:spacing w:line="240" w:lineRule="auto"/>
+      </w:pPr>
+      <w:r>
+        <w:t xml:space="preserve">Anche con </w:t>
+      </w:r>
+      <w:proofErr w:type="spellStart"/>
+      <w:r>
+        <w:t>Kotlin</w:t>
+      </w:r>
+      <w:proofErr w:type="spellEnd"/>
+      <w:r>
+        <w:t xml:space="preserve"> è presente il </w:t>
+      </w:r>
+      <w:proofErr w:type="spellStart"/>
+      <w:r>
+        <w:t>garbage</w:t>
+      </w:r>
+      <w:proofErr w:type="spellEnd"/>
+      <w:r>
+        <w:t xml:space="preserve"> </w:t>
+      </w:r>
+      <w:proofErr w:type="spellStart"/>
+      <w:r>
+        <w:t>collector</w:t>
+      </w:r>
+      <w:proofErr w:type="spellEnd"/>
+      <w:r>
+        <w:t xml:space="preserve"> e si è deciso, per l’inutilità appena descritta unita alla volontà di considerare i costruttori come funzioni normale, di abolire l’uso forzato della keyword sopra trattata. Per istanziare un oggetto è sufficiente quindi invocare l’apposito metodo, senza ulteriori vincoli di sintassi.</w:t>
+      </w:r>
+    </w:p>
     <w:p>
       <w:pPr>
         <w:pStyle w:val="Titolo2"/>
       </w:pPr>
-      <w:bookmarkStart w:id="9" w:name="_Toc518291416"/>
-      <w:r>
-        <w:t>2.1 CREARE UNA NUOVA ISTANZA</w:t>
+      <w:bookmarkStart w:id="9" w:name="_Toc518291417"/>
+      <w:r>
+        <w:t xml:space="preserve">2.2 </w:t>
+      </w:r>
+      <w:r>
+        <w:t>PROPRIETA’</w:t>
       </w:r>
       <w:bookmarkEnd w:id="9"/>
-    </w:p>
-    <w:p>
-      <w:pPr>
-        <w:spacing w:line="240" w:lineRule="auto"/>
-      </w:pPr>
-      <w:r>
-        <w:t xml:space="preserve">In Java, per creare un’istanza di una classe, si utilizza la keyword </w:t>
-      </w:r>
-      <w:r>
-        <w:rPr>
-          <w:b/>
-        </w:rPr>
-        <w:t>new</w:t>
-      </w:r>
-      <w:r>
+      <w:r>
+        <w:t xml:space="preserve"> </w:t>
+      </w:r>
+    </w:p>
+    <w:p>
+      <w:r>
+        <w:t xml:space="preserve">Come in Java, anche in </w:t>
+      </w:r>
+      <w:proofErr w:type="spellStart"/>
+      <w:r>
+        <w:t>Kotlin</w:t>
+      </w:r>
+      <w:proofErr w:type="spellEnd"/>
+      <w:r>
+        <w:t xml:space="preserve"> si possono assegnare variabili e costanti ad una classe, che ne definiscono la struttura e per tal ragione vengono chiamate </w:t>
+      </w:r>
+      <w:r>
+        <w:t>‘</w:t>
+      </w:r>
+      <w:r>
+        <w:t>proprietà</w:t>
+      </w:r>
+      <w:r>
+        <w:t>’</w:t>
+      </w:r>
+      <w:r>
+        <w:t xml:space="preserve">. Nella programmazione è molto frequente l’accesso in lettura e/o scrittura a queste variabili, mediante metodi </w:t>
+      </w:r>
+      <w:proofErr w:type="spellStart"/>
+      <w:r>
+        <w:t>getter</w:t>
+      </w:r>
+      <w:proofErr w:type="spellEnd"/>
+      <w:r>
+        <w:t xml:space="preserve"> e setter; per agevolare ciò, alcuni ambienti di sviluppo come Android Studio offrono strumenti che generano in modalità automatica questi metodi. In </w:t>
+      </w:r>
+      <w:proofErr w:type="spellStart"/>
+      <w:r>
+        <w:t>Kotlin</w:t>
+      </w:r>
+      <w:proofErr w:type="spellEnd"/>
+      <w:r>
+        <w:t xml:space="preserve"> si è fatto un ulteriore passo avanti, rendendo implicita la possibilità di leggere e modificare le proprietà di ciascun oggetto (purché non siano private). In fase di sviluppo della classe non è quindi necessario definire molteplici metodi </w:t>
+      </w:r>
+      <w:proofErr w:type="spellStart"/>
+      <w:r>
+        <w:rPr>
+          <w:i/>
+        </w:rPr>
+        <w:t>get</w:t>
+      </w:r>
+      <w:proofErr w:type="spellEnd"/>
+      <w:r>
+        <w:t xml:space="preserve"> e</w:t>
+      </w:r>
+      <w:r>
+        <w:rPr>
+          <w:i/>
+        </w:rPr>
+        <w:t xml:space="preserve"> set</w:t>
+      </w:r>
+      <w:r>
+        <w:rPr>
+          <w:i/>
+        </w:rPr>
+        <w:t xml:space="preserve"> </w:t>
+      </w:r>
+      <w:r>
+        <w:t>(ma è comunque possibile, nel caso si voglia personalizzarne il funzionamento) risparmiando tempo e righe di codice; il programmatore che vuole accedere alle proprietà di un’istanza della classe deve semplicemente utilizzare la seguente sintassi:</w:t>
+      </w:r>
+    </w:p>
+    <w:p>
+      <w:pPr>
+        <w:pStyle w:val="PreformattatoHTML"/>
+        <w:rPr>
+          <w:rStyle w:val="CodiceHTML"/>
+        </w:rPr>
+      </w:pPr>
+      <w:proofErr w:type="spellStart"/>
+      <w:r>
+        <w:rPr>
+          <w:rStyle w:val="cm-keyword"/>
+        </w:rPr>
+        <w:t>nomeOggetto.proprietàX</w:t>
+      </w:r>
+      <w:proofErr w:type="spellEnd"/>
+      <w:r>
+        <w:rPr>
+          <w:rStyle w:val="cm-keyword"/>
+        </w:rPr>
+        <w:t>=</w:t>
+      </w:r>
+      <w:r>
+        <w:rPr>
+          <w:rStyle w:val="cm-keyword"/>
+        </w:rPr>
+        <w:t>‘</w:t>
+      </w:r>
+      <w:r>
+        <w:rPr>
+          <w:rStyle w:val="cm-keyword"/>
+        </w:rPr>
+        <w:t xml:space="preserve"> valore</w:t>
+      </w:r>
+      <w:proofErr w:type="gramStart"/>
+      <w:r>
+        <w:rPr>
+          <w:rStyle w:val="cm-keyword"/>
+        </w:rPr>
+        <w:t>’</w:t>
+      </w:r>
+      <w:r>
+        <w:rPr>
+          <w:rStyle w:val="cm-keyword"/>
+        </w:rPr>
         <w:t>;</w:t>
       </w:r>
       <w:r>
-        <w:t xml:space="preserve"> questa sintassi è stata ereditata dal linguaggio C++ per mantenere certi livelli di affinità per quanto riguarda la sintassi, in maniera tale da agevolare il programmatore che passa da un linguaggio all’altro. In C++ essa serve a ricordare che, una volta allocata una certa zona di memoria per l’istanza creata, è necessario liberarla, a processo ultimato, mediante la chiamata </w:t>
-      </w:r>
-      <w:r>
-        <w:rPr>
-          <w:b/>
-        </w:rPr>
-        <w:t>delete</w:t>
-      </w:r>
-      <w:r>
-        <w:t xml:space="preserve">, per evitare problemi di memory leak ; in Java tuttavia esiste il garbage collector, la cui funzione è proprio quella di liberare la memoria occupata da oggetti non più utilizzati, rendendo di fatto inutile la chiamata delete ma, di conseguenza, anche la presenza del ‘new’. </w:t>
-      </w:r>
-    </w:p>
-    <w:p>
-      <w:pPr>
-        <w:spacing w:line="240" w:lineRule="auto"/>
-      </w:pPr>
-      <w:r>
-        <w:t>Anche con Kotlin è presente il garbage collector e si è deciso, per l’inutilità appena descritta unita alla volontà di considerare i costruttori come funzioni normale, di abolire l’uso forzato della keyword sopra trattata. Per istanziare un oggetto è sufficiente quindi invocare l’apposito metodo, senza ulteriori vincoli di sintassi.</w:t>
-      </w:r>
-    </w:p>
-    <w:p>
-      <w:pPr>
-        <w:pStyle w:val="Titolo2"/>
-      </w:pPr>
-      <w:bookmarkStart w:id="10" w:name="_Toc518291417"/>
-      <w:r>
-        <w:t xml:space="preserve">2.2 </w:t>
-      </w:r>
-      <w:r>
-        <w:t>PROPRIETA’</w:t>
-      </w:r>
-      <w:bookmarkEnd w:id="10"/>
-      <w:r>
-        <w:t xml:space="preserve"> </w:t>
-      </w:r>
-    </w:p>
-    <w:p>
-      <w:r>
-        <w:t xml:space="preserve">Come in Java, anche in Kotlin si possono assegnare variabili e costanti ad una classe, che ne definiscono la struttura e per tal ragione vengono chiamate </w:t>
-      </w:r>
-      <w:r>
-        <w:t>‘</w:t>
-      </w:r>
-      <w:r>
-        <w:t>proprietà</w:t>
-      </w:r>
-      <w:r>
-        <w:t>’</w:t>
-      </w:r>
-      <w:r>
-        <w:t xml:space="preserve">. Nella programmazione è molto frequente l’accesso in lettura e/o scrittura a queste variabili, mediante metodi getter e setter; per agevolare ciò, alcuni ambienti di sviluppo come Android Studio offrono strumenti che generano in modalità automatica questi metodi. In Kotlin si è fatto un ulteriore passo avanti, rendendo implicita la possibilità di leggere e modificare le proprietà di ciascun oggetto (purché non siano private). In fase di sviluppo della classe non è quindi necessario definire molteplici metodi </w:t>
-      </w:r>
-      <w:r>
-        <w:rPr>
-          <w:i/>
-        </w:rPr>
-        <w:t>get</w:t>
-      </w:r>
-      <w:r>
-        <w:t xml:space="preserve"> e</w:t>
-      </w:r>
-      <w:r>
-        <w:rPr>
-          <w:i/>
-        </w:rPr>
-        <w:t xml:space="preserve"> set</w:t>
-      </w:r>
-      <w:r>
-        <w:rPr>
-          <w:i/>
-        </w:rPr>
-        <w:t xml:space="preserve"> </w:t>
-      </w:r>
-      <w:r>
-        <w:t>(ma è comunque possibile, nel caso si voglia personalizzarne il funzionamento) risparmiando tempo e righe di codice; il programmatore che vuole accedere alle proprietà di un’istanza della classe deve semplicemente utilizzare la seguente sintassi:</w:t>
+        <w:rPr>
+          <w:rStyle w:val="CodiceHTML"/>
+        </w:rPr>
+        <w:t xml:space="preserve">   </w:t>
+      </w:r>
+      <w:proofErr w:type="gramEnd"/>
+      <w:r>
+        <w:rPr>
+          <w:rStyle w:val="CodiceHTML"/>
+        </w:rPr>
+        <w:t xml:space="preserve">  // equivalente di una chiamata Set</w:t>
       </w:r>
     </w:p>
     <w:p>
       <w:pPr>
         <w:pStyle w:val="PreformattatoHTML"/>
+      </w:pPr>
+      <w:proofErr w:type="spellStart"/>
+      <w:r>
         <w:rPr>
           <w:rStyle w:val="CodiceHTML"/>
         </w:rPr>
-      </w:pPr>
-      <w:r>
-        <w:rPr>
-          <w:rStyle w:val="cm-keyword"/>
-        </w:rPr>
-        <w:t>nomeOggetto.proprietàX=</w:t>
-      </w:r>
-      <w:r>
-        <w:rPr>
-          <w:rStyle w:val="cm-keyword"/>
-        </w:rPr>
-        <w:t>‘</w:t>
-      </w:r>
-      <w:r>
-        <w:rPr>
-          <w:rStyle w:val="cm-keyword"/>
-        </w:rPr>
-        <w:t xml:space="preserve"> valore</w:t>
-      </w:r>
-      <w:r>
-        <w:rPr>
-          <w:rStyle w:val="cm-keyword"/>
-        </w:rPr>
-        <w:t>’</w:t>
-      </w:r>
-      <w:r>
-        <w:rPr>
-          <w:rStyle w:val="cm-keyword"/>
-        </w:rPr>
-        <w:t>;</w:t>
-      </w:r>
+        <w:t>var</w:t>
+      </w:r>
+      <w:proofErr w:type="spellEnd"/>
       <w:r>
         <w:rPr>
           <w:rStyle w:val="CodiceHTML"/>
         </w:rPr>
-        <w:t xml:space="preserve">     // equivalente di una chiamata Set</w:t>
-      </w:r>
-    </w:p>
-    <w:p>
-      <w:pPr>
-        <w:pStyle w:val="PreformattatoHTML"/>
-      </w:pPr>
+        <w:t xml:space="preserve"> a=</w:t>
+      </w:r>
+      <w:proofErr w:type="spellStart"/>
       <w:r>
         <w:rPr>
           <w:rStyle w:val="CodiceHTML"/>
         </w:rPr>
-        <w:t>var a=nomeOggetto.proprietàX</w:t>
-      </w:r>
+        <w:t>nomeOggetto.proprietàX</w:t>
+      </w:r>
+      <w:proofErr w:type="spellEnd"/>
       <w:r>
         <w:rPr>
           <w:rStyle w:val="CodiceHTML"/>
@@ -7076,18 +8109,34 @@
         <w:rPr>
           <w:rStyle w:val="CodiceHTML"/>
         </w:rPr>
-        <w:t>equivalente di una chiamata Ge</w:t>
-      </w:r>
+        <w:t xml:space="preserve">equivalente di una chiamata </w:t>
+      </w:r>
+      <w:proofErr w:type="spellStart"/>
       <w:r>
         <w:rPr>
           <w:rStyle w:val="CodiceHTML"/>
         </w:rPr>
+        <w:t>Ge</w:t>
+      </w:r>
+      <w:r>
+        <w:rPr>
+          <w:rStyle w:val="CodiceHTML"/>
+        </w:rPr>
         <w:t>t</w:t>
       </w:r>
-    </w:p>
-    <w:p>
-      <w:r>
-        <w:t xml:space="preserve">Questa funzionalità ancora una volta rende impossibile (se non forzata) la creazione di oggetti null, proprio per evitare che questi metodi </w:t>
+      <w:proofErr w:type="spellEnd"/>
+    </w:p>
+    <w:p>
+      <w:r>
+        <w:t xml:space="preserve">Questa funzionalità ancora una volta rende impossibile (se non forzata) la creazione di oggetti </w:t>
+      </w:r>
+      <w:proofErr w:type="spellStart"/>
+      <w:r>
+        <w:t>null</w:t>
+      </w:r>
+      <w:proofErr w:type="spellEnd"/>
+      <w:r>
+        <w:t xml:space="preserve">, proprio per evitare che questi metodi </w:t>
       </w:r>
       <w:r>
         <w:t>‘</w:t>
@@ -7115,12 +8164,14 @@
       <w:r>
         <w:rPr>
           <w:noProof/>
+          <w:color w:val="FF0000"/>
+          <w:sz w:val="44"/>
         </w:rPr>
         <w:drawing>
-          <wp:inline distT="0" distB="0" distL="0" distR="0" wp14:anchorId="3D3D59DA" wp14:editId="4FC0EE00">
-            <wp:extent cx="5968365" cy="2346960"/>
-            <wp:effectExtent l="0" t="0" r="0" b="0"/>
-            <wp:docPr id="5" name="Immagine 5"/>
+          <wp:inline distT="0" distB="0" distL="0" distR="0">
+            <wp:extent cx="6011545" cy="2651760"/>
+            <wp:effectExtent l="0" t="0" r="8255" b="0"/>
+            <wp:docPr id="8" name="Immagine 8"/>
             <wp:cNvGraphicFramePr>
               <a:graphicFrameLocks xmlns:a="http://schemas.openxmlformats.org/drawingml/2006/main" noChangeAspect="1"/>
             </wp:cNvGraphicFramePr>
@@ -7128,11 +8179,17 @@
               <a:graphicData uri="http://schemas.openxmlformats.org/drawingml/2006/picture">
                 <pic:pic xmlns:pic="http://schemas.openxmlformats.org/drawingml/2006/picture">
                   <pic:nvPicPr>
-                    <pic:cNvPr id="1" name=""/>
+                    <pic:cNvPr id="8" name="1.jpg"/>
                     <pic:cNvPicPr/>
                   </pic:nvPicPr>
                   <pic:blipFill>
-                    <a:blip r:embed="rId9"/>
+                    <a:blip r:embed="rId9">
+                      <a:extLst>
+                        <a:ext uri="{28A0092B-C50C-407E-A947-70E740481C1C}">
+                          <a14:useLocalDpi xmlns:a14="http://schemas.microsoft.com/office/drawing/2010/main" val="0"/>
+                        </a:ext>
+                      </a:extLst>
+                    </a:blip>
                     <a:stretch>
                       <a:fillRect/>
                     </a:stretch>
@@ -7140,7 +8197,7 @@
                   <pic:spPr>
                     <a:xfrm>
                       <a:off x="0" y="0"/>
-                      <a:ext cx="5981975" cy="2352312"/>
+                      <a:ext cx="6022874" cy="2656757"/>
                     </a:xfrm>
                     <a:prstGeom prst="rect">
                       <a:avLst/>
@@ -7164,7 +8221,7 @@
       <w:pPr>
         <w:pStyle w:val="Titolo2"/>
       </w:pPr>
-      <w:bookmarkStart w:id="11" w:name="_Toc518291418"/>
+      <w:bookmarkStart w:id="10" w:name="_Toc518291418"/>
       <w:r>
         <w:lastRenderedPageBreak/>
         <w:t xml:space="preserve">2.3 </w:t>
@@ -7172,7 +8229,7 @@
       <w:r>
         <w:t>EREDITARIETA’ E OVERRIDING</w:t>
       </w:r>
-      <w:bookmarkEnd w:id="11"/>
+      <w:bookmarkEnd w:id="10"/>
     </w:p>
     <w:p>
       <w:pPr>
@@ -7181,14 +8238,24 @@
         </w:rPr>
       </w:pPr>
       <w:r>
-        <w:t xml:space="preserve">In Kotlin tutte le classi derivano implicitamente da una superclasse chiamata </w:t>
-      </w:r>
+        <w:t xml:space="preserve">In </w:t>
+      </w:r>
+      <w:proofErr w:type="spellStart"/>
+      <w:r>
+        <w:t>Kotlin</w:t>
+      </w:r>
+      <w:proofErr w:type="spellEnd"/>
+      <w:r>
+        <w:t xml:space="preserve"> tutte le classi derivano implicitamente da una superclasse chiamata </w:t>
+      </w:r>
+      <w:proofErr w:type="spellStart"/>
       <w:r>
         <w:rPr>
           <w:i/>
         </w:rPr>
         <w:t>Any</w:t>
       </w:r>
+      <w:proofErr w:type="spellEnd"/>
       <w:r>
         <w:t xml:space="preserve">, similarmente a quanto avviene in Java con la classe </w:t>
       </w:r>
@@ -7201,20 +8268,66 @@
       <w:r>
         <w:t xml:space="preserve">. Tuttavia in </w:t>
       </w:r>
+      <w:proofErr w:type="spellStart"/>
       <w:r>
         <w:rPr>
           <w:i/>
         </w:rPr>
         <w:t>Any</w:t>
       </w:r>
+      <w:proofErr w:type="spellEnd"/>
       <w:r>
         <w:t xml:space="preserve"> non ci sono altri metodi al di fuori di </w:t>
       </w:r>
+      <w:proofErr w:type="spellStart"/>
+      <w:proofErr w:type="gramStart"/>
       <w:r>
         <w:rPr>
           <w:i/>
         </w:rPr>
-        <w:t>equals(), hashCode(), toString().</w:t>
+        <w:t>equals</w:t>
+      </w:r>
+      <w:proofErr w:type="spellEnd"/>
+      <w:r>
+        <w:rPr>
+          <w:i/>
+        </w:rPr>
+        <w:t>(</w:t>
+      </w:r>
+      <w:proofErr w:type="gramEnd"/>
+      <w:r>
+        <w:rPr>
+          <w:i/>
+        </w:rPr>
+        <w:t xml:space="preserve">), </w:t>
+      </w:r>
+      <w:proofErr w:type="spellStart"/>
+      <w:r>
+        <w:rPr>
+          <w:i/>
+        </w:rPr>
+        <w:t>hashCode</w:t>
+      </w:r>
+      <w:proofErr w:type="spellEnd"/>
+      <w:r>
+        <w:rPr>
+          <w:i/>
+        </w:rPr>
+        <w:t xml:space="preserve">(), </w:t>
+      </w:r>
+      <w:proofErr w:type="spellStart"/>
+      <w:r>
+        <w:rPr>
+          <w:i/>
+        </w:rPr>
+        <w:t>toString</w:t>
+      </w:r>
+      <w:proofErr w:type="spellEnd"/>
+      <w:r>
+        <w:rPr>
+          <w:i/>
+        </w:rPr>
+        <w:t>().</w:t>
       </w:r>
     </w:p>
     <w:p>
@@ -7235,47 +8348,103 @@
       <w:r>
         <w:t xml:space="preserve">In caso contrario, ciascuna classe è di default </w:t>
       </w:r>
+      <w:proofErr w:type="spellStart"/>
       <w:r>
         <w:rPr>
           <w:b/>
         </w:rPr>
-        <w:t>final,</w:t>
-      </w:r>
-      <w:r>
-        <w:t xml:space="preserve"> non ammette cioè classi derivate. Un metodo di una classe open ammette overriding solo se, nella dichiarazione, viene a sua volta firmato come </w:t>
-      </w:r>
+        <w:t>final</w:t>
+      </w:r>
+      <w:proofErr w:type="spellEnd"/>
       <w:r>
         <w:rPr>
           <w:b/>
         </w:rPr>
+        <w:t>,</w:t>
+      </w:r>
+      <w:r>
+        <w:t xml:space="preserve"> non ammette cioè classi derivate. Un metodo di una classe open ammette </w:t>
+      </w:r>
+      <w:proofErr w:type="spellStart"/>
+      <w:r>
+        <w:t>overriding</w:t>
+      </w:r>
+      <w:proofErr w:type="spellEnd"/>
+      <w:r>
+        <w:t xml:space="preserve"> solo se, nella dichiarazione, viene a sua volta firmato come </w:t>
+      </w:r>
+      <w:r>
+        <w:rPr>
+          <w:b/>
+        </w:rPr>
         <w:t>open</w:t>
       </w:r>
       <w:r>
-        <w:t xml:space="preserve">; inoltre, nella classe derivata, si esplicita l’overriding con la parola </w:t>
-      </w:r>
+        <w:t>; inoltre, nella classe derivata, si esplicita l’</w:t>
+      </w:r>
+      <w:proofErr w:type="spellStart"/>
+      <w:r>
+        <w:t>overriding</w:t>
+      </w:r>
+      <w:proofErr w:type="spellEnd"/>
+      <w:r>
+        <w:t xml:space="preserve"> con la parola </w:t>
+      </w:r>
+      <w:proofErr w:type="spellStart"/>
       <w:r>
         <w:rPr>
           <w:b/>
         </w:rPr>
-        <w:t>override.</w:t>
-      </w:r>
-      <w:r>
-        <w:t xml:space="preserve"> Ciascun metodo segnato come override ammette a sua volta l’overriding (se la sua classe è marcata </w:t>
-      </w:r>
+        <w:t>override</w:t>
+      </w:r>
+      <w:proofErr w:type="spellEnd"/>
       <w:r>
         <w:rPr>
           <w:b/>
         </w:rPr>
+        <w:t>.</w:t>
+      </w:r>
+      <w:r>
+        <w:t xml:space="preserve"> Ciascun metodo segnato come </w:t>
+      </w:r>
+      <w:proofErr w:type="spellStart"/>
+      <w:r>
+        <w:t>override</w:t>
+      </w:r>
+      <w:proofErr w:type="spellEnd"/>
+      <w:r>
+        <w:t xml:space="preserve"> ammette a sua volta l’</w:t>
+      </w:r>
+      <w:proofErr w:type="spellStart"/>
+      <w:r>
+        <w:t>overriding</w:t>
+      </w:r>
+      <w:proofErr w:type="spellEnd"/>
+      <w:r>
+        <w:t xml:space="preserve"> (se la sua classe è marcata </w:t>
+      </w:r>
+      <w:r>
+        <w:rPr>
+          <w:b/>
+        </w:rPr>
         <w:t>open</w:t>
       </w:r>
       <w:r>
         <w:t xml:space="preserve">); se si vuole evitare ciò, si utilizza la parola chiave </w:t>
       </w:r>
+      <w:proofErr w:type="spellStart"/>
       <w:r>
         <w:rPr>
           <w:b/>
         </w:rPr>
-        <w:t>final.</w:t>
+        <w:t>final</w:t>
+      </w:r>
+      <w:proofErr w:type="spellEnd"/>
+      <w:r>
+        <w:rPr>
+          <w:b/>
+        </w:rPr>
+        <w:t>.</w:t>
       </w:r>
     </w:p>
     <w:p>
@@ -7385,6 +8554,7 @@
         </w:rPr>
         <w:t xml:space="preserve"> </w:t>
       </w:r>
+      <w:proofErr w:type="gramStart"/>
       <w:r>
         <w:rPr>
           <w:rStyle w:val="cm-def"/>
@@ -7399,7 +8569,34 @@
           <w:szCs w:val="24"/>
           <w:lang w:val="en-GB"/>
         </w:rPr>
-        <w:t>() {}                   // ammette overriding</w:t>
+        <w:t>(</w:t>
+      </w:r>
+      <w:proofErr w:type="gramEnd"/>
+      <w:r>
+        <w:rPr>
+          <w:rStyle w:val="CodiceHTML"/>
+          <w:szCs w:val="24"/>
+          <w:lang w:val="en-GB"/>
+        </w:rPr>
+        <w:t xml:space="preserve">) {}                   // </w:t>
+      </w:r>
+      <w:proofErr w:type="spellStart"/>
+      <w:r>
+        <w:rPr>
+          <w:rStyle w:val="CodiceHTML"/>
+          <w:szCs w:val="24"/>
+          <w:lang w:val="en-GB"/>
+        </w:rPr>
+        <w:t>ammette</w:t>
+      </w:r>
+      <w:proofErr w:type="spellEnd"/>
+      <w:r>
+        <w:rPr>
+          <w:rStyle w:val="CodiceHTML"/>
+          <w:szCs w:val="24"/>
+          <w:lang w:val="en-GB"/>
+        </w:rPr>
+        <w:t xml:space="preserve"> overriding</w:t>
       </w:r>
     </w:p>
     <w:p>
@@ -7435,6 +8632,8 @@
         </w:rPr>
         <w:t xml:space="preserve"> </w:t>
       </w:r>
+      <w:proofErr w:type="spellStart"/>
+      <w:proofErr w:type="gramStart"/>
       <w:r>
         <w:rPr>
           <w:rStyle w:val="cm-def"/>
@@ -7443,20 +8642,30 @@
         </w:rPr>
         <w:t>pClosed</w:t>
       </w:r>
+      <w:proofErr w:type="spellEnd"/>
       <w:r>
         <w:rPr>
           <w:rStyle w:val="CodiceHTML"/>
           <w:szCs w:val="24"/>
           <w:lang w:val="en-GB"/>
         </w:rPr>
-        <w:t>() {}</w:t>
-      </w:r>
+        <w:t>(</w:t>
+      </w:r>
+      <w:proofErr w:type="gramEnd"/>
       <w:r>
         <w:rPr>
           <w:rStyle w:val="CodiceHTML"/>
           <w:szCs w:val="24"/>
           <w:lang w:val="en-GB"/>
         </w:rPr>
+        <w:t>) {}</w:t>
+      </w:r>
+      <w:r>
+        <w:rPr>
+          <w:rStyle w:val="CodiceHTML"/>
+          <w:szCs w:val="24"/>
+          <w:lang w:val="en-GB"/>
+        </w:rPr>
         <w:tab/>
       </w:r>
       <w:r>
@@ -7474,14 +8683,32 @@
           <w:lang w:val="en-GB"/>
         </w:rPr>
         <w:tab/>
-        <w:t>// non ammette overriding</w:t>
-      </w:r>
+        <w:t xml:space="preserve">// non </w:t>
+      </w:r>
+      <w:proofErr w:type="spellStart"/>
       <w:r>
         <w:rPr>
           <w:rStyle w:val="CodiceHTML"/>
           <w:szCs w:val="24"/>
           <w:lang w:val="en-GB"/>
         </w:rPr>
+        <w:t>ammette</w:t>
+      </w:r>
+      <w:proofErr w:type="spellEnd"/>
+      <w:r>
+        <w:rPr>
+          <w:rStyle w:val="CodiceHTML"/>
+          <w:szCs w:val="24"/>
+          <w:lang w:val="en-GB"/>
+        </w:rPr>
+        <w:t xml:space="preserve"> overriding</w:t>
+      </w:r>
+      <w:r>
+        <w:rPr>
+          <w:rStyle w:val="CodiceHTML"/>
+          <w:szCs w:val="24"/>
+          <w:lang w:val="en-GB"/>
+        </w:rPr>
         <w:tab/>
       </w:r>
     </w:p>
@@ -7525,6 +8752,7 @@
         </w:rPr>
         <w:t xml:space="preserve"> </w:t>
       </w:r>
+      <w:proofErr w:type="gramStart"/>
       <w:r>
         <w:rPr>
           <w:rStyle w:val="cm-def"/>
@@ -7537,7 +8765,15 @@
           <w:rStyle w:val="CodiceHTML"/>
           <w:szCs w:val="24"/>
         </w:rPr>
-        <w:t xml:space="preserve">() : </w:t>
+        <w:t>(</w:t>
+      </w:r>
+      <w:proofErr w:type="gramEnd"/>
+      <w:r>
+        <w:rPr>
+          <w:rStyle w:val="CodiceHTML"/>
+          <w:szCs w:val="24"/>
+        </w:rPr>
+        <w:t xml:space="preserve">) : </w:t>
       </w:r>
       <w:r>
         <w:rPr>
@@ -7567,8 +8803,25 @@
           <w:rStyle w:val="CodiceHTML"/>
           <w:szCs w:val="24"/>
         </w:rPr>
-        <w:t xml:space="preserve">   final </w:t>
-      </w:r>
+        <w:t xml:space="preserve">   </w:t>
+      </w:r>
+      <w:proofErr w:type="spellStart"/>
+      <w:r>
+        <w:rPr>
+          <w:rStyle w:val="CodiceHTML"/>
+          <w:szCs w:val="24"/>
+        </w:rPr>
+        <w:t>final</w:t>
+      </w:r>
+      <w:proofErr w:type="spellEnd"/>
+      <w:r>
+        <w:rPr>
+          <w:rStyle w:val="CodiceHTML"/>
+          <w:szCs w:val="24"/>
+        </w:rPr>
+        <w:t xml:space="preserve"> </w:t>
+      </w:r>
+      <w:proofErr w:type="spellStart"/>
       <w:r>
         <w:rPr>
           <w:rStyle w:val="cm-keyword"/>
@@ -7576,6 +8829,7 @@
         </w:rPr>
         <w:t>override</w:t>
       </w:r>
+      <w:proofErr w:type="spellEnd"/>
       <w:r>
         <w:rPr>
           <w:rStyle w:val="CodiceHTML"/>
@@ -7583,6 +8837,7 @@
         </w:rPr>
         <w:t xml:space="preserve"> </w:t>
       </w:r>
+      <w:proofErr w:type="spellStart"/>
       <w:r>
         <w:rPr>
           <w:rStyle w:val="cm-keyword"/>
@@ -7590,6 +8845,7 @@
         </w:rPr>
         <w:t>fun</w:t>
       </w:r>
+      <w:proofErr w:type="spellEnd"/>
       <w:r>
         <w:rPr>
           <w:rStyle w:val="CodiceHTML"/>
@@ -7597,6 +8853,7 @@
         </w:rPr>
         <w:t xml:space="preserve"> </w:t>
       </w:r>
+      <w:proofErr w:type="gramStart"/>
       <w:r>
         <w:rPr>
           <w:rStyle w:val="cm-def"/>
@@ -7609,7 +8866,31 @@
           <w:rStyle w:val="CodiceHTML"/>
           <w:szCs w:val="24"/>
         </w:rPr>
-        <w:t xml:space="preserve">() {}          // non ammette ulteriore overriding    </w:t>
+        <w:t>(</w:t>
+      </w:r>
+      <w:proofErr w:type="gramEnd"/>
+      <w:r>
+        <w:rPr>
+          <w:rStyle w:val="CodiceHTML"/>
+          <w:szCs w:val="24"/>
+        </w:rPr>
+        <w:t xml:space="preserve">) {}          // non ammette ulteriore </w:t>
+      </w:r>
+      <w:proofErr w:type="spellStart"/>
+      <w:r>
+        <w:rPr>
+          <w:rStyle w:val="CodiceHTML"/>
+          <w:szCs w:val="24"/>
+        </w:rPr>
+        <w:t>overriding</w:t>
+      </w:r>
+      <w:proofErr w:type="spellEnd"/>
+      <w:r>
+        <w:rPr>
+          <w:rStyle w:val="CodiceHTML"/>
+          <w:szCs w:val="24"/>
+        </w:rPr>
+        <w:t xml:space="preserve">    </w:t>
       </w:r>
     </w:p>
     <w:p>
@@ -7674,25 +8955,25 @@
       <w:pPr>
         <w:pStyle w:val="Titolo1"/>
       </w:pPr>
-      <w:bookmarkStart w:id="12" w:name="_Toc518291419"/>
+      <w:bookmarkStart w:id="11" w:name="_Toc518291419"/>
       <w:r>
         <w:t>FUNZIONI</w:t>
       </w:r>
+      <w:bookmarkEnd w:id="11"/>
+    </w:p>
+    <w:p/>
+    <w:p>
+      <w:pPr>
+        <w:pStyle w:val="Titolo2"/>
+      </w:pPr>
+      <w:bookmarkStart w:id="12" w:name="_Toc518291420"/>
+      <w:r>
+        <w:t>3.1</w:t>
+      </w:r>
+      <w:r>
+        <w:t xml:space="preserve"> DICHIARAZIONE</w:t>
+      </w:r>
       <w:bookmarkEnd w:id="12"/>
-    </w:p>
-    <w:p/>
-    <w:p>
-      <w:pPr>
-        <w:pStyle w:val="Titolo2"/>
-      </w:pPr>
-      <w:bookmarkStart w:id="13" w:name="_Toc518291420"/>
-      <w:r>
-        <w:t>3.1</w:t>
-      </w:r>
-      <w:r>
-        <w:t xml:space="preserve"> DICHIARAZIONE</w:t>
-      </w:r>
-      <w:bookmarkEnd w:id="13"/>
     </w:p>
     <w:p>
       <w:pPr>
@@ -7718,6 +8999,7 @@
         </w:rPr>
         <w:t>‘</w:t>
       </w:r>
+      <w:proofErr w:type="spellStart"/>
       <w:r>
         <w:rPr>
           <w:b/>
@@ -7727,6 +9009,7 @@
         </w:rPr>
         <w:t>fun</w:t>
       </w:r>
+      <w:proofErr w:type="spellEnd"/>
       <w:r>
         <w:rPr>
           <w:i/>
@@ -7750,6 +9033,7 @@
         </w:rPr>
         <w:t>‘</w:t>
       </w:r>
+      <w:proofErr w:type="spellStart"/>
       <w:r>
         <w:rPr>
           <w:sz w:val="24"/>
@@ -7757,6 +9041,7 @@
         </w:rPr>
         <w:t>NomeTipo</w:t>
       </w:r>
+      <w:proofErr w:type="spellEnd"/>
       <w:r>
         <w:rPr>
           <w:sz w:val="24"/>
@@ -7778,6 +9063,7 @@
         </w:rPr>
         <w:t>‘</w:t>
       </w:r>
+      <w:proofErr w:type="spellStart"/>
       <w:r>
         <w:rPr>
           <w:sz w:val="24"/>
@@ -7785,6 +9071,7 @@
         </w:rPr>
         <w:t>NomeParametro</w:t>
       </w:r>
+      <w:proofErr w:type="spellEnd"/>
       <w:r>
         <w:rPr>
           <w:sz w:val="24"/>
@@ -7890,7 +9177,23 @@
     </w:p>
     <w:p>
       <w:r>
-        <w:t>Le funzioni definite in Kotlin, aggiungono oltre al classico funzionamento di java, la possibilità di poter essere assegnate a variabili, essere passate come argomento ad altre funzioni ed allocarne istanze a runtime.</w:t>
+        <w:t xml:space="preserve">Le funzioni definite in </w:t>
+      </w:r>
+      <w:proofErr w:type="spellStart"/>
+      <w:r>
+        <w:t>Kotlin</w:t>
+      </w:r>
+      <w:proofErr w:type="spellEnd"/>
+      <w:r>
+        <w:t xml:space="preserve">, aggiungono oltre al classico funzionamento di java, la possibilità di poter essere assegnate a variabili, essere passate come argomento ad altre funzioni ed allocarne istanze a </w:t>
+      </w:r>
+      <w:proofErr w:type="spellStart"/>
+      <w:r>
+        <w:t>runtime</w:t>
+      </w:r>
+      <w:proofErr w:type="spellEnd"/>
+      <w:r>
+        <w:t>.</w:t>
       </w:r>
       <w:r>
         <w:t xml:space="preserve"> Ciò rimarca ancora una volta la grande versatilità di questo linguaggio e la volontà dei suoi sviluppatori di superare le restrizioni di java non fortemente necessarie.</w:t>
@@ -7903,10 +9206,10 @@
           <w:noProof/>
         </w:rPr>
         <w:drawing>
-          <wp:inline distT="0" distB="0" distL="0" distR="0" wp14:anchorId="33C915E1" wp14:editId="1FDB7A41">
-            <wp:extent cx="5196840" cy="717679"/>
-            <wp:effectExtent l="0" t="0" r="3810" b="6350"/>
-            <wp:docPr id="12" name="Immagine 12"/>
+          <wp:inline distT="0" distB="0" distL="0" distR="0">
+            <wp:extent cx="4730193" cy="670560"/>
+            <wp:effectExtent l="0" t="0" r="0" b="0"/>
+            <wp:docPr id="9" name="Immagine 9"/>
             <wp:cNvGraphicFramePr>
               <a:graphicFrameLocks xmlns:a="http://schemas.openxmlformats.org/drawingml/2006/main" noChangeAspect="1"/>
             </wp:cNvGraphicFramePr>
@@ -7914,11 +9217,17 @@
               <a:graphicData uri="http://schemas.openxmlformats.org/drawingml/2006/picture">
                 <pic:pic xmlns:pic="http://schemas.openxmlformats.org/drawingml/2006/picture">
                   <pic:nvPicPr>
-                    <pic:cNvPr id="1" name=""/>
+                    <pic:cNvPr id="9" name="1.jpg"/>
                     <pic:cNvPicPr/>
                   </pic:nvPicPr>
                   <pic:blipFill>
-                    <a:blip r:embed="rId11"/>
+                    <a:blip r:embed="rId11">
+                      <a:extLst>
+                        <a:ext uri="{28A0092B-C50C-407E-A947-70E740481C1C}">
+                          <a14:useLocalDpi xmlns:a14="http://schemas.microsoft.com/office/drawing/2010/main" val="0"/>
+                        </a:ext>
+                      </a:extLst>
+                    </a:blip>
                     <a:stretch>
                       <a:fillRect/>
                     </a:stretch>
@@ -7926,7 +9235,7 @@
                   <pic:spPr>
                     <a:xfrm>
                       <a:off x="0" y="0"/>
-                      <a:ext cx="5257286" cy="726027"/>
+                      <a:ext cx="4779629" cy="677568"/>
                     </a:xfrm>
                     <a:prstGeom prst="rect">
                       <a:avLst/>
@@ -7941,7 +9250,15 @@
     </w:p>
     <w:p>
       <w:r>
-        <w:t xml:space="preserve">Nell’esempio sopra, la funzione denominata “circleOperation” accetta come primo parametro un dato di tipo </w:t>
+        <w:t>Nell’esempio sopra, la funzione denominata “</w:t>
+      </w:r>
+      <w:proofErr w:type="spellStart"/>
+      <w:r>
+        <w:t>circleOperation</w:t>
+      </w:r>
+      <w:proofErr w:type="spellEnd"/>
+      <w:r>
+        <w:t xml:space="preserve">” accetta come primo parametro un dato di tipo </w:t>
       </w:r>
       <w:r>
         <w:rPr>
@@ -8016,7 +9333,7 @@
       <w:pPr>
         <w:pStyle w:val="Titolo2"/>
       </w:pPr>
-      <w:bookmarkStart w:id="14" w:name="_Toc518291421"/>
+      <w:bookmarkStart w:id="13" w:name="_Toc518291421"/>
       <w:r>
         <w:lastRenderedPageBreak/>
         <w:t xml:space="preserve">3.2 </w:t>
@@ -8024,7 +9341,7 @@
       <w:r>
         <w:t>VALORI DI INPUT; VALORI DI RITORNO</w:t>
       </w:r>
-      <w:bookmarkEnd w:id="14"/>
+      <w:bookmarkEnd w:id="13"/>
     </w:p>
     <w:p>
       <w:r>
@@ -8045,12 +9362,14 @@
       <w:r>
         <w:t>‘</w:t>
       </w:r>
+      <w:proofErr w:type="spellStart"/>
       <w:r>
         <w:rPr>
           <w:b/>
         </w:rPr>
         <w:t>vararg</w:t>
       </w:r>
+      <w:proofErr w:type="spellEnd"/>
       <w:r>
         <w:t>’</w:t>
       </w:r>
@@ -8068,12 +9387,14 @@
       <w:r>
         <w:t>‘</w:t>
       </w:r>
+      <w:proofErr w:type="spellStart"/>
       <w:r>
         <w:rPr>
           <w:b/>
         </w:rPr>
         <w:t>Pair</w:t>
       </w:r>
+      <w:proofErr w:type="spellEnd"/>
       <w:r>
         <w:t>’</w:t>
       </w:r>
@@ -8083,7 +9404,6 @@
     </w:p>
     <w:p>
       <w:pPr>
-        <w:ind w:left="426"/>
         <w:rPr>
           <w:sz w:val="24"/>
           <w:szCs w:val="24"/>
@@ -8092,13 +9412,14 @@
       <w:r>
         <w:rPr>
           <w:noProof/>
-          <w:lang w:eastAsia="it-IT"/>
+          <w:sz w:val="24"/>
+          <w:szCs w:val="24"/>
         </w:rPr>
         <w:drawing>
-          <wp:inline distT="0" distB="0" distL="0" distR="0" wp14:anchorId="467D56EF" wp14:editId="517CF57A">
-            <wp:extent cx="5532120" cy="1445308"/>
-            <wp:effectExtent l="0" t="0" r="0" b="2540"/>
-            <wp:docPr id="2" name="Immagine 2"/>
+          <wp:inline distT="0" distB="0" distL="0" distR="0">
+            <wp:extent cx="6087427" cy="1592580"/>
+            <wp:effectExtent l="0" t="0" r="8890" b="7620"/>
+            <wp:docPr id="13" name="Immagine 13"/>
             <wp:cNvGraphicFramePr>
               <a:graphicFrameLocks xmlns:a="http://schemas.openxmlformats.org/drawingml/2006/main" noChangeAspect="1"/>
             </wp:cNvGraphicFramePr>
@@ -8106,11 +9427,17 @@
               <a:graphicData uri="http://schemas.openxmlformats.org/drawingml/2006/picture">
                 <pic:pic xmlns:pic="http://schemas.openxmlformats.org/drawingml/2006/picture">
                   <pic:nvPicPr>
-                    <pic:cNvPr id="1" name=""/>
+                    <pic:cNvPr id="13" name="1.jpg"/>
                     <pic:cNvPicPr/>
                   </pic:nvPicPr>
                   <pic:blipFill>
-                    <a:blip r:embed="rId12"/>
+                    <a:blip r:embed="rId12">
+                      <a:extLst>
+                        <a:ext uri="{28A0092B-C50C-407E-A947-70E740481C1C}">
+                          <a14:useLocalDpi xmlns:a14="http://schemas.microsoft.com/office/drawing/2010/main" val="0"/>
+                        </a:ext>
+                      </a:extLst>
+                    </a:blip>
                     <a:stretch>
                       <a:fillRect/>
                     </a:stretch>
@@ -8118,7 +9445,7 @@
                   <pic:spPr>
                     <a:xfrm>
                       <a:off x="0" y="0"/>
-                      <a:ext cx="5561100" cy="1452879"/>
+                      <a:ext cx="6109745" cy="1598419"/>
                     </a:xfrm>
                     <a:prstGeom prst="rect">
                       <a:avLst/>
@@ -8133,7 +9460,10 @@
     </w:p>
     <w:p>
       <w:r>
-        <w:t>E possibile incrementare ulteriormente il numero di valori restituiti sostituendo</w:t>
+        <w:t>È</w:t>
+      </w:r>
+      <w:r>
+        <w:t xml:space="preserve"> possibile incrementare ulteriormente il numero di valori restituiti sostituendo</w:t>
       </w:r>
       <w:r>
         <w:t xml:space="preserve"> </w:t>
@@ -8141,9 +9471,11 @@
       <w:r>
         <w:t>‘</w:t>
       </w:r>
+      <w:proofErr w:type="spellStart"/>
       <w:r>
         <w:t>Pair</w:t>
       </w:r>
+      <w:proofErr w:type="spellEnd"/>
       <w:r>
         <w:t>’</w:t>
       </w:r>
@@ -8171,14 +9503,14 @@
       <w:pPr>
         <w:pStyle w:val="Titolo2"/>
       </w:pPr>
-      <w:bookmarkStart w:id="15" w:name="_Toc518291422"/>
+      <w:bookmarkStart w:id="14" w:name="_Toc518291422"/>
       <w:r>
         <w:t xml:space="preserve">3.3 </w:t>
       </w:r>
       <w:r>
         <w:t>GESTIONE DELLE ECCEZIONI</w:t>
       </w:r>
-      <w:bookmarkEnd w:id="15"/>
+      <w:bookmarkEnd w:id="14"/>
     </w:p>
     <w:p>
       <w:pPr>
@@ -8210,6 +9542,7 @@
         </w:rPr>
         <w:t xml:space="preserve">a esistono eccezioni </w:t>
       </w:r>
+      <w:proofErr w:type="spellStart"/>
       <w:r>
         <w:rPr>
           <w:b/>
@@ -8218,6 +9551,7 @@
         </w:rPr>
         <w:t>Checked</w:t>
       </w:r>
+      <w:proofErr w:type="spellEnd"/>
       <w:r>
         <w:rPr>
           <w:sz w:val="24"/>
@@ -8232,6 +9566,7 @@
         </w:rPr>
         <w:t xml:space="preserve">tutte quelle che estendono la classe </w:t>
       </w:r>
+      <w:proofErr w:type="spellStart"/>
       <w:r>
         <w:rPr>
           <w:i/>
@@ -8240,6 +9575,7 @@
         </w:rPr>
         <w:t>Exception</w:t>
       </w:r>
+      <w:proofErr w:type="spellEnd"/>
       <w:r>
         <w:rPr>
           <w:sz w:val="24"/>
@@ -8247,6 +9583,7 @@
         </w:rPr>
         <w:t xml:space="preserve"> tranne </w:t>
       </w:r>
+      <w:proofErr w:type="spellStart"/>
       <w:r>
         <w:rPr>
           <w:i/>
@@ -8255,6 +9592,7 @@
         </w:rPr>
         <w:t>RunTimeException</w:t>
       </w:r>
+      <w:proofErr w:type="spellEnd"/>
       <w:r>
         <w:rPr>
           <w:sz w:val="24"/>
@@ -8262,6 +9600,7 @@
         </w:rPr>
         <w:t xml:space="preserve">) ed eccezioni </w:t>
       </w:r>
+      <w:proofErr w:type="spellStart"/>
       <w:r>
         <w:rPr>
           <w:b/>
@@ -8270,6 +9609,7 @@
         </w:rPr>
         <w:t>Unchecked</w:t>
       </w:r>
+      <w:proofErr w:type="spellEnd"/>
       <w:r>
         <w:rPr>
           <w:sz w:val="24"/>
@@ -8284,6 +9624,7 @@
         </w:rPr>
         <w:t xml:space="preserve">tutte quelle che estendono </w:t>
       </w:r>
+      <w:proofErr w:type="spellStart"/>
       <w:r>
         <w:rPr>
           <w:i/>
@@ -8292,6 +9633,7 @@
         </w:rPr>
         <w:t>RuntTimeException</w:t>
       </w:r>
+      <w:proofErr w:type="spellEnd"/>
       <w:r>
         <w:rPr>
           <w:sz w:val="24"/>
@@ -8320,6 +9662,7 @@
         </w:rPr>
         <w:t xml:space="preserve">Dichiarazione dell’eccezione nella firma del metodo, mediante parola chiave </w:t>
       </w:r>
+      <w:proofErr w:type="spellStart"/>
       <w:r>
         <w:rPr>
           <w:b/>
@@ -8328,6 +9671,7 @@
         </w:rPr>
         <w:t>Throws</w:t>
       </w:r>
+      <w:proofErr w:type="spellEnd"/>
     </w:p>
     <w:p>
       <w:pPr>
@@ -8349,13 +9693,23 @@
         </w:rPr>
         <w:t xml:space="preserve">Obbligo per il programmatore di gestire le eccezioni ogni qualvolta si usa un metodo che possa lanciarne, mediante il costrutto </w:t>
       </w:r>
+      <w:proofErr w:type="spellStart"/>
       <w:r>
         <w:rPr>
           <w:b/>
           <w:sz w:val="24"/>
           <w:szCs w:val="24"/>
         </w:rPr>
-        <w:t>Try/Catch</w:t>
+        <w:t>Try</w:t>
+      </w:r>
+      <w:proofErr w:type="spellEnd"/>
+      <w:r>
+        <w:rPr>
+          <w:b/>
+          <w:sz w:val="24"/>
+          <w:szCs w:val="24"/>
+        </w:rPr>
+        <w:t>/Catch</w:t>
       </w:r>
     </w:p>
     <w:p>
@@ -8399,7 +9753,23 @@
           <w:sz w:val="24"/>
           <w:szCs w:val="24"/>
         </w:rPr>
-        <w:t>L’utilizzo di eccezioni Checked assicura una maggior protezione dagli errori, tuttavia per progetti di</w:t>
+        <w:t xml:space="preserve">L’utilizzo di eccezioni </w:t>
+      </w:r>
+      <w:proofErr w:type="spellStart"/>
+      <w:r>
+        <w:rPr>
+          <w:sz w:val="24"/>
+          <w:szCs w:val="24"/>
+        </w:rPr>
+        <w:t>Checked</w:t>
+      </w:r>
+      <w:proofErr w:type="spellEnd"/>
+      <w:r>
+        <w:rPr>
+          <w:sz w:val="24"/>
+          <w:szCs w:val="24"/>
+        </w:rPr>
+        <w:t xml:space="preserve"> assicura una maggior protezione dagli errori, tuttavia per progetti di</w:t>
       </w:r>
       <w:r>
         <w:rPr>
@@ -8444,14 +9814,62 @@
           <w:sz w:val="24"/>
           <w:szCs w:val="24"/>
         </w:rPr>
-        <w:t xml:space="preserve">A fronte di ciò in Kotlin le eccezioni sono sempre Unchecked, permettendo una maggiore versatilità a chi scrive codice. I </w:t>
-      </w:r>
-      <w:r>
-        <w:rPr>
-          <w:sz w:val="24"/>
-          <w:szCs w:val="24"/>
-        </w:rPr>
-        <w:t>blocchi Try/Catch s</w:t>
+        <w:t xml:space="preserve">A fronte di ciò in </w:t>
+      </w:r>
+      <w:proofErr w:type="spellStart"/>
+      <w:r>
+        <w:rPr>
+          <w:sz w:val="24"/>
+          <w:szCs w:val="24"/>
+        </w:rPr>
+        <w:t>Kotlin</w:t>
+      </w:r>
+      <w:proofErr w:type="spellEnd"/>
+      <w:r>
+        <w:rPr>
+          <w:sz w:val="24"/>
+          <w:szCs w:val="24"/>
+        </w:rPr>
+        <w:t xml:space="preserve"> le eccezioni sono sempre </w:t>
+      </w:r>
+      <w:proofErr w:type="spellStart"/>
+      <w:r>
+        <w:rPr>
+          <w:sz w:val="24"/>
+          <w:szCs w:val="24"/>
+        </w:rPr>
+        <w:t>Unchecked</w:t>
+      </w:r>
+      <w:proofErr w:type="spellEnd"/>
+      <w:r>
+        <w:rPr>
+          <w:sz w:val="24"/>
+          <w:szCs w:val="24"/>
+        </w:rPr>
+        <w:t xml:space="preserve">, permettendo una maggiore versatilità a chi scrive codice. I </w:t>
+      </w:r>
+      <w:r>
+        <w:rPr>
+          <w:sz w:val="24"/>
+          <w:szCs w:val="24"/>
+        </w:rPr>
+        <w:t xml:space="preserve">blocchi </w:t>
+      </w:r>
+      <w:proofErr w:type="spellStart"/>
+      <w:r>
+        <w:rPr>
+          <w:sz w:val="24"/>
+          <w:szCs w:val="24"/>
+        </w:rPr>
+        <w:t>Try</w:t>
+      </w:r>
+      <w:proofErr w:type="spellEnd"/>
+      <w:r>
+        <w:rPr>
+          <w:sz w:val="24"/>
+          <w:szCs w:val="24"/>
+        </w:rPr>
+        <w:t>/Catch s</w:t>
       </w:r>
       <w:r>
         <w:rPr>
@@ -8460,6 +9878,7 @@
         </w:rPr>
         <w:t xml:space="preserve">ono comunque ammessi ed utilizzati, ma non rappresentano un obbligo e, di conseguenza, il compilatore non genera errore se non utilizzati. Nella firma del metodo non va specificata l’eccezione, che verrà invece lanciata nei punti opportuni con l’espressione </w:t>
       </w:r>
+      <w:proofErr w:type="spellStart"/>
       <w:r>
         <w:rPr>
           <w:b/>
@@ -8468,6 +9887,7 @@
         </w:rPr>
         <w:t>throw</w:t>
       </w:r>
+      <w:proofErr w:type="spellEnd"/>
       <w:r>
         <w:rPr>
           <w:sz w:val="24"/>
@@ -8508,12 +9928,12 @@
       <w:pPr>
         <w:pStyle w:val="Titolo2"/>
       </w:pPr>
-      <w:bookmarkStart w:id="16" w:name="_Toc518291423"/>
+      <w:bookmarkStart w:id="15" w:name="_Toc518291423"/>
       <w:r>
         <w:lastRenderedPageBreak/>
         <w:t>3.4 FLUSSI DI CONTROLLO</w:t>
       </w:r>
-      <w:bookmarkEnd w:id="16"/>
+      <w:bookmarkEnd w:id="15"/>
     </w:p>
     <w:p>
       <w:pPr>
@@ -8521,14 +9941,24 @@
         <w:jc w:val="both"/>
       </w:pPr>
       <w:r>
-        <w:t xml:space="preserve">La gestione dell’ordine con cui vengono eseguite le istruzioni in Kotlin è molto simile a quella di Java, con alcune particolarità. Mentre resta inalterato il funzionamento del ciclo </w:t>
-      </w:r>
+        <w:t xml:space="preserve">La gestione dell’ordine con cui vengono eseguite le istruzioni in </w:t>
+      </w:r>
+      <w:proofErr w:type="spellStart"/>
+      <w:r>
+        <w:t>Kotlin</w:t>
+      </w:r>
+      <w:proofErr w:type="spellEnd"/>
+      <w:r>
+        <w:t xml:space="preserve"> è molto simile a quella di Java, con alcune particolarità. Mentre resta inalterato il funzionamento del ciclo </w:t>
+      </w:r>
+      <w:proofErr w:type="spellStart"/>
       <w:r>
         <w:rPr>
           <w:b/>
         </w:rPr>
         <w:t>while</w:t>
       </w:r>
+      <w:proofErr w:type="spellEnd"/>
       <w:r>
         <w:rPr>
           <w:i/>
@@ -8538,11 +9968,19 @@
       <w:r>
         <w:t xml:space="preserve">e del blocco </w:t>
       </w:r>
+      <w:proofErr w:type="spellStart"/>
       <w:r>
         <w:rPr>
           <w:b/>
         </w:rPr>
-        <w:t>if/else</w:t>
+        <w:t>if</w:t>
+      </w:r>
+      <w:proofErr w:type="spellEnd"/>
+      <w:r>
+        <w:rPr>
+          <w:b/>
+        </w:rPr>
+        <w:t>/else</w:t>
       </w:r>
       <w:r>
         <w:rPr>
@@ -8577,11 +10015,19 @@
       <w:r>
         <w:t xml:space="preserve">Di particolare rilievo infine è il blocco </w:t>
       </w:r>
+      <w:proofErr w:type="spellStart"/>
       <w:r>
         <w:rPr>
           <w:b/>
         </w:rPr>
-        <w:t xml:space="preserve">when: </w:t>
+        <w:t>when</w:t>
+      </w:r>
+      <w:proofErr w:type="spellEnd"/>
+      <w:r>
+        <w:rPr>
+          <w:b/>
+        </w:rPr>
+        <w:t xml:space="preserve">: </w:t>
       </w:r>
       <w:r>
         <w:t>essa va a sostituirsi al</w:t>
@@ -8605,20 +10051,30 @@
         <w:jc w:val="both"/>
       </w:pPr>
       <w:r>
-        <w:t xml:space="preserve">Nella forma classica, dopo la </w:t>
-      </w:r>
-      <w:r>
-        <w:t xml:space="preserve">keyword </w:t>
+        <w:t xml:space="preserve">Nella forma classica, dopo </w:t>
+      </w:r>
+      <w:proofErr w:type="gramStart"/>
+      <w:r>
+        <w:t xml:space="preserve">la </w:t>
+      </w:r>
+      <w:r>
+        <w:t xml:space="preserve"> keyword</w:t>
+      </w:r>
+      <w:proofErr w:type="gramEnd"/>
+      <w:r>
+        <w:t xml:space="preserve"> </w:t>
       </w:r>
       <w:r>
         <w:t>‘</w:t>
       </w:r>
+      <w:proofErr w:type="spellStart"/>
       <w:r>
         <w:rPr>
           <w:rStyle w:val="kw1"/>
         </w:rPr>
         <w:t>when</w:t>
       </w:r>
+      <w:proofErr w:type="spellEnd"/>
       <w:r>
         <w:rPr>
           <w:rStyle w:val="kw1"/>
@@ -8632,13 +10088,13 @@
         <w:t>,</w:t>
       </w:r>
       <w:r>
-        <w:t xml:space="preserve"> si pone la variabile per cui si vuole controllare i valori, </w:t>
-      </w:r>
-      <w:r>
-        <w:t>e, a</w:t>
-      </w:r>
-      <w:r>
-        <w:t xml:space="preserve"> cascata</w:t>
+        <w:t xml:space="preserve"> si pone la variabile per cui si vuole controllare i valori, e </w:t>
+      </w:r>
+      <w:r>
+        <w:t>,</w:t>
+      </w:r>
+      <w:r>
+        <w:t>a cascata</w:t>
       </w:r>
       <w:r>
         <w:t>,</w:t>
@@ -8673,13 +10129,12 @@
       <w:r>
         <w:rPr>
           <w:noProof/>
-          <w:lang w:eastAsia="it-IT"/>
         </w:rPr>
         <w:drawing>
-          <wp:inline distT="0" distB="0" distL="0" distR="0" wp14:anchorId="5F291083" wp14:editId="456B5399">
-            <wp:extent cx="2217420" cy="1066800"/>
-            <wp:effectExtent l="0" t="0" r="0" b="0"/>
-            <wp:docPr id="11" name="Immagine 11"/>
+          <wp:inline distT="0" distB="0" distL="0" distR="0" wp14:anchorId="10697239" wp14:editId="7096EE7B">
+            <wp:extent cx="2216653" cy="1097280"/>
+            <wp:effectExtent l="0" t="0" r="0" b="7620"/>
+            <wp:docPr id="14" name="Immagine 14"/>
             <wp:cNvGraphicFramePr>
               <a:graphicFrameLocks xmlns:a="http://schemas.openxmlformats.org/drawingml/2006/main" noChangeAspect="1"/>
             </wp:cNvGraphicFramePr>
@@ -8699,7 +10154,7 @@
                   <pic:spPr>
                     <a:xfrm>
                       <a:off x="0" y="0"/>
-                      <a:ext cx="2224866" cy="1070382"/>
+                      <a:ext cx="2231817" cy="1104787"/>
                     </a:xfrm>
                     <a:prstGeom prst="rect">
                       <a:avLst/>
@@ -8741,6 +10196,8 @@
       </w:pPr>
     </w:p>
     <w:p>
+      <w:bookmarkStart w:id="16" w:name="_GoBack"/>
+      <w:bookmarkEnd w:id="16"/>
       <w:r>
         <w:br w:type="page"/>
       </w:r>
@@ -8826,7 +10283,23 @@
         <w:ind w:left="426" w:hanging="426"/>
       </w:pPr>
       <w:r>
-        <w:t>Questo linguaggio è supportato eccellentemente da Android Studio, infatti esso permette di utilizzare il debugging, il completamento automatico, il test per le varie unità e il refactoring;</w:t>
+        <w:t xml:space="preserve">Questo linguaggio è supportato eccellentemente da Android Studio, infatti esso permette di utilizzare il </w:t>
+      </w:r>
+      <w:proofErr w:type="spellStart"/>
+      <w:r>
+        <w:t>debugging</w:t>
+      </w:r>
+      <w:proofErr w:type="spellEnd"/>
+      <w:r>
+        <w:t xml:space="preserve">, il completamento automatico, il test per le varie unità e il </w:t>
+      </w:r>
+      <w:proofErr w:type="spellStart"/>
+      <w:r>
+        <w:t>refactoring</w:t>
+      </w:r>
+      <w:proofErr w:type="spellEnd"/>
+      <w:r>
+        <w:t>;</w:t>
       </w:r>
     </w:p>
     <w:p>
@@ -8845,7 +10318,15 @@
         <w:t>interoperabilità: è</w:t>
       </w:r>
       <w:r>
-        <w:t xml:space="preserve"> possibile mescolare nello stesso progetto classi scritte nel linguaggio Java con classi scritte nel linguaggio Kotlin.</w:t>
+        <w:t xml:space="preserve"> possibile mescolare nello stesso progetto classi scritte nel linguaggio Java con classi scritte nel linguaggio </w:t>
+      </w:r>
+      <w:proofErr w:type="spellStart"/>
+      <w:r>
+        <w:t>Kotlin</w:t>
+      </w:r>
+      <w:proofErr w:type="spellEnd"/>
+      <w:r>
+        <w:t>.</w:t>
       </w:r>
     </w:p>
     <w:p>
@@ -8857,8 +10338,13 @@
         <w:t xml:space="preserve">Ciò permette </w:t>
       </w:r>
       <w:r>
-        <w:t>di utilizzare la maggior parte delle librerie e dei framework Java nei progetti Kotlin</w:t>
-      </w:r>
+        <w:t xml:space="preserve">di utilizzare la maggior parte delle librerie e dei framework Java nei progetti </w:t>
+      </w:r>
+      <w:proofErr w:type="spellStart"/>
+      <w:r>
+        <w:t>Kotlin</w:t>
+      </w:r>
+      <w:proofErr w:type="spellEnd"/>
       <w:r>
         <w:t>.</w:t>
       </w:r>
@@ -8879,7 +10365,15 @@
         <w:ind w:left="426" w:hanging="426"/>
       </w:pPr>
       <w:r>
-        <w:t xml:space="preserve">Lo stesso codice scritto con il linguaggio Java può essere scritto con il linguaggio Kotlin in meno righe e questo </w:t>
+        <w:t xml:space="preserve">Lo stesso codice scritto con il linguaggio Java può essere scritto con il linguaggio </w:t>
+      </w:r>
+      <w:proofErr w:type="spellStart"/>
+      <w:r>
+        <w:t>Kotlin</w:t>
+      </w:r>
+      <w:proofErr w:type="spellEnd"/>
+      <w:r>
+        <w:t xml:space="preserve"> in meno righe e questo </w:t>
       </w:r>
       <w:r>
         <w:t>com</w:t>
@@ -8962,7 +10456,15 @@
         <w:ind w:left="426"/>
       </w:pPr>
       <w:r>
-        <w:t>Stesso codice scritto in linguaggio Kotlin:</w:t>
+        <w:t xml:space="preserve">Stesso codice scritto in linguaggio </w:t>
+      </w:r>
+      <w:proofErr w:type="spellStart"/>
+      <w:r>
+        <w:t>Kotlin</w:t>
+      </w:r>
+      <w:proofErr w:type="spellEnd"/>
+      <w:r>
+        <w:t>:</w:t>
       </w:r>
     </w:p>
     <w:p>
@@ -9078,7 +10580,15 @@
         <w:t>,</w:t>
       </w:r>
       <w:r>
-        <w:t xml:space="preserve"> (ovvero una particolare classe che permette la creazione di una sola istanza all’interno di un programma). Nel linguaggio Java, per far ciò è necessario definire una classe con un costruttore privato, e successivamente creare una tale istanza come attributo privato. In Kotlin tutto questo avviene in una sola riga di codice, ovvero è permessa la creazione di un singolo oggetto, il quale presenta una semantica uguale al Singleton;</w:t>
+        <w:t xml:space="preserve"> (ovvero una particolare classe che permette la creazione di una sola istanza all’interno di un programma). Nel linguaggio Java, per far ciò è necessario definire una classe con un costruttore privato, e successivamente creare una tale istanza come attributo privato. In </w:t>
+      </w:r>
+      <w:proofErr w:type="spellStart"/>
+      <w:r>
+        <w:t>Kotlin</w:t>
+      </w:r>
+      <w:proofErr w:type="spellEnd"/>
+      <w:r>
+        <w:t xml:space="preserve"> tutto questo avviene in una sola riga di codice, ovvero è permessa la creazione di un singolo oggetto, il quale presenta una semantica uguale al Singleton;</w:t>
       </w:r>
     </w:p>
     <w:p>
@@ -9097,7 +10607,15 @@
         <w:ind w:left="426" w:hanging="426"/>
       </w:pPr>
       <w:r>
-        <w:t xml:space="preserve">Il linguaggio Kotlin è stato creato </w:t>
+        <w:t xml:space="preserve">Il linguaggio </w:t>
+      </w:r>
+      <w:proofErr w:type="spellStart"/>
+      <w:r>
+        <w:t>Kotlin</w:t>
+      </w:r>
+      <w:proofErr w:type="spellEnd"/>
+      <w:r>
+        <w:t xml:space="preserve"> è stato creato </w:t>
       </w:r>
       <w:r>
         <w:t xml:space="preserve">in modo da mettere assieme i vantaggi dei </w:t>
@@ -9161,7 +10679,15 @@
         <w:ind w:left="425" w:hanging="425"/>
       </w:pPr>
       <w:r>
-        <w:t xml:space="preserve">Con la nuova versione di Kotlin è possibile programmare anche il lato </w:t>
+        <w:t xml:space="preserve">Con la nuova versione di </w:t>
+      </w:r>
+      <w:proofErr w:type="spellStart"/>
+      <w:r>
+        <w:t>Kotlin</w:t>
+      </w:r>
+      <w:proofErr w:type="spellEnd"/>
+      <w:r>
+        <w:t xml:space="preserve"> è possibile programmare anche il lato </w:t>
       </w:r>
       <w:r>
         <w:rPr>
@@ -9173,13 +10699,26 @@
         <w:t xml:space="preserve"> di un’applicazione; i</w:t>
       </w:r>
       <w:r>
-        <w:t>noltre è stata implementata l’opportunità di poter scrivere file Gradle</w:t>
-      </w:r>
+        <w:t xml:space="preserve">noltre è stata implementata l’opportunità di poter scrivere file </w:t>
+      </w:r>
+      <w:proofErr w:type="spellStart"/>
+      <w:r>
+        <w:t>Gradle</w:t>
+      </w:r>
+      <w:proofErr w:type="spellEnd"/>
       <w:r>
         <w:t>.</w:t>
       </w:r>
       <w:r>
-        <w:t xml:space="preserve"> Mediante ciò, è possibile integrare nel progetto numerosi plug-in, medianti i quali l’efficienza e la leggerezza di Kotlin sono ulteriormente incrementate.</w:t>
+        <w:t xml:space="preserve"> Mediante ciò, è possibile integrare nel progetto numerosi plug-in, medianti i quali l’efficienza e la leggerezza di </w:t>
+      </w:r>
+      <w:proofErr w:type="spellStart"/>
+      <w:r>
+        <w:t>Kotlin</w:t>
+      </w:r>
+      <w:proofErr w:type="spellEnd"/>
+      <w:r>
+        <w:t xml:space="preserve"> sono ulteriormente incrementate.</w:t>
       </w:r>
     </w:p>
     <w:p>
@@ -9200,7 +10739,55 @@
     </w:p>
     <w:p>
       <w:r>
-        <w:t xml:space="preserve">L’azienda Realm, che negli ultimi anni sta viaggiando a gonfie vele nella produzione di database per dispositivi mobili, ha svolto recentemente una ricerca riguardo l’utilizzo di Kotlin da parte di sviluppatori che operano sulla piattaforma Android. È emerso che, se nel 2016 Kotlin occupava era utilizzato nel 5,1% dei casi rispetto al 94,9% di Java, solamente un anno dopo è arrivato al 14.3%; si registra inoltre che circa il 20% delle app prodotte in Java stanno venendo attualmente riscritte nel nuovo linguaggio, e si prevede che i numeri saranno in costante crescita fino ad arrivare ad un graduale abbandono di Java in questo ambito. Questo trionfo è dovuto sicuramente alla semplicità di Kotlin, alla sua miglior leggibilità, alla facilità di comprensione e, come esemplificato nei paragrafi precedenti e sperimentato da noi stessi nello sviluppo del progetto, al fatto che Kotlin è stato progettato su misura per la programmazione di software mobile. </w:t>
+        <w:t xml:space="preserve">L’azienda </w:t>
+      </w:r>
+      <w:proofErr w:type="spellStart"/>
+      <w:r>
+        <w:t>Realm</w:t>
+      </w:r>
+      <w:proofErr w:type="spellEnd"/>
+      <w:r>
+        <w:t xml:space="preserve">, che negli ultimi anni sta viaggiando a gonfie vele nella produzione di database per dispositivi mobili, ha svolto recentemente una ricerca riguardo l’utilizzo di </w:t>
+      </w:r>
+      <w:proofErr w:type="spellStart"/>
+      <w:r>
+        <w:t>Kotlin</w:t>
+      </w:r>
+      <w:proofErr w:type="spellEnd"/>
+      <w:r>
+        <w:t xml:space="preserve"> da parte di sviluppatori che operano sulla piattaforma Android. È emerso che, se nel 2016 </w:t>
+      </w:r>
+      <w:proofErr w:type="spellStart"/>
+      <w:r>
+        <w:t>Kotlin</w:t>
+      </w:r>
+      <w:proofErr w:type="spellEnd"/>
+      <w:r>
+        <w:t xml:space="preserve"> occupava era utilizzato nel 5,1% dei casi rispetto al 94,9% di Java, solamente un anno dopo è arrivato al 14.3%; si registra inoltre che circa il 20% delle </w:t>
+      </w:r>
+      <w:proofErr w:type="spellStart"/>
+      <w:r>
+        <w:t>app</w:t>
+      </w:r>
+      <w:proofErr w:type="spellEnd"/>
+      <w:r>
+        <w:t xml:space="preserve"> prodotte in Java stanno venendo attualmente riscritte nel nuovo linguaggio, e si prevede che i numeri saranno in costante crescita fino ad arrivare ad un graduale abbandono di Java in questo ambito. Questo trionfo è dovuto sicuramente alla semplicità di </w:t>
+      </w:r>
+      <w:proofErr w:type="spellStart"/>
+      <w:r>
+        <w:t>Kotlin</w:t>
+      </w:r>
+      <w:proofErr w:type="spellEnd"/>
+      <w:r>
+        <w:t xml:space="preserve">, alla sua miglior leggibilità, alla facilità di comprensione e, come esemplificato nei paragrafi precedenti e sperimentato da noi stessi nello sviluppo del progetto, al fatto che </w:t>
+      </w:r>
+      <w:proofErr w:type="spellStart"/>
+      <w:r>
+        <w:t>Kotlin</w:t>
+      </w:r>
+      <w:proofErr w:type="spellEnd"/>
+      <w:r>
+        <w:t xml:space="preserve"> è stato progettato su misura per la programmazione di software mobile. </w:t>
       </w:r>
     </w:p>
     <w:p/>
@@ -12207,6 +13794,36 @@
       <w:szCs w:val="24"/>
     </w:rPr>
   </w:style>
+  <w:style w:type="paragraph" w:styleId="Testofumetto">
+    <w:name w:val="Balloon Text"/>
+    <w:basedOn w:val="Normale"/>
+    <w:link w:val="TestofumettoCarattere"/>
+    <w:uiPriority w:val="99"/>
+    <w:semiHidden/>
+    <w:unhideWhenUsed/>
+    <w:rsid w:val="001B5F4E"/>
+    <w:pPr>
+      <w:spacing w:after="0" w:line="240" w:lineRule="auto"/>
+    </w:pPr>
+    <w:rPr>
+      <w:rFonts w:ascii="Segoe UI" w:hAnsi="Segoe UI" w:cs="Segoe UI"/>
+      <w:sz w:val="18"/>
+      <w:szCs w:val="18"/>
+    </w:rPr>
+  </w:style>
+  <w:style w:type="character" w:customStyle="1" w:styleId="TestofumettoCarattere">
+    <w:name w:val="Testo fumetto Carattere"/>
+    <w:basedOn w:val="Carpredefinitoparagrafo"/>
+    <w:link w:val="Testofumetto"/>
+    <w:uiPriority w:val="99"/>
+    <w:semiHidden/>
+    <w:rsid w:val="001B5F4E"/>
+    <w:rPr>
+      <w:rFonts w:ascii="Segoe UI" w:hAnsi="Segoe UI" w:cs="Segoe UI"/>
+      <w:sz w:val="18"/>
+      <w:szCs w:val="18"/>
+    </w:rPr>
+  </w:style>
 </w:styles>
 </file>
 
@@ -12476,7 +14093,7 @@
 </file>
 
 <file path=customXml/itemProps1.xml><?xml version="1.0" encoding="utf-8"?>
-<ds:datastoreItem xmlns:ds="http://schemas.openxmlformats.org/officeDocument/2006/customXml" ds:itemID="{E4538372-1D30-4587-B51F-CD61433720CC}">
+<ds:datastoreItem xmlns:ds="http://schemas.openxmlformats.org/officeDocument/2006/customXml" ds:itemID="{C87706F8-B292-480A-9A29-38D57305C670}">
   <ds:schemaRefs>
     <ds:schemaRef ds:uri="http://schemas.openxmlformats.org/officeDocument/2006/bibliography"/>
   </ds:schemaRefs>

</xml_diff>